<commit_message>
feat: finished statistics n 1
</commit_message>
<xml_diff>
--- a/statistics/sablona.docx
+++ b/statistics/sablona.docx
@@ -170,43 +170,34 @@
           <w:sz w:val="28"/>
           <w:szCs w:val="28"/>
         </w:rPr>
-        <w:t xml:space="preserve">Domácí úkoly </w:t>
-      </w:r>
-      <w:proofErr w:type="gramStart"/>
-      <w:r>
+        <w:t>Domácí úkoly 1S – 4S</w:t>
+      </w:r>
+    </w:p>
+    <w:p>
+      <w:pPr>
+        <w:jc w:val="center"/>
         <w:rPr>
           <w:b/>
           <w:sz w:val="28"/>
           <w:szCs w:val="28"/>
-        </w:rPr>
-        <w:t>1S</w:t>
-      </w:r>
-      <w:proofErr w:type="gramEnd"/>
+          <w:lang w:val="en-US"/>
+        </w:rPr>
+      </w:pPr>
       <w:r>
         <w:rPr>
           <w:b/>
           <w:sz w:val="28"/>
           <w:szCs w:val="28"/>
         </w:rPr>
-        <w:t xml:space="preserve"> – 4S</w:t>
-      </w:r>
-    </w:p>
-    <w:p>
-      <w:pPr>
-        <w:jc w:val="center"/>
+        <w:t xml:space="preserve">Zadání </w:t>
+      </w:r>
+      <w:r>
         <w:rPr>
           <w:b/>
           <w:sz w:val="28"/>
           <w:szCs w:val="28"/>
         </w:rPr>
-      </w:pPr>
-      <w:r>
-        <w:rPr>
-          <w:b/>
-          <w:sz w:val="28"/>
-          <w:szCs w:val="28"/>
-        </w:rPr>
-        <w:t>Zadání X</w:t>
+        <w:t>140</w:t>
       </w:r>
     </w:p>
     <w:tbl>
@@ -1220,7 +1211,6 @@
         </w:rPr>
         <w:t xml:space="preserve">Běžné zářivky trpí efektem pomalého nabíhání, tedy plného výkonu dosáhnou až po jisté době provozu. Toto chování je ovlivněno okolní teplotou, což v praxi znamená, že v chladném prostředí může zářivkám trvat výrazně </w:t>
       </w:r>
-      <w:proofErr w:type="gramStart"/>
       <w:r>
         <w:rPr>
           <w:i/>
@@ -1228,7 +1218,6 @@
         </w:rPr>
         <w:t>déle</w:t>
       </w:r>
-      <w:proofErr w:type="gramEnd"/>
       <w:r>
         <w:rPr>
           <w:i/>
@@ -1556,23 +1545,7 @@
           <w:i/>
           <w:iCs/>
         </w:rPr>
-        <w:t xml:space="preserve"> v lumenech při okolní teplotě </w:t>
-      </w:r>
-      <w:proofErr w:type="gramStart"/>
-      <w:r>
-        <w:rPr>
-          <w:i/>
-          <w:iCs/>
-        </w:rPr>
-        <w:t>5°C</w:t>
-      </w:r>
-      <w:proofErr w:type="gramEnd"/>
-      <w:r>
-        <w:rPr>
-          <w:i/>
-          <w:iCs/>
-        </w:rPr>
-        <w:t>,</w:t>
+        <w:t xml:space="preserve"> v lumenech při okolní teplotě 5°C,</w:t>
       </w:r>
     </w:p>
     <w:p>
@@ -1828,7 +1801,6 @@
         </w:rPr>
         <w:t xml:space="preserve">při teplotách </w:t>
       </w:r>
-      <w:proofErr w:type="gramStart"/>
       <w:r>
         <w:rPr>
           <w:i/>
@@ -1841,117 +1813,169 @@
           <w:i/>
           <w:iCs/>
         </w:rPr>
+        <w:t xml:space="preserve">°C a </w:t>
+      </w:r>
+      <w:r>
+        <w:rPr>
+          <w:i/>
+          <w:iCs/>
+        </w:rPr>
+        <w:t>22</w:t>
+      </w:r>
+      <w:r>
+        <w:rPr>
+          <w:i/>
+          <w:iCs/>
+        </w:rPr>
         <w:t>°C</w:t>
       </w:r>
-      <w:proofErr w:type="gramEnd"/>
-      <w:r>
-        <w:rPr>
-          <w:i/>
-          <w:iCs/>
+      <w:r>
+        <w:rPr>
+          <w:bCs/>
+          <w:i/>
+          <w:iCs/>
+        </w:rPr>
+        <w:t>. Data vhodně graficky prezentujte (krabicový graf, histogram, q-q graf) a doplňte následující tabulky a text.</w:t>
+      </w:r>
+    </w:p>
+    <w:p>
+      <w:pPr>
+        <w:ind w:firstLine="360"/>
+        <w:jc w:val="both"/>
+        <w:rPr>
+          <w:bCs/>
+        </w:rPr>
+      </w:pPr>
+    </w:p>
+    <w:p>
+      <w:pPr>
+        <w:ind w:firstLine="360"/>
+        <w:jc w:val="both"/>
+        <w:rPr>
+          <w:bCs/>
+        </w:rPr>
+      </w:pPr>
+      <w:r>
+        <w:rPr>
+          <w:bCs/>
+        </w:rPr>
+        <w:t>Výsledky popisné statistiky lze vidět v </w:t>
+      </w:r>
+      <w:r>
+        <w:rPr>
+          <w:bCs/>
+        </w:rPr>
+        <w:fldChar w:fldCharType="begin"/>
+      </w:r>
+      <w:r>
+        <w:rPr>
+          <w:bCs/>
+        </w:rPr>
+        <w:instrText xml:space="preserve"> REF _Ref67083796 \h </w:instrText>
+      </w:r>
+      <w:r>
+        <w:rPr>
+          <w:bCs/>
+        </w:rPr>
+      </w:r>
+      <w:r>
+        <w:rPr>
+          <w:bCs/>
+        </w:rPr>
+        <w:fldChar w:fldCharType="separate"/>
+      </w:r>
+      <w:r>
+        <w:t xml:space="preserve">Tab.  </w:t>
+      </w:r>
+      <w:r>
+        <w:rPr>
+          <w:noProof/>
+        </w:rPr>
+        <w:t>1</w:t>
+      </w:r>
+      <w:r>
+        <w:rPr>
+          <w:bCs/>
+        </w:rPr>
+        <w:fldChar w:fldCharType="end"/>
+      </w:r>
+      <w:r>
+        <w:rPr>
+          <w:bCs/>
         </w:rPr>
         <w:t xml:space="preserve"> a </w:t>
       </w:r>
       <w:r>
         <w:rPr>
-          <w:i/>
-          <w:iCs/>
-        </w:rPr>
-        <w:t>22</w:t>
-      </w:r>
-      <w:r>
-        <w:rPr>
-          <w:i/>
-          <w:iCs/>
-        </w:rPr>
-        <w:t>°C</w:t>
-      </w:r>
-      <w:r>
-        <w:rPr>
           <w:bCs/>
-          <w:i/>
-          <w:iCs/>
-        </w:rPr>
-        <w:t>. Data vhodně graficky prezentujte (krabicový graf, histogram, q-q graf) a doplňte následující tabulky a text.</w:t>
-      </w:r>
-    </w:p>
-    <w:p>
-      <w:pPr>
-        <w:ind w:firstLine="360"/>
-        <w:jc w:val="both"/>
+        </w:rPr>
+        <w:t xml:space="preserve">jejich vizualizaci </w:t>
+      </w:r>
+      <w:r>
         <w:rPr>
           <w:bCs/>
         </w:rPr>
-      </w:pPr>
-    </w:p>
-    <w:p>
-      <w:pPr>
-        <w:ind w:firstLine="360"/>
-        <w:jc w:val="both"/>
+        <w:t>na</w:t>
+      </w:r>
+      <w:r>
         <w:rPr>
           <w:bCs/>
         </w:rPr>
-      </w:pPr>
+        <w:t xml:space="preserve"> Obr</w:t>
+      </w:r>
       <w:r>
         <w:rPr>
           <w:bCs/>
         </w:rPr>
-        <w:t>Výsledky popisné statistiky lze vidět v </w:t>
+        <w:t>.</w:t>
       </w:r>
       <w:r>
         <w:rPr>
           <w:bCs/>
         </w:rPr>
-        <w:fldChar w:fldCharType="begin"/>
+        <w:t xml:space="preserve"> 1, </w:t>
       </w:r>
       <w:r>
         <w:rPr>
           <w:bCs/>
         </w:rPr>
-        <w:instrText xml:space="preserve"> REF _Ref67083796 \h </w:instrText>
+        <w:t>Obr</w:t>
       </w:r>
       <w:r>
         <w:rPr>
           <w:bCs/>
         </w:rPr>
+        <w:t xml:space="preserve">. </w:t>
       </w:r>
       <w:r>
         <w:rPr>
           <w:bCs/>
         </w:rPr>
-        <w:fldChar w:fldCharType="separate"/>
-      </w:r>
-      <w:r>
-        <w:t xml:space="preserve">Tab.  </w:t>
-      </w:r>
-      <w:r>
-        <w:rPr>
-          <w:noProof/>
-        </w:rPr>
-        <w:t>1</w:t>
+        <w:t xml:space="preserve">2 a </w:t>
       </w:r>
       <w:r>
         <w:rPr>
           <w:bCs/>
         </w:rPr>
-        <w:fldChar w:fldCharType="end"/>
+        <w:t>Obr</w:t>
       </w:r>
       <w:r>
         <w:rPr>
           <w:bCs/>
         </w:rPr>
-        <w:t xml:space="preserve"> a na</w:t>
+        <w:t xml:space="preserve">. </w:t>
       </w:r>
       <w:r>
         <w:rPr>
           <w:bCs/>
         </w:rPr>
-        <w:t xml:space="preserve"> …..</w:t>
+        <w:t>3</w:t>
       </w:r>
       <w:r>
         <w:rPr>
           <w:bCs/>
         </w:rPr>
-        <w:t>.</w:t>
+        <w:t xml:space="preserve">. </w:t>
       </w:r>
     </w:p>
     <w:p>
@@ -2047,6 +2071,7 @@
                 <w:lang w:eastAsia="cs-CZ"/>
               </w:rPr>
             </w:pPr>
+            <w:bookmarkStart w:id="1" w:name="_Hlk68636942"/>
             <w:r>
               <w:rPr>
                 <w:rFonts w:asciiTheme="minorHAnsi" w:eastAsia="Times New Roman" w:hAnsiTheme="minorHAnsi" w:cstheme="minorHAnsi"/>
@@ -2081,7 +2106,6 @@
         <w:tc>
           <w:tcPr>
             <w:tcW w:w="160" w:type="dxa"/>
-            <w:vMerge w:val="restart"/>
             <w:tcBorders>
               <w:top w:val="single" w:sz="4" w:space="0" w:color="auto"/>
               <w:right w:val="single" w:sz="4" w:space="0" w:color="auto"/>
@@ -2222,7 +2246,6 @@
                 <w:lang w:eastAsia="cs-CZ"/>
               </w:rPr>
             </w:pPr>
-            <w:proofErr w:type="gramStart"/>
             <w:r>
               <w:rPr>
                 <w:rFonts w:asciiTheme="minorHAnsi" w:eastAsia="Times New Roman" w:hAnsiTheme="minorHAnsi" w:cstheme="minorHAnsi"/>
@@ -2232,7 +2255,6 @@
               </w:rPr>
               <w:t>5°C</w:t>
             </w:r>
-            <w:proofErr w:type="gramEnd"/>
           </w:p>
         </w:tc>
         <w:tc>
@@ -2264,7 +2286,6 @@
                 <w:lang w:eastAsia="cs-CZ"/>
               </w:rPr>
             </w:pPr>
-            <w:proofErr w:type="gramStart"/>
             <w:r>
               <w:rPr>
                 <w:rFonts w:asciiTheme="minorHAnsi" w:eastAsia="Times New Roman" w:hAnsiTheme="minorHAnsi" w:cstheme="minorHAnsi"/>
@@ -2274,7 +2295,6 @@
               </w:rPr>
               <w:t>22°C</w:t>
             </w:r>
-            <w:proofErr w:type="gramEnd"/>
           </w:p>
         </w:tc>
         <w:tc>
@@ -2334,7 +2354,6 @@
                 <w:lang w:eastAsia="cs-CZ"/>
               </w:rPr>
             </w:pPr>
-            <w:proofErr w:type="gramStart"/>
             <w:r>
               <w:rPr>
                 <w:rFonts w:asciiTheme="minorHAnsi" w:eastAsia="Times New Roman" w:hAnsiTheme="minorHAnsi" w:cstheme="minorHAnsi"/>
@@ -2344,7 +2363,6 @@
               </w:rPr>
               <w:t>5°C</w:t>
             </w:r>
-            <w:proofErr w:type="gramEnd"/>
           </w:p>
         </w:tc>
         <w:tc>
@@ -2376,7 +2394,6 @@
                 <w:lang w:eastAsia="cs-CZ"/>
               </w:rPr>
             </w:pPr>
-            <w:proofErr w:type="gramStart"/>
             <w:r>
               <w:rPr>
                 <w:rFonts w:asciiTheme="minorHAnsi" w:eastAsia="Times New Roman" w:hAnsiTheme="minorHAnsi" w:cstheme="minorHAnsi"/>
@@ -2386,7 +2403,6 @@
               </w:rPr>
               <w:t>22°C</w:t>
             </w:r>
-            <w:proofErr w:type="gramEnd"/>
           </w:p>
         </w:tc>
       </w:tr>
@@ -2467,9 +2483,20 @@
                 <w:bCs/>
                 <w:sz w:val="20"/>
                 <w:szCs w:val="20"/>
-                <w:lang w:eastAsia="cs-CZ"/>
+                <w:lang w:val="en-US" w:eastAsia="cs-CZ"/>
               </w:rPr>
             </w:pPr>
+            <w:r>
+              <w:rPr>
+                <w:rFonts w:asciiTheme="minorHAnsi" w:eastAsia="Times New Roman" w:hAnsiTheme="minorHAnsi" w:cstheme="minorHAnsi"/>
+                <w:b/>
+                <w:bCs/>
+                <w:sz w:val="20"/>
+                <w:szCs w:val="20"/>
+                <w:lang w:val="en-US" w:eastAsia="cs-CZ"/>
+              </w:rPr>
+              <w:t>72</w:t>
+            </w:r>
           </w:p>
         </w:tc>
         <w:tc>
@@ -2502,6 +2529,17 @@
                 <w:lang w:eastAsia="cs-CZ"/>
               </w:rPr>
             </w:pPr>
+            <w:r>
+              <w:rPr>
+                <w:rFonts w:asciiTheme="minorHAnsi" w:eastAsia="Times New Roman" w:hAnsiTheme="minorHAnsi" w:cstheme="minorHAnsi"/>
+                <w:b/>
+                <w:bCs/>
+                <w:sz w:val="20"/>
+                <w:szCs w:val="20"/>
+                <w:lang w:eastAsia="cs-CZ"/>
+              </w:rPr>
+              <w:t>72</w:t>
+            </w:r>
           </w:p>
         </w:tc>
         <w:tc>
@@ -2561,6 +2599,15 @@
                 <w:lang w:eastAsia="cs-CZ"/>
               </w:rPr>
             </w:pPr>
+            <w:r>
+              <w:rPr>
+                <w:rFonts w:asciiTheme="minorHAnsi" w:eastAsia="Times New Roman" w:hAnsiTheme="minorHAnsi" w:cstheme="minorHAnsi"/>
+                <w:sz w:val="20"/>
+                <w:szCs w:val="20"/>
+                <w:lang w:eastAsia="cs-CZ"/>
+              </w:rPr>
+              <w:t>70</w:t>
+            </w:r>
           </w:p>
         </w:tc>
         <w:tc>
@@ -2591,6 +2638,15 @@
                 <w:lang w:eastAsia="cs-CZ"/>
               </w:rPr>
             </w:pPr>
+            <w:r>
+              <w:rPr>
+                <w:rFonts w:asciiTheme="minorHAnsi" w:eastAsia="Times New Roman" w:hAnsiTheme="minorHAnsi" w:cstheme="minorHAnsi"/>
+                <w:sz w:val="20"/>
+                <w:szCs w:val="20"/>
+                <w:lang w:eastAsia="cs-CZ"/>
+              </w:rPr>
+              <w:t>71</w:t>
+            </w:r>
           </w:p>
         </w:tc>
       </w:tr>
@@ -2641,7 +2697,18 @@
                 <w:szCs w:val="20"/>
                 <w:lang w:eastAsia="cs-CZ"/>
               </w:rPr>
-              <w:t>minimum</w:t>
+              <w:t>M</w:t>
+            </w:r>
+            <w:r>
+              <w:rPr>
+                <w:rFonts w:asciiTheme="minorHAnsi" w:eastAsia="Times New Roman" w:hAnsiTheme="minorHAnsi" w:cstheme="minorHAnsi"/>
+                <w:b/>
+                <w:bCs/>
+                <w:sz w:val="20"/>
+                <w:szCs w:val="20"/>
+                <w:lang w:eastAsia="cs-CZ"/>
+              </w:rPr>
+              <w:t>inimum</w:t>
             </w:r>
           </w:p>
         </w:tc>
@@ -2671,6 +2738,14 @@
                 <w:szCs w:val="20"/>
               </w:rPr>
             </w:pPr>
+            <w:r>
+              <w:rPr>
+                <w:rFonts w:asciiTheme="minorHAnsi" w:hAnsiTheme="minorHAnsi" w:cstheme="minorHAnsi"/>
+                <w:sz w:val="20"/>
+                <w:szCs w:val="20"/>
+              </w:rPr>
+              <w:t>652.1</w:t>
+            </w:r>
           </w:p>
         </w:tc>
         <w:tc>
@@ -2699,6 +2774,14 @@
                 <w:szCs w:val="20"/>
               </w:rPr>
             </w:pPr>
+            <w:r>
+              <w:rPr>
+                <w:rFonts w:asciiTheme="minorHAnsi" w:hAnsiTheme="minorHAnsi" w:cstheme="minorHAnsi"/>
+                <w:sz w:val="20"/>
+                <w:szCs w:val="20"/>
+              </w:rPr>
+              <w:t>658.3</w:t>
+            </w:r>
           </w:p>
         </w:tc>
         <w:tc>
@@ -2756,6 +2839,14 @@
                 <w:szCs w:val="20"/>
               </w:rPr>
             </w:pPr>
+            <w:r>
+              <w:rPr>
+                <w:rFonts w:asciiTheme="minorHAnsi" w:hAnsiTheme="minorHAnsi" w:cstheme="minorHAnsi"/>
+                <w:sz w:val="20"/>
+                <w:szCs w:val="20"/>
+              </w:rPr>
+              <w:t>750.3</w:t>
+            </w:r>
           </w:p>
         </w:tc>
         <w:tc>
@@ -2784,6 +2875,14 @@
                 <w:szCs w:val="20"/>
               </w:rPr>
             </w:pPr>
+            <w:r>
+              <w:rPr>
+                <w:rFonts w:asciiTheme="minorHAnsi" w:hAnsiTheme="minorHAnsi" w:cstheme="minorHAnsi"/>
+                <w:sz w:val="20"/>
+                <w:szCs w:val="20"/>
+              </w:rPr>
+              <w:t>754.9</w:t>
+            </w:r>
           </w:p>
         </w:tc>
       </w:tr>
@@ -2858,6 +2957,14 @@
                 <w:szCs w:val="20"/>
               </w:rPr>
             </w:pPr>
+            <w:r>
+              <w:rPr>
+                <w:rFonts w:asciiTheme="minorHAnsi" w:hAnsiTheme="minorHAnsi" w:cstheme="minorHAnsi"/>
+                <w:sz w:val="20"/>
+                <w:szCs w:val="20"/>
+              </w:rPr>
+              <w:t>763.4</w:t>
+            </w:r>
           </w:p>
         </w:tc>
         <w:tc>
@@ -2883,6 +2990,22 @@
                 <w:szCs w:val="20"/>
               </w:rPr>
             </w:pPr>
+            <w:r>
+              <w:rPr>
+                <w:rFonts w:asciiTheme="minorHAnsi" w:hAnsiTheme="minorHAnsi" w:cstheme="minorHAnsi"/>
+                <w:sz w:val="20"/>
+                <w:szCs w:val="20"/>
+              </w:rPr>
+              <w:t>767.</w:t>
+            </w:r>
+            <w:r>
+              <w:rPr>
+                <w:rFonts w:asciiTheme="minorHAnsi" w:hAnsiTheme="minorHAnsi" w:cstheme="minorHAnsi"/>
+                <w:sz w:val="20"/>
+                <w:szCs w:val="20"/>
+              </w:rPr>
+              <w:t>4</w:t>
+            </w:r>
           </w:p>
         </w:tc>
         <w:tc>
@@ -2938,6 +3061,14 @@
                 <w:szCs w:val="20"/>
               </w:rPr>
             </w:pPr>
+            <w:r>
+              <w:rPr>
+                <w:rFonts w:asciiTheme="minorHAnsi" w:hAnsiTheme="minorHAnsi" w:cstheme="minorHAnsi"/>
+                <w:sz w:val="20"/>
+                <w:szCs w:val="20"/>
+              </w:rPr>
+              <w:t>767.2</w:t>
+            </w:r>
           </w:p>
         </w:tc>
         <w:tc>
@@ -2963,6 +3094,14 @@
                 <w:szCs w:val="20"/>
               </w:rPr>
             </w:pPr>
+            <w:r>
+              <w:rPr>
+                <w:rFonts w:asciiTheme="minorHAnsi" w:hAnsiTheme="minorHAnsi" w:cstheme="minorHAnsi"/>
+                <w:sz w:val="20"/>
+                <w:szCs w:val="20"/>
+              </w:rPr>
+              <w:t>767.8</w:t>
+            </w:r>
           </w:p>
         </w:tc>
       </w:tr>
@@ -3010,7 +3149,18 @@
                 <w:szCs w:val="20"/>
                 <w:lang w:eastAsia="cs-CZ"/>
               </w:rPr>
-              <w:t>medián</w:t>
+              <w:t>M</w:t>
+            </w:r>
+            <w:r>
+              <w:rPr>
+                <w:rFonts w:asciiTheme="minorHAnsi" w:eastAsia="Times New Roman" w:hAnsiTheme="minorHAnsi" w:cstheme="minorHAnsi"/>
+                <w:b/>
+                <w:bCs/>
+                <w:sz w:val="20"/>
+                <w:szCs w:val="20"/>
+                <w:lang w:eastAsia="cs-CZ"/>
+              </w:rPr>
+              <w:t>edián</w:t>
             </w:r>
           </w:p>
         </w:tc>
@@ -3037,6 +3187,22 @@
                 <w:szCs w:val="20"/>
               </w:rPr>
             </w:pPr>
+            <w:r>
+              <w:rPr>
+                <w:rFonts w:asciiTheme="minorHAnsi" w:hAnsiTheme="minorHAnsi" w:cstheme="minorHAnsi"/>
+                <w:sz w:val="20"/>
+                <w:szCs w:val="20"/>
+              </w:rPr>
+              <w:t>782.</w:t>
+            </w:r>
+            <w:r>
+              <w:rPr>
+                <w:rFonts w:asciiTheme="minorHAnsi" w:hAnsiTheme="minorHAnsi" w:cstheme="minorHAnsi"/>
+                <w:sz w:val="20"/>
+                <w:szCs w:val="20"/>
+              </w:rPr>
+              <w:t>5</w:t>
+            </w:r>
           </w:p>
         </w:tc>
         <w:tc>
@@ -3062,6 +3228,22 @@
                 <w:szCs w:val="20"/>
               </w:rPr>
             </w:pPr>
+            <w:r>
+              <w:rPr>
+                <w:rFonts w:asciiTheme="minorHAnsi" w:hAnsiTheme="minorHAnsi" w:cstheme="minorHAnsi"/>
+                <w:sz w:val="20"/>
+                <w:szCs w:val="20"/>
+              </w:rPr>
+              <w:t>784.</w:t>
+            </w:r>
+            <w:r>
+              <w:rPr>
+                <w:rFonts w:asciiTheme="minorHAnsi" w:hAnsiTheme="minorHAnsi" w:cstheme="minorHAnsi"/>
+                <w:sz w:val="20"/>
+                <w:szCs w:val="20"/>
+              </w:rPr>
+              <w:t>6</w:t>
+            </w:r>
           </w:p>
         </w:tc>
         <w:tc>
@@ -3117,6 +3299,14 @@
                 <w:szCs w:val="20"/>
               </w:rPr>
             </w:pPr>
+            <w:r>
+              <w:rPr>
+                <w:rFonts w:asciiTheme="minorHAnsi" w:hAnsiTheme="minorHAnsi" w:cstheme="minorHAnsi"/>
+                <w:sz w:val="20"/>
+                <w:szCs w:val="20"/>
+              </w:rPr>
+              <w:t>782.8</w:t>
+            </w:r>
           </w:p>
         </w:tc>
         <w:tc>
@@ -3143,6 +3333,15 @@
                 <w:lang w:val="en-US"/>
               </w:rPr>
             </w:pPr>
+            <w:r>
+              <w:rPr>
+                <w:rFonts w:asciiTheme="minorHAnsi" w:hAnsiTheme="minorHAnsi" w:cstheme="minorHAnsi"/>
+                <w:sz w:val="20"/>
+                <w:szCs w:val="20"/>
+                <w:lang w:val="en-US"/>
+              </w:rPr>
+              <w:t>785.1</w:t>
+            </w:r>
           </w:p>
         </w:tc>
       </w:tr>
@@ -3190,7 +3389,18 @@
                 <w:szCs w:val="20"/>
                 <w:lang w:eastAsia="cs-CZ"/>
               </w:rPr>
-              <w:t>průměr</w:t>
+              <w:t>P</w:t>
+            </w:r>
+            <w:r>
+              <w:rPr>
+                <w:rFonts w:asciiTheme="minorHAnsi" w:eastAsia="Times New Roman" w:hAnsiTheme="minorHAnsi" w:cstheme="minorHAnsi"/>
+                <w:b/>
+                <w:bCs/>
+                <w:sz w:val="20"/>
+                <w:szCs w:val="20"/>
+                <w:lang w:eastAsia="cs-CZ"/>
+              </w:rPr>
+              <w:t>růměr</w:t>
             </w:r>
           </w:p>
         </w:tc>
@@ -3217,6 +3427,14 @@
                 <w:szCs w:val="20"/>
               </w:rPr>
             </w:pPr>
+            <w:r>
+              <w:rPr>
+                <w:rFonts w:asciiTheme="minorHAnsi" w:hAnsiTheme="minorHAnsi" w:cstheme="minorHAnsi"/>
+                <w:sz w:val="20"/>
+                <w:szCs w:val="20"/>
+              </w:rPr>
+              <w:t>778.6</w:t>
+            </w:r>
           </w:p>
         </w:tc>
         <w:tc>
@@ -3242,6 +3460,38 @@
                 <w:szCs w:val="20"/>
               </w:rPr>
             </w:pPr>
+            <w:r>
+              <w:rPr>
+                <w:rFonts w:asciiTheme="minorHAnsi" w:hAnsiTheme="minorHAnsi" w:cstheme="minorHAnsi"/>
+                <w:sz w:val="20"/>
+                <w:szCs w:val="20"/>
+              </w:rPr>
+              <w:t>78</w:t>
+            </w:r>
+            <w:r>
+              <w:rPr>
+                <w:rFonts w:asciiTheme="minorHAnsi" w:hAnsiTheme="minorHAnsi" w:cstheme="minorHAnsi"/>
+                <w:sz w:val="20"/>
+                <w:szCs w:val="20"/>
+              </w:rPr>
+              <w:t>1</w:t>
+            </w:r>
+            <w:r>
+              <w:rPr>
+                <w:rFonts w:asciiTheme="minorHAnsi" w:hAnsiTheme="minorHAnsi" w:cstheme="minorHAnsi"/>
+                <w:sz w:val="20"/>
+                <w:szCs w:val="20"/>
+              </w:rPr>
+              <w:t>.</w:t>
+            </w:r>
+            <w:r>
+              <w:rPr>
+                <w:rFonts w:asciiTheme="minorHAnsi" w:hAnsiTheme="minorHAnsi" w:cstheme="minorHAnsi"/>
+                <w:sz w:val="20"/>
+                <w:szCs w:val="20"/>
+              </w:rPr>
+              <w:t>0</w:t>
+            </w:r>
           </w:p>
         </w:tc>
         <w:tc>
@@ -3297,6 +3547,14 @@
                 <w:szCs w:val="20"/>
               </w:rPr>
             </w:pPr>
+            <w:r>
+              <w:rPr>
+                <w:rFonts w:asciiTheme="minorHAnsi" w:hAnsiTheme="minorHAnsi" w:cstheme="minorHAnsi"/>
+                <w:sz w:val="20"/>
+                <w:szCs w:val="20"/>
+              </w:rPr>
+              <w:t>782.1</w:t>
+            </w:r>
           </w:p>
         </w:tc>
         <w:tc>
@@ -3322,6 +3580,14 @@
                 <w:szCs w:val="20"/>
               </w:rPr>
             </w:pPr>
+            <w:r>
+              <w:rPr>
+                <w:rFonts w:asciiTheme="minorHAnsi" w:hAnsiTheme="minorHAnsi" w:cstheme="minorHAnsi"/>
+                <w:sz w:val="20"/>
+                <w:szCs w:val="20"/>
+              </w:rPr>
+              <w:t>782.7</w:t>
+            </w:r>
           </w:p>
         </w:tc>
       </w:tr>
@@ -3396,6 +3662,22 @@
                 <w:szCs w:val="20"/>
               </w:rPr>
             </w:pPr>
+            <w:r>
+              <w:rPr>
+                <w:rFonts w:asciiTheme="minorHAnsi" w:hAnsiTheme="minorHAnsi" w:cstheme="minorHAnsi"/>
+                <w:sz w:val="20"/>
+                <w:szCs w:val="20"/>
+              </w:rPr>
+              <w:t>796.</w:t>
+            </w:r>
+            <w:r>
+              <w:rPr>
+                <w:rFonts w:asciiTheme="minorHAnsi" w:hAnsiTheme="minorHAnsi" w:cstheme="minorHAnsi"/>
+                <w:sz w:val="20"/>
+                <w:szCs w:val="20"/>
+              </w:rPr>
+              <w:t>7</w:t>
+            </w:r>
           </w:p>
         </w:tc>
         <w:tc>
@@ -3421,6 +3703,22 @@
                 <w:szCs w:val="20"/>
               </w:rPr>
             </w:pPr>
+            <w:r>
+              <w:rPr>
+                <w:rFonts w:asciiTheme="minorHAnsi" w:hAnsiTheme="minorHAnsi" w:cstheme="minorHAnsi"/>
+                <w:sz w:val="20"/>
+                <w:szCs w:val="20"/>
+              </w:rPr>
+              <w:t>795.</w:t>
+            </w:r>
+            <w:r>
+              <w:rPr>
+                <w:rFonts w:asciiTheme="minorHAnsi" w:hAnsiTheme="minorHAnsi" w:cstheme="minorHAnsi"/>
+                <w:sz w:val="20"/>
+                <w:szCs w:val="20"/>
+              </w:rPr>
+              <w:t>9</w:t>
+            </w:r>
           </w:p>
         </w:tc>
         <w:tc>
@@ -3476,6 +3774,38 @@
                 <w:szCs w:val="20"/>
               </w:rPr>
             </w:pPr>
+            <w:r>
+              <w:rPr>
+                <w:rFonts w:asciiTheme="minorHAnsi" w:hAnsiTheme="minorHAnsi" w:cstheme="minorHAnsi"/>
+                <w:sz w:val="20"/>
+                <w:szCs w:val="20"/>
+              </w:rPr>
+              <w:t>79</w:t>
+            </w:r>
+            <w:r>
+              <w:rPr>
+                <w:rFonts w:asciiTheme="minorHAnsi" w:hAnsiTheme="minorHAnsi" w:cstheme="minorHAnsi"/>
+                <w:sz w:val="20"/>
+                <w:szCs w:val="20"/>
+              </w:rPr>
+              <w:t>7</w:t>
+            </w:r>
+            <w:r>
+              <w:rPr>
+                <w:rFonts w:asciiTheme="minorHAnsi" w:hAnsiTheme="minorHAnsi" w:cstheme="minorHAnsi"/>
+                <w:sz w:val="20"/>
+                <w:szCs w:val="20"/>
+              </w:rPr>
+              <w:t>.</w:t>
+            </w:r>
+            <w:r>
+              <w:rPr>
+                <w:rFonts w:asciiTheme="minorHAnsi" w:hAnsiTheme="minorHAnsi" w:cstheme="minorHAnsi"/>
+                <w:sz w:val="20"/>
+                <w:szCs w:val="20"/>
+              </w:rPr>
+              <w:t>0</w:t>
+            </w:r>
           </w:p>
         </w:tc>
         <w:tc>
@@ -3501,6 +3831,22 @@
                 <w:szCs w:val="20"/>
               </w:rPr>
             </w:pPr>
+            <w:r>
+              <w:rPr>
+                <w:rFonts w:asciiTheme="minorHAnsi" w:hAnsiTheme="minorHAnsi" w:cstheme="minorHAnsi"/>
+                <w:sz w:val="20"/>
+                <w:szCs w:val="20"/>
+              </w:rPr>
+              <w:t>796</w:t>
+            </w:r>
+            <w:r>
+              <w:rPr>
+                <w:rFonts w:asciiTheme="minorHAnsi" w:hAnsiTheme="minorHAnsi" w:cstheme="minorHAnsi"/>
+                <w:sz w:val="20"/>
+                <w:szCs w:val="20"/>
+              </w:rPr>
+              <w:t>.0</w:t>
+            </w:r>
           </w:p>
         </w:tc>
       </w:tr>
@@ -3581,6 +3927,14 @@
                 <w:szCs w:val="20"/>
               </w:rPr>
             </w:pPr>
+            <w:r>
+              <w:rPr>
+                <w:rFonts w:asciiTheme="minorHAnsi" w:hAnsiTheme="minorHAnsi" w:cstheme="minorHAnsi"/>
+                <w:sz w:val="20"/>
+                <w:szCs w:val="20"/>
+              </w:rPr>
+              <w:t>813.4</w:t>
+            </w:r>
           </w:p>
         </w:tc>
         <w:tc>
@@ -3609,6 +3963,14 @@
                 <w:szCs w:val="20"/>
               </w:rPr>
             </w:pPr>
+            <w:r>
+              <w:rPr>
+                <w:rFonts w:asciiTheme="minorHAnsi" w:hAnsiTheme="minorHAnsi" w:cstheme="minorHAnsi"/>
+                <w:sz w:val="20"/>
+                <w:szCs w:val="20"/>
+              </w:rPr>
+              <w:t>814.4</w:t>
+            </w:r>
           </w:p>
         </w:tc>
         <w:tc>
@@ -3666,6 +4028,14 @@
                 <w:szCs w:val="20"/>
               </w:rPr>
             </w:pPr>
+            <w:r>
+              <w:rPr>
+                <w:rFonts w:asciiTheme="minorHAnsi" w:hAnsiTheme="minorHAnsi" w:cstheme="minorHAnsi"/>
+                <w:sz w:val="20"/>
+                <w:szCs w:val="20"/>
+              </w:rPr>
+              <w:t>813.4</w:t>
+            </w:r>
           </w:p>
         </w:tc>
         <w:tc>
@@ -3694,6 +4064,14 @@
                 <w:szCs w:val="20"/>
               </w:rPr>
             </w:pPr>
+            <w:r>
+              <w:rPr>
+                <w:rFonts w:asciiTheme="minorHAnsi" w:hAnsiTheme="minorHAnsi" w:cstheme="minorHAnsi"/>
+                <w:sz w:val="20"/>
+                <w:szCs w:val="20"/>
+              </w:rPr>
+              <w:t>814.4</w:t>
+            </w:r>
           </w:p>
         </w:tc>
       </w:tr>
@@ -3774,6 +4152,14 @@
                 <w:szCs w:val="20"/>
               </w:rPr>
             </w:pPr>
+            <w:r>
+              <w:rPr>
+                <w:rFonts w:asciiTheme="minorHAnsi" w:hAnsiTheme="minorHAnsi" w:cstheme="minorHAnsi"/>
+                <w:sz w:val="20"/>
+                <w:szCs w:val="20"/>
+              </w:rPr>
+              <w:t>27.1</w:t>
+            </w:r>
           </w:p>
         </w:tc>
         <w:tc>
@@ -3802,6 +4188,14 @@
                 <w:szCs w:val="20"/>
               </w:rPr>
             </w:pPr>
+            <w:r>
+              <w:rPr>
+                <w:rFonts w:asciiTheme="minorHAnsi" w:hAnsiTheme="minorHAnsi" w:cstheme="minorHAnsi"/>
+                <w:sz w:val="20"/>
+                <w:szCs w:val="20"/>
+              </w:rPr>
+              <w:t>22.5</w:t>
+            </w:r>
           </w:p>
         </w:tc>
         <w:tc>
@@ -3858,6 +4252,22 @@
                 <w:szCs w:val="20"/>
               </w:rPr>
             </w:pPr>
+            <w:r>
+              <w:rPr>
+                <w:rFonts w:asciiTheme="minorHAnsi" w:hAnsiTheme="minorHAnsi" w:cstheme="minorHAnsi"/>
+                <w:sz w:val="20"/>
+                <w:szCs w:val="20"/>
+              </w:rPr>
+              <w:t>17.</w:t>
+            </w:r>
+            <w:r>
+              <w:rPr>
+                <w:rFonts w:asciiTheme="minorHAnsi" w:hAnsiTheme="minorHAnsi" w:cstheme="minorHAnsi"/>
+                <w:sz w:val="20"/>
+                <w:szCs w:val="20"/>
+              </w:rPr>
+              <w:t>5</w:t>
+            </w:r>
           </w:p>
         </w:tc>
         <w:tc>
@@ -3886,6 +4296,22 @@
                 <w:szCs w:val="20"/>
               </w:rPr>
             </w:pPr>
+            <w:r>
+              <w:rPr>
+                <w:rFonts w:asciiTheme="minorHAnsi" w:hAnsiTheme="minorHAnsi" w:cstheme="minorHAnsi"/>
+                <w:sz w:val="20"/>
+                <w:szCs w:val="20"/>
+              </w:rPr>
+              <w:t>17.</w:t>
+            </w:r>
+            <w:r>
+              <w:rPr>
+                <w:rFonts w:asciiTheme="minorHAnsi" w:hAnsiTheme="minorHAnsi" w:cstheme="minorHAnsi"/>
+                <w:sz w:val="20"/>
+                <w:szCs w:val="20"/>
+              </w:rPr>
+              <w:t>1</w:t>
+            </w:r>
           </w:p>
         </w:tc>
       </w:tr>
@@ -3966,6 +4392,22 @@
                 <w:szCs w:val="20"/>
               </w:rPr>
             </w:pPr>
+            <w:r>
+              <w:rPr>
+                <w:rFonts w:asciiTheme="minorHAnsi" w:hAnsiTheme="minorHAnsi" w:cstheme="minorHAnsi"/>
+                <w:sz w:val="20"/>
+                <w:szCs w:val="20"/>
+              </w:rPr>
+              <w:t>3.</w:t>
+            </w:r>
+            <w:r>
+              <w:rPr>
+                <w:rFonts w:asciiTheme="minorHAnsi" w:hAnsiTheme="minorHAnsi" w:cstheme="minorHAnsi"/>
+                <w:sz w:val="20"/>
+                <w:szCs w:val="20"/>
+              </w:rPr>
+              <w:t>5</w:t>
+            </w:r>
           </w:p>
         </w:tc>
         <w:tc>
@@ -3994,6 +4436,22 @@
                 <w:szCs w:val="20"/>
               </w:rPr>
             </w:pPr>
+            <w:r>
+              <w:rPr>
+                <w:rFonts w:asciiTheme="minorHAnsi" w:hAnsiTheme="minorHAnsi" w:cstheme="minorHAnsi"/>
+                <w:sz w:val="20"/>
+                <w:szCs w:val="20"/>
+              </w:rPr>
+              <w:t>2.</w:t>
+            </w:r>
+            <w:r>
+              <w:rPr>
+                <w:rFonts w:asciiTheme="minorHAnsi" w:hAnsiTheme="minorHAnsi" w:cstheme="minorHAnsi"/>
+                <w:sz w:val="20"/>
+                <w:szCs w:val="20"/>
+              </w:rPr>
+              <w:t>9</w:t>
+            </w:r>
           </w:p>
         </w:tc>
         <w:tc>
@@ -4050,6 +4508,14 @@
                 <w:szCs w:val="20"/>
               </w:rPr>
             </w:pPr>
+            <w:r>
+              <w:rPr>
+                <w:rFonts w:asciiTheme="minorHAnsi" w:hAnsiTheme="minorHAnsi" w:cstheme="minorHAnsi"/>
+                <w:sz w:val="20"/>
+                <w:szCs w:val="20"/>
+              </w:rPr>
+              <w:t>2.2</w:t>
+            </w:r>
           </w:p>
         </w:tc>
         <w:tc>
@@ -4078,6 +4544,22 @@
                 <w:szCs w:val="20"/>
               </w:rPr>
             </w:pPr>
+            <w:r>
+              <w:rPr>
+                <w:rFonts w:asciiTheme="minorHAnsi" w:hAnsiTheme="minorHAnsi" w:cstheme="minorHAnsi"/>
+                <w:sz w:val="20"/>
+                <w:szCs w:val="20"/>
+              </w:rPr>
+              <w:t>2.</w:t>
+            </w:r>
+            <w:r>
+              <w:rPr>
+                <w:rFonts w:asciiTheme="minorHAnsi" w:hAnsiTheme="minorHAnsi" w:cstheme="minorHAnsi"/>
+                <w:sz w:val="20"/>
+                <w:szCs w:val="20"/>
+              </w:rPr>
+              <w:t>2</w:t>
+            </w:r>
           </w:p>
         </w:tc>
       </w:tr>
@@ -4156,6 +4638,14 @@
                 <w:szCs w:val="20"/>
               </w:rPr>
             </w:pPr>
+            <w:r>
+              <w:rPr>
+                <w:rFonts w:asciiTheme="minorHAnsi" w:hAnsiTheme="minorHAnsi" w:cstheme="minorHAnsi"/>
+                <w:sz w:val="20"/>
+                <w:szCs w:val="20"/>
+              </w:rPr>
+              <w:t>-2.5</w:t>
+            </w:r>
           </w:p>
         </w:tc>
         <w:tc>
@@ -4184,6 +4674,14 @@
                 <w:szCs w:val="20"/>
               </w:rPr>
             </w:pPr>
+            <w:r>
+              <w:rPr>
+                <w:rFonts w:asciiTheme="minorHAnsi" w:hAnsiTheme="minorHAnsi" w:cstheme="minorHAnsi"/>
+                <w:sz w:val="20"/>
+                <w:szCs w:val="20"/>
+              </w:rPr>
+              <w:t>-2.2</w:t>
+            </w:r>
           </w:p>
         </w:tc>
         <w:tc>
@@ -4239,6 +4737,22 @@
                 <w:szCs w:val="20"/>
               </w:rPr>
             </w:pPr>
+            <w:r>
+              <w:rPr>
+                <w:rFonts w:asciiTheme="minorHAnsi" w:hAnsiTheme="minorHAnsi" w:cstheme="minorHAnsi"/>
+                <w:sz w:val="20"/>
+                <w:szCs w:val="20"/>
+              </w:rPr>
+              <w:t>-0.</w:t>
+            </w:r>
+            <w:r>
+              <w:rPr>
+                <w:rFonts w:asciiTheme="minorHAnsi" w:hAnsiTheme="minorHAnsi" w:cstheme="minorHAnsi"/>
+                <w:sz w:val="20"/>
+                <w:szCs w:val="20"/>
+              </w:rPr>
+              <w:t>1</w:t>
+            </w:r>
           </w:p>
         </w:tc>
         <w:tc>
@@ -4267,6 +4781,22 @@
                 <w:szCs w:val="20"/>
               </w:rPr>
             </w:pPr>
+            <w:r>
+              <w:rPr>
+                <w:rFonts w:asciiTheme="minorHAnsi" w:hAnsiTheme="minorHAnsi" w:cstheme="minorHAnsi"/>
+                <w:sz w:val="20"/>
+                <w:szCs w:val="20"/>
+              </w:rPr>
+              <w:t>-0.</w:t>
+            </w:r>
+            <w:r>
+              <w:rPr>
+                <w:rFonts w:asciiTheme="minorHAnsi" w:hAnsiTheme="minorHAnsi" w:cstheme="minorHAnsi"/>
+                <w:sz w:val="20"/>
+                <w:szCs w:val="20"/>
+              </w:rPr>
+              <w:t>1</w:t>
+            </w:r>
           </w:p>
         </w:tc>
       </w:tr>
@@ -4345,6 +4875,14 @@
                 <w:szCs w:val="20"/>
               </w:rPr>
             </w:pPr>
+            <w:r>
+              <w:rPr>
+                <w:rFonts w:asciiTheme="minorHAnsi" w:hAnsiTheme="minorHAnsi" w:cstheme="minorHAnsi"/>
+                <w:sz w:val="20"/>
+                <w:szCs w:val="20"/>
+              </w:rPr>
+              <w:t>9.5</w:t>
+            </w:r>
           </w:p>
         </w:tc>
         <w:tc>
@@ -4373,6 +4911,22 @@
                 <w:szCs w:val="20"/>
               </w:rPr>
             </w:pPr>
+            <w:r>
+              <w:rPr>
+                <w:rFonts w:asciiTheme="minorHAnsi" w:hAnsiTheme="minorHAnsi" w:cstheme="minorHAnsi"/>
+                <w:sz w:val="20"/>
+                <w:szCs w:val="20"/>
+              </w:rPr>
+              <w:t>10.</w:t>
+            </w:r>
+            <w:r>
+              <w:rPr>
+                <w:rFonts w:asciiTheme="minorHAnsi" w:hAnsiTheme="minorHAnsi" w:cstheme="minorHAnsi"/>
+                <w:sz w:val="20"/>
+                <w:szCs w:val="20"/>
+              </w:rPr>
+              <w:t>5</w:t>
+            </w:r>
           </w:p>
         </w:tc>
         <w:tc>
@@ -4428,6 +4982,22 @@
                 <w:szCs w:val="20"/>
               </w:rPr>
             </w:pPr>
+            <w:r>
+              <w:rPr>
+                <w:rFonts w:asciiTheme="minorHAnsi" w:hAnsiTheme="minorHAnsi" w:cstheme="minorHAnsi"/>
+                <w:sz w:val="20"/>
+                <w:szCs w:val="20"/>
+              </w:rPr>
+              <w:t>-1.</w:t>
+            </w:r>
+            <w:r>
+              <w:rPr>
+                <w:rFonts w:asciiTheme="minorHAnsi" w:hAnsiTheme="minorHAnsi" w:cstheme="minorHAnsi"/>
+                <w:sz w:val="20"/>
+                <w:szCs w:val="20"/>
+              </w:rPr>
+              <w:t>1</w:t>
+            </w:r>
           </w:p>
         </w:tc>
         <w:tc>
@@ -4456,6 +5026,22 @@
                 <w:szCs w:val="20"/>
               </w:rPr>
             </w:pPr>
+            <w:r>
+              <w:rPr>
+                <w:rFonts w:asciiTheme="minorHAnsi" w:hAnsiTheme="minorHAnsi" w:cstheme="minorHAnsi"/>
+                <w:sz w:val="20"/>
+                <w:szCs w:val="20"/>
+              </w:rPr>
+              <w:t>-1.</w:t>
+            </w:r>
+            <w:r>
+              <w:rPr>
+                <w:rFonts w:asciiTheme="minorHAnsi" w:hAnsiTheme="minorHAnsi" w:cstheme="minorHAnsi"/>
+                <w:sz w:val="20"/>
+                <w:szCs w:val="20"/>
+              </w:rPr>
+              <w:t>1</w:t>
+            </w:r>
           </w:p>
         </w:tc>
       </w:tr>
@@ -4556,7 +5142,6 @@
           <w:p>
             <w:pPr>
               <w:spacing w:after="0"/>
-              <w:jc w:val="center"/>
               <w:rPr>
                 <w:rFonts w:asciiTheme="minorHAnsi" w:hAnsiTheme="minorHAnsi" w:cstheme="minorHAnsi"/>
                 <w:sz w:val="20"/>
@@ -4584,7 +5169,6 @@
           <w:p>
             <w:pPr>
               <w:spacing w:after="0"/>
-              <w:jc w:val="center"/>
               <w:rPr>
                 <w:rFonts w:asciiTheme="minorHAnsi" w:hAnsiTheme="minorHAnsi" w:cstheme="minorHAnsi"/>
                 <w:sz w:val="20"/>
@@ -4611,7 +5195,6 @@
           <w:p>
             <w:pPr>
               <w:spacing w:after="0"/>
-              <w:jc w:val="center"/>
               <w:rPr>
                 <w:rFonts w:asciiTheme="minorHAnsi" w:hAnsiTheme="minorHAnsi" w:cstheme="minorHAnsi"/>
                 <w:sz w:val="20"/>
@@ -4689,13 +5272,29 @@
           <w:p>
             <w:pPr>
               <w:spacing w:after="0"/>
-              <w:jc w:val="center"/>
               <w:rPr>
                 <w:rFonts w:asciiTheme="minorHAnsi" w:hAnsiTheme="minorHAnsi" w:cstheme="minorHAnsi"/>
                 <w:sz w:val="20"/>
                 <w:szCs w:val="20"/>
               </w:rPr>
             </w:pPr>
+            <w:r>
+              <w:rPr>
+                <w:rFonts w:asciiTheme="minorHAnsi" w:hAnsiTheme="minorHAnsi" w:cstheme="minorHAnsi"/>
+                <w:sz w:val="20"/>
+                <w:szCs w:val="20"/>
+              </w:rPr>
+              <w:t>713.5</w:t>
+            </w:r>
+            <w:r>
+              <w:rPr>
+                <w:rFonts w:asciiTheme="minorHAnsi" w:hAnsiTheme="minorHAnsi" w:cstheme="minorHAnsi"/>
+                <w:sz w:val="20"/>
+                <w:szCs w:val="20"/>
+                <w:lang w:val="en-US"/>
+              </w:rPr>
+              <w:t>9</w:t>
+            </w:r>
           </w:p>
         </w:tc>
         <w:tc>
@@ -4717,13 +5316,20 @@
           <w:p>
             <w:pPr>
               <w:spacing w:after="0"/>
-              <w:jc w:val="center"/>
               <w:rPr>
                 <w:rFonts w:asciiTheme="minorHAnsi" w:hAnsiTheme="minorHAnsi" w:cstheme="minorHAnsi"/>
                 <w:sz w:val="20"/>
                 <w:szCs w:val="20"/>
               </w:rPr>
             </w:pPr>
+            <w:r>
+              <w:rPr>
+                <w:rFonts w:asciiTheme="minorHAnsi" w:hAnsiTheme="minorHAnsi" w:cstheme="minorHAnsi"/>
+                <w:sz w:val="20"/>
+                <w:szCs w:val="20"/>
+              </w:rPr>
+              <w:t>724.6</w:t>
+            </w:r>
           </w:p>
         </w:tc>
         <w:tc>
@@ -4744,7 +5350,6 @@
           <w:p>
             <w:pPr>
               <w:spacing w:after="0"/>
-              <w:jc w:val="center"/>
               <w:rPr>
                 <w:rFonts w:asciiTheme="minorHAnsi" w:hAnsiTheme="minorHAnsi" w:cstheme="minorHAnsi"/>
                 <w:sz w:val="20"/>
@@ -4772,13 +5377,28 @@
           <w:p>
             <w:pPr>
               <w:spacing w:after="0"/>
-              <w:jc w:val="center"/>
               <w:rPr>
                 <w:rFonts w:asciiTheme="minorHAnsi" w:hAnsiTheme="minorHAnsi" w:cstheme="minorHAnsi"/>
                 <w:sz w:val="20"/>
                 <w:szCs w:val="20"/>
               </w:rPr>
             </w:pPr>
+            <w:r>
+              <w:rPr>
+                <w:rFonts w:asciiTheme="minorHAnsi" w:hAnsiTheme="minorHAnsi" w:cstheme="minorHAnsi"/>
+                <w:sz w:val="20"/>
+                <w:szCs w:val="20"/>
+              </w:rPr>
+              <w:t>722.5</w:t>
+            </w:r>
+            <w:r>
+              <w:rPr>
+                <w:rFonts w:asciiTheme="minorHAnsi" w:hAnsiTheme="minorHAnsi" w:cstheme="minorHAnsi"/>
+                <w:sz w:val="20"/>
+                <w:szCs w:val="20"/>
+              </w:rPr>
+              <w:t>8</w:t>
+            </w:r>
           </w:p>
         </w:tc>
         <w:tc>
@@ -4799,7 +5419,6 @@
           <w:p>
             <w:pPr>
               <w:spacing w:after="0"/>
-              <w:jc w:val="center"/>
               <w:rPr>
                 <w:rFonts w:asciiTheme="minorHAnsi" w:hAnsiTheme="minorHAnsi" w:cstheme="minorHAnsi"/>
                 <w:sz w:val="20"/>
@@ -4825,13 +5444,20 @@
           <w:p>
             <w:pPr>
               <w:spacing w:after="0"/>
-              <w:jc w:val="center"/>
               <w:rPr>
                 <w:rFonts w:asciiTheme="minorHAnsi" w:hAnsiTheme="minorHAnsi" w:cstheme="minorHAnsi"/>
                 <w:sz w:val="20"/>
                 <w:szCs w:val="20"/>
               </w:rPr>
             </w:pPr>
+            <w:r>
+              <w:rPr>
+                <w:rFonts w:asciiTheme="minorHAnsi" w:hAnsiTheme="minorHAnsi" w:cstheme="minorHAnsi"/>
+                <w:sz w:val="20"/>
+                <w:szCs w:val="20"/>
+              </w:rPr>
+              <w:t>725.5</w:t>
+            </w:r>
           </w:p>
         </w:tc>
       </w:tr>
@@ -4903,13 +5529,28 @@
           <w:p>
             <w:pPr>
               <w:spacing w:after="0"/>
-              <w:jc w:val="center"/>
               <w:rPr>
                 <w:rFonts w:asciiTheme="minorHAnsi" w:hAnsiTheme="minorHAnsi" w:cstheme="minorHAnsi"/>
                 <w:sz w:val="20"/>
                 <w:szCs w:val="20"/>
               </w:rPr>
             </w:pPr>
+            <w:r>
+              <w:rPr>
+                <w:rFonts w:asciiTheme="minorHAnsi" w:hAnsiTheme="minorHAnsi" w:cstheme="minorHAnsi"/>
+                <w:sz w:val="20"/>
+                <w:szCs w:val="20"/>
+              </w:rPr>
+              <w:t>846.4</w:t>
+            </w:r>
+            <w:r>
+              <w:rPr>
+                <w:rFonts w:asciiTheme="minorHAnsi" w:hAnsiTheme="minorHAnsi" w:cstheme="minorHAnsi"/>
+                <w:sz w:val="20"/>
+                <w:szCs w:val="20"/>
+              </w:rPr>
+              <w:t>9</w:t>
+            </w:r>
           </w:p>
         </w:tc>
         <w:tc>
@@ -4931,13 +5572,20 @@
           <w:p>
             <w:pPr>
               <w:spacing w:after="0"/>
-              <w:jc w:val="center"/>
               <w:rPr>
                 <w:rFonts w:asciiTheme="minorHAnsi" w:hAnsiTheme="minorHAnsi" w:cstheme="minorHAnsi"/>
                 <w:sz w:val="20"/>
                 <w:szCs w:val="20"/>
               </w:rPr>
             </w:pPr>
+            <w:r>
+              <w:rPr>
+                <w:rFonts w:asciiTheme="minorHAnsi" w:hAnsiTheme="minorHAnsi" w:cstheme="minorHAnsi"/>
+                <w:sz w:val="20"/>
+                <w:szCs w:val="20"/>
+              </w:rPr>
+              <w:t>838.6</w:t>
+            </w:r>
           </w:p>
         </w:tc>
         <w:tc>
@@ -4958,7 +5606,6 @@
           <w:p>
             <w:pPr>
               <w:spacing w:after="0"/>
-              <w:jc w:val="center"/>
               <w:rPr>
                 <w:rFonts w:asciiTheme="minorHAnsi" w:hAnsiTheme="minorHAnsi" w:cstheme="minorHAnsi"/>
                 <w:sz w:val="20"/>
@@ -4986,13 +5633,28 @@
           <w:p>
             <w:pPr>
               <w:spacing w:after="0"/>
-              <w:jc w:val="center"/>
               <w:rPr>
                 <w:rFonts w:asciiTheme="minorHAnsi" w:hAnsiTheme="minorHAnsi" w:cstheme="minorHAnsi"/>
                 <w:sz w:val="20"/>
                 <w:szCs w:val="20"/>
               </w:rPr>
             </w:pPr>
+            <w:r>
+              <w:rPr>
+                <w:rFonts w:asciiTheme="minorHAnsi" w:hAnsiTheme="minorHAnsi" w:cstheme="minorHAnsi"/>
+                <w:sz w:val="20"/>
+                <w:szCs w:val="20"/>
+              </w:rPr>
+              <w:t>841.5</w:t>
+            </w:r>
+            <w:r>
+              <w:rPr>
+                <w:rFonts w:asciiTheme="minorHAnsi" w:hAnsiTheme="minorHAnsi" w:cstheme="minorHAnsi"/>
+                <w:sz w:val="20"/>
+                <w:szCs w:val="20"/>
+              </w:rPr>
+              <w:t>8</w:t>
+            </w:r>
           </w:p>
         </w:tc>
         <w:tc>
@@ -5013,7 +5675,6 @@
           <w:p>
             <w:pPr>
               <w:spacing w:after="0"/>
-              <w:jc w:val="center"/>
               <w:rPr>
                 <w:rFonts w:asciiTheme="minorHAnsi" w:hAnsiTheme="minorHAnsi" w:cstheme="minorHAnsi"/>
                 <w:sz w:val="20"/>
@@ -5039,16 +5700,24 @@
           <w:p>
             <w:pPr>
               <w:spacing w:after="0"/>
-              <w:jc w:val="center"/>
               <w:rPr>
                 <w:rFonts w:asciiTheme="minorHAnsi" w:hAnsiTheme="minorHAnsi" w:cstheme="minorHAnsi"/>
                 <w:sz w:val="20"/>
                 <w:szCs w:val="20"/>
               </w:rPr>
             </w:pPr>
+            <w:r>
+              <w:rPr>
+                <w:rFonts w:asciiTheme="minorHAnsi" w:hAnsiTheme="minorHAnsi" w:cstheme="minorHAnsi"/>
+                <w:sz w:val="20"/>
+                <w:szCs w:val="20"/>
+              </w:rPr>
+              <w:t>838.3</w:t>
+            </w:r>
           </w:p>
         </w:tc>
       </w:tr>
+      <w:bookmarkEnd w:id="1"/>
     </w:tbl>
     <w:p>
       <w:pPr>
@@ -5150,8 +5819,76 @@
       <w:r>
         <w:rPr>
           <w:b/>
+          <w:noProof/>
         </w:rPr>
         <w:lastRenderedPageBreak/>
+        <w:drawing>
+          <wp:anchor distT="0" distB="0" distL="114300" distR="114300" simplePos="0" relativeHeight="251660288" behindDoc="0" locked="0" layoutInCell="1" allowOverlap="1" wp14:anchorId="4F4E6A9A" wp14:editId="62EE77F2">
+            <wp:simplePos x="0" y="0"/>
+            <wp:positionH relativeFrom="margin">
+              <wp:align>center</wp:align>
+            </wp:positionH>
+            <wp:positionV relativeFrom="paragraph">
+              <wp:posOffset>403280</wp:posOffset>
+            </wp:positionV>
+            <wp:extent cx="3157200" cy="3301200"/>
+            <wp:effectExtent l="0" t="0" r="5715" b="0"/>
+            <wp:wrapTopAndBottom/>
+            <wp:docPr id="2" name="Obrázek 2"/>
+            <wp:cNvGraphicFramePr>
+              <a:graphicFrameLocks xmlns:a="http://schemas.openxmlformats.org/drawingml/2006/main" noChangeAspect="1"/>
+            </wp:cNvGraphicFramePr>
+            <a:graphic xmlns:a="http://schemas.openxmlformats.org/drawingml/2006/main">
+              <a:graphicData uri="http://schemas.openxmlformats.org/drawingml/2006/picture">
+                <pic:pic xmlns:pic="http://schemas.openxmlformats.org/drawingml/2006/picture">
+                  <pic:nvPicPr>
+                    <pic:cNvPr id="0" name="Picture 1"/>
+                    <pic:cNvPicPr>
+                      <a:picLocks noChangeAspect="1" noChangeArrowheads="1"/>
+                    </pic:cNvPicPr>
+                  </pic:nvPicPr>
+                  <pic:blipFill>
+                    <a:blip r:embed="rId17">
+                      <a:extLst>
+                        <a:ext uri="{28A0092B-C50C-407E-A947-70E740481C1C}">
+                          <a14:useLocalDpi xmlns:a14="http://schemas.microsoft.com/office/drawing/2010/main" val="0"/>
+                        </a:ext>
+                      </a:extLst>
+                    </a:blip>
+                    <a:srcRect/>
+                    <a:stretch>
+                      <a:fillRect/>
+                    </a:stretch>
+                  </pic:blipFill>
+                  <pic:spPr bwMode="auto">
+                    <a:xfrm>
+                      <a:off x="0" y="0"/>
+                      <a:ext cx="3157200" cy="3301200"/>
+                    </a:xfrm>
+                    <a:prstGeom prst="rect">
+                      <a:avLst/>
+                    </a:prstGeom>
+                    <a:noFill/>
+                    <a:ln>
+                      <a:noFill/>
+                    </a:ln>
+                  </pic:spPr>
+                </pic:pic>
+              </a:graphicData>
+            </a:graphic>
+            <wp14:sizeRelH relativeFrom="page">
+              <wp14:pctWidth>0</wp14:pctWidth>
+            </wp14:sizeRelH>
+            <wp14:sizeRelV relativeFrom="page">
+              <wp14:pctHeight>0</wp14:pctHeight>
+            </wp14:sizeRelV>
+          </wp:anchor>
+        </w:drawing>
+      </w:r>
+      <w:r>
+        <w:rPr>
+          <w:b/>
+        </w:rPr>
         <w:t>Grafická prezentace (krabicový graf, histogram, q-q graf):</w:t>
       </w:r>
     </w:p>
@@ -5164,10 +5901,110 @@
     </w:p>
     <w:p>
       <w:pPr>
+        <w:pStyle w:val="Titulek"/>
+        <w:keepNext/>
+        <w:jc w:val="center"/>
+      </w:pPr>
+      <w:r>
         <w:rPr>
           <w:b/>
-        </w:rPr>
-      </w:pPr>
+          <w:noProof/>
+        </w:rPr>
+        <w:drawing>
+          <wp:anchor distT="0" distB="0" distL="114300" distR="114300" simplePos="0" relativeHeight="251661312" behindDoc="0" locked="0" layoutInCell="1" allowOverlap="1" wp14:anchorId="0E537B57" wp14:editId="3FCEA672">
+            <wp:simplePos x="0" y="0"/>
+            <wp:positionH relativeFrom="margin">
+              <wp:align>center</wp:align>
+            </wp:positionH>
+            <wp:positionV relativeFrom="paragraph">
+              <wp:posOffset>342376</wp:posOffset>
+            </wp:positionV>
+            <wp:extent cx="3156356" cy="3299792"/>
+            <wp:effectExtent l="0" t="0" r="6350" b="0"/>
+            <wp:wrapTopAndBottom/>
+            <wp:docPr id="3" name="Obrázek 3"/>
+            <wp:cNvGraphicFramePr>
+              <a:graphicFrameLocks xmlns:a="http://schemas.openxmlformats.org/drawingml/2006/main" noChangeAspect="1"/>
+            </wp:cNvGraphicFramePr>
+            <a:graphic xmlns:a="http://schemas.openxmlformats.org/drawingml/2006/main">
+              <a:graphicData uri="http://schemas.openxmlformats.org/drawingml/2006/picture">
+                <pic:pic xmlns:pic="http://schemas.openxmlformats.org/drawingml/2006/picture">
+                  <pic:nvPicPr>
+                    <pic:cNvPr id="0" name="Picture 2"/>
+                    <pic:cNvPicPr>
+                      <a:picLocks noChangeAspect="1" noChangeArrowheads="1"/>
+                    </pic:cNvPicPr>
+                  </pic:nvPicPr>
+                  <pic:blipFill>
+                    <a:blip r:embed="rId18">
+                      <a:extLst>
+                        <a:ext uri="{28A0092B-C50C-407E-A947-70E740481C1C}">
+                          <a14:useLocalDpi xmlns:a14="http://schemas.microsoft.com/office/drawing/2010/main" val="0"/>
+                        </a:ext>
+                      </a:extLst>
+                    </a:blip>
+                    <a:srcRect/>
+                    <a:stretch>
+                      <a:fillRect/>
+                    </a:stretch>
+                  </pic:blipFill>
+                  <pic:spPr bwMode="auto">
+                    <a:xfrm>
+                      <a:off x="0" y="0"/>
+                      <a:ext cx="3156356" cy="3299792"/>
+                    </a:xfrm>
+                    <a:prstGeom prst="rect">
+                      <a:avLst/>
+                    </a:prstGeom>
+                    <a:noFill/>
+                    <a:ln>
+                      <a:noFill/>
+                    </a:ln>
+                  </pic:spPr>
+                </pic:pic>
+              </a:graphicData>
+            </a:graphic>
+            <wp14:sizeRelH relativeFrom="page">
+              <wp14:pctWidth>0</wp14:pctWidth>
+            </wp14:sizeRelH>
+            <wp14:sizeRelV relativeFrom="page">
+              <wp14:pctHeight>0</wp14:pctHeight>
+            </wp14:sizeRelV>
+          </wp:anchor>
+        </w:drawing>
+      </w:r>
+      <w:r>
+        <w:t xml:space="preserve"> </w:t>
+      </w:r>
+      <w:r>
+        <w:t xml:space="preserve">Obr. 1: </w:t>
+      </w:r>
+      <w:r>
+        <w:t xml:space="preserve">Světelný tok zářivek </w:t>
+      </w:r>
+      <w:r>
+        <w:t>(</w:t>
+      </w:r>
+      <w:proofErr w:type="spellStart"/>
+      <w:r>
+        <w:t>lm</w:t>
+      </w:r>
+      <w:proofErr w:type="spellEnd"/>
+      <w:r>
+        <w:t>) výrobce A</w:t>
+      </w:r>
+      <w:r>
+        <w:t>mber</w:t>
+      </w:r>
+      <w:r>
+        <w:t xml:space="preserve"> v závislosti na </w:t>
+      </w:r>
+      <w:r>
+        <w:t>teplotě</w:t>
+      </w:r>
+      <w:r>
+        <w:t xml:space="preserve"> (krabicový graf, původní data)</w:t>
+      </w:r>
     </w:p>
     <w:p>
       <w:pPr>
@@ -5178,6 +6015,51 @@
     </w:p>
     <w:p>
       <w:pPr>
+        <w:pStyle w:val="Titulek"/>
+        <w:keepNext/>
+        <w:jc w:val="center"/>
+      </w:pPr>
+      <w:r>
+        <w:t xml:space="preserve">Obr. 2: </w:t>
+      </w:r>
+      <w:r>
+        <w:t>Světelný tok zářivek (</w:t>
+      </w:r>
+      <w:proofErr w:type="spellStart"/>
+      <w:r>
+        <w:t>lm</w:t>
+      </w:r>
+      <w:proofErr w:type="spellEnd"/>
+      <w:r>
+        <w:t>)</w:t>
+      </w:r>
+      <w:r>
+        <w:t xml:space="preserve"> výrobce A</w:t>
+      </w:r>
+      <w:r>
+        <w:t>mber</w:t>
+      </w:r>
+      <w:r>
+        <w:t xml:space="preserve"> v závislosti na </w:t>
+      </w:r>
+      <w:r>
+        <w:t xml:space="preserve">teplotě </w:t>
+      </w:r>
+      <w:r>
+        <w:t>(histogram,</w:t>
+      </w:r>
+      <w:r>
+        <w:t xml:space="preserve"> </w:t>
+      </w:r>
+      <w:r>
+        <w:t>původní data</w:t>
+      </w:r>
+      <w:r>
+        <w:t>)</w:t>
+      </w:r>
+    </w:p>
+    <w:p>
+      <w:pPr>
         <w:rPr>
           <w:b/>
         </w:rPr>
@@ -5196,13 +6078,75 @@
           <w:b/>
         </w:rPr>
       </w:pPr>
-    </w:p>
-    <w:p>
-      <w:pPr>
+      <w:r>
         <w:rPr>
           <w:b/>
-        </w:rPr>
-      </w:pPr>
+          <w:noProof/>
+        </w:rPr>
+        <w:lastRenderedPageBreak/>
+        <w:drawing>
+          <wp:anchor distT="0" distB="0" distL="114300" distR="114300" simplePos="0" relativeHeight="251662336" behindDoc="0" locked="0" layoutInCell="1" allowOverlap="1" wp14:anchorId="479FCB35" wp14:editId="16A6D5A6">
+            <wp:simplePos x="0" y="0"/>
+            <wp:positionH relativeFrom="margin">
+              <wp:align>center</wp:align>
+            </wp:positionH>
+            <wp:positionV relativeFrom="paragraph">
+              <wp:posOffset>306456</wp:posOffset>
+            </wp:positionV>
+            <wp:extent cx="3156585" cy="3300730"/>
+            <wp:effectExtent l="0" t="0" r="5715" b="0"/>
+            <wp:wrapTopAndBottom/>
+            <wp:docPr id="4" name="Obrázek 4"/>
+            <wp:cNvGraphicFramePr>
+              <a:graphicFrameLocks xmlns:a="http://schemas.openxmlformats.org/drawingml/2006/main" noChangeAspect="1"/>
+            </wp:cNvGraphicFramePr>
+            <a:graphic xmlns:a="http://schemas.openxmlformats.org/drawingml/2006/main">
+              <a:graphicData uri="http://schemas.openxmlformats.org/drawingml/2006/picture">
+                <pic:pic xmlns:pic="http://schemas.openxmlformats.org/drawingml/2006/picture">
+                  <pic:nvPicPr>
+                    <pic:cNvPr id="0" name="Picture 3"/>
+                    <pic:cNvPicPr>
+                      <a:picLocks noChangeAspect="1" noChangeArrowheads="1"/>
+                    </pic:cNvPicPr>
+                  </pic:nvPicPr>
+                  <pic:blipFill>
+                    <a:blip r:embed="rId19">
+                      <a:extLst>
+                        <a:ext uri="{28A0092B-C50C-407E-A947-70E740481C1C}">
+                          <a14:useLocalDpi xmlns:a14="http://schemas.microsoft.com/office/drawing/2010/main" val="0"/>
+                        </a:ext>
+                      </a:extLst>
+                    </a:blip>
+                    <a:srcRect/>
+                    <a:stretch>
+                      <a:fillRect/>
+                    </a:stretch>
+                  </pic:blipFill>
+                  <pic:spPr bwMode="auto">
+                    <a:xfrm>
+                      <a:off x="0" y="0"/>
+                      <a:ext cx="3156585" cy="3300730"/>
+                    </a:xfrm>
+                    <a:prstGeom prst="rect">
+                      <a:avLst/>
+                    </a:prstGeom>
+                    <a:noFill/>
+                    <a:ln>
+                      <a:noFill/>
+                    </a:ln>
+                  </pic:spPr>
+                </pic:pic>
+              </a:graphicData>
+            </a:graphic>
+            <wp14:sizeRelH relativeFrom="page">
+              <wp14:pctWidth>0</wp14:pctWidth>
+            </wp14:sizeRelH>
+            <wp14:sizeRelV relativeFrom="page">
+              <wp14:pctHeight>0</wp14:pctHeight>
+            </wp14:sizeRelV>
+          </wp:anchor>
+        </w:drawing>
+      </w:r>
     </w:p>
     <w:p>
       <w:pPr>
@@ -5213,45 +6157,36 @@
     </w:p>
     <w:p>
       <w:pPr>
-        <w:rPr>
-          <w:b/>
-        </w:rPr>
-      </w:pPr>
-    </w:p>
-    <w:p>
-      <w:pPr>
-        <w:rPr>
-          <w:b/>
-        </w:rPr>
-      </w:pPr>
-    </w:p>
-    <w:p>
-      <w:pPr>
-        <w:rPr>
-          <w:b/>
-        </w:rPr>
-      </w:pPr>
-    </w:p>
-    <w:p>
-      <w:pPr>
-        <w:rPr>
-          <w:b/>
-        </w:rPr>
-      </w:pPr>
-    </w:p>
-    <w:p>
-      <w:pPr>
-        <w:rPr>
-          <w:b/>
-        </w:rPr>
-      </w:pPr>
-    </w:p>
-    <w:p>
-      <w:pPr>
-        <w:rPr>
-          <w:b/>
-        </w:rPr>
-      </w:pPr>
+        <w:pStyle w:val="Titulek"/>
+        <w:keepNext/>
+        <w:jc w:val="center"/>
+      </w:pPr>
+      <w:r>
+        <w:t xml:space="preserve">Obr. </w:t>
+      </w:r>
+      <w:r>
+        <w:t>3</w:t>
+      </w:r>
+      <w:r>
+        <w:t>: Světelný tok zářivek (</w:t>
+      </w:r>
+      <w:proofErr w:type="spellStart"/>
+      <w:r>
+        <w:t>lm</w:t>
+      </w:r>
+      <w:proofErr w:type="spellEnd"/>
+      <w:r>
+        <w:t>) výrobce Amber v závislosti na teplotě (Q-Q graf</w:t>
+      </w:r>
+      <w:r>
+        <w:t>,</w:t>
+      </w:r>
+      <w:r>
+        <w:t xml:space="preserve"> </w:t>
+      </w:r>
+      <w:r>
+        <w:t>původní data)</w:t>
+      </w:r>
     </w:p>
     <w:p>
       <w:pPr>
@@ -5419,433 +6354,743 @@
         <w:rPr>
           <w:b/>
         </w:rPr>
-        <w:t xml:space="preserve"> při teplotě </w:t>
-      </w:r>
-      <w:proofErr w:type="gramStart"/>
+        <w:t xml:space="preserve"> při teplotě 5°C</w:t>
+      </w:r>
       <w:r>
         <w:rPr>
           <w:b/>
         </w:rPr>
-        <w:t>5°C</w:t>
-      </w:r>
-      <w:proofErr w:type="gramEnd"/>
-      <w:r>
+        <w:t>)</w:t>
+      </w:r>
+    </w:p>
+    <w:p>
+      <w:pPr>
+        <w:jc w:val="both"/>
+      </w:pPr>
+      <w:r>
+        <w:t xml:space="preserve">Během testu byl měřen </w:t>
+      </w:r>
+      <w:r>
+        <w:t>světelný tok</w:t>
+      </w:r>
+      <w:r>
+        <w:t xml:space="preserve"> 72</w:t>
+      </w:r>
+      <w:r>
+        <w:t xml:space="preserve"> kusů zářivek výrobce Amber. Naměřená </w:t>
+      </w:r>
+      <w:r>
+        <w:t>světelný tok</w:t>
+      </w:r>
+      <w:r>
+        <w:t xml:space="preserve"> při teplotě 5°C se pohyboval v</w:t>
+      </w:r>
+      <w:r>
+        <w:t> </w:t>
+      </w:r>
+      <w:r>
+        <w:t>rozmezí</w:t>
+      </w:r>
+      <w:r>
+        <w:t xml:space="preserve"> </w:t>
+      </w:r>
+      <w:r>
+        <w:rPr>
+          <w:rFonts w:asciiTheme="minorHAnsi" w:hAnsiTheme="minorHAnsi" w:cstheme="minorHAnsi"/>
+          <w:sz w:val="20"/>
+          <w:szCs w:val="20"/>
+        </w:rPr>
+        <w:t>652.1</w:t>
+      </w:r>
+      <w:r>
+        <w:t xml:space="preserve"> </w:t>
+      </w:r>
+      <w:proofErr w:type="spellStart"/>
+      <w:r>
+        <w:t>lm</w:t>
+      </w:r>
+      <w:proofErr w:type="spellEnd"/>
+      <w:r>
+        <w:t xml:space="preserve"> </w:t>
+      </w:r>
+      <w:r>
+        <w:t xml:space="preserve">až </w:t>
+      </w:r>
+      <w:r>
+        <w:rPr>
+          <w:rFonts w:asciiTheme="minorHAnsi" w:hAnsiTheme="minorHAnsi" w:cstheme="minorHAnsi"/>
+          <w:sz w:val="20"/>
+          <w:szCs w:val="20"/>
+        </w:rPr>
+        <w:t>813.4</w:t>
+      </w:r>
+      <w:r>
+        <w:t xml:space="preserve"> </w:t>
+      </w:r>
+      <w:proofErr w:type="spellStart"/>
+      <w:r>
+        <w:t>lm</w:t>
+      </w:r>
+      <w:proofErr w:type="spellEnd"/>
+      <w:r>
+        <w:t xml:space="preserve">. </w:t>
+      </w:r>
+      <w:r>
+        <w:t>Světelný tok</w:t>
+      </w:r>
+      <w:r>
+        <w:t xml:space="preserve"> </w:t>
+      </w:r>
+      <w:r>
+        <w:t>zářivek</w:t>
+      </w:r>
+      <w:r>
+        <w:t xml:space="preserve"> č. </w:t>
+      </w:r>
+      <w:r>
+        <w:t xml:space="preserve">19, 29 </w:t>
+      </w:r>
+      <w:r>
+        <w:t>byl na základě metody vnitřních hradeb identifikován jako odlehl</w:t>
+      </w:r>
+      <w:r>
+        <w:t>é</w:t>
+      </w:r>
+      <w:r>
+        <w:t xml:space="preserve"> pozorování a nebud</w:t>
+      </w:r>
+      <w:r>
+        <w:t>e</w:t>
+      </w:r>
+      <w:r>
+        <w:t xml:space="preserve"> zahrnut do dalšího zpracování. Možné příčiny vzniku odlehlých pozorování jsou: </w:t>
+      </w:r>
+      <w:r>
+        <w:t xml:space="preserve">nestandartně kvalitní zářivka. </w:t>
+      </w:r>
+      <w:r>
+        <w:t xml:space="preserve">Dále uvedené výsledky tedy pocházejí z analýzy </w:t>
+      </w:r>
+      <w:r>
+        <w:t>světelný tok</w:t>
+      </w:r>
+      <w:r>
+        <w:t>u</w:t>
+      </w:r>
+      <w:r>
+        <w:t xml:space="preserve"> </w:t>
+      </w:r>
+      <w:r>
+        <w:rPr>
+          <w:rFonts w:asciiTheme="minorHAnsi" w:eastAsia="Times New Roman" w:hAnsiTheme="minorHAnsi" w:cstheme="minorHAnsi"/>
+          <w:sz w:val="20"/>
+          <w:szCs w:val="20"/>
+          <w:lang w:eastAsia="cs-CZ"/>
+        </w:rPr>
+        <w:t>70</w:t>
+      </w:r>
+      <w:r>
+        <w:rPr>
+          <w:rFonts w:asciiTheme="minorHAnsi" w:eastAsia="Times New Roman" w:hAnsiTheme="minorHAnsi" w:cstheme="minorHAnsi"/>
+          <w:sz w:val="20"/>
+          <w:szCs w:val="20"/>
+          <w:lang w:eastAsia="cs-CZ"/>
+        </w:rPr>
+        <w:t xml:space="preserve"> </w:t>
+      </w:r>
+      <w:r>
+        <w:t>kusů zářivek. Jejich průměrn</w:t>
+      </w:r>
+      <w:r>
+        <w:t>ý</w:t>
+      </w:r>
+      <w:r>
+        <w:t xml:space="preserve"> </w:t>
+      </w:r>
+      <w:r>
+        <w:t>světelný tok</w:t>
+      </w:r>
+      <w:r>
+        <w:t xml:space="preserve"> byl </w:t>
+      </w:r>
+      <w:r>
+        <w:rPr>
+          <w:rFonts w:asciiTheme="minorHAnsi" w:hAnsiTheme="minorHAnsi" w:cstheme="minorHAnsi"/>
+          <w:sz w:val="20"/>
+          <w:szCs w:val="20"/>
+        </w:rPr>
+        <w:t>782.1</w:t>
+      </w:r>
+      <w:r>
+        <w:rPr>
+          <w:rFonts w:asciiTheme="minorHAnsi" w:hAnsiTheme="minorHAnsi" w:cstheme="minorHAnsi"/>
+          <w:sz w:val="20"/>
+          <w:szCs w:val="20"/>
+        </w:rPr>
+        <w:t xml:space="preserve"> </w:t>
+      </w:r>
+      <w:proofErr w:type="spellStart"/>
+      <w:r>
+        <w:t>lm</w:t>
+      </w:r>
+      <w:proofErr w:type="spellEnd"/>
+      <w:r>
+        <w:t xml:space="preserve">, směrodatná odchylka pak </w:t>
+      </w:r>
+      <w:r>
+        <w:rPr>
+          <w:rFonts w:asciiTheme="minorHAnsi" w:hAnsiTheme="minorHAnsi" w:cstheme="minorHAnsi"/>
+          <w:sz w:val="20"/>
+          <w:szCs w:val="20"/>
+        </w:rPr>
+        <w:t>17.</w:t>
+      </w:r>
+      <w:r>
+        <w:rPr>
+          <w:rFonts w:asciiTheme="minorHAnsi" w:hAnsiTheme="minorHAnsi" w:cstheme="minorHAnsi"/>
+          <w:sz w:val="20"/>
+          <w:szCs w:val="20"/>
+        </w:rPr>
+        <w:t>5</w:t>
+      </w:r>
+      <w:r>
+        <w:rPr>
+          <w:rFonts w:asciiTheme="minorHAnsi" w:hAnsiTheme="minorHAnsi" w:cstheme="minorHAnsi"/>
+          <w:sz w:val="20"/>
+          <w:szCs w:val="20"/>
+        </w:rPr>
+        <w:t xml:space="preserve"> </w:t>
+      </w:r>
+      <w:proofErr w:type="spellStart"/>
+      <w:r>
+        <w:t>lm</w:t>
+      </w:r>
+      <w:proofErr w:type="spellEnd"/>
+      <w:r>
+        <w:t xml:space="preserve">. U poloviny testovaných zářivek </w:t>
+      </w:r>
+      <w:r>
+        <w:t>světelný tok</w:t>
+      </w:r>
+      <w:r>
+        <w:t xml:space="preserve"> nepřekročil </w:t>
+      </w:r>
+      <w:r>
+        <w:rPr>
+          <w:rFonts w:asciiTheme="minorHAnsi" w:hAnsiTheme="minorHAnsi" w:cstheme="minorHAnsi"/>
+          <w:sz w:val="20"/>
+          <w:szCs w:val="20"/>
+        </w:rPr>
+        <w:t>782.8</w:t>
+      </w:r>
+      <w:r>
+        <w:rPr>
+          <w:rFonts w:asciiTheme="minorHAnsi" w:hAnsiTheme="minorHAnsi" w:cstheme="minorHAnsi"/>
+          <w:sz w:val="20"/>
+          <w:szCs w:val="20"/>
+        </w:rPr>
+        <w:t xml:space="preserve"> </w:t>
+      </w:r>
+      <w:proofErr w:type="spellStart"/>
+      <w:r>
+        <w:t>lm</w:t>
+      </w:r>
+      <w:proofErr w:type="spellEnd"/>
+      <w:r>
+        <w:t xml:space="preserve">. V polovině měření se </w:t>
+      </w:r>
+      <w:r>
+        <w:t>světelný tok</w:t>
+      </w:r>
+      <w:r>
+        <w:t xml:space="preserve"> pohyboval v rozmezí </w:t>
+      </w:r>
+      <w:r>
+        <w:rPr>
+          <w:rFonts w:asciiTheme="minorHAnsi" w:hAnsiTheme="minorHAnsi" w:cstheme="minorHAnsi"/>
+          <w:sz w:val="20"/>
+          <w:szCs w:val="20"/>
+        </w:rPr>
+        <w:t>767.2</w:t>
+      </w:r>
+      <w:r>
+        <w:rPr>
+          <w:rFonts w:asciiTheme="minorHAnsi" w:hAnsiTheme="minorHAnsi" w:cstheme="minorHAnsi"/>
+          <w:sz w:val="20"/>
+          <w:szCs w:val="20"/>
+        </w:rPr>
+        <w:t xml:space="preserve"> </w:t>
+      </w:r>
+      <w:proofErr w:type="spellStart"/>
+      <w:r>
+        <w:t>lm</w:t>
+      </w:r>
+      <w:proofErr w:type="spellEnd"/>
+      <w:r>
+        <w:t xml:space="preserve"> až </w:t>
+      </w:r>
+      <w:r>
+        <w:rPr>
+          <w:rFonts w:asciiTheme="minorHAnsi" w:hAnsiTheme="minorHAnsi" w:cstheme="minorHAnsi"/>
+          <w:sz w:val="20"/>
+          <w:szCs w:val="20"/>
+        </w:rPr>
+        <w:t>79</w:t>
+      </w:r>
+      <w:r>
+        <w:rPr>
+          <w:rFonts w:asciiTheme="minorHAnsi" w:hAnsiTheme="minorHAnsi" w:cstheme="minorHAnsi"/>
+          <w:sz w:val="20"/>
+          <w:szCs w:val="20"/>
+        </w:rPr>
+        <w:t>7</w:t>
+      </w:r>
+      <w:r>
+        <w:rPr>
+          <w:rFonts w:asciiTheme="minorHAnsi" w:hAnsiTheme="minorHAnsi" w:cstheme="minorHAnsi"/>
+          <w:sz w:val="20"/>
+          <w:szCs w:val="20"/>
+        </w:rPr>
+        <w:t>.</w:t>
+      </w:r>
+      <w:r>
+        <w:rPr>
+          <w:rFonts w:asciiTheme="minorHAnsi" w:hAnsiTheme="minorHAnsi" w:cstheme="minorHAnsi"/>
+          <w:sz w:val="20"/>
+          <w:szCs w:val="20"/>
+        </w:rPr>
+        <w:t>0</w:t>
+      </w:r>
+      <w:r>
+        <w:rPr>
+          <w:rFonts w:asciiTheme="minorHAnsi" w:hAnsiTheme="minorHAnsi" w:cstheme="minorHAnsi"/>
+          <w:sz w:val="20"/>
+          <w:szCs w:val="20"/>
+        </w:rPr>
+        <w:t xml:space="preserve"> </w:t>
+      </w:r>
+      <w:proofErr w:type="spellStart"/>
+      <w:r>
+        <w:t>lm</w:t>
+      </w:r>
+      <w:proofErr w:type="spellEnd"/>
+      <w:r>
+        <w:t>. Vzhledem k hodnotě variačního koeficientu (</w:t>
+      </w:r>
+      <w:r>
+        <w:rPr>
+          <w:rFonts w:asciiTheme="minorHAnsi" w:hAnsiTheme="minorHAnsi" w:cstheme="minorHAnsi"/>
+          <w:sz w:val="20"/>
+          <w:szCs w:val="20"/>
+        </w:rPr>
+        <w:t>2.2</w:t>
+      </w:r>
+      <w:r>
+        <w:rPr>
+          <w:rFonts w:asciiTheme="minorHAnsi" w:hAnsiTheme="minorHAnsi" w:cstheme="minorHAnsi"/>
+          <w:sz w:val="20"/>
+          <w:szCs w:val="20"/>
+        </w:rPr>
+        <w:t xml:space="preserve"> </w:t>
+      </w:r>
+      <w:r>
+        <w:t xml:space="preserve">%) </w:t>
+      </w:r>
+      <w:r>
+        <w:rPr>
+          <w:u w:val="dotted"/>
+        </w:rPr>
+        <w:t xml:space="preserve">lze </w:t>
+      </w:r>
+      <w:r>
+        <w:t>analyzovaný soubor považovat za homogenní.</w:t>
+      </w:r>
+    </w:p>
+    <w:p>
+      <w:pPr>
         <w:rPr>
           <w:b/>
         </w:rPr>
+      </w:pPr>
+    </w:p>
+    <w:p>
+      <w:pPr>
+        <w:rPr>
+          <w:b/>
+        </w:rPr>
+      </w:pPr>
+      <w:r>
+        <w:rPr>
+          <w:b/>
+        </w:rPr>
+        <w:t>Analýza světelného toku zářivek výrobce Amber (po 30 sekundách od zapnutí, při teplotě 22°C)</w:t>
+      </w:r>
+    </w:p>
+    <w:p>
+      <w:pPr>
+        <w:jc w:val="both"/>
+      </w:pPr>
+      <w:r>
+        <w:t xml:space="preserve">Během testu byl měřen světelný tok </w:t>
+      </w:r>
+      <w:r>
+        <w:t>72</w:t>
+      </w:r>
+      <w:r>
+        <w:rPr>
+          <w:rFonts w:asciiTheme="minorHAnsi" w:eastAsia="Times New Roman" w:hAnsiTheme="minorHAnsi" w:cstheme="minorHAnsi"/>
+          <w:b/>
+          <w:bCs/>
+          <w:sz w:val="20"/>
+          <w:szCs w:val="20"/>
+          <w:lang w:eastAsia="cs-CZ"/>
+        </w:rPr>
+        <w:t xml:space="preserve"> </w:t>
+      </w:r>
+      <w:r>
+        <w:t xml:space="preserve">kusů zářivek výrobce Amber. Naměřená světelný tok při teplotě 22°C se pohyboval v rozmezí </w:t>
+      </w:r>
+      <w:r>
+        <w:rPr>
+          <w:rFonts w:asciiTheme="minorHAnsi" w:hAnsiTheme="minorHAnsi" w:cstheme="minorHAnsi"/>
+          <w:sz w:val="20"/>
+          <w:szCs w:val="20"/>
+        </w:rPr>
+        <w:t>658.3</w:t>
+      </w:r>
+      <w:r>
+        <w:rPr>
+          <w:rFonts w:asciiTheme="minorHAnsi" w:hAnsiTheme="minorHAnsi" w:cstheme="minorHAnsi"/>
+          <w:sz w:val="20"/>
+          <w:szCs w:val="20"/>
+        </w:rPr>
+        <w:t xml:space="preserve"> </w:t>
+      </w:r>
+      <w:proofErr w:type="spellStart"/>
+      <w:r>
+        <w:t>lm</w:t>
+      </w:r>
+      <w:proofErr w:type="spellEnd"/>
+      <w:r>
+        <w:t xml:space="preserve"> až </w:t>
+      </w:r>
+      <w:r>
+        <w:rPr>
+          <w:rFonts w:asciiTheme="minorHAnsi" w:hAnsiTheme="minorHAnsi" w:cstheme="minorHAnsi"/>
+          <w:sz w:val="20"/>
+          <w:szCs w:val="20"/>
+        </w:rPr>
+        <w:t>814.4</w:t>
+      </w:r>
+      <w:r>
+        <w:rPr>
+          <w:rFonts w:asciiTheme="minorHAnsi" w:hAnsiTheme="minorHAnsi" w:cstheme="minorHAnsi"/>
+          <w:sz w:val="20"/>
+          <w:szCs w:val="20"/>
+        </w:rPr>
+        <w:t xml:space="preserve"> </w:t>
+      </w:r>
+      <w:proofErr w:type="spellStart"/>
+      <w:r>
+        <w:t>lm</w:t>
+      </w:r>
+      <w:proofErr w:type="spellEnd"/>
+      <w:r>
+        <w:t xml:space="preserve">. </w:t>
+      </w:r>
+      <w:r>
+        <w:t xml:space="preserve">Světelný tok zářivek č. </w:t>
+      </w:r>
+      <w:r>
+        <w:rPr>
+          <w:lang w:val="en-US"/>
+        </w:rPr>
+        <w:t>29</w:t>
+      </w:r>
+      <w:r>
+        <w:t xml:space="preserve"> byl na základě metody vnitřních hradeb identifikován jako odlehlé pozorování a nebude zahrnut do dalšího zpracování. Možné příčiny vzniku odlehlých pozorování jsou: </w:t>
+      </w:r>
+      <w:r>
+        <w:t>nestandartně kvalitní zářivk</w:t>
+      </w:r>
+      <w:r>
+        <w:t xml:space="preserve">a. </w:t>
+      </w:r>
+      <w:r>
+        <w:t xml:space="preserve">Dále uvedené výsledky tedy pocházejí z analýzy světelný toku </w:t>
+      </w:r>
+      <w:r>
+        <w:rPr>
+          <w:rFonts w:asciiTheme="minorHAnsi" w:eastAsia="Times New Roman" w:hAnsiTheme="minorHAnsi" w:cstheme="minorHAnsi"/>
+          <w:sz w:val="20"/>
+          <w:szCs w:val="20"/>
+          <w:lang w:eastAsia="cs-CZ"/>
+        </w:rPr>
+        <w:t>71</w:t>
+      </w:r>
+      <w:r>
+        <w:rPr>
+          <w:rFonts w:asciiTheme="minorHAnsi" w:eastAsia="Times New Roman" w:hAnsiTheme="minorHAnsi" w:cstheme="minorHAnsi"/>
+          <w:sz w:val="20"/>
+          <w:szCs w:val="20"/>
+          <w:lang w:eastAsia="cs-CZ"/>
+        </w:rPr>
+        <w:t xml:space="preserve"> </w:t>
+      </w:r>
+      <w:r>
+        <w:t xml:space="preserve">kusů zářivek. Jejich průměrný světelný tok byl </w:t>
+      </w:r>
+      <w:r>
+        <w:rPr>
+          <w:rFonts w:asciiTheme="minorHAnsi" w:hAnsiTheme="minorHAnsi" w:cstheme="minorHAnsi"/>
+          <w:sz w:val="20"/>
+          <w:szCs w:val="20"/>
+        </w:rPr>
+        <w:t>782.7</w:t>
+      </w:r>
+      <w:r>
+        <w:rPr>
+          <w:rFonts w:asciiTheme="minorHAnsi" w:hAnsiTheme="minorHAnsi" w:cstheme="minorHAnsi"/>
+          <w:sz w:val="20"/>
+          <w:szCs w:val="20"/>
+        </w:rPr>
+        <w:t xml:space="preserve"> </w:t>
+      </w:r>
+      <w:proofErr w:type="spellStart"/>
+      <w:r>
+        <w:t>lm</w:t>
+      </w:r>
+      <w:proofErr w:type="spellEnd"/>
+      <w:r>
+        <w:t xml:space="preserve">, směrodatná odchylka pak </w:t>
+      </w:r>
+      <w:r>
+        <w:rPr>
+          <w:rFonts w:asciiTheme="minorHAnsi" w:hAnsiTheme="minorHAnsi" w:cstheme="minorHAnsi"/>
+          <w:sz w:val="20"/>
+          <w:szCs w:val="20"/>
+        </w:rPr>
+        <w:t>17.</w:t>
+      </w:r>
+      <w:r>
+        <w:rPr>
+          <w:rFonts w:asciiTheme="minorHAnsi" w:hAnsiTheme="minorHAnsi" w:cstheme="minorHAnsi"/>
+          <w:sz w:val="20"/>
+          <w:szCs w:val="20"/>
+        </w:rPr>
+        <w:t>1</w:t>
+      </w:r>
+      <w:r>
+        <w:rPr>
+          <w:rFonts w:asciiTheme="minorHAnsi" w:hAnsiTheme="minorHAnsi" w:cstheme="minorHAnsi"/>
+          <w:sz w:val="20"/>
+          <w:szCs w:val="20"/>
+        </w:rPr>
+        <w:t xml:space="preserve"> </w:t>
+      </w:r>
+      <w:proofErr w:type="spellStart"/>
+      <w:r>
+        <w:t>lm</w:t>
+      </w:r>
+      <w:proofErr w:type="spellEnd"/>
+      <w:r>
+        <w:t xml:space="preserve">. U poloviny testovaných zářivek světelný tok nepřekročil </w:t>
+      </w:r>
+      <w:r>
+        <w:rPr>
+          <w:rFonts w:asciiTheme="minorHAnsi" w:hAnsiTheme="minorHAnsi" w:cstheme="minorHAnsi"/>
+          <w:sz w:val="20"/>
+          <w:szCs w:val="20"/>
+          <w:lang w:val="en-US"/>
+        </w:rPr>
+        <w:t>785.1</w:t>
+      </w:r>
+      <w:r>
+        <w:rPr>
+          <w:rFonts w:asciiTheme="minorHAnsi" w:hAnsiTheme="minorHAnsi" w:cstheme="minorHAnsi"/>
+          <w:sz w:val="20"/>
+          <w:szCs w:val="20"/>
+          <w:lang w:val="en-US"/>
+        </w:rPr>
+        <w:t xml:space="preserve"> </w:t>
+      </w:r>
+      <w:proofErr w:type="spellStart"/>
+      <w:r>
+        <w:t>lm</w:t>
+      </w:r>
+      <w:proofErr w:type="spellEnd"/>
+      <w:r>
+        <w:t xml:space="preserve">. V polovině měření se světelný tok pohyboval v rozmezí </w:t>
+      </w:r>
+      <w:r>
+        <w:rPr>
+          <w:rFonts w:asciiTheme="minorHAnsi" w:hAnsiTheme="minorHAnsi" w:cstheme="minorHAnsi"/>
+          <w:sz w:val="20"/>
+          <w:szCs w:val="20"/>
+        </w:rPr>
+        <w:t>767.8</w:t>
+      </w:r>
+      <w:r>
+        <w:rPr>
+          <w:rFonts w:asciiTheme="minorHAnsi" w:hAnsiTheme="minorHAnsi" w:cstheme="minorHAnsi"/>
+          <w:sz w:val="20"/>
+          <w:szCs w:val="20"/>
+        </w:rPr>
+        <w:t xml:space="preserve"> </w:t>
+      </w:r>
+      <w:proofErr w:type="spellStart"/>
+      <w:r>
+        <w:t>lm</w:t>
+      </w:r>
+      <w:proofErr w:type="spellEnd"/>
+      <w:r>
+        <w:t xml:space="preserve"> až </w:t>
+      </w:r>
+      <w:r>
+        <w:rPr>
+          <w:rFonts w:asciiTheme="minorHAnsi" w:hAnsiTheme="minorHAnsi" w:cstheme="minorHAnsi"/>
+          <w:sz w:val="20"/>
+          <w:szCs w:val="20"/>
+        </w:rPr>
+        <w:t>796</w:t>
+      </w:r>
+      <w:r>
+        <w:rPr>
+          <w:rFonts w:asciiTheme="minorHAnsi" w:hAnsiTheme="minorHAnsi" w:cstheme="minorHAnsi"/>
+          <w:sz w:val="20"/>
+          <w:szCs w:val="20"/>
+        </w:rPr>
+        <w:t>.0</w:t>
+      </w:r>
+      <w:r>
+        <w:rPr>
+          <w:rFonts w:asciiTheme="minorHAnsi" w:hAnsiTheme="minorHAnsi" w:cstheme="minorHAnsi"/>
+          <w:sz w:val="20"/>
+          <w:szCs w:val="20"/>
+        </w:rPr>
+        <w:t xml:space="preserve"> </w:t>
+      </w:r>
+      <w:proofErr w:type="spellStart"/>
+      <w:r>
+        <w:t>lm</w:t>
+      </w:r>
+      <w:proofErr w:type="spellEnd"/>
+      <w:r>
+        <w:t>. Vzhledem k hodnotě variačního koeficientu (</w:t>
+      </w:r>
+      <w:r>
+        <w:rPr>
+          <w:rFonts w:asciiTheme="minorHAnsi" w:hAnsiTheme="minorHAnsi" w:cstheme="minorHAnsi"/>
+          <w:sz w:val="20"/>
+          <w:szCs w:val="20"/>
+        </w:rPr>
+        <w:t>2.</w:t>
+      </w:r>
+      <w:r>
+        <w:rPr>
+          <w:rFonts w:asciiTheme="minorHAnsi" w:hAnsiTheme="minorHAnsi" w:cstheme="minorHAnsi"/>
+          <w:sz w:val="20"/>
+          <w:szCs w:val="20"/>
+        </w:rPr>
+        <w:t>2</w:t>
+      </w:r>
+      <w:r>
+        <w:rPr>
+          <w:rFonts w:asciiTheme="minorHAnsi" w:hAnsiTheme="minorHAnsi" w:cstheme="minorHAnsi"/>
+          <w:sz w:val="20"/>
+          <w:szCs w:val="20"/>
+        </w:rPr>
+        <w:t xml:space="preserve"> </w:t>
+      </w:r>
+      <w:r>
+        <w:t xml:space="preserve">%) </w:t>
+      </w:r>
+      <w:r>
+        <w:rPr>
+          <w:u w:val="dotted"/>
+        </w:rPr>
+        <w:t xml:space="preserve">lze </w:t>
+      </w:r>
+      <w:r>
+        <w:t>analyzovaný soubor považovat za homogenní.</w:t>
+      </w:r>
+    </w:p>
+    <w:p>
+      <w:pPr>
+        <w:jc w:val="both"/>
+        <w:rPr>
+          <w:b/>
+        </w:rPr>
+      </w:pPr>
+    </w:p>
+    <w:p>
+      <w:pPr>
+        <w:jc w:val="both"/>
+        <w:rPr>
+          <w:b/>
+        </w:rPr>
+      </w:pPr>
+      <w:r>
+        <w:rPr>
+          <w:b/>
+        </w:rPr>
+        <w:t xml:space="preserve">Ověření normality </w:t>
+      </w:r>
+      <w:r>
+        <w:rPr>
+          <w:b/>
+        </w:rPr>
+        <w:t>světeln</w:t>
+      </w:r>
+      <w:r>
+        <w:rPr>
+          <w:b/>
+        </w:rPr>
+        <w:t>ého</w:t>
+      </w:r>
+      <w:r>
+        <w:rPr>
+          <w:b/>
+        </w:rPr>
+        <w:t xml:space="preserve"> tok</w:t>
+      </w:r>
+      <w:r>
+        <w:rPr>
+          <w:b/>
+        </w:rPr>
+        <w:t>u</w:t>
+      </w:r>
+      <w:r>
+        <w:rPr>
+          <w:b/>
+        </w:rPr>
+        <w:t xml:space="preserve"> zářivek výrobce Amber po 30 sekundách od zapnutí při teplotě 5°C na základě explorační analýzy</w:t>
+      </w:r>
+    </w:p>
+    <w:p>
+      <w:pPr>
+        <w:jc w:val="both"/>
+      </w:pPr>
+      <w:r>
+        <w:t xml:space="preserve">Na základě grafického zobrazení (viz </w:t>
+      </w:r>
+      <w:r>
+        <w:t>Obr. 2 a Obr. 3</w:t>
+      </w:r>
+      <w:r>
+        <w:rPr>
+          <w:lang w:val="en-US"/>
+        </w:rPr>
         <w:t>)</w:t>
       </w:r>
-    </w:p>
-    <w:p>
-      <w:pPr>
-        <w:jc w:val="both"/>
-      </w:pPr>
-      <w:r>
-        <w:t xml:space="preserve">Během testu byl měřen </w:t>
-      </w:r>
-      <w:r>
-        <w:t>světelný tok</w:t>
-      </w:r>
-      <w:r>
-        <w:t xml:space="preserve"> ……… kusů zářivek výrobce Amber. Naměřená </w:t>
-      </w:r>
-      <w:r>
-        <w:t>světelný tok</w:t>
-      </w:r>
-      <w:r>
-        <w:t xml:space="preserve"> při teplotě </w:t>
-      </w:r>
-      <w:proofErr w:type="gramStart"/>
-      <w:r>
-        <w:t>5°C</w:t>
-      </w:r>
-      <w:proofErr w:type="gramEnd"/>
-      <w:r>
-        <w:t xml:space="preserve"> se pohyboval v rozmezí ………… </w:t>
-      </w:r>
-      <w:proofErr w:type="spellStart"/>
-      <w:r>
-        <w:t>lm</w:t>
-      </w:r>
-      <w:proofErr w:type="spellEnd"/>
-      <w:r>
-        <w:t xml:space="preserve"> </w:t>
-      </w:r>
-      <w:r>
-        <w:t xml:space="preserve">až ………… </w:t>
-      </w:r>
-      <w:proofErr w:type="spellStart"/>
-      <w:r>
-        <w:t>lm</w:t>
-      </w:r>
-      <w:proofErr w:type="spellEnd"/>
-      <w:r>
-        <w:t xml:space="preserve">. </w:t>
-      </w:r>
-      <w:r>
-        <w:rPr>
-          <w:u w:val="dotted"/>
-        </w:rPr>
-        <w:t>Světelný tok</w:t>
-      </w:r>
-      <w:r>
-        <w:rPr>
-          <w:u w:val="dotted"/>
-        </w:rPr>
-        <w:t xml:space="preserve"> </w:t>
-      </w:r>
-      <w:r>
-        <w:rPr>
-          <w:u w:val="dotted"/>
-        </w:rPr>
-        <w:t>zářivek</w:t>
-      </w:r>
-      <w:r>
-        <w:rPr>
-          <w:u w:val="dotted"/>
-        </w:rPr>
-        <w:t xml:space="preserve"> č. …………………………………………… byl na základě metody vnitřních hradeb identifikován jako odlehl</w:t>
-      </w:r>
-      <w:r>
-        <w:rPr>
-          <w:u w:val="dotted"/>
-        </w:rPr>
-        <w:t>é</w:t>
-      </w:r>
-      <w:r>
-        <w:rPr>
-          <w:u w:val="dotted"/>
-        </w:rPr>
-        <w:t xml:space="preserve"> pozorování a nebud</w:t>
-      </w:r>
-      <w:r>
-        <w:rPr>
-          <w:u w:val="dotted"/>
-        </w:rPr>
-        <w:t>e</w:t>
-      </w:r>
-      <w:r>
-        <w:rPr>
-          <w:u w:val="dotted"/>
-        </w:rPr>
-        <w:t xml:space="preserve"> zahrnut do dalšího zpracování. Možné příčiny vzniku odlehlých pozorování jsou: …………………………………………… / Žádné z měření nebylo identifikováno jako odlehlé pozorování.</w:t>
-      </w:r>
-      <w:r>
-        <w:t xml:space="preserve"> Dále uvedené výsledky tedy pocházejí z analýzy </w:t>
-      </w:r>
-      <w:r>
-        <w:t>světelný tok</w:t>
-      </w:r>
-      <w:r>
-        <w:t>u</w:t>
-      </w:r>
-      <w:r>
-        <w:t xml:space="preserve"> ……… kusů zářivek. Jejich průměrn</w:t>
-      </w:r>
-      <w:r>
-        <w:t>ý</w:t>
-      </w:r>
-      <w:r>
-        <w:t xml:space="preserve"> </w:t>
-      </w:r>
-      <w:r>
-        <w:t>světelný tok</w:t>
-      </w:r>
-      <w:r>
-        <w:t xml:space="preserve"> byl ……………… </w:t>
-      </w:r>
-      <w:proofErr w:type="spellStart"/>
-      <w:r>
-        <w:t>lm</w:t>
-      </w:r>
-      <w:proofErr w:type="spellEnd"/>
-      <w:r>
-        <w:t xml:space="preserve">, směrodatná odchylka pak ………………… </w:t>
-      </w:r>
-      <w:proofErr w:type="spellStart"/>
-      <w:r>
-        <w:t>lm</w:t>
-      </w:r>
-      <w:proofErr w:type="spellEnd"/>
-      <w:r>
-        <w:t xml:space="preserve">. U poloviny testovaných zářivek </w:t>
-      </w:r>
-      <w:r>
-        <w:t>světelný tok</w:t>
-      </w:r>
-      <w:r>
-        <w:t xml:space="preserve"> nepřekročil …………… </w:t>
-      </w:r>
-      <w:proofErr w:type="spellStart"/>
-      <w:r>
-        <w:t>lm</w:t>
-      </w:r>
-      <w:proofErr w:type="spellEnd"/>
-      <w:r>
-        <w:t xml:space="preserve">. V polovině měření se </w:t>
-      </w:r>
-      <w:r>
-        <w:t>světelný tok</w:t>
-      </w:r>
-      <w:r>
-        <w:t xml:space="preserve"> pohyboval v </w:t>
-      </w:r>
-      <w:proofErr w:type="gramStart"/>
-      <w:r>
-        <w:t>rozmezí  …</w:t>
-      </w:r>
-      <w:proofErr w:type="gramEnd"/>
-      <w:r>
-        <w:t>………</w:t>
+      <w:r>
+        <w:t xml:space="preserve"> a výběrové šikmosti a špičatosti (výběrová šikmost i</w:t>
       </w:r>
       <w:r>
         <w:t> </w:t>
       </w:r>
-      <w:proofErr w:type="spellStart"/>
-      <w:r>
-        <w:t>lm</w:t>
-      </w:r>
-      <w:proofErr w:type="spellEnd"/>
-      <w:r>
-        <w:t xml:space="preserve"> až …………… </w:t>
-      </w:r>
-      <w:proofErr w:type="spellStart"/>
-      <w:r>
-        <w:t>lm</w:t>
-      </w:r>
-      <w:proofErr w:type="spellEnd"/>
-      <w:r>
-        <w:t xml:space="preserve">. Vzhledem k hodnotě variačního koeficientu (…………%) </w:t>
-      </w:r>
-      <w:r>
-        <w:rPr>
-          <w:u w:val="dotted"/>
-        </w:rPr>
-        <w:t>lze / nelze</w:t>
-      </w:r>
-      <w:r>
-        <w:t xml:space="preserve"> analyzovaný soubor považovat za homogenní.</w:t>
-      </w:r>
-    </w:p>
-    <w:p>
-      <w:pPr>
-        <w:rPr>
-          <w:b/>
-        </w:rPr>
-      </w:pPr>
-    </w:p>
-    <w:p>
-      <w:pPr>
-        <w:rPr>
-          <w:b/>
-        </w:rPr>
-      </w:pPr>
-      <w:r>
-        <w:rPr>
-          <w:b/>
-        </w:rPr>
-        <w:t xml:space="preserve">Analýza světelného toku zářivek výrobce Amber (po 30 sekundách od zapnutí, při teplotě </w:t>
-      </w:r>
-      <w:proofErr w:type="gramStart"/>
-      <w:r>
-        <w:rPr>
-          <w:b/>
-        </w:rPr>
-        <w:t>22°C</w:t>
-      </w:r>
-      <w:proofErr w:type="gramEnd"/>
-      <w:r>
-        <w:rPr>
-          <w:b/>
-        </w:rPr>
-        <w:t>)</w:t>
-      </w:r>
-    </w:p>
-    <w:p>
-      <w:pPr>
-        <w:jc w:val="both"/>
-      </w:pPr>
-      <w:r>
-        <w:t xml:space="preserve">Během testu byl měřen světelný tok ……… kusů zářivek výrobce Amber. Naměřená světelný tok při teplotě </w:t>
-      </w:r>
-      <w:proofErr w:type="gramStart"/>
-      <w:r>
-        <w:t>22°C</w:t>
-      </w:r>
-      <w:proofErr w:type="gramEnd"/>
-      <w:r>
-        <w:t xml:space="preserve"> se pohyboval v rozmezí ………… </w:t>
-      </w:r>
-      <w:proofErr w:type="spellStart"/>
-      <w:r>
-        <w:t>lm</w:t>
-      </w:r>
-      <w:proofErr w:type="spellEnd"/>
-      <w:r>
-        <w:t xml:space="preserve"> až ………… </w:t>
-      </w:r>
-      <w:proofErr w:type="spellStart"/>
-      <w:r>
-        <w:t>lm</w:t>
-      </w:r>
-      <w:proofErr w:type="spellEnd"/>
-      <w:r>
-        <w:t xml:space="preserve">. </w:t>
-      </w:r>
-      <w:r>
-        <w:rPr>
-          <w:u w:val="dotted"/>
-        </w:rPr>
-        <w:t>Světelný tok zářivek č. …………………………………………… byl na základě metody vnitřních hradeb identifikován jako odlehlé pozorování a nebude zahrnut do dalšího zpracování. Možné příčiny vzniku odlehlých pozorování jsou: …………………………………………… / Žádné z měření nebylo identifikováno jako odlehlé pozorování.</w:t>
-      </w:r>
-      <w:r>
-        <w:t xml:space="preserve"> Dále uvedené výsledky tedy pocházejí z analýzy světelný toku ……… kusů zářivek. Jejich průměrný světelný tok byl ……………… </w:t>
-      </w:r>
-      <w:proofErr w:type="spellStart"/>
-      <w:r>
-        <w:t>lm</w:t>
-      </w:r>
-      <w:proofErr w:type="spellEnd"/>
-      <w:r>
-        <w:t xml:space="preserve">, směrodatná odchylka pak ………………… </w:t>
-      </w:r>
-      <w:proofErr w:type="spellStart"/>
-      <w:r>
-        <w:t>lm</w:t>
-      </w:r>
-      <w:proofErr w:type="spellEnd"/>
-      <w:r>
-        <w:t xml:space="preserve">. U poloviny testovaných zářivek světelný tok nepřekročil …………… </w:t>
-      </w:r>
-      <w:proofErr w:type="spellStart"/>
-      <w:r>
-        <w:t>lm</w:t>
-      </w:r>
-      <w:proofErr w:type="spellEnd"/>
-      <w:r>
-        <w:t xml:space="preserve">. V polovině měření se světelný tok pohyboval v </w:t>
-      </w:r>
-      <w:proofErr w:type="gramStart"/>
-      <w:r>
-        <w:t>rozmezí  …</w:t>
-      </w:r>
-      <w:proofErr w:type="gramEnd"/>
-      <w:r>
-        <w:t>……… </w:t>
-      </w:r>
-      <w:proofErr w:type="spellStart"/>
-      <w:r>
-        <w:t>lm</w:t>
-      </w:r>
-      <w:proofErr w:type="spellEnd"/>
-      <w:r>
-        <w:t xml:space="preserve"> až …………… </w:t>
-      </w:r>
-      <w:proofErr w:type="spellStart"/>
-      <w:r>
-        <w:t>lm</w:t>
-      </w:r>
-      <w:proofErr w:type="spellEnd"/>
-      <w:r>
-        <w:t xml:space="preserve">. Vzhledem k hodnotě variačního koeficientu (…………%) </w:t>
-      </w:r>
-      <w:r>
-        <w:rPr>
-          <w:u w:val="dotted"/>
-        </w:rPr>
-        <w:t>lze / nelze</w:t>
-      </w:r>
-      <w:r>
-        <w:t xml:space="preserve"> analyzovaný soubor považovat za homogenní.</w:t>
-      </w:r>
-    </w:p>
-    <w:p>
-      <w:pPr>
-        <w:jc w:val="both"/>
-        <w:rPr>
-          <w:b/>
-        </w:rPr>
-      </w:pPr>
-    </w:p>
-    <w:p>
-      <w:pPr>
-        <w:jc w:val="both"/>
-        <w:rPr>
-          <w:b/>
-        </w:rPr>
-      </w:pPr>
-      <w:r>
-        <w:rPr>
-          <w:b/>
-        </w:rPr>
-        <w:t xml:space="preserve">Ověření normality </w:t>
-      </w:r>
-      <w:r>
-        <w:rPr>
-          <w:b/>
-        </w:rPr>
-        <w:t>světeln</w:t>
-      </w:r>
-      <w:r>
-        <w:rPr>
-          <w:b/>
-        </w:rPr>
-        <w:t>ého</w:t>
-      </w:r>
-      <w:r>
-        <w:rPr>
-          <w:b/>
-        </w:rPr>
-        <w:t xml:space="preserve"> tok</w:t>
-      </w:r>
-      <w:r>
-        <w:rPr>
-          <w:b/>
-        </w:rPr>
-        <w:t>u</w:t>
-      </w:r>
-      <w:r>
-        <w:rPr>
-          <w:b/>
-        </w:rPr>
-        <w:t xml:space="preserve"> zářivek výrobce Amber po 30 sekundách od zapnutí při teplotě </w:t>
-      </w:r>
-      <w:proofErr w:type="gramStart"/>
-      <w:r>
-        <w:rPr>
-          <w:b/>
-        </w:rPr>
-        <w:t>5°C</w:t>
-      </w:r>
-      <w:proofErr w:type="gramEnd"/>
-      <w:r>
-        <w:rPr>
-          <w:b/>
-        </w:rPr>
-        <w:t xml:space="preserve"> na základě explorační analýzy</w:t>
-      </w:r>
-    </w:p>
-    <w:p>
-      <w:pPr>
-        <w:jc w:val="both"/>
-      </w:pPr>
-      <w:r>
-        <w:t>Na základě grafického zobrazení (viz ………………) a výběrové šikmosti a špičatosti (výběrová šikmost i</w:t>
-      </w:r>
-      <w:r>
-        <w:t> </w:t>
-      </w:r>
-      <w:r>
-        <w:t xml:space="preserve">špičatost </w:t>
-      </w:r>
-      <w:r>
-        <w:rPr>
-          <w:u w:val="dotted"/>
-        </w:rPr>
-        <w:t>leží / neleží</w:t>
-      </w:r>
-      <w:r>
-        <w:t xml:space="preserve"> v intervalu </w:t>
+      <w:r>
+        <w:t xml:space="preserve">špičatost leží v intervalu </w:t>
       </w:r>
       <m:oMath>
         <m:d>
@@ -5896,55 +7141,22 @@
         <w:rPr>
           <w:rFonts w:eastAsia="Times New Roman"/>
         </w:rPr>
-        <w:t xml:space="preserve">) </w:t>
+        <w:t xml:space="preserve">) lze předpokládat, že </w:t>
       </w:r>
       <w:r>
         <w:rPr>
           <w:rFonts w:eastAsia="Times New Roman"/>
-          <w:u w:val="dotted"/>
-        </w:rPr>
-        <w:t>lze / nelze</w:t>
+        </w:rPr>
+        <w:t>světelný tok</w:t>
       </w:r>
       <w:r>
         <w:rPr>
           <w:rFonts w:eastAsia="Times New Roman"/>
         </w:rPr>
-        <w:t xml:space="preserve"> předpokládat, že </w:t>
-      </w:r>
-      <w:r>
-        <w:rPr>
-          <w:rFonts w:eastAsia="Times New Roman"/>
-        </w:rPr>
-        <w:t>světelný tok</w:t>
-      </w:r>
-      <w:r>
-        <w:rPr>
-          <w:rFonts w:eastAsia="Times New Roman"/>
-        </w:rPr>
-        <w:t xml:space="preserve"> zářivek výrobce Amber při teplotě </w:t>
-      </w:r>
-      <w:proofErr w:type="gramStart"/>
-      <w:r>
-        <w:rPr>
-          <w:rFonts w:eastAsia="Times New Roman"/>
-        </w:rPr>
-        <w:t>5°C</w:t>
-      </w:r>
-      <w:proofErr w:type="gramEnd"/>
-      <w:r>
-        <w:rPr>
-          <w:rFonts w:eastAsia="Times New Roman"/>
-        </w:rPr>
-        <w:t xml:space="preserve"> má normální rozdělení. </w:t>
-      </w:r>
-      <w:r>
-        <w:t xml:space="preserve">Dle </w:t>
-      </w:r>
-      <w:r>
-        <w:rPr>
-          <w:u w:val="dotted"/>
-        </w:rPr>
-        <w:t>pravidla 3</w:t>
+        <w:t xml:space="preserve"> zářivek výrobce Amber při teplotě 5°C má normální rozdělení. </w:t>
+      </w:r>
+      <w:r>
+        <w:t>Dle pravidla 3</w:t>
       </w:r>
       <m:oMath>
         <m:r>
@@ -5961,41 +7173,58 @@
       <w:r>
         <w:rPr>
           <w:rFonts w:eastAsia="Times New Roman"/>
-          <w:u w:val="dotted"/>
-        </w:rPr>
-        <w:t xml:space="preserve"> / </w:t>
+        </w:rPr>
+        <w:t xml:space="preserve"> </w:t>
+      </w:r>
+      <w:r>
+        <w:t>lze tedy očekávat, že přibližně 95</w:t>
+      </w:r>
+      <w:r>
+        <w:t xml:space="preserve"> </w:t>
+      </w:r>
+      <w:r>
+        <w:t>%</w:t>
+      </w:r>
+      <w:r>
+        <w:t xml:space="preserve"> </w:t>
+      </w:r>
+      <w:r>
+        <w:t xml:space="preserve">zářivek bude mít </w:t>
+      </w:r>
+      <w:r>
+        <w:t>světelný tok</w:t>
+      </w:r>
+      <w:r>
+        <w:t xml:space="preserve"> v rozmezí </w:t>
+      </w:r>
+      <w:r>
+        <w:t>747.</w:t>
+      </w:r>
+      <w:r>
+        <w:t xml:space="preserve">3 </w:t>
       </w:r>
       <w:proofErr w:type="spellStart"/>
       <w:r>
-        <w:rPr>
-          <w:u w:val="dotted"/>
-        </w:rPr>
-        <w:t>Čebyševovy</w:t>
+        <w:t>lm</w:t>
       </w:r>
       <w:proofErr w:type="spellEnd"/>
       <w:r>
-        <w:rPr>
-          <w:u w:val="dotted"/>
-        </w:rPr>
-        <w:t xml:space="preserve"> nerovnosti</w:t>
-      </w:r>
-      <w:r>
-        <w:t xml:space="preserve"> lze tedy očekávat, že </w:t>
-      </w:r>
-      <w:r>
-        <w:rPr>
-          <w:u w:val="dotted"/>
-        </w:rPr>
-        <w:t>přibližně 95 % / více než 75 %</w:t>
-      </w:r>
-      <w:r>
-        <w:t xml:space="preserve"> zářivek bude mít </w:t>
-      </w:r>
-      <w:r>
-        <w:t>světelný tok</w:t>
-      </w:r>
-      <w:r>
-        <w:t xml:space="preserve"> v rozmezí ……………… </w:t>
+        <w:t xml:space="preserve"> </w:t>
+      </w:r>
+      <w:r>
+        <w:t xml:space="preserve">až </w:t>
+      </w:r>
+      <w:r>
+        <w:t>81</w:t>
+      </w:r>
+      <w:r>
+        <w:t>7</w:t>
+      </w:r>
+      <w:r>
+        <w:t>.</w:t>
+      </w:r>
+      <w:r>
+        <w:t xml:space="preserve">0 </w:t>
       </w:r>
       <w:proofErr w:type="spellStart"/>
       <w:r>
@@ -6003,62 +7232,51 @@
       </w:r>
       <w:proofErr w:type="spellEnd"/>
       <w:r>
-        <w:t xml:space="preserve"> </w:t>
-      </w:r>
-      <w:r>
-        <w:t xml:space="preserve">až ……………… </w:t>
+        <w:t>.</w:t>
+      </w:r>
+    </w:p>
+    <w:p>
+      <w:pPr>
+        <w:jc w:val="both"/>
+      </w:pPr>
+    </w:p>
+    <w:p>
+      <w:pPr>
+        <w:jc w:val="both"/>
+        <w:rPr>
+          <w:b/>
+        </w:rPr>
+      </w:pPr>
+      <w:r>
+        <w:rPr>
+          <w:b/>
+        </w:rPr>
+        <w:t xml:space="preserve">Ověření normality </w:t>
+      </w:r>
+      <w:r>
+        <w:rPr>
+          <w:b/>
+        </w:rPr>
+        <w:t xml:space="preserve">světelný </w:t>
       </w:r>
       <w:proofErr w:type="spellStart"/>
       <w:r>
-        <w:t>lm</w:t>
+        <w:rPr>
+          <w:b/>
+        </w:rPr>
+        <w:t>tok</w:t>
+      </w:r>
+      <w:r>
+        <w:rPr>
+          <w:b/>
+        </w:rPr>
+        <w:t>i</w:t>
       </w:r>
       <w:proofErr w:type="spellEnd"/>
       <w:r>
-        <w:t>.</w:t>
-      </w:r>
-    </w:p>
-    <w:p>
-      <w:pPr>
-        <w:jc w:val="both"/>
-      </w:pPr>
-    </w:p>
-    <w:p>
-      <w:pPr>
-        <w:jc w:val="both"/>
         <w:rPr>
           <w:b/>
         </w:rPr>
-      </w:pPr>
-      <w:r>
-        <w:rPr>
-          <w:b/>
-        </w:rPr>
-        <w:t xml:space="preserve">Ověření normality </w:t>
-      </w:r>
-      <w:r>
-        <w:rPr>
-          <w:b/>
-        </w:rPr>
-        <w:t xml:space="preserve">světelný </w:t>
-      </w:r>
-      <w:proofErr w:type="spellStart"/>
-      <w:r>
-        <w:rPr>
-          <w:b/>
-        </w:rPr>
-        <w:t>tok</w:t>
-      </w:r>
-      <w:r>
-        <w:rPr>
-          <w:b/>
-        </w:rPr>
-        <w:t>i</w:t>
-      </w:r>
-      <w:proofErr w:type="spellEnd"/>
-      <w:r>
-        <w:rPr>
-          <w:b/>
-        </w:rPr>
         <w:t xml:space="preserve"> zářivek výrobce Amber po 30 sekundách od zapnutí při teplotě 22 °C na základě explorační analýzy</w:t>
       </w:r>
     </w:p>
@@ -6067,16 +7285,16 @@
         <w:jc w:val="both"/>
       </w:pPr>
       <w:r>
-        <w:t xml:space="preserve">Na základě grafického zobrazení (viz ………………) a výběrové šikmosti a špičatosti (výběrová šikmost i špičatost </w:t>
-      </w:r>
-      <w:r>
-        <w:rPr>
-          <w:u w:val="dotted"/>
-        </w:rPr>
-        <w:t>leží / neleží</w:t>
-      </w:r>
-      <w:r>
-        <w:t xml:space="preserve"> v intervalu </w:t>
+        <w:t>Na základě grafického zobrazení (</w:t>
+      </w:r>
+      <w:r>
+        <w:t>viz Obr. 2 a Obr. 3</w:t>
+      </w:r>
+      <w:r>
+        <w:t xml:space="preserve">) </w:t>
+      </w:r>
+      <w:r>
+        <w:t xml:space="preserve">a výběrové šikmosti a špičatosti (výběrová šikmost i špičatost leží v intervalu </w:t>
       </w:r>
       <m:oMath>
         <m:d>
@@ -6127,43 +7345,10 @@
         <w:rPr>
           <w:rFonts w:eastAsia="Times New Roman"/>
         </w:rPr>
-        <w:t xml:space="preserve">) </w:t>
-      </w:r>
-      <w:r>
-        <w:rPr>
-          <w:rFonts w:eastAsia="Times New Roman"/>
-          <w:u w:val="dotted"/>
-        </w:rPr>
-        <w:t>lze / nelze</w:t>
-      </w:r>
-      <w:r>
-        <w:rPr>
-          <w:rFonts w:eastAsia="Times New Roman"/>
-        </w:rPr>
-        <w:t xml:space="preserve"> předpokládat, že světelný tok zářivek výrobce Amber při teplotě </w:t>
-      </w:r>
-      <w:proofErr w:type="gramStart"/>
-      <w:r>
-        <w:rPr>
-          <w:rFonts w:eastAsia="Times New Roman"/>
-        </w:rPr>
-        <w:t>22°C</w:t>
-      </w:r>
-      <w:proofErr w:type="gramEnd"/>
-      <w:r>
-        <w:rPr>
-          <w:rFonts w:eastAsia="Times New Roman"/>
-        </w:rPr>
-        <w:t xml:space="preserve"> má normální rozdělení. </w:t>
-      </w:r>
-      <w:r>
-        <w:t xml:space="preserve">Dle </w:t>
-      </w:r>
-      <w:r>
-        <w:rPr>
-          <w:u w:val="dotted"/>
-        </w:rPr>
-        <w:t>pravidla 3</w:t>
+        <w:t xml:space="preserve">) lze předpokládat, že světelný tok zářivek výrobce Amber při teplotě 22°C má normální rozdělení. </w:t>
+      </w:r>
+      <w:r>
+        <w:t>Dle pravidla 3</w:t>
       </w:r>
       <m:oMath>
         <m:r>
@@ -6180,43 +7365,37 @@
       <w:r>
         <w:rPr>
           <w:rFonts w:eastAsia="Times New Roman"/>
-          <w:u w:val="dotted"/>
-        </w:rPr>
-        <w:t xml:space="preserve"> / </w:t>
+        </w:rPr>
+        <w:t xml:space="preserve"> </w:t>
+      </w:r>
+      <w:r>
+        <w:t>lze tedy očekávat, že přibližně 95</w:t>
+      </w:r>
+      <w:r>
+        <w:t xml:space="preserve"> </w:t>
+      </w:r>
+      <w:r>
+        <w:t xml:space="preserve">% zářivek bude mít světelný tok v rozmezí </w:t>
+      </w:r>
+      <w:r>
+        <w:t>748.</w:t>
+      </w:r>
+      <w:r>
+        <w:t xml:space="preserve">6 </w:t>
       </w:r>
       <w:proofErr w:type="spellStart"/>
       <w:r>
-        <w:rPr>
-          <w:u w:val="dotted"/>
-        </w:rPr>
-        <w:t>Čebyševovy</w:t>
+        <w:t>lm</w:t>
       </w:r>
       <w:proofErr w:type="spellEnd"/>
       <w:r>
-        <w:rPr>
-          <w:u w:val="dotted"/>
-        </w:rPr>
-        <w:t xml:space="preserve"> nerovnosti</w:t>
-      </w:r>
-      <w:r>
-        <w:t xml:space="preserve"> lze tedy očekávat, že </w:t>
-      </w:r>
-      <w:r>
-        <w:rPr>
-          <w:u w:val="dotted"/>
-        </w:rPr>
-        <w:t>přibližně 95 % / více než 75 %</w:t>
-      </w:r>
-      <w:r>
-        <w:t xml:space="preserve"> zářivek bude mít světelný tok v rozmezí ……………… </w:t>
-      </w:r>
-      <w:proofErr w:type="spellStart"/>
-      <w:r>
-        <w:t>lm</w:t>
-      </w:r>
-      <w:proofErr w:type="spellEnd"/>
-      <w:r>
-        <w:t xml:space="preserve"> až ……………… </w:t>
+        <w:t xml:space="preserve"> až </w:t>
+      </w:r>
+      <w:r>
+        <w:t>816.</w:t>
+      </w:r>
+      <w:r>
+        <w:t xml:space="preserve">9 </w:t>
       </w:r>
       <w:proofErr w:type="spellStart"/>
       <w:r>
@@ -6297,23 +7476,7 @@
           <w:i/>
           <w:iCs/>
         </w:rPr>
-        <w:t>po 30 sekundách od zapnutí při snížení okolní teploty z </w:t>
-      </w:r>
-      <w:proofErr w:type="gramStart"/>
-      <w:r>
-        <w:rPr>
-          <w:i/>
-          <w:iCs/>
-        </w:rPr>
-        <w:t>22°C</w:t>
-      </w:r>
-      <w:proofErr w:type="gramEnd"/>
-      <w:r>
-        <w:rPr>
-          <w:i/>
-          <w:iCs/>
-        </w:rPr>
-        <w:t xml:space="preserve"> na 5°C u zářivek od výrobců Amber a </w:t>
+        <w:t xml:space="preserve">po 30 sekundách od zapnutí při snížení okolní teploty z 22°C na 5°C u zářivek od výrobců Amber a </w:t>
       </w:r>
       <w:proofErr w:type="spellStart"/>
       <w:r>
@@ -6441,7 +7604,7 @@
         </w:rPr>
         <w:t xml:space="preserve"> </w:t>
       </w:r>
-      <w:bookmarkStart w:id="1" w:name="_Hlk67647342"/>
+      <w:bookmarkStart w:id="2" w:name="_Hlk67647342"/>
       <w:r>
         <w:rPr>
           <w:i/>
@@ -6450,7 +7613,7 @@
         <w:t>Srovnání okomentujte (včetně informace o případné manipulaci s datovým souborem).</w:t>
       </w:r>
     </w:p>
-    <w:bookmarkEnd w:id="1"/>
+    <w:bookmarkEnd w:id="2"/>
     <w:p>
       <w:pPr>
         <w:jc w:val="both"/>
@@ -7288,23 +8451,7 @@
           <w:i/>
           <w:iCs/>
         </w:rPr>
-        <w:t xml:space="preserve"> zářivek při teplotě </w:t>
-      </w:r>
-      <w:proofErr w:type="gramStart"/>
-      <w:r>
-        <w:rPr>
-          <w:i/>
-          <w:iCs/>
-        </w:rPr>
-        <w:t>5°C</w:t>
-      </w:r>
-      <w:proofErr w:type="gramEnd"/>
-      <w:r>
-        <w:rPr>
-          <w:i/>
-          <w:iCs/>
-        </w:rPr>
-        <w:t xml:space="preserve"> u všech čtyř výrobců (empiricky i</w:t>
+        <w:t xml:space="preserve"> zářivek při teplotě 5°C u všech čtyř výrobců (empiricky i</w:t>
       </w:r>
       <w:r>
         <w:rPr>
@@ -7522,23 +8669,7 @@
           <w:i/>
           <w:iCs/>
         </w:rPr>
-        <w:t xml:space="preserve"> zářivek při teplotě </w:t>
-      </w:r>
-      <w:proofErr w:type="gramStart"/>
-      <w:r>
-        <w:rPr>
-          <w:i/>
-          <w:iCs/>
-        </w:rPr>
-        <w:t>5°C</w:t>
-      </w:r>
-      <w:proofErr w:type="gramEnd"/>
-      <w:r>
-        <w:rPr>
-          <w:i/>
-          <w:iCs/>
-        </w:rPr>
-        <w:t xml:space="preserve"> pro všechny srovnávané výrobce. (Nezapomeňte na ověření předpokladů pro použití příslušných intervalových odhadů.)</w:t>
+        <w:t xml:space="preserve"> zářivek při teplotě 5°C pro všechny srovnávané výrobce. (Nezapomeňte na ověření předpokladů pro použití příslušných intervalových odhadů.)</w:t>
       </w:r>
     </w:p>
     <w:p>
@@ -7667,23 +8798,7 @@
           <w:i/>
           <w:iCs/>
         </w:rPr>
-        <w:t xml:space="preserve"> zářivek při teplotě </w:t>
-      </w:r>
-      <w:proofErr w:type="gramStart"/>
-      <w:r>
-        <w:rPr>
-          <w:i/>
-          <w:iCs/>
-        </w:rPr>
-        <w:t>5°C</w:t>
-      </w:r>
-      <w:proofErr w:type="gramEnd"/>
-      <w:r>
-        <w:rPr>
-          <w:i/>
-          <w:iCs/>
-        </w:rPr>
-        <w:t xml:space="preserve"> statisticky významný na hladině významnosti 5</w:t>
+        <w:t xml:space="preserve"> zářivek při teplotě 5°C statisticky významný na hladině významnosti 5</w:t>
       </w:r>
       <w:r>
         <w:rPr>
@@ -7746,23 +8861,7 @@
           <w:i/>
           <w:iCs/>
         </w:rPr>
-        <w:t xml:space="preserve"> při teplotě </w:t>
-      </w:r>
-      <w:proofErr w:type="gramStart"/>
-      <w:r>
-        <w:rPr>
-          <w:i/>
-          <w:iCs/>
-        </w:rPr>
-        <w:t>5°C</w:t>
-      </w:r>
-      <w:proofErr w:type="gramEnd"/>
-      <w:r>
-        <w:rPr>
-          <w:i/>
-          <w:iCs/>
-        </w:rPr>
-        <w:t xml:space="preserve">) za homogenní, tj. určete pořadí výrobců dle </w:t>
+        <w:t xml:space="preserve"> při teplotě 5°C) za homogenní, tj. určete pořadí výrobců dle </w:t>
       </w:r>
       <w:r>
         <w:rPr>
@@ -7862,17 +8961,8 @@
           <w:i/>
           <w:iCs/>
         </w:rPr>
-        <w:t xml:space="preserve"> při </w:t>
-      </w:r>
-      <w:proofErr w:type="gramStart"/>
-      <w:r>
-        <w:rPr>
-          <w:i/>
-          <w:iCs/>
-        </w:rPr>
-        <w:t>5°C</w:t>
-      </w:r>
-      <w:proofErr w:type="gramEnd"/>
+        <w:t xml:space="preserve"> při 5°C</w:t>
+      </w:r>
       <w:r>
         <w:rPr>
           <w:i/>
@@ -7933,23 +9023,7 @@
           <w:i/>
           <w:iCs/>
         </w:rPr>
-        <w:t xml:space="preserve"> (při </w:t>
-      </w:r>
-      <w:proofErr w:type="gramStart"/>
-      <w:r>
-        <w:rPr>
-          <w:i/>
-          <w:iCs/>
-        </w:rPr>
-        <w:t>5°C</w:t>
-      </w:r>
-      <w:proofErr w:type="gramEnd"/>
-      <w:r>
-        <w:rPr>
-          <w:i/>
-          <w:iCs/>
-        </w:rPr>
-        <w:t>)</w:t>
+        <w:t xml:space="preserve"> (při 5°C)</w:t>
       </w:r>
       <w:r>
         <w:rPr>
@@ -8021,23 +9095,7 @@
           <w:i/>
           <w:iCs/>
         </w:rPr>
-        <w:t xml:space="preserve">při teplotě </w:t>
-      </w:r>
-      <w:proofErr w:type="gramStart"/>
-      <w:r>
-        <w:rPr>
-          <w:i/>
-          <w:iCs/>
-        </w:rPr>
-        <w:t>5°C</w:t>
-      </w:r>
-      <w:proofErr w:type="gramEnd"/>
-      <w:r>
-        <w:rPr>
-          <w:i/>
-          <w:iCs/>
-        </w:rPr>
-        <w:t xml:space="preserve"> </w:t>
+        <w:t xml:space="preserve">při teplotě 5°C </w:t>
       </w:r>
       <w:r>
         <w:rPr>
@@ -8192,23 +9250,7 @@
           <w:i/>
           <w:iCs/>
         </w:rPr>
-        <w:t xml:space="preserve"> určete bodový i 95% intervalový odhad pravděpodobnosti, že při teplotě </w:t>
-      </w:r>
-      <w:proofErr w:type="gramStart"/>
-      <w:r>
-        <w:rPr>
-          <w:i/>
-          <w:iCs/>
-        </w:rPr>
-        <w:t>5°C</w:t>
-      </w:r>
-      <w:proofErr w:type="gramEnd"/>
-      <w:r>
-        <w:rPr>
-          <w:i/>
-          <w:iCs/>
-        </w:rPr>
-        <w:t xml:space="preserve"> zářivka nedosáhne po 30 sekundách požadované</w:t>
+        <w:t xml:space="preserve"> určete bodový i 95% intervalový odhad pravděpodobnosti, že při teplotě 5°C zářivka nedosáhne po 30 sekundách požadované</w:t>
       </w:r>
       <w:r>
         <w:rPr>
@@ -8358,23 +9400,7 @@
           <w:i/>
           <w:iCs/>
         </w:rPr>
-        <w:t xml:space="preserve">při teplotě </w:t>
-      </w:r>
-      <w:proofErr w:type="gramStart"/>
-      <w:r>
-        <w:rPr>
-          <w:i/>
-          <w:iCs/>
-        </w:rPr>
-        <w:t>5°C</w:t>
-      </w:r>
-      <w:proofErr w:type="gramEnd"/>
-      <w:r>
-        <w:rPr>
-          <w:i/>
-          <w:iCs/>
-        </w:rPr>
-        <w:t xml:space="preserve"> </w:t>
+        <w:t xml:space="preserve">při teplotě 5°C </w:t>
       </w:r>
       <w:r>
         <w:rPr>
@@ -8503,23 +9529,7 @@
           <w:i/>
           <w:iCs/>
         </w:rPr>
-        <w:t xml:space="preserve">že zářivka při teplotě </w:t>
-      </w:r>
-      <w:proofErr w:type="gramStart"/>
-      <w:r>
-        <w:rPr>
-          <w:i/>
-          <w:iCs/>
-        </w:rPr>
-        <w:t>5°C</w:t>
-      </w:r>
-      <w:proofErr w:type="gramEnd"/>
-      <w:r>
-        <w:rPr>
-          <w:i/>
-          <w:iCs/>
-        </w:rPr>
-        <w:t xml:space="preserve"> nedosáhne po 30 sekundách požadovaného světelného toku (80 % deklarovaného maximálního světelného toku), pro „nejhoršího“ výrobce (vzhledem k „nejlepšímu“ výrobci). Výsledky slovně interpretujte.</w:t>
+        <w:t>že zářivka při teplotě 5°C nedosáhne po 30 sekundách požadovaného světelného toku (80 % deklarovaného maximálního světelného toku), pro „nejhoršího“ výrobce (vzhledem k „nejlepšímu“ výrobci). Výsledky slovně interpretujte.</w:t>
       </w:r>
     </w:p>
     <w:p>
@@ -8597,23 +9607,7 @@
           <w:i/>
           <w:iCs/>
         </w:rPr>
-        <w:t xml:space="preserve">při teplotě </w:t>
-      </w:r>
-      <w:proofErr w:type="gramStart"/>
-      <w:r>
-        <w:rPr>
-          <w:i/>
-          <w:iCs/>
-        </w:rPr>
-        <w:t>5°C</w:t>
-      </w:r>
-      <w:proofErr w:type="gramEnd"/>
-      <w:r>
-        <w:rPr>
-          <w:i/>
-          <w:iCs/>
-        </w:rPr>
-        <w:t xml:space="preserve"> </w:t>
+        <w:t xml:space="preserve">při teplotě 5°C </w:t>
       </w:r>
       <w:r>
         <w:rPr>
@@ -9356,8 +10350,8 @@
       </w:pPr>
     </w:p>
     <w:sectPr>
-      <w:headerReference w:type="default" r:id="rId17"/>
-      <w:footerReference w:type="default" r:id="rId18"/>
+      <w:headerReference w:type="default" r:id="rId20"/>
+      <w:footerReference w:type="default" r:id="rId21"/>
       <w:pgSz w:w="11906" w:h="16838"/>
       <w:pgMar w:top="1417" w:right="1417" w:bottom="1417" w:left="1417" w:header="708" w:footer="708" w:gutter="0"/>
       <w:pgNumType w:start="1"/>
@@ -11262,7 +12256,6 @@
   <w:style w:type="character" w:default="1" w:styleId="Standardnpsmoodstavce">
     <w:name w:val="Default Paragraph Font"/>
     <w:uiPriority w:val="1"/>
-    <w:semiHidden/>
     <w:unhideWhenUsed/>
   </w:style>
   <w:style w:type="table" w:default="1" w:styleId="Normlntabulka">

</xml_diff>

<commit_message>
feat: updated script ploted outliers, qq hist
</commit_message>
<xml_diff>
--- a/statistics/sablona.docx
+++ b/statistics/sablona.docx
@@ -170,7 +170,25 @@
           <w:sz w:val="28"/>
           <w:szCs w:val="28"/>
         </w:rPr>
-        <w:t>Domácí úkoly 1S – 4S</w:t>
+        <w:t xml:space="preserve">Domácí úkoly </w:t>
+      </w:r>
+      <w:proofErr w:type="gramStart"/>
+      <w:r>
+        <w:rPr>
+          <w:b/>
+          <w:sz w:val="28"/>
+          <w:szCs w:val="28"/>
+        </w:rPr>
+        <w:t>1S</w:t>
+      </w:r>
+      <w:proofErr w:type="gramEnd"/>
+      <w:r>
+        <w:rPr>
+          <w:b/>
+          <w:sz w:val="28"/>
+          <w:szCs w:val="28"/>
+        </w:rPr>
+        <w:t xml:space="preserve"> – 4S</w:t>
       </w:r>
     </w:p>
     <w:p>
@@ -1211,6 +1229,7 @@
         </w:rPr>
         <w:t xml:space="preserve">Běžné zářivky trpí efektem pomalého nabíhání, tedy plného výkonu dosáhnou až po jisté době provozu. Toto chování je ovlivněno okolní teplotou, což v praxi znamená, že v chladném prostředí může zářivkám trvat výrazně </w:t>
       </w:r>
+      <w:proofErr w:type="gramStart"/>
       <w:r>
         <w:rPr>
           <w:i/>
@@ -1218,6 +1237,7 @@
         </w:rPr>
         <w:t>déle</w:t>
       </w:r>
+      <w:proofErr w:type="gramEnd"/>
       <w:r>
         <w:rPr>
           <w:i/>
@@ -1939,31 +1959,19 @@
         <w:rPr>
           <w:bCs/>
         </w:rPr>
-        <w:t>Obr</w:t>
+        <w:t xml:space="preserve">Obr. </w:t>
       </w:r>
       <w:r>
         <w:rPr>
           <w:bCs/>
         </w:rPr>
-        <w:t xml:space="preserve">. </w:t>
+        <w:t xml:space="preserve">2 a </w:t>
       </w:r>
       <w:r>
         <w:rPr>
           <w:bCs/>
         </w:rPr>
-        <w:t xml:space="preserve">2 a </w:t>
-      </w:r>
-      <w:r>
-        <w:rPr>
-          <w:bCs/>
-        </w:rPr>
-        <w:t>Obr</w:t>
-      </w:r>
-      <w:r>
-        <w:rPr>
-          <w:bCs/>
-        </w:rPr>
-        <w:t xml:space="preserve">. </w:t>
+        <w:t xml:space="preserve">Obr. </w:t>
       </w:r>
       <w:r>
         <w:rPr>
@@ -1997,14 +2005,27 @@
       <w:r>
         <w:t xml:space="preserve">Tab.  </w:t>
       </w:r>
-      <w:fldSimple w:instr=" SEQ Tab._ \* ARABIC ">
-        <w:r>
-          <w:rPr>
-            <w:noProof/>
-          </w:rPr>
-          <w:t>1</w:t>
-        </w:r>
-      </w:fldSimple>
+      <w:r>
+        <w:fldChar w:fldCharType="begin"/>
+      </w:r>
+      <w:r>
+        <w:instrText xml:space="preserve"> SEQ Tab._ \* ARABIC </w:instrText>
+      </w:r>
+      <w:r>
+        <w:fldChar w:fldCharType="separate"/>
+      </w:r>
+      <w:r>
+        <w:rPr>
+          <w:noProof/>
+        </w:rPr>
+        <w:t>1</w:t>
+      </w:r>
+      <w:r>
+        <w:rPr>
+          <w:noProof/>
+        </w:rPr>
+        <w:fldChar w:fldCharType="end"/>
+      </w:r>
       <w:bookmarkEnd w:id="0"/>
       <w:r>
         <w:t>: Světelný tok (</w:t>
@@ -2697,7 +2718,7 @@
                 <w:szCs w:val="20"/>
                 <w:lang w:eastAsia="cs-CZ"/>
               </w:rPr>
-              <w:t>M</w:t>
+              <w:t>m</w:t>
             </w:r>
             <w:r>
               <w:rPr>
@@ -2744,7 +2765,23 @@
                 <w:sz w:val="20"/>
                 <w:szCs w:val="20"/>
               </w:rPr>
-              <w:t>652.1</w:t>
+              <w:t>652</w:t>
+            </w:r>
+            <w:r>
+              <w:rPr>
+                <w:rFonts w:asciiTheme="minorHAnsi" w:hAnsiTheme="minorHAnsi" w:cstheme="minorHAnsi"/>
+                <w:sz w:val="20"/>
+                <w:szCs w:val="20"/>
+              </w:rPr>
+              <w:t>,</w:t>
+            </w:r>
+            <w:r>
+              <w:rPr>
+                <w:rFonts w:asciiTheme="minorHAnsi" w:hAnsiTheme="minorHAnsi" w:cstheme="minorHAnsi"/>
+                <w:sz w:val="20"/>
+                <w:szCs w:val="20"/>
+              </w:rPr>
+              <w:t>1</w:t>
             </w:r>
           </w:p>
         </w:tc>
@@ -2780,7 +2817,23 @@
                 <w:sz w:val="20"/>
                 <w:szCs w:val="20"/>
               </w:rPr>
-              <w:t>658.3</w:t>
+              <w:t>658</w:t>
+            </w:r>
+            <w:r>
+              <w:rPr>
+                <w:rFonts w:asciiTheme="minorHAnsi" w:hAnsiTheme="minorHAnsi" w:cstheme="minorHAnsi"/>
+                <w:sz w:val="20"/>
+                <w:szCs w:val="20"/>
+              </w:rPr>
+              <w:t>,</w:t>
+            </w:r>
+            <w:r>
+              <w:rPr>
+                <w:rFonts w:asciiTheme="minorHAnsi" w:hAnsiTheme="minorHAnsi" w:cstheme="minorHAnsi"/>
+                <w:sz w:val="20"/>
+                <w:szCs w:val="20"/>
+              </w:rPr>
+              <w:t>3</w:t>
             </w:r>
           </w:p>
         </w:tc>
@@ -2845,7 +2898,23 @@
                 <w:sz w:val="20"/>
                 <w:szCs w:val="20"/>
               </w:rPr>
-              <w:t>750.3</w:t>
+              <w:t>750</w:t>
+            </w:r>
+            <w:r>
+              <w:rPr>
+                <w:rFonts w:asciiTheme="minorHAnsi" w:hAnsiTheme="minorHAnsi" w:cstheme="minorHAnsi"/>
+                <w:sz w:val="20"/>
+                <w:szCs w:val="20"/>
+              </w:rPr>
+              <w:t>,</w:t>
+            </w:r>
+            <w:r>
+              <w:rPr>
+                <w:rFonts w:asciiTheme="minorHAnsi" w:hAnsiTheme="minorHAnsi" w:cstheme="minorHAnsi"/>
+                <w:sz w:val="20"/>
+                <w:szCs w:val="20"/>
+              </w:rPr>
+              <w:t>3</w:t>
             </w:r>
           </w:p>
         </w:tc>
@@ -2881,7 +2950,23 @@
                 <w:sz w:val="20"/>
                 <w:szCs w:val="20"/>
               </w:rPr>
-              <w:t>754.9</w:t>
+              <w:t>754</w:t>
+            </w:r>
+            <w:r>
+              <w:rPr>
+                <w:rFonts w:asciiTheme="minorHAnsi" w:hAnsiTheme="minorHAnsi" w:cstheme="minorHAnsi"/>
+                <w:sz w:val="20"/>
+                <w:szCs w:val="20"/>
+              </w:rPr>
+              <w:t>,</w:t>
+            </w:r>
+            <w:r>
+              <w:rPr>
+                <w:rFonts w:asciiTheme="minorHAnsi" w:hAnsiTheme="minorHAnsi" w:cstheme="minorHAnsi"/>
+                <w:sz w:val="20"/>
+                <w:szCs w:val="20"/>
+              </w:rPr>
+              <w:t>9</w:t>
             </w:r>
           </w:p>
         </w:tc>
@@ -2963,7 +3048,23 @@
                 <w:sz w:val="20"/>
                 <w:szCs w:val="20"/>
               </w:rPr>
-              <w:t>763.4</w:t>
+              <w:t>763</w:t>
+            </w:r>
+            <w:r>
+              <w:rPr>
+                <w:rFonts w:asciiTheme="minorHAnsi" w:hAnsiTheme="minorHAnsi" w:cstheme="minorHAnsi"/>
+                <w:sz w:val="20"/>
+                <w:szCs w:val="20"/>
+              </w:rPr>
+              <w:t>,</w:t>
+            </w:r>
+            <w:r>
+              <w:rPr>
+                <w:rFonts w:asciiTheme="minorHAnsi" w:hAnsiTheme="minorHAnsi" w:cstheme="minorHAnsi"/>
+                <w:sz w:val="20"/>
+                <w:szCs w:val="20"/>
+              </w:rPr>
+              <w:t>4</w:t>
             </w:r>
           </w:p>
         </w:tc>
@@ -2996,7 +3097,15 @@
                 <w:sz w:val="20"/>
                 <w:szCs w:val="20"/>
               </w:rPr>
-              <w:t>767.</w:t>
+              <w:t>767</w:t>
+            </w:r>
+            <w:r>
+              <w:rPr>
+                <w:rFonts w:asciiTheme="minorHAnsi" w:hAnsiTheme="minorHAnsi" w:cstheme="minorHAnsi"/>
+                <w:sz w:val="20"/>
+                <w:szCs w:val="20"/>
+              </w:rPr>
+              <w:t>,</w:t>
             </w:r>
             <w:r>
               <w:rPr>
@@ -3067,7 +3176,23 @@
                 <w:sz w:val="20"/>
                 <w:szCs w:val="20"/>
               </w:rPr>
-              <w:t>767.2</w:t>
+              <w:t>767</w:t>
+            </w:r>
+            <w:r>
+              <w:rPr>
+                <w:rFonts w:asciiTheme="minorHAnsi" w:hAnsiTheme="minorHAnsi" w:cstheme="minorHAnsi"/>
+                <w:sz w:val="20"/>
+                <w:szCs w:val="20"/>
+              </w:rPr>
+              <w:t>,</w:t>
+            </w:r>
+            <w:r>
+              <w:rPr>
+                <w:rFonts w:asciiTheme="minorHAnsi" w:hAnsiTheme="minorHAnsi" w:cstheme="minorHAnsi"/>
+                <w:sz w:val="20"/>
+                <w:szCs w:val="20"/>
+              </w:rPr>
+              <w:t>2</w:t>
             </w:r>
           </w:p>
         </w:tc>
@@ -3100,7 +3225,23 @@
                 <w:sz w:val="20"/>
                 <w:szCs w:val="20"/>
               </w:rPr>
-              <w:t>767.8</w:t>
+              <w:t>767</w:t>
+            </w:r>
+            <w:r>
+              <w:rPr>
+                <w:rFonts w:asciiTheme="minorHAnsi" w:hAnsiTheme="minorHAnsi" w:cstheme="minorHAnsi"/>
+                <w:sz w:val="20"/>
+                <w:szCs w:val="20"/>
+              </w:rPr>
+              <w:t>,</w:t>
+            </w:r>
+            <w:r>
+              <w:rPr>
+                <w:rFonts w:asciiTheme="minorHAnsi" w:hAnsiTheme="minorHAnsi" w:cstheme="minorHAnsi"/>
+                <w:sz w:val="20"/>
+                <w:szCs w:val="20"/>
+              </w:rPr>
+              <w:t>8</w:t>
             </w:r>
           </w:p>
         </w:tc>
@@ -3193,7 +3334,15 @@
                 <w:sz w:val="20"/>
                 <w:szCs w:val="20"/>
               </w:rPr>
-              <w:t>782.</w:t>
+              <w:t>782</w:t>
+            </w:r>
+            <w:r>
+              <w:rPr>
+                <w:rFonts w:asciiTheme="minorHAnsi" w:hAnsiTheme="minorHAnsi" w:cstheme="minorHAnsi"/>
+                <w:sz w:val="20"/>
+                <w:szCs w:val="20"/>
+              </w:rPr>
+              <w:t>,</w:t>
             </w:r>
             <w:r>
               <w:rPr>
@@ -3234,7 +3383,15 @@
                 <w:sz w:val="20"/>
                 <w:szCs w:val="20"/>
               </w:rPr>
-              <w:t>784.</w:t>
+              <w:t>784</w:t>
+            </w:r>
+            <w:r>
+              <w:rPr>
+                <w:rFonts w:asciiTheme="minorHAnsi" w:hAnsiTheme="minorHAnsi" w:cstheme="minorHAnsi"/>
+                <w:sz w:val="20"/>
+                <w:szCs w:val="20"/>
+              </w:rPr>
+              <w:t>,</w:t>
             </w:r>
             <w:r>
               <w:rPr>
@@ -3305,7 +3462,23 @@
                 <w:sz w:val="20"/>
                 <w:szCs w:val="20"/>
               </w:rPr>
-              <w:t>782.8</w:t>
+              <w:t>782</w:t>
+            </w:r>
+            <w:r>
+              <w:rPr>
+                <w:rFonts w:asciiTheme="minorHAnsi" w:hAnsiTheme="minorHAnsi" w:cstheme="minorHAnsi"/>
+                <w:sz w:val="20"/>
+                <w:szCs w:val="20"/>
+              </w:rPr>
+              <w:t>,</w:t>
+            </w:r>
+            <w:r>
+              <w:rPr>
+                <w:rFonts w:asciiTheme="minorHAnsi" w:hAnsiTheme="minorHAnsi" w:cstheme="minorHAnsi"/>
+                <w:sz w:val="20"/>
+                <w:szCs w:val="20"/>
+              </w:rPr>
+              <w:t>8</w:t>
             </w:r>
           </w:p>
         </w:tc>
@@ -3340,7 +3513,25 @@
                 <w:szCs w:val="20"/>
                 <w:lang w:val="en-US"/>
               </w:rPr>
-              <w:t>785.1</w:t>
+              <w:t>785</w:t>
+            </w:r>
+            <w:r>
+              <w:rPr>
+                <w:rFonts w:asciiTheme="minorHAnsi" w:hAnsiTheme="minorHAnsi" w:cstheme="minorHAnsi"/>
+                <w:sz w:val="20"/>
+                <w:szCs w:val="20"/>
+                <w:lang w:val="en-US"/>
+              </w:rPr>
+              <w:t>,</w:t>
+            </w:r>
+            <w:r>
+              <w:rPr>
+                <w:rFonts w:asciiTheme="minorHAnsi" w:hAnsiTheme="minorHAnsi" w:cstheme="minorHAnsi"/>
+                <w:sz w:val="20"/>
+                <w:szCs w:val="20"/>
+                <w:lang w:val="en-US"/>
+              </w:rPr>
+              <w:t>1</w:t>
             </w:r>
           </w:p>
         </w:tc>
@@ -3433,7 +3624,23 @@
                 <w:sz w:val="20"/>
                 <w:szCs w:val="20"/>
               </w:rPr>
-              <w:t>778.6</w:t>
+              <w:t>778</w:t>
+            </w:r>
+            <w:r>
+              <w:rPr>
+                <w:rFonts w:asciiTheme="minorHAnsi" w:hAnsiTheme="minorHAnsi" w:cstheme="minorHAnsi"/>
+                <w:sz w:val="20"/>
+                <w:szCs w:val="20"/>
+              </w:rPr>
+              <w:t>,</w:t>
+            </w:r>
+            <w:r>
+              <w:rPr>
+                <w:rFonts w:asciiTheme="minorHAnsi" w:hAnsiTheme="minorHAnsi" w:cstheme="minorHAnsi"/>
+                <w:sz w:val="20"/>
+                <w:szCs w:val="20"/>
+              </w:rPr>
+              <w:t>6</w:t>
             </w:r>
           </w:p>
         </w:tc>
@@ -3482,7 +3689,7 @@
                 <w:sz w:val="20"/>
                 <w:szCs w:val="20"/>
               </w:rPr>
-              <w:t>.</w:t>
+              <w:t>,</w:t>
             </w:r>
             <w:r>
               <w:rPr>
@@ -3553,7 +3760,23 @@
                 <w:sz w:val="20"/>
                 <w:szCs w:val="20"/>
               </w:rPr>
-              <w:t>782.1</w:t>
+              <w:t>782</w:t>
+            </w:r>
+            <w:r>
+              <w:rPr>
+                <w:rFonts w:asciiTheme="minorHAnsi" w:hAnsiTheme="minorHAnsi" w:cstheme="minorHAnsi"/>
+                <w:sz w:val="20"/>
+                <w:szCs w:val="20"/>
+              </w:rPr>
+              <w:t>,</w:t>
+            </w:r>
+            <w:r>
+              <w:rPr>
+                <w:rFonts w:asciiTheme="minorHAnsi" w:hAnsiTheme="minorHAnsi" w:cstheme="minorHAnsi"/>
+                <w:sz w:val="20"/>
+                <w:szCs w:val="20"/>
+              </w:rPr>
+              <w:t>1</w:t>
             </w:r>
           </w:p>
         </w:tc>
@@ -3586,7 +3809,23 @@
                 <w:sz w:val="20"/>
                 <w:szCs w:val="20"/>
               </w:rPr>
-              <w:t>782.7</w:t>
+              <w:t>782</w:t>
+            </w:r>
+            <w:r>
+              <w:rPr>
+                <w:rFonts w:asciiTheme="minorHAnsi" w:hAnsiTheme="minorHAnsi" w:cstheme="minorHAnsi"/>
+                <w:sz w:val="20"/>
+                <w:szCs w:val="20"/>
+              </w:rPr>
+              <w:t>,</w:t>
+            </w:r>
+            <w:r>
+              <w:rPr>
+                <w:rFonts w:asciiTheme="minorHAnsi" w:hAnsiTheme="minorHAnsi" w:cstheme="minorHAnsi"/>
+                <w:sz w:val="20"/>
+                <w:szCs w:val="20"/>
+              </w:rPr>
+              <w:t>7</w:t>
             </w:r>
           </w:p>
         </w:tc>
@@ -3668,7 +3907,15 @@
                 <w:sz w:val="20"/>
                 <w:szCs w:val="20"/>
               </w:rPr>
-              <w:t>796.</w:t>
+              <w:t>796</w:t>
+            </w:r>
+            <w:r>
+              <w:rPr>
+                <w:rFonts w:asciiTheme="minorHAnsi" w:hAnsiTheme="minorHAnsi" w:cstheme="minorHAnsi"/>
+                <w:sz w:val="20"/>
+                <w:szCs w:val="20"/>
+              </w:rPr>
+              <w:t>,</w:t>
             </w:r>
             <w:r>
               <w:rPr>
@@ -3709,7 +3956,15 @@
                 <w:sz w:val="20"/>
                 <w:szCs w:val="20"/>
               </w:rPr>
-              <w:t>795.</w:t>
+              <w:t>795</w:t>
+            </w:r>
+            <w:r>
+              <w:rPr>
+                <w:rFonts w:asciiTheme="minorHAnsi" w:hAnsiTheme="minorHAnsi" w:cstheme="minorHAnsi"/>
+                <w:sz w:val="20"/>
+                <w:szCs w:val="20"/>
+              </w:rPr>
+              <w:t>,</w:t>
             </w:r>
             <w:r>
               <w:rPr>
@@ -3796,7 +4051,7 @@
                 <w:sz w:val="20"/>
                 <w:szCs w:val="20"/>
               </w:rPr>
-              <w:t>.</w:t>
+              <w:t>,</w:t>
             </w:r>
             <w:r>
               <w:rPr>
@@ -3845,7 +4100,15 @@
                 <w:sz w:val="20"/>
                 <w:szCs w:val="20"/>
               </w:rPr>
-              <w:t>.0</w:t>
+              <w:t>,</w:t>
+            </w:r>
+            <w:r>
+              <w:rPr>
+                <w:rFonts w:asciiTheme="minorHAnsi" w:hAnsiTheme="minorHAnsi" w:cstheme="minorHAnsi"/>
+                <w:sz w:val="20"/>
+                <w:szCs w:val="20"/>
+              </w:rPr>
+              <w:t>0</w:t>
             </w:r>
           </w:p>
         </w:tc>
@@ -3933,7 +4196,23 @@
                 <w:sz w:val="20"/>
                 <w:szCs w:val="20"/>
               </w:rPr>
-              <w:t>813.4</w:t>
+              <w:t>813</w:t>
+            </w:r>
+            <w:r>
+              <w:rPr>
+                <w:rFonts w:asciiTheme="minorHAnsi" w:hAnsiTheme="minorHAnsi" w:cstheme="minorHAnsi"/>
+                <w:sz w:val="20"/>
+                <w:szCs w:val="20"/>
+              </w:rPr>
+              <w:t>,</w:t>
+            </w:r>
+            <w:r>
+              <w:rPr>
+                <w:rFonts w:asciiTheme="minorHAnsi" w:hAnsiTheme="minorHAnsi" w:cstheme="minorHAnsi"/>
+                <w:sz w:val="20"/>
+                <w:szCs w:val="20"/>
+              </w:rPr>
+              <w:t>4</w:t>
             </w:r>
           </w:p>
         </w:tc>
@@ -3969,7 +4248,23 @@
                 <w:sz w:val="20"/>
                 <w:szCs w:val="20"/>
               </w:rPr>
-              <w:t>814.4</w:t>
+              <w:t>814</w:t>
+            </w:r>
+            <w:r>
+              <w:rPr>
+                <w:rFonts w:asciiTheme="minorHAnsi" w:hAnsiTheme="minorHAnsi" w:cstheme="minorHAnsi"/>
+                <w:sz w:val="20"/>
+                <w:szCs w:val="20"/>
+              </w:rPr>
+              <w:t>,</w:t>
+            </w:r>
+            <w:r>
+              <w:rPr>
+                <w:rFonts w:asciiTheme="minorHAnsi" w:hAnsiTheme="minorHAnsi" w:cstheme="minorHAnsi"/>
+                <w:sz w:val="20"/>
+                <w:szCs w:val="20"/>
+              </w:rPr>
+              <w:t>4</w:t>
             </w:r>
           </w:p>
         </w:tc>
@@ -4034,7 +4329,23 @@
                 <w:sz w:val="20"/>
                 <w:szCs w:val="20"/>
               </w:rPr>
-              <w:t>813.4</w:t>
+              <w:t>813</w:t>
+            </w:r>
+            <w:r>
+              <w:rPr>
+                <w:rFonts w:asciiTheme="minorHAnsi" w:hAnsiTheme="minorHAnsi" w:cstheme="minorHAnsi"/>
+                <w:sz w:val="20"/>
+                <w:szCs w:val="20"/>
+              </w:rPr>
+              <w:t>,</w:t>
+            </w:r>
+            <w:r>
+              <w:rPr>
+                <w:rFonts w:asciiTheme="minorHAnsi" w:hAnsiTheme="minorHAnsi" w:cstheme="minorHAnsi"/>
+                <w:sz w:val="20"/>
+                <w:szCs w:val="20"/>
+              </w:rPr>
+              <w:t>4</w:t>
             </w:r>
           </w:p>
         </w:tc>
@@ -4070,7 +4381,23 @@
                 <w:sz w:val="20"/>
                 <w:szCs w:val="20"/>
               </w:rPr>
-              <w:t>814.4</w:t>
+              <w:t>814</w:t>
+            </w:r>
+            <w:r>
+              <w:rPr>
+                <w:rFonts w:asciiTheme="minorHAnsi" w:hAnsiTheme="minorHAnsi" w:cstheme="minorHAnsi"/>
+                <w:sz w:val="20"/>
+                <w:szCs w:val="20"/>
+              </w:rPr>
+              <w:t>,</w:t>
+            </w:r>
+            <w:r>
+              <w:rPr>
+                <w:rFonts w:asciiTheme="minorHAnsi" w:hAnsiTheme="minorHAnsi" w:cstheme="minorHAnsi"/>
+                <w:sz w:val="20"/>
+                <w:szCs w:val="20"/>
+              </w:rPr>
+              <w:t>4</w:t>
             </w:r>
           </w:p>
         </w:tc>
@@ -4158,7 +4485,23 @@
                 <w:sz w:val="20"/>
                 <w:szCs w:val="20"/>
               </w:rPr>
-              <w:t>27.1</w:t>
+              <w:t>27</w:t>
+            </w:r>
+            <w:r>
+              <w:rPr>
+                <w:rFonts w:asciiTheme="minorHAnsi" w:hAnsiTheme="minorHAnsi" w:cstheme="minorHAnsi"/>
+                <w:sz w:val="20"/>
+                <w:szCs w:val="20"/>
+              </w:rPr>
+              <w:t>,</w:t>
+            </w:r>
+            <w:r>
+              <w:rPr>
+                <w:rFonts w:asciiTheme="minorHAnsi" w:hAnsiTheme="minorHAnsi" w:cstheme="minorHAnsi"/>
+                <w:sz w:val="20"/>
+                <w:szCs w:val="20"/>
+              </w:rPr>
+              <w:t>1</w:t>
             </w:r>
           </w:p>
         </w:tc>
@@ -4194,7 +4537,23 @@
                 <w:sz w:val="20"/>
                 <w:szCs w:val="20"/>
               </w:rPr>
-              <w:t>22.5</w:t>
+              <w:t>22</w:t>
+            </w:r>
+            <w:r>
+              <w:rPr>
+                <w:rFonts w:asciiTheme="minorHAnsi" w:hAnsiTheme="minorHAnsi" w:cstheme="minorHAnsi"/>
+                <w:sz w:val="20"/>
+                <w:szCs w:val="20"/>
+              </w:rPr>
+              <w:t>,</w:t>
+            </w:r>
+            <w:r>
+              <w:rPr>
+                <w:rFonts w:asciiTheme="minorHAnsi" w:hAnsiTheme="minorHAnsi" w:cstheme="minorHAnsi"/>
+                <w:sz w:val="20"/>
+                <w:szCs w:val="20"/>
+              </w:rPr>
+              <w:t>5</w:t>
             </w:r>
           </w:p>
         </w:tc>
@@ -4258,7 +4617,15 @@
                 <w:sz w:val="20"/>
                 <w:szCs w:val="20"/>
               </w:rPr>
-              <w:t>17.</w:t>
+              <w:t>17</w:t>
+            </w:r>
+            <w:r>
+              <w:rPr>
+                <w:rFonts w:asciiTheme="minorHAnsi" w:hAnsiTheme="minorHAnsi" w:cstheme="minorHAnsi"/>
+                <w:sz w:val="20"/>
+                <w:szCs w:val="20"/>
+              </w:rPr>
+              <w:t>,</w:t>
             </w:r>
             <w:r>
               <w:rPr>
@@ -4302,7 +4669,15 @@
                 <w:sz w:val="20"/>
                 <w:szCs w:val="20"/>
               </w:rPr>
-              <w:t>17.</w:t>
+              <w:t>17</w:t>
+            </w:r>
+            <w:r>
+              <w:rPr>
+                <w:rFonts w:asciiTheme="minorHAnsi" w:hAnsiTheme="minorHAnsi" w:cstheme="minorHAnsi"/>
+                <w:sz w:val="20"/>
+                <w:szCs w:val="20"/>
+              </w:rPr>
+              <w:t>,</w:t>
             </w:r>
             <w:r>
               <w:rPr>
@@ -4398,7 +4773,15 @@
                 <w:sz w:val="20"/>
                 <w:szCs w:val="20"/>
               </w:rPr>
-              <w:t>3.</w:t>
+              <w:t>3</w:t>
+            </w:r>
+            <w:r>
+              <w:rPr>
+                <w:rFonts w:asciiTheme="minorHAnsi" w:hAnsiTheme="minorHAnsi" w:cstheme="minorHAnsi"/>
+                <w:sz w:val="20"/>
+                <w:szCs w:val="20"/>
+              </w:rPr>
+              <w:t>,</w:t>
             </w:r>
             <w:r>
               <w:rPr>
@@ -4442,7 +4825,15 @@
                 <w:sz w:val="20"/>
                 <w:szCs w:val="20"/>
               </w:rPr>
-              <w:t>2.</w:t>
+              <w:t>2</w:t>
+            </w:r>
+            <w:r>
+              <w:rPr>
+                <w:rFonts w:asciiTheme="minorHAnsi" w:hAnsiTheme="minorHAnsi" w:cstheme="minorHAnsi"/>
+                <w:sz w:val="20"/>
+                <w:szCs w:val="20"/>
+              </w:rPr>
+              <w:t>,</w:t>
             </w:r>
             <w:r>
               <w:rPr>
@@ -4514,7 +4905,23 @@
                 <w:sz w:val="20"/>
                 <w:szCs w:val="20"/>
               </w:rPr>
-              <w:t>2.2</w:t>
+              <w:t>2</w:t>
+            </w:r>
+            <w:r>
+              <w:rPr>
+                <w:rFonts w:asciiTheme="minorHAnsi" w:hAnsiTheme="minorHAnsi" w:cstheme="minorHAnsi"/>
+                <w:sz w:val="20"/>
+                <w:szCs w:val="20"/>
+              </w:rPr>
+              <w:t>,</w:t>
+            </w:r>
+            <w:r>
+              <w:rPr>
+                <w:rFonts w:asciiTheme="minorHAnsi" w:hAnsiTheme="minorHAnsi" w:cstheme="minorHAnsi"/>
+                <w:sz w:val="20"/>
+                <w:szCs w:val="20"/>
+              </w:rPr>
+              <w:t>2</w:t>
             </w:r>
           </w:p>
         </w:tc>
@@ -4550,7 +4957,15 @@
                 <w:sz w:val="20"/>
                 <w:szCs w:val="20"/>
               </w:rPr>
-              <w:t>2.</w:t>
+              <w:t>2</w:t>
+            </w:r>
+            <w:r>
+              <w:rPr>
+                <w:rFonts w:asciiTheme="minorHAnsi" w:hAnsiTheme="minorHAnsi" w:cstheme="minorHAnsi"/>
+                <w:sz w:val="20"/>
+                <w:szCs w:val="20"/>
+              </w:rPr>
+              <w:t>,</w:t>
             </w:r>
             <w:r>
               <w:rPr>
@@ -4644,7 +5059,23 @@
                 <w:sz w:val="20"/>
                 <w:szCs w:val="20"/>
               </w:rPr>
-              <w:t>-2.5</w:t>
+              <w:t>-2</w:t>
+            </w:r>
+            <w:r>
+              <w:rPr>
+                <w:rFonts w:asciiTheme="minorHAnsi" w:hAnsiTheme="minorHAnsi" w:cstheme="minorHAnsi"/>
+                <w:sz w:val="20"/>
+                <w:szCs w:val="20"/>
+              </w:rPr>
+              <w:t>,</w:t>
+            </w:r>
+            <w:r>
+              <w:rPr>
+                <w:rFonts w:asciiTheme="minorHAnsi" w:hAnsiTheme="minorHAnsi" w:cstheme="minorHAnsi"/>
+                <w:sz w:val="20"/>
+                <w:szCs w:val="20"/>
+              </w:rPr>
+              <w:t>5</w:t>
             </w:r>
           </w:p>
         </w:tc>
@@ -4680,7 +5111,23 @@
                 <w:sz w:val="20"/>
                 <w:szCs w:val="20"/>
               </w:rPr>
-              <w:t>-2.2</w:t>
+              <w:t>-2</w:t>
+            </w:r>
+            <w:r>
+              <w:rPr>
+                <w:rFonts w:asciiTheme="minorHAnsi" w:hAnsiTheme="minorHAnsi" w:cstheme="minorHAnsi"/>
+                <w:sz w:val="20"/>
+                <w:szCs w:val="20"/>
+              </w:rPr>
+              <w:t>,</w:t>
+            </w:r>
+            <w:r>
+              <w:rPr>
+                <w:rFonts w:asciiTheme="minorHAnsi" w:hAnsiTheme="minorHAnsi" w:cstheme="minorHAnsi"/>
+                <w:sz w:val="20"/>
+                <w:szCs w:val="20"/>
+              </w:rPr>
+              <w:t>2</w:t>
             </w:r>
           </w:p>
         </w:tc>
@@ -4743,7 +5190,15 @@
                 <w:sz w:val="20"/>
                 <w:szCs w:val="20"/>
               </w:rPr>
-              <w:t>-0.</w:t>
+              <w:t>-0</w:t>
+            </w:r>
+            <w:r>
+              <w:rPr>
+                <w:rFonts w:asciiTheme="minorHAnsi" w:hAnsiTheme="minorHAnsi" w:cstheme="minorHAnsi"/>
+                <w:sz w:val="20"/>
+                <w:szCs w:val="20"/>
+              </w:rPr>
+              <w:t>,</w:t>
             </w:r>
             <w:r>
               <w:rPr>
@@ -4787,7 +5242,15 @@
                 <w:sz w:val="20"/>
                 <w:szCs w:val="20"/>
               </w:rPr>
-              <w:t>-0.</w:t>
+              <w:t>-0</w:t>
+            </w:r>
+            <w:r>
+              <w:rPr>
+                <w:rFonts w:asciiTheme="minorHAnsi" w:hAnsiTheme="minorHAnsi" w:cstheme="minorHAnsi"/>
+                <w:sz w:val="20"/>
+                <w:szCs w:val="20"/>
+              </w:rPr>
+              <w:t>,</w:t>
             </w:r>
             <w:r>
               <w:rPr>
@@ -4881,7 +5344,23 @@
                 <w:sz w:val="20"/>
                 <w:szCs w:val="20"/>
               </w:rPr>
-              <w:t>9.5</w:t>
+              <w:t>9</w:t>
+            </w:r>
+            <w:r>
+              <w:rPr>
+                <w:rFonts w:asciiTheme="minorHAnsi" w:hAnsiTheme="minorHAnsi" w:cstheme="minorHAnsi"/>
+                <w:sz w:val="20"/>
+                <w:szCs w:val="20"/>
+              </w:rPr>
+              <w:t>,</w:t>
+            </w:r>
+            <w:r>
+              <w:rPr>
+                <w:rFonts w:asciiTheme="minorHAnsi" w:hAnsiTheme="minorHAnsi" w:cstheme="minorHAnsi"/>
+                <w:sz w:val="20"/>
+                <w:szCs w:val="20"/>
+              </w:rPr>
+              <w:t>5</w:t>
             </w:r>
           </w:p>
         </w:tc>
@@ -4917,7 +5396,15 @@
                 <w:sz w:val="20"/>
                 <w:szCs w:val="20"/>
               </w:rPr>
-              <w:t>10.</w:t>
+              <w:t>10</w:t>
+            </w:r>
+            <w:r>
+              <w:rPr>
+                <w:rFonts w:asciiTheme="minorHAnsi" w:hAnsiTheme="minorHAnsi" w:cstheme="minorHAnsi"/>
+                <w:sz w:val="20"/>
+                <w:szCs w:val="20"/>
+              </w:rPr>
+              <w:t>,</w:t>
             </w:r>
             <w:r>
               <w:rPr>
@@ -4988,7 +5475,15 @@
                 <w:sz w:val="20"/>
                 <w:szCs w:val="20"/>
               </w:rPr>
-              <w:t>-1.</w:t>
+              <w:t>-1</w:t>
+            </w:r>
+            <w:r>
+              <w:rPr>
+                <w:rFonts w:asciiTheme="minorHAnsi" w:hAnsiTheme="minorHAnsi" w:cstheme="minorHAnsi"/>
+                <w:sz w:val="20"/>
+                <w:szCs w:val="20"/>
+              </w:rPr>
+              <w:t>,</w:t>
             </w:r>
             <w:r>
               <w:rPr>
@@ -5032,7 +5527,15 @@
                 <w:sz w:val="20"/>
                 <w:szCs w:val="20"/>
               </w:rPr>
-              <w:t>-1.</w:t>
+              <w:t>-1</w:t>
+            </w:r>
+            <w:r>
+              <w:rPr>
+                <w:rFonts w:asciiTheme="minorHAnsi" w:hAnsiTheme="minorHAnsi" w:cstheme="minorHAnsi"/>
+                <w:sz w:val="20"/>
+                <w:szCs w:val="20"/>
+              </w:rPr>
+              <w:t>,</w:t>
             </w:r>
             <w:r>
               <w:rPr>
@@ -5120,6 +5623,14 @@
                 <w:szCs w:val="20"/>
               </w:rPr>
             </w:pPr>
+            <w:r>
+              <w:rPr>
+                <w:rFonts w:asciiTheme="minorHAnsi" w:hAnsiTheme="minorHAnsi" w:cstheme="minorHAnsi"/>
+                <w:sz w:val="20"/>
+                <w:szCs w:val="20"/>
+              </w:rPr>
+              <w:t xml:space="preserve"> </w:t>
+            </w:r>
           </w:p>
         </w:tc>
         <w:tc>
@@ -5284,7 +5795,23 @@
                 <w:sz w:val="20"/>
                 <w:szCs w:val="20"/>
               </w:rPr>
-              <w:t>713.5</w:t>
+              <w:t>713</w:t>
+            </w:r>
+            <w:r>
+              <w:rPr>
+                <w:rFonts w:asciiTheme="minorHAnsi" w:hAnsiTheme="minorHAnsi" w:cstheme="minorHAnsi"/>
+                <w:sz w:val="20"/>
+                <w:szCs w:val="20"/>
+              </w:rPr>
+              <w:t>,</w:t>
+            </w:r>
+            <w:r>
+              <w:rPr>
+                <w:rFonts w:asciiTheme="minorHAnsi" w:hAnsiTheme="minorHAnsi" w:cstheme="minorHAnsi"/>
+                <w:sz w:val="20"/>
+                <w:szCs w:val="20"/>
+              </w:rPr>
+              <w:t>5</w:t>
             </w:r>
             <w:r>
               <w:rPr>
@@ -5328,7 +5855,23 @@
                 <w:sz w:val="20"/>
                 <w:szCs w:val="20"/>
               </w:rPr>
-              <w:t>724.6</w:t>
+              <w:t>724</w:t>
+            </w:r>
+            <w:r>
+              <w:rPr>
+                <w:rFonts w:asciiTheme="minorHAnsi" w:hAnsiTheme="minorHAnsi" w:cstheme="minorHAnsi"/>
+                <w:sz w:val="20"/>
+                <w:szCs w:val="20"/>
+              </w:rPr>
+              <w:t>,</w:t>
+            </w:r>
+            <w:r>
+              <w:rPr>
+                <w:rFonts w:asciiTheme="minorHAnsi" w:hAnsiTheme="minorHAnsi" w:cstheme="minorHAnsi"/>
+                <w:sz w:val="20"/>
+                <w:szCs w:val="20"/>
+              </w:rPr>
+              <w:t>6</w:t>
             </w:r>
           </w:p>
         </w:tc>
@@ -5383,22 +5926,6 @@
                 <w:szCs w:val="20"/>
               </w:rPr>
             </w:pPr>
-            <w:r>
-              <w:rPr>
-                <w:rFonts w:asciiTheme="minorHAnsi" w:hAnsiTheme="minorHAnsi" w:cstheme="minorHAnsi"/>
-                <w:sz w:val="20"/>
-                <w:szCs w:val="20"/>
-              </w:rPr>
-              <w:t>722.5</w:t>
-            </w:r>
-            <w:r>
-              <w:rPr>
-                <w:rFonts w:asciiTheme="minorHAnsi" w:hAnsiTheme="minorHAnsi" w:cstheme="minorHAnsi"/>
-                <w:sz w:val="20"/>
-                <w:szCs w:val="20"/>
-              </w:rPr>
-              <w:t>8</w:t>
-            </w:r>
           </w:p>
         </w:tc>
         <w:tc>
@@ -5450,14 +5977,6 @@
                 <w:szCs w:val="20"/>
               </w:rPr>
             </w:pPr>
-            <w:r>
-              <w:rPr>
-                <w:rFonts w:asciiTheme="minorHAnsi" w:hAnsiTheme="minorHAnsi" w:cstheme="minorHAnsi"/>
-                <w:sz w:val="20"/>
-                <w:szCs w:val="20"/>
-              </w:rPr>
-              <w:t>725.5</w:t>
-            </w:r>
           </w:p>
         </w:tc>
       </w:tr>
@@ -5541,7 +6060,23 @@
                 <w:sz w:val="20"/>
                 <w:szCs w:val="20"/>
               </w:rPr>
-              <w:t>846.4</w:t>
+              <w:t>846</w:t>
+            </w:r>
+            <w:r>
+              <w:rPr>
+                <w:rFonts w:asciiTheme="minorHAnsi" w:hAnsiTheme="minorHAnsi" w:cstheme="minorHAnsi"/>
+                <w:sz w:val="20"/>
+                <w:szCs w:val="20"/>
+              </w:rPr>
+              <w:t>,</w:t>
+            </w:r>
+            <w:r>
+              <w:rPr>
+                <w:rFonts w:asciiTheme="minorHAnsi" w:hAnsiTheme="minorHAnsi" w:cstheme="minorHAnsi"/>
+                <w:sz w:val="20"/>
+                <w:szCs w:val="20"/>
+              </w:rPr>
+              <w:t>4</w:t>
             </w:r>
             <w:r>
               <w:rPr>
@@ -5584,7 +6119,23 @@
                 <w:sz w:val="20"/>
                 <w:szCs w:val="20"/>
               </w:rPr>
-              <w:t>838.6</w:t>
+              <w:t>838</w:t>
+            </w:r>
+            <w:r>
+              <w:rPr>
+                <w:rFonts w:asciiTheme="minorHAnsi" w:hAnsiTheme="minorHAnsi" w:cstheme="minorHAnsi"/>
+                <w:sz w:val="20"/>
+                <w:szCs w:val="20"/>
+              </w:rPr>
+              <w:t>,</w:t>
+            </w:r>
+            <w:r>
+              <w:rPr>
+                <w:rFonts w:asciiTheme="minorHAnsi" w:hAnsiTheme="minorHAnsi" w:cstheme="minorHAnsi"/>
+                <w:sz w:val="20"/>
+                <w:szCs w:val="20"/>
+              </w:rPr>
+              <w:t>6</w:t>
             </w:r>
           </w:p>
         </w:tc>
@@ -5639,22 +6190,6 @@
                 <w:szCs w:val="20"/>
               </w:rPr>
             </w:pPr>
-            <w:r>
-              <w:rPr>
-                <w:rFonts w:asciiTheme="minorHAnsi" w:hAnsiTheme="minorHAnsi" w:cstheme="minorHAnsi"/>
-                <w:sz w:val="20"/>
-                <w:szCs w:val="20"/>
-              </w:rPr>
-              <w:t>841.5</w:t>
-            </w:r>
-            <w:r>
-              <w:rPr>
-                <w:rFonts w:asciiTheme="minorHAnsi" w:hAnsiTheme="minorHAnsi" w:cstheme="minorHAnsi"/>
-                <w:sz w:val="20"/>
-                <w:szCs w:val="20"/>
-              </w:rPr>
-              <w:t>8</w:t>
-            </w:r>
           </w:p>
         </w:tc>
         <w:tc>
@@ -5706,14 +6241,6 @@
                 <w:szCs w:val="20"/>
               </w:rPr>
             </w:pPr>
-            <w:r>
-              <w:rPr>
-                <w:rFonts w:asciiTheme="minorHAnsi" w:hAnsiTheme="minorHAnsi" w:cstheme="minorHAnsi"/>
-                <w:sz w:val="20"/>
-                <w:szCs w:val="20"/>
-              </w:rPr>
-              <w:t>838.3</w:t>
-            </w:r>
           </w:p>
         </w:tc>
       </w:tr>
@@ -5911,18 +6438,18 @@
           <w:noProof/>
         </w:rPr>
         <w:drawing>
-          <wp:anchor distT="0" distB="0" distL="114300" distR="114300" simplePos="0" relativeHeight="251661312" behindDoc="0" locked="0" layoutInCell="1" allowOverlap="1" wp14:anchorId="0E537B57" wp14:editId="3FCEA672">
+          <wp:anchor distT="0" distB="0" distL="114300" distR="114300" simplePos="0" relativeHeight="251663360" behindDoc="0" locked="0" layoutInCell="1" allowOverlap="1" wp14:anchorId="5C0F2415" wp14:editId="69D85B84">
             <wp:simplePos x="0" y="0"/>
             <wp:positionH relativeFrom="margin">
               <wp:align>center</wp:align>
             </wp:positionH>
             <wp:positionV relativeFrom="paragraph">
-              <wp:posOffset>342376</wp:posOffset>
+              <wp:posOffset>400685</wp:posOffset>
             </wp:positionV>
-            <wp:extent cx="3156356" cy="3299792"/>
-            <wp:effectExtent l="0" t="0" r="6350" b="0"/>
+            <wp:extent cx="3085200" cy="3301200"/>
+            <wp:effectExtent l="0" t="0" r="1270" b="0"/>
             <wp:wrapTopAndBottom/>
-            <wp:docPr id="3" name="Obrázek 3"/>
+            <wp:docPr id="7" name="Obrázek 7"/>
             <wp:cNvGraphicFramePr>
               <a:graphicFrameLocks xmlns:a="http://schemas.openxmlformats.org/drawingml/2006/main" noChangeAspect="1"/>
             </wp:cNvGraphicFramePr>
@@ -5930,7 +6457,7 @@
               <a:graphicData uri="http://schemas.openxmlformats.org/drawingml/2006/picture">
                 <pic:pic xmlns:pic="http://schemas.openxmlformats.org/drawingml/2006/picture">
                   <pic:nvPicPr>
-                    <pic:cNvPr id="0" name="Picture 2"/>
+                    <pic:cNvPr id="0" name="Picture 3"/>
                     <pic:cNvPicPr>
                       <a:picLocks noChangeAspect="1" noChangeArrowheads="1"/>
                     </pic:cNvPicPr>
@@ -5951,7 +6478,7 @@
                   <pic:spPr bwMode="auto">
                     <a:xfrm>
                       <a:off x="0" y="0"/>
-                      <a:ext cx="3156356" cy="3299792"/>
+                      <a:ext cx="3085200" cy="3301200"/>
                     </a:xfrm>
                     <a:prstGeom prst="rect">
                       <a:avLst/>
@@ -6046,13 +6573,21 @@
         <w:t xml:space="preserve">teplotě </w:t>
       </w:r>
       <w:r>
-        <w:t>(histogram,</w:t>
-      </w:r>
-      <w:r>
-        <w:t xml:space="preserve"> </w:t>
-      </w:r>
-      <w:r>
-        <w:t>původní data</w:t>
+        <w:t>(histogram</w:t>
+      </w:r>
+      <w:r>
+        <w:t xml:space="preserve">, </w:t>
+      </w:r>
+      <w:r>
+        <w:t xml:space="preserve">data po odstranění </w:t>
+      </w:r>
+      <w:proofErr w:type="spellStart"/>
+      <w:r>
+        <w:t>odl</w:t>
+      </w:r>
+      <w:proofErr w:type="spellEnd"/>
+      <w:r>
+        <w:t>. pozorování</w:t>
       </w:r>
       <w:r>
         <w:t>)</w:t>
@@ -6085,18 +6620,18 @@
         </w:rPr>
         <w:lastRenderedPageBreak/>
         <w:drawing>
-          <wp:anchor distT="0" distB="0" distL="114300" distR="114300" simplePos="0" relativeHeight="251662336" behindDoc="0" locked="0" layoutInCell="1" allowOverlap="1" wp14:anchorId="479FCB35" wp14:editId="16A6D5A6">
+          <wp:anchor distT="0" distB="0" distL="114300" distR="114300" simplePos="0" relativeHeight="251664384" behindDoc="0" locked="0" layoutInCell="1" allowOverlap="1" wp14:anchorId="535A231D" wp14:editId="458C0935">
             <wp:simplePos x="0" y="0"/>
             <wp:positionH relativeFrom="margin">
               <wp:align>center</wp:align>
             </wp:positionH>
             <wp:positionV relativeFrom="paragraph">
-              <wp:posOffset>306456</wp:posOffset>
+              <wp:posOffset>76200</wp:posOffset>
             </wp:positionV>
-            <wp:extent cx="3156585" cy="3300730"/>
-            <wp:effectExtent l="0" t="0" r="5715" b="0"/>
+            <wp:extent cx="3088800" cy="3301200"/>
+            <wp:effectExtent l="0" t="0" r="0" b="0"/>
             <wp:wrapTopAndBottom/>
-            <wp:docPr id="4" name="Obrázek 4"/>
+            <wp:docPr id="8" name="Obrázek 8"/>
             <wp:cNvGraphicFramePr>
               <a:graphicFrameLocks xmlns:a="http://schemas.openxmlformats.org/drawingml/2006/main" noChangeAspect="1"/>
             </wp:cNvGraphicFramePr>
@@ -6104,7 +6639,7 @@
               <a:graphicData uri="http://schemas.openxmlformats.org/drawingml/2006/picture">
                 <pic:pic xmlns:pic="http://schemas.openxmlformats.org/drawingml/2006/picture">
                   <pic:nvPicPr>
-                    <pic:cNvPr id="0" name="Picture 3"/>
+                    <pic:cNvPr id="0" name="Picture 4"/>
                     <pic:cNvPicPr>
                       <a:picLocks noChangeAspect="1" noChangeArrowheads="1"/>
                     </pic:cNvPicPr>
@@ -6125,7 +6660,7 @@
                   <pic:spPr bwMode="auto">
                     <a:xfrm>
                       <a:off x="0" y="0"/>
-                      <a:ext cx="3156585" cy="3300730"/>
+                      <a:ext cx="3088800" cy="3301200"/>
                     </a:xfrm>
                     <a:prstGeom prst="rect">
                       <a:avLst/>
@@ -6150,25 +6685,12 @@
     </w:p>
     <w:p>
       <w:pPr>
-        <w:rPr>
-          <w:b/>
-        </w:rPr>
-      </w:pPr>
-    </w:p>
-    <w:p>
-      <w:pPr>
         <w:pStyle w:val="Titulek"/>
         <w:keepNext/>
         <w:jc w:val="center"/>
       </w:pPr>
       <w:r>
-        <w:t xml:space="preserve">Obr. </w:t>
-      </w:r>
-      <w:r>
-        <w:t>3</w:t>
-      </w:r>
-      <w:r>
-        <w:t>: Světelný tok zářivek (</w:t>
+        <w:t>Obr. 3: Světelný tok zářivek (</w:t>
       </w:r>
       <w:proofErr w:type="spellStart"/>
       <w:r>
@@ -6179,14 +6701,29 @@
         <w:t>) výrobce Amber v závislosti na teplotě (Q-Q graf</w:t>
       </w:r>
       <w:r>
-        <w:t>,</w:t>
-      </w:r>
-      <w:r>
-        <w:t xml:space="preserve"> </w:t>
-      </w:r>
-      <w:r>
-        <w:t>původní data)</w:t>
-      </w:r>
+        <w:t xml:space="preserve">, </w:t>
+      </w:r>
+      <w:r>
+        <w:t xml:space="preserve">data po odstranění </w:t>
+      </w:r>
+      <w:proofErr w:type="spellStart"/>
+      <w:r>
+        <w:t>odl</w:t>
+      </w:r>
+      <w:proofErr w:type="spellEnd"/>
+      <w:r>
+        <w:t>. pozorování</w:t>
+      </w:r>
+      <w:r>
+        <w:t>)</w:t>
+      </w:r>
+    </w:p>
+    <w:p>
+      <w:pPr>
+        <w:rPr>
+          <w:b/>
+        </w:rPr>
+      </w:pPr>
     </w:p>
     <w:p>
       <w:pPr>
@@ -6383,7 +6920,15 @@
         <w:t>světelný tok</w:t>
       </w:r>
       <w:r>
-        <w:t xml:space="preserve"> při teplotě 5°C se pohyboval v</w:t>
+        <w:t xml:space="preserve"> při teplotě </w:t>
+      </w:r>
+      <w:proofErr w:type="gramStart"/>
+      <w:r>
+        <w:t>5°C</w:t>
+      </w:r>
+      <w:proofErr w:type="gramEnd"/>
+      <w:r>
+        <w:t xml:space="preserve"> se pohyboval v</w:t>
       </w:r>
       <w:r>
         <w:t> </w:t>
@@ -6397,10 +6942,20 @@
       <w:r>
         <w:rPr>
           <w:rFonts w:asciiTheme="minorHAnsi" w:hAnsiTheme="minorHAnsi" w:cstheme="minorHAnsi"/>
-          <w:sz w:val="20"/>
-          <w:szCs w:val="20"/>
-        </w:rPr>
-        <w:t>652.1</w:t>
+        </w:rPr>
+        <w:t>652</w:t>
+      </w:r>
+      <w:r>
+        <w:rPr>
+          <w:rFonts w:asciiTheme="minorHAnsi" w:hAnsiTheme="minorHAnsi" w:cstheme="minorHAnsi"/>
+        </w:rPr>
+        <w:t>,</w:t>
+      </w:r>
+      <w:r>
+        <w:rPr>
+          <w:rFonts w:asciiTheme="minorHAnsi" w:hAnsiTheme="minorHAnsi" w:cstheme="minorHAnsi"/>
+        </w:rPr>
+        <w:t>1</w:t>
       </w:r>
       <w:r>
         <w:t xml:space="preserve"> </w:t>
@@ -6419,10 +6974,20 @@
       <w:r>
         <w:rPr>
           <w:rFonts w:asciiTheme="minorHAnsi" w:hAnsiTheme="minorHAnsi" w:cstheme="minorHAnsi"/>
-          <w:sz w:val="20"/>
-          <w:szCs w:val="20"/>
-        </w:rPr>
-        <w:t>813.4</w:t>
+        </w:rPr>
+        <w:t>813</w:t>
+      </w:r>
+      <w:r>
+        <w:rPr>
+          <w:rFonts w:asciiTheme="minorHAnsi" w:hAnsiTheme="minorHAnsi" w:cstheme="minorHAnsi"/>
+        </w:rPr>
+        <w:t>,</w:t>
+      </w:r>
+      <w:r>
+        <w:rPr>
+          <w:rFonts w:asciiTheme="minorHAnsi" w:hAnsiTheme="minorHAnsi" w:cstheme="minorHAnsi"/>
+        </w:rPr>
+        <w:t>4</w:t>
       </w:r>
       <w:r>
         <w:t xml:space="preserve"> </w:t>
@@ -6483,227 +7048,181 @@
       <w:r>
         <w:rPr>
           <w:rFonts w:asciiTheme="minorHAnsi" w:eastAsia="Times New Roman" w:hAnsiTheme="minorHAnsi" w:cstheme="minorHAnsi"/>
-          <w:sz w:val="20"/>
-          <w:szCs w:val="20"/>
           <w:lang w:eastAsia="cs-CZ"/>
         </w:rPr>
-        <w:t>70</w:t>
-      </w:r>
-      <w:r>
-        <w:rPr>
-          <w:rFonts w:asciiTheme="minorHAnsi" w:eastAsia="Times New Roman" w:hAnsiTheme="minorHAnsi" w:cstheme="minorHAnsi"/>
-          <w:sz w:val="20"/>
-          <w:szCs w:val="20"/>
-          <w:lang w:eastAsia="cs-CZ"/>
-        </w:rPr>
+        <w:t xml:space="preserve">70 </w:t>
+      </w:r>
+      <w:r>
+        <w:t>kusů zářivek. Jejich průměrn</w:t>
+      </w:r>
+      <w:r>
+        <w:t>ý</w:t>
+      </w:r>
+      <w:r>
         <w:t xml:space="preserve"> </w:t>
       </w:r>
       <w:r>
-        <w:t>kusů zářivek. Jejich průměrn</w:t>
-      </w:r>
-      <w:r>
-        <w:t>ý</w:t>
-      </w:r>
-      <w:r>
+        <w:t>světelný tok</w:t>
+      </w:r>
+      <w:r>
+        <w:t xml:space="preserve"> byl </w:t>
+      </w:r>
+      <w:r>
+        <w:rPr>
+          <w:rFonts w:asciiTheme="minorHAnsi" w:hAnsiTheme="minorHAnsi" w:cstheme="minorHAnsi"/>
+        </w:rPr>
+        <w:t>782</w:t>
+      </w:r>
+      <w:r>
+        <w:rPr>
+          <w:rFonts w:asciiTheme="minorHAnsi" w:hAnsiTheme="minorHAnsi" w:cstheme="minorHAnsi"/>
+        </w:rPr>
+        <w:t>,</w:t>
+      </w:r>
+      <w:r>
+        <w:rPr>
+          <w:rFonts w:asciiTheme="minorHAnsi" w:hAnsiTheme="minorHAnsi" w:cstheme="minorHAnsi"/>
+        </w:rPr>
+        <w:t xml:space="preserve">1 </w:t>
+      </w:r>
+      <w:proofErr w:type="spellStart"/>
+      <w:r>
+        <w:t>lm</w:t>
+      </w:r>
+      <w:proofErr w:type="spellEnd"/>
+      <w:r>
+        <w:t xml:space="preserve">, směrodatná odchylka pak </w:t>
+      </w:r>
+      <w:r>
+        <w:rPr>
+          <w:rFonts w:asciiTheme="minorHAnsi" w:hAnsiTheme="minorHAnsi" w:cstheme="minorHAnsi"/>
+        </w:rPr>
+        <w:t>17</w:t>
+      </w:r>
+      <w:r>
+        <w:rPr>
+          <w:rFonts w:asciiTheme="minorHAnsi" w:hAnsiTheme="minorHAnsi" w:cstheme="minorHAnsi"/>
+        </w:rPr>
+        <w:t>,</w:t>
+      </w:r>
+      <w:r>
+        <w:rPr>
+          <w:rFonts w:asciiTheme="minorHAnsi" w:hAnsiTheme="minorHAnsi" w:cstheme="minorHAnsi"/>
+        </w:rPr>
+        <w:t xml:space="preserve">5 </w:t>
+      </w:r>
+      <w:proofErr w:type="spellStart"/>
+      <w:r>
+        <w:t>lm</w:t>
+      </w:r>
+      <w:proofErr w:type="spellEnd"/>
+      <w:r>
+        <w:t xml:space="preserve">. U poloviny testovaných zářivek </w:t>
+      </w:r>
+      <w:r>
+        <w:t>světelný tok</w:t>
+      </w:r>
+      <w:r>
+        <w:t xml:space="preserve"> nepřekročil </w:t>
+      </w:r>
+      <w:r>
+        <w:rPr>
+          <w:rFonts w:asciiTheme="minorHAnsi" w:hAnsiTheme="minorHAnsi" w:cstheme="minorHAnsi"/>
+        </w:rPr>
+        <w:t>782</w:t>
+      </w:r>
+      <w:r>
+        <w:rPr>
+          <w:rFonts w:asciiTheme="minorHAnsi" w:hAnsiTheme="minorHAnsi" w:cstheme="minorHAnsi"/>
+        </w:rPr>
+        <w:t>,</w:t>
+      </w:r>
+      <w:r>
+        <w:rPr>
+          <w:rFonts w:asciiTheme="minorHAnsi" w:hAnsiTheme="minorHAnsi" w:cstheme="minorHAnsi"/>
+        </w:rPr>
+        <w:t xml:space="preserve">8 </w:t>
+      </w:r>
+      <w:proofErr w:type="spellStart"/>
+      <w:r>
+        <w:t>lm</w:t>
+      </w:r>
+      <w:proofErr w:type="spellEnd"/>
+      <w:r>
+        <w:t xml:space="preserve">. V polovině měření se </w:t>
+      </w:r>
+      <w:r>
+        <w:t>světelný tok</w:t>
+      </w:r>
+      <w:r>
+        <w:t xml:space="preserve"> pohyboval v rozmezí </w:t>
+      </w:r>
+      <w:r>
+        <w:rPr>
+          <w:rFonts w:asciiTheme="minorHAnsi" w:hAnsiTheme="minorHAnsi" w:cstheme="minorHAnsi"/>
+        </w:rPr>
+        <w:t>767</w:t>
+      </w:r>
+      <w:r>
+        <w:rPr>
+          <w:rFonts w:asciiTheme="minorHAnsi" w:hAnsiTheme="minorHAnsi" w:cstheme="minorHAnsi"/>
+        </w:rPr>
+        <w:t>,</w:t>
+      </w:r>
+      <w:r>
+        <w:rPr>
+          <w:rFonts w:asciiTheme="minorHAnsi" w:hAnsiTheme="minorHAnsi" w:cstheme="minorHAnsi"/>
+        </w:rPr>
+        <w:t xml:space="preserve">2 </w:t>
+      </w:r>
+      <w:proofErr w:type="spellStart"/>
+      <w:r>
+        <w:t>lm</w:t>
+      </w:r>
+      <w:proofErr w:type="spellEnd"/>
+      <w:r>
+        <w:t xml:space="preserve"> až </w:t>
+      </w:r>
+      <w:r>
+        <w:rPr>
+          <w:rFonts w:asciiTheme="minorHAnsi" w:hAnsiTheme="minorHAnsi" w:cstheme="minorHAnsi"/>
+        </w:rPr>
+        <w:t>797</w:t>
+      </w:r>
+      <w:r>
+        <w:rPr>
+          <w:rFonts w:asciiTheme="minorHAnsi" w:hAnsiTheme="minorHAnsi" w:cstheme="minorHAnsi"/>
+        </w:rPr>
+        <w:t>,</w:t>
+      </w:r>
+      <w:r>
+        <w:rPr>
+          <w:rFonts w:asciiTheme="minorHAnsi" w:hAnsiTheme="minorHAnsi" w:cstheme="minorHAnsi"/>
+        </w:rPr>
+        <w:t xml:space="preserve">0 </w:t>
+      </w:r>
+      <w:proofErr w:type="spellStart"/>
+      <w:r>
+        <w:t>lm</w:t>
+      </w:r>
+      <w:proofErr w:type="spellEnd"/>
+      <w:r>
+        <w:t>. Vzhledem k hodnotě variačního koeficientu (</w:t>
+      </w:r>
+      <w:r>
+        <w:rPr>
+          <w:rFonts w:asciiTheme="minorHAnsi" w:hAnsiTheme="minorHAnsi" w:cstheme="minorHAnsi"/>
+        </w:rPr>
+        <w:t>2.2</w:t>
+      </w:r>
+      <w:r>
+        <w:rPr>
+          <w:rFonts w:asciiTheme="minorHAnsi" w:hAnsiTheme="minorHAnsi" w:cstheme="minorHAnsi"/>
+        </w:rPr>
         <w:t xml:space="preserve"> </w:t>
       </w:r>
       <w:r>
-        <w:t>světelný tok</w:t>
-      </w:r>
-      <w:r>
-        <w:t xml:space="preserve"> byl </w:t>
-      </w:r>
-      <w:r>
-        <w:rPr>
-          <w:rFonts w:asciiTheme="minorHAnsi" w:hAnsiTheme="minorHAnsi" w:cstheme="minorHAnsi"/>
-          <w:sz w:val="20"/>
-          <w:szCs w:val="20"/>
-        </w:rPr>
-        <w:t>782.1</w:t>
-      </w:r>
-      <w:r>
-        <w:rPr>
-          <w:rFonts w:asciiTheme="minorHAnsi" w:hAnsiTheme="minorHAnsi" w:cstheme="minorHAnsi"/>
-          <w:sz w:val="20"/>
-          <w:szCs w:val="20"/>
-        </w:rPr>
-        <w:t xml:space="preserve"> </w:t>
-      </w:r>
-      <w:proofErr w:type="spellStart"/>
-      <w:r>
-        <w:t>lm</w:t>
-      </w:r>
-      <w:proofErr w:type="spellEnd"/>
-      <w:r>
-        <w:t xml:space="preserve">, směrodatná odchylka pak </w:t>
-      </w:r>
-      <w:r>
-        <w:rPr>
-          <w:rFonts w:asciiTheme="minorHAnsi" w:hAnsiTheme="minorHAnsi" w:cstheme="minorHAnsi"/>
-          <w:sz w:val="20"/>
-          <w:szCs w:val="20"/>
-        </w:rPr>
-        <w:t>17.</w:t>
-      </w:r>
-      <w:r>
-        <w:rPr>
-          <w:rFonts w:asciiTheme="minorHAnsi" w:hAnsiTheme="minorHAnsi" w:cstheme="minorHAnsi"/>
-          <w:sz w:val="20"/>
-          <w:szCs w:val="20"/>
-        </w:rPr>
-        <w:t>5</w:t>
-      </w:r>
-      <w:r>
-        <w:rPr>
-          <w:rFonts w:asciiTheme="minorHAnsi" w:hAnsiTheme="minorHAnsi" w:cstheme="minorHAnsi"/>
-          <w:sz w:val="20"/>
-          <w:szCs w:val="20"/>
-        </w:rPr>
-        <w:t xml:space="preserve"> </w:t>
-      </w:r>
-      <w:proofErr w:type="spellStart"/>
-      <w:r>
-        <w:t>lm</w:t>
-      </w:r>
-      <w:proofErr w:type="spellEnd"/>
-      <w:r>
-        <w:t xml:space="preserve">. U poloviny testovaných zářivek </w:t>
-      </w:r>
-      <w:r>
-        <w:t>světelný tok</w:t>
-      </w:r>
-      <w:r>
-        <w:t xml:space="preserve"> nepřekročil </w:t>
-      </w:r>
-      <w:r>
-        <w:rPr>
-          <w:rFonts w:asciiTheme="minorHAnsi" w:hAnsiTheme="minorHAnsi" w:cstheme="minorHAnsi"/>
-          <w:sz w:val="20"/>
-          <w:szCs w:val="20"/>
-        </w:rPr>
-        <w:t>782.8</w:t>
-      </w:r>
-      <w:r>
-        <w:rPr>
-          <w:rFonts w:asciiTheme="minorHAnsi" w:hAnsiTheme="minorHAnsi" w:cstheme="minorHAnsi"/>
-          <w:sz w:val="20"/>
-          <w:szCs w:val="20"/>
-        </w:rPr>
-        <w:t xml:space="preserve"> </w:t>
-      </w:r>
-      <w:proofErr w:type="spellStart"/>
-      <w:r>
-        <w:t>lm</w:t>
-      </w:r>
-      <w:proofErr w:type="spellEnd"/>
-      <w:r>
-        <w:t xml:space="preserve">. V polovině měření se </w:t>
-      </w:r>
-      <w:r>
-        <w:t>světelný tok</w:t>
-      </w:r>
-      <w:r>
-        <w:t xml:space="preserve"> pohyboval v rozmezí </w:t>
-      </w:r>
-      <w:r>
-        <w:rPr>
-          <w:rFonts w:asciiTheme="minorHAnsi" w:hAnsiTheme="minorHAnsi" w:cstheme="minorHAnsi"/>
-          <w:sz w:val="20"/>
-          <w:szCs w:val="20"/>
-        </w:rPr>
-        <w:t>767.2</w:t>
-      </w:r>
-      <w:r>
-        <w:rPr>
-          <w:rFonts w:asciiTheme="minorHAnsi" w:hAnsiTheme="minorHAnsi" w:cstheme="minorHAnsi"/>
-          <w:sz w:val="20"/>
-          <w:szCs w:val="20"/>
-        </w:rPr>
-        <w:t xml:space="preserve"> </w:t>
-      </w:r>
-      <w:proofErr w:type="spellStart"/>
-      <w:r>
-        <w:t>lm</w:t>
-      </w:r>
-      <w:proofErr w:type="spellEnd"/>
-      <w:r>
-        <w:t xml:space="preserve"> až </w:t>
-      </w:r>
-      <w:r>
-        <w:rPr>
-          <w:rFonts w:asciiTheme="minorHAnsi" w:hAnsiTheme="minorHAnsi" w:cstheme="minorHAnsi"/>
-          <w:sz w:val="20"/>
-          <w:szCs w:val="20"/>
-        </w:rPr>
-        <w:t>79</w:t>
-      </w:r>
-      <w:r>
-        <w:rPr>
-          <w:rFonts w:asciiTheme="minorHAnsi" w:hAnsiTheme="minorHAnsi" w:cstheme="minorHAnsi"/>
-          <w:sz w:val="20"/>
-          <w:szCs w:val="20"/>
-        </w:rPr>
-        <w:t>7</w:t>
-      </w:r>
-      <w:r>
-        <w:rPr>
-          <w:rFonts w:asciiTheme="minorHAnsi" w:hAnsiTheme="minorHAnsi" w:cstheme="minorHAnsi"/>
-          <w:sz w:val="20"/>
-          <w:szCs w:val="20"/>
-        </w:rPr>
-        <w:t>.</w:t>
-      </w:r>
-      <w:r>
-        <w:rPr>
-          <w:rFonts w:asciiTheme="minorHAnsi" w:hAnsiTheme="minorHAnsi" w:cstheme="minorHAnsi"/>
-          <w:sz w:val="20"/>
-          <w:szCs w:val="20"/>
-        </w:rPr>
-        <w:t>0</w:t>
-      </w:r>
-      <w:r>
-        <w:rPr>
-          <w:rFonts w:asciiTheme="minorHAnsi" w:hAnsiTheme="minorHAnsi" w:cstheme="minorHAnsi"/>
-          <w:sz w:val="20"/>
-          <w:szCs w:val="20"/>
-        </w:rPr>
-        <w:t xml:space="preserve"> </w:t>
-      </w:r>
-      <w:proofErr w:type="spellStart"/>
-      <w:r>
-        <w:t>lm</w:t>
-      </w:r>
-      <w:proofErr w:type="spellEnd"/>
-      <w:r>
-        <w:t>. Vzhledem k hodnotě variačního koeficientu (</w:t>
-      </w:r>
-      <w:r>
-        <w:rPr>
-          <w:rFonts w:asciiTheme="minorHAnsi" w:hAnsiTheme="minorHAnsi" w:cstheme="minorHAnsi"/>
-          <w:sz w:val="20"/>
-          <w:szCs w:val="20"/>
-        </w:rPr>
-        <w:t>2.2</w:t>
-      </w:r>
-      <w:r>
-        <w:rPr>
-          <w:rFonts w:asciiTheme="minorHAnsi" w:hAnsiTheme="minorHAnsi" w:cstheme="minorHAnsi"/>
-          <w:sz w:val="20"/>
-          <w:szCs w:val="20"/>
-        </w:rPr>
-        <w:t xml:space="preserve"> </w:t>
-      </w:r>
-      <w:r>
-        <w:t xml:space="preserve">%) </w:t>
-      </w:r>
-      <w:r>
-        <w:rPr>
-          <w:u w:val="dotted"/>
-        </w:rPr>
-        <w:t xml:space="preserve">lze </w:t>
-      </w:r>
-      <w:r>
-        <w:t>analyzovaný soubor považovat za homogenní.</w:t>
+        <w:t>%) lze analyzovaný soubor považovat za homogenní.</w:t>
       </w:r>
     </w:p>
     <w:p>
@@ -6741,355 +7260,341 @@
           <w:rFonts w:asciiTheme="minorHAnsi" w:eastAsia="Times New Roman" w:hAnsiTheme="minorHAnsi" w:cstheme="minorHAnsi"/>
           <w:b/>
           <w:bCs/>
-          <w:sz w:val="20"/>
-          <w:szCs w:val="20"/>
           <w:lang w:eastAsia="cs-CZ"/>
         </w:rPr>
         <w:t xml:space="preserve"> </w:t>
       </w:r>
       <w:r>
-        <w:t xml:space="preserve">kusů zářivek výrobce Amber. Naměřená světelný tok při teplotě 22°C se pohyboval v rozmezí </w:t>
+        <w:t xml:space="preserve">kusů zářivek výrobce Amber. Naměřená světelný tok při teplotě </w:t>
+      </w:r>
+      <w:proofErr w:type="gramStart"/>
+      <w:r>
+        <w:t>22°C</w:t>
+      </w:r>
+      <w:proofErr w:type="gramEnd"/>
+      <w:r>
+        <w:t xml:space="preserve"> se pohyboval v rozmezí </w:t>
       </w:r>
       <w:r>
         <w:rPr>
           <w:rFonts w:asciiTheme="minorHAnsi" w:hAnsiTheme="minorHAnsi" w:cstheme="minorHAnsi"/>
-          <w:sz w:val="20"/>
-          <w:szCs w:val="20"/>
-        </w:rPr>
-        <w:t>658.3</w:t>
+        </w:rPr>
+        <w:t>658</w:t>
       </w:r>
       <w:r>
         <w:rPr>
           <w:rFonts w:asciiTheme="minorHAnsi" w:hAnsiTheme="minorHAnsi" w:cstheme="minorHAnsi"/>
-          <w:sz w:val="20"/>
-          <w:szCs w:val="20"/>
+        </w:rPr>
+        <w:t>,</w:t>
+      </w:r>
+      <w:r>
+        <w:rPr>
+          <w:rFonts w:asciiTheme="minorHAnsi" w:hAnsiTheme="minorHAnsi" w:cstheme="minorHAnsi"/>
+        </w:rPr>
+        <w:t xml:space="preserve">3 </w:t>
+      </w:r>
+      <w:proofErr w:type="spellStart"/>
+      <w:r>
+        <w:t>lm</w:t>
+      </w:r>
+      <w:proofErr w:type="spellEnd"/>
+      <w:r>
+        <w:t xml:space="preserve"> až </w:t>
+      </w:r>
+      <w:r>
+        <w:rPr>
+          <w:rFonts w:asciiTheme="minorHAnsi" w:hAnsiTheme="minorHAnsi" w:cstheme="minorHAnsi"/>
+        </w:rPr>
+        <w:t>814</w:t>
+      </w:r>
+      <w:r>
+        <w:rPr>
+          <w:rFonts w:asciiTheme="minorHAnsi" w:hAnsiTheme="minorHAnsi" w:cstheme="minorHAnsi"/>
+        </w:rPr>
+        <w:t>,</w:t>
+      </w:r>
+      <w:r>
+        <w:rPr>
+          <w:rFonts w:asciiTheme="minorHAnsi" w:hAnsiTheme="minorHAnsi" w:cstheme="minorHAnsi"/>
+        </w:rPr>
+        <w:t xml:space="preserve">4 </w:t>
+      </w:r>
+      <w:proofErr w:type="spellStart"/>
+      <w:r>
+        <w:t>lm</w:t>
+      </w:r>
+      <w:proofErr w:type="spellEnd"/>
+      <w:r>
+        <w:t xml:space="preserve">. Světelný tok zářivek č. </w:t>
+      </w:r>
+      <w:r>
+        <w:rPr>
+          <w:lang w:val="en-US"/>
+        </w:rPr>
+        <w:t>29</w:t>
+      </w:r>
+      <w:r>
+        <w:t xml:space="preserve"> byl na základě metody vnitřních hradeb identifikován jako odlehlé pozorování a nebude zahrnut do dalšího zpracování. Možné příčiny vzniku odlehlých pozorování jsou: </w:t>
+      </w:r>
+      <w:r>
+        <w:t xml:space="preserve">nestandartně kvalitní zářivka. </w:t>
+      </w:r>
+      <w:r>
+        <w:t xml:space="preserve">Dále uvedené výsledky tedy pocházejí z analýzy světelný toku </w:t>
+      </w:r>
+      <w:r>
+        <w:rPr>
+          <w:rFonts w:asciiTheme="minorHAnsi" w:eastAsia="Times New Roman" w:hAnsiTheme="minorHAnsi" w:cstheme="minorHAnsi"/>
+          <w:lang w:eastAsia="cs-CZ"/>
+        </w:rPr>
+        <w:t xml:space="preserve">71 </w:t>
+      </w:r>
+      <w:r>
+        <w:t xml:space="preserve">kusů zářivek. Jejich průměrný světelný tok byl </w:t>
+      </w:r>
+      <w:r>
+        <w:rPr>
+          <w:rFonts w:asciiTheme="minorHAnsi" w:hAnsiTheme="minorHAnsi" w:cstheme="minorHAnsi"/>
+        </w:rPr>
+        <w:t>782</w:t>
+      </w:r>
+      <w:r>
+        <w:rPr>
+          <w:rFonts w:asciiTheme="minorHAnsi" w:hAnsiTheme="minorHAnsi" w:cstheme="minorHAnsi"/>
+        </w:rPr>
+        <w:t>,</w:t>
+      </w:r>
+      <w:r>
+        <w:rPr>
+          <w:rFonts w:asciiTheme="minorHAnsi" w:hAnsiTheme="minorHAnsi" w:cstheme="minorHAnsi"/>
+        </w:rPr>
+        <w:t xml:space="preserve">7 </w:t>
+      </w:r>
+      <w:proofErr w:type="spellStart"/>
+      <w:r>
+        <w:t>lm</w:t>
+      </w:r>
+      <w:proofErr w:type="spellEnd"/>
+      <w:r>
+        <w:t xml:space="preserve">, směrodatná odchylka pak </w:t>
+      </w:r>
+      <w:r>
+        <w:rPr>
+          <w:rFonts w:asciiTheme="minorHAnsi" w:hAnsiTheme="minorHAnsi" w:cstheme="minorHAnsi"/>
+        </w:rPr>
+        <w:t>17</w:t>
+      </w:r>
+      <w:r>
+        <w:rPr>
+          <w:rFonts w:asciiTheme="minorHAnsi" w:hAnsiTheme="minorHAnsi" w:cstheme="minorHAnsi"/>
+        </w:rPr>
+        <w:t>,</w:t>
+      </w:r>
+      <w:r>
+        <w:rPr>
+          <w:rFonts w:asciiTheme="minorHAnsi" w:hAnsiTheme="minorHAnsi" w:cstheme="minorHAnsi"/>
+        </w:rPr>
+        <w:t xml:space="preserve">1 </w:t>
+      </w:r>
+      <w:proofErr w:type="spellStart"/>
+      <w:r>
+        <w:t>lm</w:t>
+      </w:r>
+      <w:proofErr w:type="spellEnd"/>
+      <w:r>
+        <w:t xml:space="preserve">. U poloviny testovaných zářivek světelný tok nepřekročil </w:t>
+      </w:r>
+      <w:r>
+        <w:rPr>
+          <w:rFonts w:asciiTheme="minorHAnsi" w:hAnsiTheme="minorHAnsi" w:cstheme="minorHAnsi"/>
+          <w:lang w:val="en-US"/>
+        </w:rPr>
+        <w:t>785</w:t>
+      </w:r>
+      <w:r>
+        <w:rPr>
+          <w:rFonts w:asciiTheme="minorHAnsi" w:hAnsiTheme="minorHAnsi" w:cstheme="minorHAnsi"/>
+          <w:lang w:val="en-US"/>
+        </w:rPr>
+        <w:t>,</w:t>
+      </w:r>
+      <w:r>
+        <w:rPr>
+          <w:rFonts w:asciiTheme="minorHAnsi" w:hAnsiTheme="minorHAnsi" w:cstheme="minorHAnsi"/>
+          <w:lang w:val="en-US"/>
+        </w:rPr>
+        <w:t xml:space="preserve">1 </w:t>
+      </w:r>
+      <w:proofErr w:type="spellStart"/>
+      <w:r>
+        <w:t>lm</w:t>
+      </w:r>
+      <w:proofErr w:type="spellEnd"/>
+      <w:r>
+        <w:t xml:space="preserve">. V polovině měření se světelný tok pohyboval v rozmezí </w:t>
+      </w:r>
+      <w:r>
+        <w:rPr>
+          <w:rFonts w:asciiTheme="minorHAnsi" w:hAnsiTheme="minorHAnsi" w:cstheme="minorHAnsi"/>
+        </w:rPr>
+        <w:t>767</w:t>
+      </w:r>
+      <w:r>
+        <w:rPr>
+          <w:rFonts w:asciiTheme="minorHAnsi" w:hAnsiTheme="minorHAnsi" w:cstheme="minorHAnsi"/>
+        </w:rPr>
+        <w:t>,</w:t>
+      </w:r>
+      <w:r>
+        <w:rPr>
+          <w:rFonts w:asciiTheme="minorHAnsi" w:hAnsiTheme="minorHAnsi" w:cstheme="minorHAnsi"/>
+        </w:rPr>
+        <w:t xml:space="preserve">8 </w:t>
+      </w:r>
+      <w:proofErr w:type="spellStart"/>
+      <w:r>
+        <w:t>lm</w:t>
+      </w:r>
+      <w:proofErr w:type="spellEnd"/>
+      <w:r>
+        <w:t xml:space="preserve"> až </w:t>
+      </w:r>
+      <w:r>
+        <w:rPr>
+          <w:rFonts w:asciiTheme="minorHAnsi" w:hAnsiTheme="minorHAnsi" w:cstheme="minorHAnsi"/>
+        </w:rPr>
+        <w:t>796</w:t>
+      </w:r>
+      <w:r>
+        <w:rPr>
+          <w:rFonts w:asciiTheme="minorHAnsi" w:hAnsiTheme="minorHAnsi" w:cstheme="minorHAnsi"/>
+        </w:rPr>
+        <w:t>,</w:t>
+      </w:r>
+      <w:r>
+        <w:rPr>
+          <w:rFonts w:asciiTheme="minorHAnsi" w:hAnsiTheme="minorHAnsi" w:cstheme="minorHAnsi"/>
+        </w:rPr>
+        <w:t xml:space="preserve">0 </w:t>
+      </w:r>
+      <w:proofErr w:type="spellStart"/>
+      <w:r>
+        <w:t>lm</w:t>
+      </w:r>
+      <w:proofErr w:type="spellEnd"/>
+      <w:r>
+        <w:t>. Vzhledem k hodnotě variačního koeficientu (</w:t>
+      </w:r>
+      <w:r>
+        <w:rPr>
+          <w:rFonts w:asciiTheme="minorHAnsi" w:hAnsiTheme="minorHAnsi" w:cstheme="minorHAnsi"/>
+        </w:rPr>
+        <w:t>2.2</w:t>
+      </w:r>
+      <w:r>
+        <w:rPr>
+          <w:rFonts w:asciiTheme="minorHAnsi" w:hAnsiTheme="minorHAnsi" w:cstheme="minorHAnsi"/>
         </w:rPr>
         <w:t xml:space="preserve"> </w:t>
       </w:r>
-      <w:proofErr w:type="spellStart"/>
-      <w:r>
-        <w:t>lm</w:t>
-      </w:r>
-      <w:proofErr w:type="spellEnd"/>
-      <w:r>
-        <w:t xml:space="preserve"> až </w:t>
-      </w:r>
-      <w:r>
+      <w:r>
+        <w:t>%) lze analyzovaný soubor považovat za homogenní.</w:t>
+      </w:r>
+    </w:p>
+    <w:p>
+      <w:pPr>
+        <w:jc w:val="both"/>
+        <w:rPr>
+          <w:b/>
+        </w:rPr>
+      </w:pPr>
+    </w:p>
+    <w:p>
+      <w:pPr>
+        <w:jc w:val="both"/>
+        <w:rPr>
+          <w:b/>
+        </w:rPr>
+      </w:pPr>
+      <w:r>
+        <w:rPr>
+          <w:b/>
+        </w:rPr>
+        <w:t xml:space="preserve">Ověření normality </w:t>
+      </w:r>
+      <w:r>
+        <w:rPr>
+          <w:b/>
+        </w:rPr>
+        <w:t>světeln</w:t>
+      </w:r>
+      <w:r>
+        <w:rPr>
+          <w:b/>
+        </w:rPr>
+        <w:t>ého</w:t>
+      </w:r>
+      <w:r>
+        <w:rPr>
+          <w:b/>
+        </w:rPr>
+        <w:t xml:space="preserve"> tok</w:t>
+      </w:r>
+      <w:r>
+        <w:rPr>
+          <w:b/>
+        </w:rPr>
+        <w:t>u</w:t>
+      </w:r>
+      <w:r>
+        <w:rPr>
+          <w:b/>
+        </w:rPr>
+        <w:t xml:space="preserve"> zářivek výrobce Amber po 30 sekundách od zapnutí při teplotě 5°C na základě explorační analýzy</w:t>
+      </w:r>
+    </w:p>
+    <w:p>
+      <w:pPr>
+        <w:jc w:val="both"/>
         <w:rPr>
           <w:rFonts w:asciiTheme="minorHAnsi" w:hAnsiTheme="minorHAnsi" w:cstheme="minorHAnsi"/>
-          <w:sz w:val="20"/>
-          <w:szCs w:val="20"/>
-        </w:rPr>
-        <w:t>814.4</w:t>
-      </w:r>
+        </w:rPr>
+      </w:pPr>
       <w:r>
         <w:rPr>
           <w:rFonts w:asciiTheme="minorHAnsi" w:hAnsiTheme="minorHAnsi" w:cstheme="minorHAnsi"/>
-          <w:sz w:val="20"/>
-          <w:szCs w:val="20"/>
-        </w:rPr>
-        <w:t xml:space="preserve"> </w:t>
-      </w:r>
-      <w:proofErr w:type="spellStart"/>
-      <w:r>
-        <w:t>lm</w:t>
-      </w:r>
-      <w:proofErr w:type="spellEnd"/>
-      <w:r>
-        <w:t xml:space="preserve">. </w:t>
-      </w:r>
-      <w:r>
-        <w:t xml:space="preserve">Světelný tok zářivek č. </w:t>
-      </w:r>
-      <w:r>
-        <w:rPr>
+        </w:rPr>
+        <w:t xml:space="preserve">Na základě grafického zobrazení (viz </w:t>
+      </w:r>
+      <w:r>
+        <w:rPr>
+          <w:rFonts w:asciiTheme="minorHAnsi" w:hAnsiTheme="minorHAnsi" w:cstheme="minorHAnsi"/>
+        </w:rPr>
+        <w:t>Obr. 2 a Obr. 3</w:t>
+      </w:r>
+      <w:r>
+        <w:rPr>
+          <w:rFonts w:asciiTheme="minorHAnsi" w:hAnsiTheme="minorHAnsi" w:cstheme="minorHAnsi"/>
           <w:lang w:val="en-US"/>
         </w:rPr>
-        <w:t>29</w:t>
-      </w:r>
-      <w:r>
-        <w:t xml:space="preserve"> byl na základě metody vnitřních hradeb identifikován jako odlehlé pozorování a nebude zahrnut do dalšího zpracování. Možné příčiny vzniku odlehlých pozorování jsou: </w:t>
-      </w:r>
-      <w:r>
-        <w:t>nestandartně kvalitní zářivk</w:t>
-      </w:r>
-      <w:r>
-        <w:t xml:space="preserve">a. </w:t>
-      </w:r>
-      <w:r>
-        <w:t xml:space="preserve">Dále uvedené výsledky tedy pocházejí z analýzy světelný toku </w:t>
-      </w:r>
-      <w:r>
-        <w:rPr>
-          <w:rFonts w:asciiTheme="minorHAnsi" w:eastAsia="Times New Roman" w:hAnsiTheme="minorHAnsi" w:cstheme="minorHAnsi"/>
-          <w:sz w:val="20"/>
-          <w:szCs w:val="20"/>
-          <w:lang w:eastAsia="cs-CZ"/>
-        </w:rPr>
-        <w:t>71</w:t>
-      </w:r>
-      <w:r>
-        <w:rPr>
-          <w:rFonts w:asciiTheme="minorHAnsi" w:eastAsia="Times New Roman" w:hAnsiTheme="minorHAnsi" w:cstheme="minorHAnsi"/>
-          <w:sz w:val="20"/>
-          <w:szCs w:val="20"/>
-          <w:lang w:eastAsia="cs-CZ"/>
-        </w:rPr>
-        <w:t xml:space="preserve"> </w:t>
-      </w:r>
-      <w:r>
-        <w:t xml:space="preserve">kusů zářivek. Jejich průměrný světelný tok byl </w:t>
+        <w:t>)</w:t>
       </w:r>
       <w:r>
         <w:rPr>
           <w:rFonts w:asciiTheme="minorHAnsi" w:hAnsiTheme="minorHAnsi" w:cstheme="minorHAnsi"/>
-          <w:sz w:val="20"/>
-          <w:szCs w:val="20"/>
-        </w:rPr>
-        <w:t>782.7</w:t>
+        </w:rPr>
+        <w:t xml:space="preserve"> a výběrové šikmosti a špičatosti (výběrová šikmost i</w:t>
       </w:r>
       <w:r>
         <w:rPr>
           <w:rFonts w:asciiTheme="minorHAnsi" w:hAnsiTheme="minorHAnsi" w:cstheme="minorHAnsi"/>
-          <w:sz w:val="20"/>
-          <w:szCs w:val="20"/>
-        </w:rPr>
-        <w:t xml:space="preserve"> </w:t>
-      </w:r>
-      <w:proofErr w:type="spellStart"/>
-      <w:r>
-        <w:t>lm</w:t>
-      </w:r>
-      <w:proofErr w:type="spellEnd"/>
-      <w:r>
-        <w:t xml:space="preserve">, směrodatná odchylka pak </w:t>
+        </w:rPr>
+        <w:t> </w:t>
       </w:r>
       <w:r>
         <w:rPr>
           <w:rFonts w:asciiTheme="minorHAnsi" w:hAnsiTheme="minorHAnsi" w:cstheme="minorHAnsi"/>
-          <w:sz w:val="20"/>
-          <w:szCs w:val="20"/>
-        </w:rPr>
-        <w:t>17.</w:t>
-      </w:r>
-      <w:r>
-        <w:rPr>
-          <w:rFonts w:asciiTheme="minorHAnsi" w:hAnsiTheme="minorHAnsi" w:cstheme="minorHAnsi"/>
-          <w:sz w:val="20"/>
-          <w:szCs w:val="20"/>
-        </w:rPr>
-        <w:t>1</w:t>
-      </w:r>
-      <w:r>
-        <w:rPr>
-          <w:rFonts w:asciiTheme="minorHAnsi" w:hAnsiTheme="minorHAnsi" w:cstheme="minorHAnsi"/>
-          <w:sz w:val="20"/>
-          <w:szCs w:val="20"/>
-        </w:rPr>
-        <w:t xml:space="preserve"> </w:t>
-      </w:r>
-      <w:proofErr w:type="spellStart"/>
-      <w:r>
-        <w:t>lm</w:t>
-      </w:r>
-      <w:proofErr w:type="spellEnd"/>
-      <w:r>
-        <w:t xml:space="preserve">. U poloviny testovaných zářivek světelný tok nepřekročil </w:t>
-      </w:r>
-      <w:r>
-        <w:rPr>
-          <w:rFonts w:asciiTheme="minorHAnsi" w:hAnsiTheme="minorHAnsi" w:cstheme="minorHAnsi"/>
-          <w:sz w:val="20"/>
-          <w:szCs w:val="20"/>
-          <w:lang w:val="en-US"/>
-        </w:rPr>
-        <w:t>785.1</w:t>
-      </w:r>
-      <w:r>
-        <w:rPr>
-          <w:rFonts w:asciiTheme="minorHAnsi" w:hAnsiTheme="minorHAnsi" w:cstheme="minorHAnsi"/>
-          <w:sz w:val="20"/>
-          <w:szCs w:val="20"/>
-          <w:lang w:val="en-US"/>
-        </w:rPr>
-        <w:t xml:space="preserve"> </w:t>
-      </w:r>
-      <w:proofErr w:type="spellStart"/>
-      <w:r>
-        <w:t>lm</w:t>
-      </w:r>
-      <w:proofErr w:type="spellEnd"/>
-      <w:r>
-        <w:t xml:space="preserve">. V polovině měření se světelný tok pohyboval v rozmezí </w:t>
-      </w:r>
-      <w:r>
-        <w:rPr>
-          <w:rFonts w:asciiTheme="minorHAnsi" w:hAnsiTheme="minorHAnsi" w:cstheme="minorHAnsi"/>
-          <w:sz w:val="20"/>
-          <w:szCs w:val="20"/>
-        </w:rPr>
-        <w:t>767.8</w:t>
-      </w:r>
-      <w:r>
-        <w:rPr>
-          <w:rFonts w:asciiTheme="minorHAnsi" w:hAnsiTheme="minorHAnsi" w:cstheme="minorHAnsi"/>
-          <w:sz w:val="20"/>
-          <w:szCs w:val="20"/>
-        </w:rPr>
-        <w:t xml:space="preserve"> </w:t>
-      </w:r>
-      <w:proofErr w:type="spellStart"/>
-      <w:r>
-        <w:t>lm</w:t>
-      </w:r>
-      <w:proofErr w:type="spellEnd"/>
-      <w:r>
-        <w:t xml:space="preserve"> až </w:t>
-      </w:r>
-      <w:r>
-        <w:rPr>
-          <w:rFonts w:asciiTheme="minorHAnsi" w:hAnsiTheme="minorHAnsi" w:cstheme="minorHAnsi"/>
-          <w:sz w:val="20"/>
-          <w:szCs w:val="20"/>
-        </w:rPr>
-        <w:t>796</w:t>
-      </w:r>
-      <w:r>
-        <w:rPr>
-          <w:rFonts w:asciiTheme="minorHAnsi" w:hAnsiTheme="minorHAnsi" w:cstheme="minorHAnsi"/>
-          <w:sz w:val="20"/>
-          <w:szCs w:val="20"/>
-        </w:rPr>
-        <w:t>.0</w:t>
-      </w:r>
-      <w:r>
-        <w:rPr>
-          <w:rFonts w:asciiTheme="minorHAnsi" w:hAnsiTheme="minorHAnsi" w:cstheme="minorHAnsi"/>
-          <w:sz w:val="20"/>
-          <w:szCs w:val="20"/>
-        </w:rPr>
-        <w:t xml:space="preserve"> </w:t>
-      </w:r>
-      <w:proofErr w:type="spellStart"/>
-      <w:r>
-        <w:t>lm</w:t>
-      </w:r>
-      <w:proofErr w:type="spellEnd"/>
-      <w:r>
-        <w:t>. Vzhledem k hodnotě variačního koeficientu (</w:t>
-      </w:r>
-      <w:r>
-        <w:rPr>
-          <w:rFonts w:asciiTheme="minorHAnsi" w:hAnsiTheme="minorHAnsi" w:cstheme="minorHAnsi"/>
-          <w:sz w:val="20"/>
-          <w:szCs w:val="20"/>
-        </w:rPr>
-        <w:t>2.</w:t>
-      </w:r>
-      <w:r>
-        <w:rPr>
-          <w:rFonts w:asciiTheme="minorHAnsi" w:hAnsiTheme="minorHAnsi" w:cstheme="minorHAnsi"/>
-          <w:sz w:val="20"/>
-          <w:szCs w:val="20"/>
-        </w:rPr>
-        <w:t>2</w:t>
-      </w:r>
-      <w:r>
-        <w:rPr>
-          <w:rFonts w:asciiTheme="minorHAnsi" w:hAnsiTheme="minorHAnsi" w:cstheme="minorHAnsi"/>
-          <w:sz w:val="20"/>
-          <w:szCs w:val="20"/>
-        </w:rPr>
-        <w:t xml:space="preserve"> </w:t>
-      </w:r>
-      <w:r>
-        <w:t xml:space="preserve">%) </w:t>
-      </w:r>
-      <w:r>
-        <w:rPr>
-          <w:u w:val="dotted"/>
-        </w:rPr>
-        <w:t xml:space="preserve">lze </w:t>
-      </w:r>
-      <w:r>
-        <w:t>analyzovaný soubor považovat za homogenní.</w:t>
-      </w:r>
-    </w:p>
-    <w:p>
-      <w:pPr>
-        <w:jc w:val="both"/>
-        <w:rPr>
-          <w:b/>
-        </w:rPr>
-      </w:pPr>
-    </w:p>
-    <w:p>
-      <w:pPr>
-        <w:jc w:val="both"/>
-        <w:rPr>
-          <w:b/>
-        </w:rPr>
-      </w:pPr>
-      <w:r>
-        <w:rPr>
-          <w:b/>
-        </w:rPr>
-        <w:t xml:space="preserve">Ověření normality </w:t>
-      </w:r>
-      <w:r>
-        <w:rPr>
-          <w:b/>
-        </w:rPr>
-        <w:t>světeln</w:t>
-      </w:r>
-      <w:r>
-        <w:rPr>
-          <w:b/>
-        </w:rPr>
-        <w:t>ého</w:t>
-      </w:r>
-      <w:r>
-        <w:rPr>
-          <w:b/>
-        </w:rPr>
-        <w:t xml:space="preserve"> tok</w:t>
-      </w:r>
-      <w:r>
-        <w:rPr>
-          <w:b/>
-        </w:rPr>
-        <w:t>u</w:t>
-      </w:r>
-      <w:r>
-        <w:rPr>
-          <w:b/>
-        </w:rPr>
-        <w:t xml:space="preserve"> zářivek výrobce Amber po 30 sekundách od zapnutí při teplotě 5°C na základě explorační analýzy</w:t>
-      </w:r>
-    </w:p>
-    <w:p>
-      <w:pPr>
-        <w:jc w:val="both"/>
-      </w:pPr>
-      <w:r>
-        <w:t xml:space="preserve">Na základě grafického zobrazení (viz </w:t>
-      </w:r>
-      <w:r>
-        <w:t>Obr. 2 a Obr. 3</w:t>
-      </w:r>
-      <w:r>
-        <w:rPr>
-          <w:lang w:val="en-US"/>
-        </w:rPr>
-        <w:t>)</w:t>
-      </w:r>
-      <w:r>
-        <w:t xml:space="preserve"> a výběrové šikmosti a špičatosti (výběrová šikmost i</w:t>
-      </w:r>
-      <w:r>
-        <w:t> </w:t>
-      </w:r>
-      <w:r>
+        </w:rPr>
         <w:t xml:space="preserve">špičatost leží v intervalu </w:t>
       </w:r>
       <m:oMath>
@@ -7097,14 +7602,14 @@
           <m:dPr>
             <m:ctrlPr>
               <w:rPr>
-                <w:rFonts w:ascii="Cambria Math" w:hAnsi="Cambria Math"/>
+                <w:rFonts w:ascii="Cambria Math" w:hAnsi="Cambria Math" w:cstheme="minorHAnsi"/>
               </w:rPr>
             </m:ctrlPr>
           </m:dPr>
           <m:e>
             <m:r>
               <w:rPr>
-                <w:rFonts w:ascii="Cambria Math" w:hAnsi="Cambria Math"/>
+                <w:rFonts w:ascii="Cambria Math" w:hAnsi="Cambria Math" w:cstheme="minorHAnsi"/>
               </w:rPr>
               <m:t>-</m:t>
             </m:r>
@@ -7114,13 +7619,13 @@
                 <m:nor/>
               </m:rPr>
               <w:rPr>
-                <w:rFonts w:ascii="Cambria Math" w:hAnsi="Cambria Math"/>
+                <w:rFonts w:asciiTheme="minorHAnsi" w:hAnsiTheme="minorHAnsi" w:cstheme="minorHAnsi"/>
               </w:rPr>
               <m:t>2</m:t>
             </m:r>
             <m:r>
               <w:rPr>
-                <w:rFonts w:ascii="Cambria Math" w:hAnsi="Cambria Math"/>
+                <w:rFonts w:ascii="Cambria Math" w:hAnsi="Cambria Math" w:cstheme="minorHAnsi"/>
               </w:rPr>
               <m:t>;</m:t>
             </m:r>
@@ -7130,7 +7635,7 @@
                 <m:nor/>
               </m:rPr>
               <w:rPr>
-                <w:rFonts w:ascii="Cambria Math" w:hAnsi="Cambria Math"/>
+                <w:rFonts w:asciiTheme="minorHAnsi" w:hAnsiTheme="minorHAnsi" w:cstheme="minorHAnsi"/>
               </w:rPr>
               <m:t>2</m:t>
             </m:r>
@@ -7139,23 +7644,26 @@
       </m:oMath>
       <w:r>
         <w:rPr>
-          <w:rFonts w:eastAsia="Times New Roman"/>
-        </w:rPr>
-        <w:t xml:space="preserve">) lze předpokládat, že </w:t>
-      </w:r>
-      <w:r>
-        <w:rPr>
-          <w:rFonts w:eastAsia="Times New Roman"/>
+          <w:rFonts w:asciiTheme="minorHAnsi" w:eastAsia="Times New Roman" w:hAnsiTheme="minorHAnsi" w:cstheme="minorHAnsi"/>
+        </w:rPr>
+        <w:t xml:space="preserve"> lze předpokládat, že </w:t>
+      </w:r>
+      <w:r>
+        <w:rPr>
+          <w:rFonts w:asciiTheme="minorHAnsi" w:eastAsia="Times New Roman" w:hAnsiTheme="minorHAnsi" w:cstheme="minorHAnsi"/>
         </w:rPr>
         <w:t>světelný tok</w:t>
       </w:r>
       <w:r>
         <w:rPr>
-          <w:rFonts w:eastAsia="Times New Roman"/>
+          <w:rFonts w:asciiTheme="minorHAnsi" w:eastAsia="Times New Roman" w:hAnsiTheme="minorHAnsi" w:cstheme="minorHAnsi"/>
         </w:rPr>
         <w:t xml:space="preserve"> zářivek výrobce Amber při teplotě 5°C má normální rozdělení. </w:t>
       </w:r>
       <w:r>
+        <w:rPr>
+          <w:rFonts w:asciiTheme="minorHAnsi" w:hAnsiTheme="minorHAnsi" w:cstheme="minorHAnsi"/>
+        </w:rPr>
         <w:t>Dle pravidla 3</w:t>
       </w:r>
       <m:oMath>
@@ -7165,135 +7673,204 @@
             <m:nor/>
           </m:rPr>
           <w:rPr>
-            <w:rFonts w:ascii="Cambria Math" w:hAnsi="Cambria Math"/>
+            <w:rFonts w:asciiTheme="minorHAnsi" w:hAnsiTheme="minorHAnsi" w:cstheme="minorHAnsi"/>
           </w:rPr>
           <m:t>σ</m:t>
         </m:r>
       </m:oMath>
       <w:r>
         <w:rPr>
-          <w:rFonts w:eastAsia="Times New Roman"/>
+          <w:rFonts w:asciiTheme="minorHAnsi" w:eastAsia="Times New Roman" w:hAnsiTheme="minorHAnsi" w:cstheme="minorHAnsi"/>
         </w:rPr>
         <w:t xml:space="preserve"> </w:t>
       </w:r>
       <w:r>
+        <w:rPr>
+          <w:rFonts w:asciiTheme="minorHAnsi" w:hAnsiTheme="minorHAnsi" w:cstheme="minorHAnsi"/>
+        </w:rPr>
         <w:t>lze tedy očekávat, že přibližně 95</w:t>
       </w:r>
       <w:r>
+        <w:rPr>
+          <w:rFonts w:asciiTheme="minorHAnsi" w:hAnsiTheme="minorHAnsi" w:cstheme="minorHAnsi"/>
+        </w:rPr>
         <w:t xml:space="preserve"> </w:t>
       </w:r>
       <w:r>
+        <w:rPr>
+          <w:rFonts w:asciiTheme="minorHAnsi" w:hAnsiTheme="minorHAnsi" w:cstheme="minorHAnsi"/>
+        </w:rPr>
         <w:t>%</w:t>
       </w:r>
       <w:r>
+        <w:rPr>
+          <w:rFonts w:asciiTheme="minorHAnsi" w:hAnsiTheme="minorHAnsi" w:cstheme="minorHAnsi"/>
+        </w:rPr>
         <w:t xml:space="preserve"> </w:t>
       </w:r>
       <w:r>
+        <w:rPr>
+          <w:rFonts w:asciiTheme="minorHAnsi" w:hAnsiTheme="minorHAnsi" w:cstheme="minorHAnsi"/>
+        </w:rPr>
         <w:t xml:space="preserve">zářivek bude mít </w:t>
       </w:r>
       <w:r>
+        <w:rPr>
+          <w:rFonts w:asciiTheme="minorHAnsi" w:hAnsiTheme="minorHAnsi" w:cstheme="minorHAnsi"/>
+        </w:rPr>
         <w:t>světelný tok</w:t>
       </w:r>
       <w:r>
+        <w:rPr>
+          <w:rFonts w:asciiTheme="minorHAnsi" w:hAnsiTheme="minorHAnsi" w:cstheme="minorHAnsi"/>
+        </w:rPr>
         <w:t xml:space="preserve"> v rozmezí </w:t>
       </w:r>
       <w:r>
-        <w:t>747.</w:t>
-      </w:r>
-      <w:r>
-        <w:t xml:space="preserve">3 </w:t>
+        <w:rPr>
+          <w:rFonts w:asciiTheme="minorHAnsi" w:hAnsiTheme="minorHAnsi" w:cstheme="minorHAnsi"/>
+        </w:rPr>
+        <w:t>747</w:t>
+      </w:r>
+      <w:r>
+        <w:rPr>
+          <w:rFonts w:asciiTheme="minorHAnsi" w:hAnsiTheme="minorHAnsi" w:cstheme="minorHAnsi"/>
+        </w:rPr>
+        <w:t>,</w:t>
+      </w:r>
+      <w:r>
+        <w:rPr>
+          <w:rFonts w:asciiTheme="minorHAnsi" w:hAnsiTheme="minorHAnsi" w:cstheme="minorHAnsi"/>
+        </w:rPr>
+        <w:t>3</w:t>
+      </w:r>
+      <w:r>
+        <w:rPr>
+          <w:rFonts w:asciiTheme="minorHAnsi" w:hAnsiTheme="minorHAnsi" w:cstheme="minorHAnsi"/>
+        </w:rPr>
+        <w:t xml:space="preserve"> </w:t>
       </w:r>
       <w:proofErr w:type="spellStart"/>
       <w:r>
+        <w:rPr>
+          <w:rFonts w:asciiTheme="minorHAnsi" w:hAnsiTheme="minorHAnsi" w:cstheme="minorHAnsi"/>
+        </w:rPr>
         <w:t>lm</w:t>
       </w:r>
       <w:proofErr w:type="spellEnd"/>
       <w:r>
+        <w:rPr>
+          <w:rFonts w:asciiTheme="minorHAnsi" w:hAnsiTheme="minorHAnsi" w:cstheme="minorHAnsi"/>
+        </w:rPr>
         <w:t xml:space="preserve"> </w:t>
       </w:r>
       <w:r>
+        <w:rPr>
+          <w:rFonts w:asciiTheme="minorHAnsi" w:hAnsiTheme="minorHAnsi" w:cstheme="minorHAnsi"/>
+        </w:rPr>
         <w:t xml:space="preserve">až </w:t>
       </w:r>
       <w:r>
-        <w:t>81</w:t>
-      </w:r>
-      <w:r>
-        <w:t>7</w:t>
-      </w:r>
-      <w:r>
+        <w:rPr>
+          <w:rFonts w:asciiTheme="minorHAnsi" w:hAnsiTheme="minorHAnsi" w:cstheme="minorHAnsi"/>
+        </w:rPr>
+        <w:t>817</w:t>
+      </w:r>
+      <w:r>
+        <w:rPr>
+          <w:rFonts w:asciiTheme="minorHAnsi" w:hAnsiTheme="minorHAnsi" w:cstheme="minorHAnsi"/>
+        </w:rPr>
+        <w:t>,</w:t>
+      </w:r>
+      <w:r>
+        <w:rPr>
+          <w:rFonts w:asciiTheme="minorHAnsi" w:hAnsiTheme="minorHAnsi" w:cstheme="minorHAnsi"/>
+        </w:rPr>
+        <w:t xml:space="preserve">0 </w:t>
+      </w:r>
+      <w:proofErr w:type="spellStart"/>
+      <w:r>
+        <w:rPr>
+          <w:rFonts w:asciiTheme="minorHAnsi" w:hAnsiTheme="minorHAnsi" w:cstheme="minorHAnsi"/>
+        </w:rPr>
+        <w:t>lm</w:t>
+      </w:r>
+      <w:proofErr w:type="spellEnd"/>
+      <w:r>
+        <w:rPr>
+          <w:rFonts w:asciiTheme="minorHAnsi" w:hAnsiTheme="minorHAnsi" w:cstheme="minorHAnsi"/>
+        </w:rPr>
         <w:t>.</w:t>
       </w:r>
-      <w:r>
-        <w:t xml:space="preserve">0 </w:t>
+    </w:p>
+    <w:p>
+      <w:pPr>
+        <w:jc w:val="both"/>
+      </w:pPr>
+    </w:p>
+    <w:p>
+      <w:pPr>
+        <w:jc w:val="both"/>
+        <w:rPr>
+          <w:b/>
+        </w:rPr>
+      </w:pPr>
+      <w:r>
+        <w:rPr>
+          <w:b/>
+        </w:rPr>
+        <w:t xml:space="preserve">Ověření normality </w:t>
+      </w:r>
+      <w:r>
+        <w:rPr>
+          <w:b/>
+        </w:rPr>
+        <w:t xml:space="preserve">světelný </w:t>
       </w:r>
       <w:proofErr w:type="spellStart"/>
       <w:r>
-        <w:t>lm</w:t>
+        <w:rPr>
+          <w:b/>
+        </w:rPr>
+        <w:t>tok</w:t>
+      </w:r>
+      <w:r>
+        <w:rPr>
+          <w:b/>
+        </w:rPr>
+        <w:t>i</w:t>
       </w:r>
       <w:proofErr w:type="spellEnd"/>
       <w:r>
-        <w:t>.</w:t>
-      </w:r>
-    </w:p>
-    <w:p>
-      <w:pPr>
-        <w:jc w:val="both"/>
-      </w:pPr>
-    </w:p>
-    <w:p>
-      <w:pPr>
-        <w:jc w:val="both"/>
         <w:rPr>
           <w:b/>
         </w:rPr>
-      </w:pPr>
-      <w:r>
-        <w:rPr>
-          <w:b/>
-        </w:rPr>
-        <w:t xml:space="preserve">Ověření normality </w:t>
-      </w:r>
-      <w:r>
-        <w:rPr>
-          <w:b/>
-        </w:rPr>
-        <w:t xml:space="preserve">světelný </w:t>
-      </w:r>
-      <w:proofErr w:type="spellStart"/>
-      <w:r>
-        <w:rPr>
-          <w:b/>
-        </w:rPr>
-        <w:t>tok</w:t>
-      </w:r>
-      <w:r>
-        <w:rPr>
-          <w:b/>
-        </w:rPr>
-        <w:t>i</w:t>
-      </w:r>
-      <w:proofErr w:type="spellEnd"/>
-      <w:r>
-        <w:rPr>
-          <w:b/>
-        </w:rPr>
         <w:t xml:space="preserve"> zářivek výrobce Amber po 30 sekundách od zapnutí při teplotě 22 °C na základě explorační analýzy</w:t>
       </w:r>
     </w:p>
     <w:p>
       <w:pPr>
         <w:jc w:val="both"/>
-      </w:pPr>
-      <w:r>
+        <w:rPr>
+          <w:rFonts w:asciiTheme="minorHAnsi" w:hAnsiTheme="minorHAnsi" w:cstheme="minorHAnsi"/>
+        </w:rPr>
+      </w:pPr>
+      <w:r>
+        <w:rPr>
+          <w:rFonts w:asciiTheme="minorHAnsi" w:hAnsiTheme="minorHAnsi" w:cstheme="minorHAnsi"/>
+        </w:rPr>
         <w:t>Na základě grafického zobrazení (</w:t>
       </w:r>
       <w:r>
-        <w:t>viz Obr. 2 a Obr. 3</w:t>
-      </w:r>
-      <w:r>
-        <w:t xml:space="preserve">) </w:t>
-      </w:r>
-      <w:r>
+        <w:rPr>
+          <w:rFonts w:asciiTheme="minorHAnsi" w:hAnsiTheme="minorHAnsi" w:cstheme="minorHAnsi"/>
+        </w:rPr>
+        <w:t xml:space="preserve">viz Obr. 2 a Obr. 3) </w:t>
+      </w:r>
+      <w:r>
+        <w:rPr>
+          <w:rFonts w:asciiTheme="minorHAnsi" w:hAnsiTheme="minorHAnsi" w:cstheme="minorHAnsi"/>
+        </w:rPr>
         <w:t xml:space="preserve">a výběrové šikmosti a špičatosti (výběrová šikmost i špičatost leží v intervalu </w:t>
       </w:r>
       <m:oMath>
@@ -7301,14 +7878,14 @@
           <m:dPr>
             <m:ctrlPr>
               <w:rPr>
-                <w:rFonts w:ascii="Cambria Math" w:hAnsi="Cambria Math"/>
+                <w:rFonts w:ascii="Cambria Math" w:hAnsi="Cambria Math" w:cstheme="minorHAnsi"/>
               </w:rPr>
             </m:ctrlPr>
           </m:dPr>
           <m:e>
             <m:r>
               <w:rPr>
-                <w:rFonts w:ascii="Cambria Math" w:hAnsi="Cambria Math"/>
+                <w:rFonts w:ascii="Cambria Math" w:hAnsi="Cambria Math" w:cstheme="minorHAnsi"/>
               </w:rPr>
               <m:t>-</m:t>
             </m:r>
@@ -7318,13 +7895,13 @@
                 <m:nor/>
               </m:rPr>
               <w:rPr>
-                <w:rFonts w:ascii="Cambria Math" w:hAnsi="Cambria Math"/>
+                <w:rFonts w:asciiTheme="minorHAnsi" w:hAnsiTheme="minorHAnsi" w:cstheme="minorHAnsi"/>
               </w:rPr>
               <m:t>2</m:t>
             </m:r>
             <m:r>
               <w:rPr>
-                <w:rFonts w:ascii="Cambria Math" w:hAnsi="Cambria Math"/>
+                <w:rFonts w:ascii="Cambria Math" w:hAnsi="Cambria Math" w:cstheme="minorHAnsi"/>
               </w:rPr>
               <m:t>;</m:t>
             </m:r>
@@ -7334,7 +7911,7 @@
                 <m:nor/>
               </m:rPr>
               <w:rPr>
-                <w:rFonts w:ascii="Cambria Math" w:hAnsi="Cambria Math"/>
+                <w:rFonts w:asciiTheme="minorHAnsi" w:hAnsiTheme="minorHAnsi" w:cstheme="minorHAnsi"/>
               </w:rPr>
               <m:t>2</m:t>
             </m:r>
@@ -7343,11 +7920,28 @@
       </m:oMath>
       <w:r>
         <w:rPr>
-          <w:rFonts w:eastAsia="Times New Roman"/>
-        </w:rPr>
-        <w:t xml:space="preserve">) lze předpokládat, že světelný tok zářivek výrobce Amber při teplotě 22°C má normální rozdělení. </w:t>
-      </w:r>
-      <w:r>
+          <w:rFonts w:asciiTheme="minorHAnsi" w:eastAsia="Times New Roman" w:hAnsiTheme="minorHAnsi" w:cstheme="minorHAnsi"/>
+        </w:rPr>
+        <w:t xml:space="preserve"> lze předpokládat, že světelný tok zářivek výrobce Amber při teplotě </w:t>
+      </w:r>
+      <w:proofErr w:type="gramStart"/>
+      <w:r>
+        <w:rPr>
+          <w:rFonts w:asciiTheme="minorHAnsi" w:eastAsia="Times New Roman" w:hAnsiTheme="minorHAnsi" w:cstheme="minorHAnsi"/>
+        </w:rPr>
+        <w:t>22°C</w:t>
+      </w:r>
+      <w:proofErr w:type="gramEnd"/>
+      <w:r>
+        <w:rPr>
+          <w:rFonts w:asciiTheme="minorHAnsi" w:eastAsia="Times New Roman" w:hAnsiTheme="minorHAnsi" w:cstheme="minorHAnsi"/>
+        </w:rPr>
+        <w:t xml:space="preserve"> má normální rozdělení. </w:t>
+      </w:r>
+      <w:r>
+        <w:rPr>
+          <w:rFonts w:asciiTheme="minorHAnsi" w:hAnsiTheme="minorHAnsi" w:cstheme="minorHAnsi"/>
+        </w:rPr>
         <w:t>Dle pravidla 3</w:t>
       </w:r>
       <m:oMath>
@@ -7357,52 +7951,97 @@
             <m:nor/>
           </m:rPr>
           <w:rPr>
-            <w:rFonts w:ascii="Cambria Math" w:hAnsi="Cambria Math"/>
+            <w:rFonts w:asciiTheme="minorHAnsi" w:hAnsiTheme="minorHAnsi" w:cstheme="minorHAnsi"/>
           </w:rPr>
           <m:t>σ</m:t>
         </m:r>
       </m:oMath>
       <w:r>
         <w:rPr>
-          <w:rFonts w:eastAsia="Times New Roman"/>
+          <w:rFonts w:asciiTheme="minorHAnsi" w:eastAsia="Times New Roman" w:hAnsiTheme="minorHAnsi" w:cstheme="minorHAnsi"/>
         </w:rPr>
         <w:t xml:space="preserve"> </w:t>
       </w:r>
       <w:r>
+        <w:rPr>
+          <w:rFonts w:asciiTheme="minorHAnsi" w:hAnsiTheme="minorHAnsi" w:cstheme="minorHAnsi"/>
+        </w:rPr>
         <w:t>lze tedy očekávat, že přibližně 95</w:t>
       </w:r>
       <w:r>
+        <w:rPr>
+          <w:rFonts w:asciiTheme="minorHAnsi" w:hAnsiTheme="minorHAnsi" w:cstheme="minorHAnsi"/>
+        </w:rPr>
         <w:t xml:space="preserve"> </w:t>
       </w:r>
       <w:r>
+        <w:rPr>
+          <w:rFonts w:asciiTheme="minorHAnsi" w:hAnsiTheme="minorHAnsi" w:cstheme="minorHAnsi"/>
+        </w:rPr>
         <w:t xml:space="preserve">% zářivek bude mít světelný tok v rozmezí </w:t>
       </w:r>
       <w:r>
-        <w:t>748.</w:t>
-      </w:r>
-      <w:r>
+        <w:rPr>
+          <w:rFonts w:asciiTheme="minorHAnsi" w:hAnsiTheme="minorHAnsi" w:cstheme="minorHAnsi"/>
+        </w:rPr>
+        <w:t>748</w:t>
+      </w:r>
+      <w:r>
+        <w:rPr>
+          <w:rFonts w:asciiTheme="minorHAnsi" w:hAnsiTheme="minorHAnsi" w:cstheme="minorHAnsi"/>
+        </w:rPr>
+        <w:t>,</w:t>
+      </w:r>
+      <w:r>
+        <w:rPr>
+          <w:rFonts w:asciiTheme="minorHAnsi" w:hAnsiTheme="minorHAnsi" w:cstheme="minorHAnsi"/>
+        </w:rPr>
         <w:t xml:space="preserve">6 </w:t>
       </w:r>
       <w:proofErr w:type="spellStart"/>
       <w:r>
+        <w:rPr>
+          <w:rFonts w:asciiTheme="minorHAnsi" w:hAnsiTheme="minorHAnsi" w:cstheme="minorHAnsi"/>
+        </w:rPr>
         <w:t>lm</w:t>
       </w:r>
       <w:proofErr w:type="spellEnd"/>
       <w:r>
+        <w:rPr>
+          <w:rFonts w:asciiTheme="minorHAnsi" w:hAnsiTheme="minorHAnsi" w:cstheme="minorHAnsi"/>
+        </w:rPr>
         <w:t xml:space="preserve"> až </w:t>
       </w:r>
       <w:r>
-        <w:t>816.</w:t>
-      </w:r>
-      <w:r>
+        <w:rPr>
+          <w:rFonts w:asciiTheme="minorHAnsi" w:hAnsiTheme="minorHAnsi" w:cstheme="minorHAnsi"/>
+        </w:rPr>
+        <w:t>816</w:t>
+      </w:r>
+      <w:r>
+        <w:rPr>
+          <w:rFonts w:asciiTheme="minorHAnsi" w:hAnsiTheme="minorHAnsi" w:cstheme="minorHAnsi"/>
+        </w:rPr>
+        <w:t>,</w:t>
+      </w:r>
+      <w:r>
+        <w:rPr>
+          <w:rFonts w:asciiTheme="minorHAnsi" w:hAnsiTheme="minorHAnsi" w:cstheme="minorHAnsi"/>
+        </w:rPr>
         <w:t xml:space="preserve">9 </w:t>
       </w:r>
       <w:proofErr w:type="spellStart"/>
       <w:r>
+        <w:rPr>
+          <w:rFonts w:asciiTheme="minorHAnsi" w:hAnsiTheme="minorHAnsi" w:cstheme="minorHAnsi"/>
+        </w:rPr>
         <w:t>lm</w:t>
       </w:r>
       <w:proofErr w:type="spellEnd"/>
       <w:r>
+        <w:rPr>
+          <w:rFonts w:asciiTheme="minorHAnsi" w:hAnsiTheme="minorHAnsi" w:cstheme="minorHAnsi"/>
+        </w:rPr>
         <w:t>.</w:t>
       </w:r>
     </w:p>
@@ -7476,7 +8115,23 @@
           <w:i/>
           <w:iCs/>
         </w:rPr>
-        <w:t xml:space="preserve">po 30 sekundách od zapnutí při snížení okolní teploty z 22°C na 5°C u zářivek od výrobců Amber a </w:t>
+        <w:t>po 30 sekundách od zapnutí při snížení okolní teploty z </w:t>
+      </w:r>
+      <w:proofErr w:type="gramStart"/>
+      <w:r>
+        <w:rPr>
+          <w:i/>
+          <w:iCs/>
+        </w:rPr>
+        <w:t>22°C</w:t>
+      </w:r>
+      <w:proofErr w:type="gramEnd"/>
+      <w:r>
+        <w:rPr>
+          <w:i/>
+          <w:iCs/>
+        </w:rPr>
+        <w:t xml:space="preserve"> na 5°C u zářivek od výrobců Amber a </w:t>
       </w:r>
       <w:proofErr w:type="spellStart"/>
       <w:r>
@@ -8451,7 +9106,23 @@
           <w:i/>
           <w:iCs/>
         </w:rPr>
-        <w:t xml:space="preserve"> zářivek při teplotě 5°C u všech čtyř výrobců (empiricky i</w:t>
+        <w:t xml:space="preserve"> zářivek při teplotě </w:t>
+      </w:r>
+      <w:proofErr w:type="gramStart"/>
+      <w:r>
+        <w:rPr>
+          <w:i/>
+          <w:iCs/>
+        </w:rPr>
+        <w:t>5°C</w:t>
+      </w:r>
+      <w:proofErr w:type="gramEnd"/>
+      <w:r>
+        <w:rPr>
+          <w:i/>
+          <w:iCs/>
+        </w:rPr>
+        <w:t xml:space="preserve"> u všech čtyř výrobců (empiricky i</w:t>
       </w:r>
       <w:r>
         <w:rPr>
@@ -8669,7 +9340,23 @@
           <w:i/>
           <w:iCs/>
         </w:rPr>
-        <w:t xml:space="preserve"> zářivek při teplotě 5°C pro všechny srovnávané výrobce. (Nezapomeňte na ověření předpokladů pro použití příslušných intervalových odhadů.)</w:t>
+        <w:t xml:space="preserve"> zářivek při teplotě </w:t>
+      </w:r>
+      <w:proofErr w:type="gramStart"/>
+      <w:r>
+        <w:rPr>
+          <w:i/>
+          <w:iCs/>
+        </w:rPr>
+        <w:t>5°C</w:t>
+      </w:r>
+      <w:proofErr w:type="gramEnd"/>
+      <w:r>
+        <w:rPr>
+          <w:i/>
+          <w:iCs/>
+        </w:rPr>
+        <w:t xml:space="preserve"> pro všechny srovnávané výrobce. (Nezapomeňte na ověření předpokladů pro použití příslušných intervalových odhadů.)</w:t>
       </w:r>
     </w:p>
     <w:p>
@@ -8798,7 +9485,23 @@
           <w:i/>
           <w:iCs/>
         </w:rPr>
-        <w:t xml:space="preserve"> zářivek při teplotě 5°C statisticky významný na hladině významnosti 5</w:t>
+        <w:t xml:space="preserve"> zářivek při teplotě </w:t>
+      </w:r>
+      <w:proofErr w:type="gramStart"/>
+      <w:r>
+        <w:rPr>
+          <w:i/>
+          <w:iCs/>
+        </w:rPr>
+        <w:t>5°C</w:t>
+      </w:r>
+      <w:proofErr w:type="gramEnd"/>
+      <w:r>
+        <w:rPr>
+          <w:i/>
+          <w:iCs/>
+        </w:rPr>
+        <w:t xml:space="preserve"> statisticky významný na hladině významnosti 5</w:t>
       </w:r>
       <w:r>
         <w:rPr>
@@ -8861,7 +9564,23 @@
           <w:i/>
           <w:iCs/>
         </w:rPr>
-        <w:t xml:space="preserve"> při teplotě 5°C) za homogenní, tj. určete pořadí výrobců dle </w:t>
+        <w:t xml:space="preserve"> při teplotě </w:t>
+      </w:r>
+      <w:proofErr w:type="gramStart"/>
+      <w:r>
+        <w:rPr>
+          <w:i/>
+          <w:iCs/>
+        </w:rPr>
+        <w:t>5°C</w:t>
+      </w:r>
+      <w:proofErr w:type="gramEnd"/>
+      <w:r>
+        <w:rPr>
+          <w:i/>
+          <w:iCs/>
+        </w:rPr>
+        <w:t xml:space="preserve">) za homogenní, tj. určete pořadí výrobců dle </w:t>
       </w:r>
       <w:r>
         <w:rPr>
@@ -8961,8 +9680,17 @@
           <w:i/>
           <w:iCs/>
         </w:rPr>
-        <w:t xml:space="preserve"> při 5°C</w:t>
-      </w:r>
+        <w:t xml:space="preserve"> při </w:t>
+      </w:r>
+      <w:proofErr w:type="gramStart"/>
+      <w:r>
+        <w:rPr>
+          <w:i/>
+          <w:iCs/>
+        </w:rPr>
+        <w:t>5°C</w:t>
+      </w:r>
+      <w:proofErr w:type="gramEnd"/>
       <w:r>
         <w:rPr>
           <w:i/>
@@ -9023,7 +9751,23 @@
           <w:i/>
           <w:iCs/>
         </w:rPr>
-        <w:t xml:space="preserve"> (při 5°C)</w:t>
+        <w:t xml:space="preserve"> (při </w:t>
+      </w:r>
+      <w:proofErr w:type="gramStart"/>
+      <w:r>
+        <w:rPr>
+          <w:i/>
+          <w:iCs/>
+        </w:rPr>
+        <w:t>5°C</w:t>
+      </w:r>
+      <w:proofErr w:type="gramEnd"/>
+      <w:r>
+        <w:rPr>
+          <w:i/>
+          <w:iCs/>
+        </w:rPr>
+        <w:t>)</w:t>
       </w:r>
       <w:r>
         <w:rPr>
@@ -9095,7 +9839,23 @@
           <w:i/>
           <w:iCs/>
         </w:rPr>
-        <w:t xml:space="preserve">při teplotě 5°C </w:t>
+        <w:t xml:space="preserve">při teplotě </w:t>
+      </w:r>
+      <w:proofErr w:type="gramStart"/>
+      <w:r>
+        <w:rPr>
+          <w:i/>
+          <w:iCs/>
+        </w:rPr>
+        <w:t>5°C</w:t>
+      </w:r>
+      <w:proofErr w:type="gramEnd"/>
+      <w:r>
+        <w:rPr>
+          <w:i/>
+          <w:iCs/>
+        </w:rPr>
+        <w:t xml:space="preserve"> </w:t>
       </w:r>
       <w:r>
         <w:rPr>
@@ -9250,7 +10010,23 @@
           <w:i/>
           <w:iCs/>
         </w:rPr>
-        <w:t xml:space="preserve"> určete bodový i 95% intervalový odhad pravděpodobnosti, že při teplotě 5°C zářivka nedosáhne po 30 sekundách požadované</w:t>
+        <w:t xml:space="preserve"> určete bodový i 95% intervalový odhad pravděpodobnosti, že při teplotě </w:t>
+      </w:r>
+      <w:proofErr w:type="gramStart"/>
+      <w:r>
+        <w:rPr>
+          <w:i/>
+          <w:iCs/>
+        </w:rPr>
+        <w:t>5°C</w:t>
+      </w:r>
+      <w:proofErr w:type="gramEnd"/>
+      <w:r>
+        <w:rPr>
+          <w:i/>
+          <w:iCs/>
+        </w:rPr>
+        <w:t xml:space="preserve"> zářivka nedosáhne po 30 sekundách požadované</w:t>
       </w:r>
       <w:r>
         <w:rPr>
@@ -9400,7 +10176,23 @@
           <w:i/>
           <w:iCs/>
         </w:rPr>
-        <w:t xml:space="preserve">při teplotě 5°C </w:t>
+        <w:t xml:space="preserve">při teplotě </w:t>
+      </w:r>
+      <w:proofErr w:type="gramStart"/>
+      <w:r>
+        <w:rPr>
+          <w:i/>
+          <w:iCs/>
+        </w:rPr>
+        <w:t>5°C</w:t>
+      </w:r>
+      <w:proofErr w:type="gramEnd"/>
+      <w:r>
+        <w:rPr>
+          <w:i/>
+          <w:iCs/>
+        </w:rPr>
+        <w:t xml:space="preserve"> </w:t>
       </w:r>
       <w:r>
         <w:rPr>
@@ -9529,7 +10321,23 @@
           <w:i/>
           <w:iCs/>
         </w:rPr>
-        <w:t>že zářivka při teplotě 5°C nedosáhne po 30 sekundách požadovaného světelného toku (80 % deklarovaného maximálního světelného toku), pro „nejhoršího“ výrobce (vzhledem k „nejlepšímu“ výrobci). Výsledky slovně interpretujte.</w:t>
+        <w:t xml:space="preserve">že zářivka při teplotě </w:t>
+      </w:r>
+      <w:proofErr w:type="gramStart"/>
+      <w:r>
+        <w:rPr>
+          <w:i/>
+          <w:iCs/>
+        </w:rPr>
+        <w:t>5°C</w:t>
+      </w:r>
+      <w:proofErr w:type="gramEnd"/>
+      <w:r>
+        <w:rPr>
+          <w:i/>
+          <w:iCs/>
+        </w:rPr>
+        <w:t xml:space="preserve"> nedosáhne po 30 sekundách požadovaného světelného toku (80 % deklarovaného maximálního světelného toku), pro „nejhoršího“ výrobce (vzhledem k „nejlepšímu“ výrobci). Výsledky slovně interpretujte.</w:t>
       </w:r>
     </w:p>
     <w:p>
@@ -9607,7 +10415,23 @@
           <w:i/>
           <w:iCs/>
         </w:rPr>
-        <w:t xml:space="preserve">při teplotě 5°C </w:t>
+        <w:t xml:space="preserve">při teplotě </w:t>
+      </w:r>
+      <w:proofErr w:type="gramStart"/>
+      <w:r>
+        <w:rPr>
+          <w:i/>
+          <w:iCs/>
+        </w:rPr>
+        <w:t>5°C</w:t>
+      </w:r>
+      <w:proofErr w:type="gramEnd"/>
+      <w:r>
+        <w:rPr>
+          <w:i/>
+          <w:iCs/>
+        </w:rPr>
+        <w:t xml:space="preserve"> </w:t>
       </w:r>
       <w:r>
         <w:rPr>
@@ -12256,6 +13080,7 @@
   <w:style w:type="character" w:default="1" w:styleId="Standardnpsmoodstavce">
     <w:name w:val="Default Paragraph Font"/>
     <w:uiPriority w:val="1"/>
+    <w:semiHidden/>
     <w:unhideWhenUsed/>
   </w:style>
   <w:style w:type="table" w:default="1" w:styleId="Normlntabulka">

</xml_diff>

<commit_message>
feat: du 2 stat
</commit_message>
<xml_diff>
--- a/statistics/sablona.docx
+++ b/statistics/sablona.docx
@@ -197,7 +197,23 @@
           <w:sz w:val="28"/>
           <w:szCs w:val="28"/>
         </w:rPr>
-        <w:t>140</w:t>
+        <w:t>1</w:t>
+      </w:r>
+      <w:r>
+        <w:rPr>
+          <w:b/>
+          <w:sz w:val="28"/>
+          <w:szCs w:val="28"/>
+        </w:rPr>
+        <w:t>2</w:t>
+      </w:r>
+      <w:r>
+        <w:rPr>
+          <w:b/>
+          <w:sz w:val="28"/>
+          <w:szCs w:val="28"/>
+        </w:rPr>
+        <w:t>0</w:t>
       </w:r>
     </w:p>
     <w:tbl>
@@ -1763,7 +1779,7 @@
         <w:fldChar w:fldCharType="separate"/>
       </w:r>
       <w:r>
-        <w:t xml:space="preserve">Tab.  </w:t>
+        <w:t xml:space="preserve">Tab. </w:t>
       </w:r>
       <w:r>
         <w:rPr>
@@ -7877,45 +7893,24 @@
         <w:jc w:val="both"/>
       </w:pPr>
       <w:r>
-        <w:t xml:space="preserve">U obou výrobců došlo spíše k poklesu světelného toku (viz. Obr. 5). Zároveň, ale dochází i k nárustu světelného toku. U výrobce Amber, lze pozorovat výraznější </w:t>
-      </w:r>
-      <w:r>
-        <w:t>rozsah hodnot</w:t>
-      </w:r>
-      <w:r>
-        <w:t>.</w:t>
-      </w:r>
-      <w:r>
-        <w:t xml:space="preserve"> U výrobce Bright můžeme zase pozorovat vyšší střední hodnotu v porovnání s Amber výrobcem.</w:t>
-      </w:r>
-    </w:p>
-    <w:p>
-      <w:pPr>
-        <w:jc w:val="both"/>
-        <w:rPr>
-          <w:i/>
-          <w:iCs/>
-        </w:rPr>
-      </w:pPr>
-      <w:r>
         <w:rPr>
           <w:i/>
           <w:iCs/>
           <w:noProof/>
         </w:rPr>
         <w:drawing>
-          <wp:anchor distT="0" distB="0" distL="114300" distR="114300" simplePos="0" relativeHeight="251665408" behindDoc="0" locked="0" layoutInCell="1" allowOverlap="1" wp14:anchorId="3B6E841D" wp14:editId="465889CB">
+          <wp:anchor distT="0" distB="0" distL="114300" distR="114300" simplePos="0" relativeHeight="251672576" behindDoc="0" locked="0" layoutInCell="1" allowOverlap="1" wp14:anchorId="18F3F781" wp14:editId="2125EA0B">
             <wp:simplePos x="0" y="0"/>
             <wp:positionH relativeFrom="margin">
               <wp:align>center</wp:align>
             </wp:positionH>
             <wp:positionV relativeFrom="paragraph">
-              <wp:posOffset>396240</wp:posOffset>
+              <wp:posOffset>745738</wp:posOffset>
             </wp:positionV>
-            <wp:extent cx="2425700" cy="2624455"/>
-            <wp:effectExtent l="0" t="0" r="0" b="4445"/>
+            <wp:extent cx="3707224" cy="4015358"/>
+            <wp:effectExtent l="0" t="0" r="7620" b="4445"/>
             <wp:wrapTopAndBottom/>
-            <wp:docPr id="3" name="Obrázek 3"/>
+            <wp:docPr id="9" name="Obrázek 9"/>
             <wp:cNvGraphicFramePr>
               <a:graphicFrameLocks xmlns:a="http://schemas.openxmlformats.org/drawingml/2006/main" noChangeAspect="1"/>
             </wp:cNvGraphicFramePr>
@@ -7929,7 +7924,7 @@
                     </pic:cNvPicPr>
                   </pic:nvPicPr>
                   <pic:blipFill>
-                    <a:blip r:embed="rId20" cstate="print">
+                    <a:blip r:embed="rId20">
                       <a:extLst>
                         <a:ext uri="{28A0092B-C50C-407E-A947-70E740481C1C}">
                           <a14:useLocalDpi xmlns:a14="http://schemas.microsoft.com/office/drawing/2010/main" val="0"/>
@@ -7944,7 +7939,7 @@
                   <pic:spPr bwMode="auto">
                     <a:xfrm>
                       <a:off x="0" y="0"/>
-                      <a:ext cx="2425700" cy="2624455"/>
+                      <a:ext cx="3707224" cy="4015358"/>
                     </a:xfrm>
                     <a:prstGeom prst="rect">
                       <a:avLst/>
@@ -7966,6 +7961,42 @@
           </wp:anchor>
         </w:drawing>
       </w:r>
+      <w:r>
+        <w:t xml:space="preserve">U obou výrobců došlo spíše k poklesu světelného toku (viz. Obr. 5). Zároveň, ale dochází i k nárustu světelného toku. U výrobce Amber, lze pozorovat výraznější </w:t>
+      </w:r>
+      <w:r>
+        <w:t>rozptyl hodnot</w:t>
+      </w:r>
+      <w:r>
+        <w:t>.</w:t>
+      </w:r>
+      <w:r>
+        <w:t xml:space="preserve"> U výrobce Bright </w:t>
+      </w:r>
+      <w:r>
+        <w:t xml:space="preserve">oproti výrobce Amber </w:t>
+      </w:r>
+      <w:r>
+        <w:t xml:space="preserve">můžeme zase pozorovat </w:t>
+      </w:r>
+      <w:r>
+        <w:t xml:space="preserve">v průměru </w:t>
+      </w:r>
+      <w:r>
+        <w:t>výraznější poklesy světelného toku</w:t>
+      </w:r>
+      <w:r>
+        <w:t>.</w:t>
+      </w:r>
+    </w:p>
+    <w:p>
+      <w:pPr>
+        <w:jc w:val="both"/>
+        <w:rPr>
+          <w:i/>
+          <w:iCs/>
+        </w:rPr>
+      </w:pPr>
     </w:p>
     <w:p>
       <w:pPr>
@@ -8010,6 +8041,9 @@
         </w:tabs>
         <w:ind w:left="720"/>
         <w:jc w:val="center"/>
+        <w:rPr>
+          <w:noProof/>
+        </w:rPr>
       </w:pPr>
       <w:r>
         <w:rPr>
@@ -8017,18 +8051,18 @@
         </w:rPr>
         <w:lastRenderedPageBreak/>
         <w:drawing>
-          <wp:anchor distT="0" distB="0" distL="114300" distR="114300" simplePos="0" relativeHeight="251671552" behindDoc="0" locked="0" layoutInCell="1" allowOverlap="1" wp14:anchorId="58D3FDFB" wp14:editId="59B4A79E">
+          <wp:anchor distT="0" distB="0" distL="114300" distR="114300" simplePos="0" relativeHeight="251673600" behindDoc="0" locked="0" layoutInCell="1" allowOverlap="1" wp14:anchorId="5C1A47AC" wp14:editId="1D51D453">
             <wp:simplePos x="0" y="0"/>
             <wp:positionH relativeFrom="margin">
               <wp:align>center</wp:align>
             </wp:positionH>
             <wp:positionV relativeFrom="paragraph">
-              <wp:posOffset>195175</wp:posOffset>
+              <wp:posOffset>185850</wp:posOffset>
             </wp:positionV>
-            <wp:extent cx="2289810" cy="2477135"/>
-            <wp:effectExtent l="0" t="0" r="0" b="0"/>
+            <wp:extent cx="3952774" cy="4281317"/>
+            <wp:effectExtent l="0" t="0" r="0" b="5080"/>
             <wp:wrapTopAndBottom/>
-            <wp:docPr id="4" name="Obrázek 4"/>
+            <wp:docPr id="10" name="Obrázek 10"/>
             <wp:cNvGraphicFramePr>
               <a:graphicFrameLocks xmlns:a="http://schemas.openxmlformats.org/drawingml/2006/main" noChangeAspect="1"/>
             </wp:cNvGraphicFramePr>
@@ -8042,7 +8076,7 @@
                     </pic:cNvPicPr>
                   </pic:nvPicPr>
                   <pic:blipFill>
-                    <a:blip r:embed="rId21" cstate="print">
+                    <a:blip r:embed="rId21">
                       <a:extLst>
                         <a:ext uri="{28A0092B-C50C-407E-A947-70E740481C1C}">
                           <a14:useLocalDpi xmlns:a14="http://schemas.microsoft.com/office/drawing/2010/main" val="0"/>
@@ -8057,7 +8091,7 @@
                   <pic:spPr bwMode="auto">
                     <a:xfrm>
                       <a:off x="0" y="0"/>
-                      <a:ext cx="2289810" cy="2477135"/>
+                      <a:ext cx="3952774" cy="4281317"/>
                     </a:xfrm>
                     <a:prstGeom prst="rect">
                       <a:avLst/>
@@ -8157,37 +8191,25 @@
         <w:tabs>
           <w:tab w:val="center" w:pos="4896"/>
         </w:tabs>
-        <w:ind w:left="720"/>
-        <w:jc w:val="center"/>
-      </w:pPr>
-    </w:p>
-    <w:p>
-      <w:pPr>
-        <w:pStyle w:val="Titulek"/>
-        <w:keepNext/>
-        <w:tabs>
-          <w:tab w:val="center" w:pos="4896"/>
-        </w:tabs>
-        <w:ind w:left="720"/>
-        <w:jc w:val="center"/>
       </w:pPr>
       <w:r>
         <w:rPr>
           <w:noProof/>
         </w:rPr>
+        <w:lastRenderedPageBreak/>
         <w:drawing>
-          <wp:anchor distT="0" distB="0" distL="114300" distR="114300" simplePos="0" relativeHeight="251668480" behindDoc="0" locked="0" layoutInCell="1" allowOverlap="1" wp14:anchorId="0727FCC3" wp14:editId="7C4FCBED">
+          <wp:anchor distT="0" distB="0" distL="114300" distR="114300" simplePos="0" relativeHeight="251674624" behindDoc="0" locked="0" layoutInCell="1" allowOverlap="1" wp14:anchorId="47128197" wp14:editId="3DB0ECDB">
             <wp:simplePos x="0" y="0"/>
             <wp:positionH relativeFrom="margin">
               <wp:align>center</wp:align>
             </wp:positionH>
             <wp:positionV relativeFrom="paragraph">
-              <wp:posOffset>11318</wp:posOffset>
+              <wp:posOffset>377</wp:posOffset>
             </wp:positionV>
-            <wp:extent cx="3114040" cy="3368675"/>
-            <wp:effectExtent l="0" t="0" r="0" b="3175"/>
+            <wp:extent cx="3084830" cy="3340735"/>
+            <wp:effectExtent l="0" t="0" r="1270" b="0"/>
             <wp:wrapTopAndBottom/>
-            <wp:docPr id="5" name="Obrázek 5"/>
+            <wp:docPr id="11" name="Obrázek 11"/>
             <wp:cNvGraphicFramePr>
               <a:graphicFrameLocks xmlns:a="http://schemas.openxmlformats.org/drawingml/2006/main" noChangeAspect="1"/>
             </wp:cNvGraphicFramePr>
@@ -8216,7 +8238,7 @@
                   <pic:spPr bwMode="auto">
                     <a:xfrm>
                       <a:off x="0" y="0"/>
-                      <a:ext cx="3114040" cy="3368675"/>
+                      <a:ext cx="3084830" cy="3340735"/>
                     </a:xfrm>
                     <a:prstGeom prst="rect">
                       <a:avLst/>
@@ -8238,52 +8260,34 @@
           </wp:anchor>
         </w:drawing>
       </w:r>
-      <w:r>
-        <w:t xml:space="preserve">Obr. 6: Srovnání poklesů světelného toku po 30 </w:t>
-      </w:r>
-      <w:r>
-        <w:t>sekundách od zapnutí při snížení</w:t>
-      </w:r>
-      <w:r>
-        <w:t xml:space="preserve"> okolní teploty </w:t>
-      </w:r>
-      <w:r>
-        <w:t>z 22°C na 5°C u zářivek od výrobců Amber a Bright</w:t>
-      </w:r>
-      <w:r>
-        <w:t xml:space="preserve"> (histogramy, data po odstranění odlehlých pozorování)</w:t>
-      </w:r>
-    </w:p>
-    <w:p>
-      <w:pPr>
-        <w:suppressAutoHyphens w:val="0"/>
-        <w:spacing w:after="0" w:line="240" w:lineRule="auto"/>
-        <w:textAlignment w:val="auto"/>
-        <w:rPr>
-          <w:i/>
-          <w:iCs/>
-          <w:color w:val="44546A"/>
-          <w:sz w:val="18"/>
-          <w:szCs w:val="18"/>
-        </w:rPr>
+    </w:p>
+    <w:p>
+      <w:pPr>
+        <w:pStyle w:val="Titulek"/>
+        <w:keepNext/>
+        <w:tabs>
+          <w:tab w:val="center" w:pos="4896"/>
+        </w:tabs>
+        <w:ind w:left="720"/>
+        <w:jc w:val="center"/>
       </w:pPr>
       <w:r>
         <w:rPr>
           <w:noProof/>
         </w:rPr>
         <w:drawing>
-          <wp:anchor distT="0" distB="0" distL="114300" distR="114300" simplePos="0" relativeHeight="251669504" behindDoc="0" locked="0" layoutInCell="1" allowOverlap="1" wp14:anchorId="573A4AB6" wp14:editId="1FD8AF5D">
+          <wp:anchor distT="0" distB="0" distL="114300" distR="114300" simplePos="0" relativeHeight="251675648" behindDoc="0" locked="0" layoutInCell="1" allowOverlap="1" wp14:anchorId="7C52364C" wp14:editId="3786622A">
             <wp:simplePos x="0" y="0"/>
             <wp:positionH relativeFrom="margin">
               <wp:align>center</wp:align>
             </wp:positionH>
             <wp:positionV relativeFrom="paragraph">
-              <wp:posOffset>254896</wp:posOffset>
+              <wp:posOffset>504582</wp:posOffset>
             </wp:positionV>
-            <wp:extent cx="3106420" cy="3360420"/>
-            <wp:effectExtent l="0" t="0" r="0" b="0"/>
+            <wp:extent cx="3281936" cy="3554721"/>
+            <wp:effectExtent l="0" t="0" r="0" b="8255"/>
             <wp:wrapTopAndBottom/>
-            <wp:docPr id="6" name="Obrázek 6"/>
+            <wp:docPr id="12" name="Obrázek 12"/>
             <wp:cNvGraphicFramePr>
               <a:graphicFrameLocks xmlns:a="http://schemas.openxmlformats.org/drawingml/2006/main" noChangeAspect="1"/>
             </wp:cNvGraphicFramePr>
@@ -8312,7 +8316,7 @@
                   <pic:spPr bwMode="auto">
                     <a:xfrm>
                       <a:off x="0" y="0"/>
-                      <a:ext cx="3106420" cy="3360420"/>
+                      <a:ext cx="3281936" cy="3554721"/>
                     </a:xfrm>
                     <a:prstGeom prst="rect">
                       <a:avLst/>
@@ -8334,6 +8338,45 @@
           </wp:anchor>
         </w:drawing>
       </w:r>
+      <w:r>
+        <w:t xml:space="preserve">Obr. 6: Srovnání poklesů světelného toku po 30 </w:t>
+      </w:r>
+      <w:r>
+        <w:t>sekundách od zapnutí při snížení</w:t>
+      </w:r>
+      <w:r>
+        <w:t xml:space="preserve"> okolní teploty </w:t>
+      </w:r>
+      <w:r>
+        <w:t>z 22°C na 5°C u zářivek od výrobců Amber a Bright</w:t>
+      </w:r>
+      <w:r>
+        <w:t xml:space="preserve"> (histogramy, data po odstranění odlehlých pozorování)</w:t>
+      </w:r>
+    </w:p>
+    <w:p>
+      <w:pPr>
+        <w:suppressAutoHyphens w:val="0"/>
+        <w:spacing w:after="0" w:line="240" w:lineRule="auto"/>
+        <w:textAlignment w:val="auto"/>
+        <w:rPr>
+          <w:noProof/>
+        </w:rPr>
+      </w:pPr>
+    </w:p>
+    <w:p>
+      <w:pPr>
+        <w:suppressAutoHyphens w:val="0"/>
+        <w:spacing w:after="0" w:line="240" w:lineRule="auto"/>
+        <w:textAlignment w:val="auto"/>
+        <w:rPr>
+          <w:i/>
+          <w:iCs/>
+          <w:color w:val="44546A"/>
+          <w:sz w:val="18"/>
+          <w:szCs w:val="18"/>
+        </w:rPr>
+      </w:pPr>
     </w:p>
     <w:p>
       <w:pPr>
@@ -8430,7 +8473,6 @@
           <w:i/>
           <w:iCs/>
         </w:rPr>
-        <w:lastRenderedPageBreak/>
         <w:t xml:space="preserve">Na hladině významnosti 5 </w:t>
       </w:r>
       <w:r>
@@ -8512,7 +8554,19 @@
         <w:jc w:val="center"/>
       </w:pPr>
       <w:r>
-        <w:t>Tab. 2: Světelný tok (lm) zářivek Amber v závislosti na teplotě (souhrnné statistiky)</w:t>
+        <w:t>Tab. 2: Světelný tok (lm) zářivek Amber v závislosti na teplotě (</w:t>
+      </w:r>
+      <w:r>
+        <w:t>nástroje pro ověření pře</w:t>
+      </w:r>
+      <w:r>
+        <w:t>d</w:t>
+      </w:r>
+      <w:r>
+        <w:t>pokladů</w:t>
+      </w:r>
+      <w:r>
+        <w:t>)</w:t>
       </w:r>
     </w:p>
     <w:tbl>
@@ -8820,10 +8874,7 @@
               <w:t>,</w:t>
             </w:r>
             <w:r>
-              <w:rPr>
-                <w:lang w:val="en-US"/>
-              </w:rPr>
-              <w:t>2</w:t>
+              <w:t>8</w:t>
             </w:r>
           </w:p>
         </w:tc>
@@ -8955,7 +9006,10 @@
               <w:t>,</w:t>
             </w:r>
             <w:r>
-              <w:t>8</w:t>
+              <w:rPr>
+                <w:lang w:val="en-US"/>
+              </w:rPr>
+              <w:t>2</w:t>
             </w:r>
           </w:p>
         </w:tc>
@@ -9112,7 +9166,13 @@
         <w:t xml:space="preserve">U obou výrobců nebylo prokázáno normální rozdělení, a proto </w:t>
       </w:r>
       <w:r>
-        <w:t>nelze určit odhady pomocí střední hodnoty.</w:t>
+        <w:t xml:space="preserve">nelze </w:t>
+      </w:r>
+      <w:r>
+        <w:t>přistoupit k určení odhadů střední hodnoty</w:t>
+      </w:r>
+      <w:r>
+        <w:t>.</w:t>
       </w:r>
     </w:p>
     <w:p>
@@ -9628,6 +9688,27 @@
         <w:rPr>
           <w:lang w:val="en-US"/>
         </w:rPr>
+        <w:t>0,20</w:t>
+      </w:r>
+      <w:r>
+        <w:t xml:space="preserve"> lm. 95</w:t>
+      </w:r>
+      <w:r>
+        <w:rPr>
+          <w:lang w:val="en-US"/>
+        </w:rPr>
+        <w:t>%</w:t>
+      </w:r>
+      <w:r>
+        <w:t xml:space="preserve"> levostranný intervalový odhad mediánu poklesu světelného toku u výrobce Amber je </w:t>
+      </w:r>
+      <w:r>
+        <w:t>(</w:t>
+      </w:r>
+      <w:r>
+        <w:rPr>
+          <w:lang w:val="en-US"/>
+        </w:rPr>
         <w:t>-0,2</w:t>
       </w:r>
       <w:r>
@@ -9637,33 +9718,6 @@
         <w:t>0</w:t>
       </w:r>
       <w:r>
-        <w:t xml:space="preserve"> lm. 95</w:t>
-      </w:r>
-      <w:r>
-        <w:rPr>
-          <w:lang w:val="en-US"/>
-        </w:rPr>
-        <w:t>%</w:t>
-      </w:r>
-      <w:r>
-        <w:t xml:space="preserve"> levostranný intervalový odhad mediánu poklesu světelného toku u výrobce Amber je </w:t>
-      </w:r>
-      <w:r>
-        <w:t>(</w:t>
-      </w:r>
-      <w:r>
-        <w:rPr>
-          <w:lang w:val="en-US"/>
-        </w:rPr>
-        <w:t>-0,2</w:t>
-      </w:r>
-      <w:r>
-        <w:rPr>
-          <w:lang w:val="en-US"/>
-        </w:rPr>
-        <w:t>0</w:t>
-      </w:r>
-      <w:r>
         <w:t xml:space="preserve">; ∞) </w:t>
       </w:r>
       <w:r>
@@ -9693,10 +9747,10 @@
         <w:jc w:val="both"/>
       </w:pPr>
       <w:r>
-        <w:t>U výrobce Bright, lze očekávat, že polovina zářivek bude vykazovat pokles světelného toku menší než 0,6</w:t>
-      </w:r>
-      <w:r>
-        <w:t>0</w:t>
+        <w:t xml:space="preserve">U výrobce Bright, lze očekávat, že polovina zářivek bude vykazovat pokles světelného toku menší než </w:t>
+      </w:r>
+      <w:r>
+        <w:t>1,35</w:t>
       </w:r>
       <w:r>
         <w:t xml:space="preserve"> lm. 95</w:t>
@@ -10361,7 +10415,25 @@
         <w:textAlignment w:val="auto"/>
       </w:pPr>
       <w:r>
-        <w:t>Z výsledku lze usoudit, že mediány poklesu světelného toku se signifikantně neliší. Data neposkytují dostatek důkazů pro podpoření tvrzení, že by u zářivek vyrobených od Bright docházelo i většímu poklesu světelného toku než u zářivek vyrobených od Amber.</w:t>
+        <w:t xml:space="preserve">Data neposkytují dostatek důkazů pro podpoření tvrzení, že by </w:t>
+      </w:r>
+      <w:r>
+        <w:t xml:space="preserve">se </w:t>
+      </w:r>
+      <w:r>
+        <w:t>zářivky vyrobené</w:t>
+      </w:r>
+      <w:r>
+        <w:t xml:space="preserve"> od Bright </w:t>
+      </w:r>
+      <w:r>
+        <w:t>signifikantně</w:t>
+      </w:r>
+      <w:r>
+        <w:t xml:space="preserve"> lišily od</w:t>
+      </w:r>
+      <w:r>
+        <w:t xml:space="preserve"> zářivek vyrobených od Amber.</w:t>
       </w:r>
       <w:r>
         <w:t xml:space="preserve"> Na zadané hladině významnosti 5</w:t>

</xml_diff>

<commit_message>
feat: s 3 du
</commit_message>
<xml_diff>
--- a/statistics/sablona.docx
+++ b/statistics/sablona.docx
@@ -11326,7 +11326,25 @@
                 <w:i/>
                 <w:iCs/>
               </w:rPr>
-              <w:t xml:space="preserve">95% levostranný intervalový odhad </w:t>
+              <w:t xml:space="preserve">95% </w:t>
+            </w:r>
+            <w:r>
+              <w:rPr>
+                <w:b/>
+                <w:bCs/>
+                <w:i/>
+                <w:iCs/>
+              </w:rPr>
+              <w:t>oboustranný</w:t>
+            </w:r>
+            <w:r>
+              <w:rPr>
+                <w:b/>
+                <w:bCs/>
+                <w:i/>
+                <w:iCs/>
+              </w:rPr>
+              <w:t xml:space="preserve"> intervalový odhad </w:t>
             </w:r>
             <m:oMath>
               <m:sSubSup>
@@ -11527,7 +11545,25 @@
                 <w:i/>
                 <w:iCs/>
               </w:rPr>
-              <w:t xml:space="preserve"> levostranný test (p-hodnota)</w:t>
+              <w:t xml:space="preserve"> </w:t>
+            </w:r>
+            <w:r>
+              <w:rPr>
+                <w:b/>
+                <w:bCs/>
+                <w:i/>
+                <w:iCs/>
+              </w:rPr>
+              <w:t>oboustranný</w:t>
+            </w:r>
+            <w:r>
+              <w:rPr>
+                <w:b/>
+                <w:bCs/>
+                <w:i/>
+                <w:iCs/>
+              </w:rPr>
+              <w:t xml:space="preserve"> test (p-hodnota)</w:t>
             </w:r>
           </w:p>
         </w:tc>
@@ -11947,13 +11983,7 @@
         </w:drawing>
       </w:r>
       <w:r>
-        <w:t xml:space="preserve">Obr. </w:t>
-      </w:r>
-      <w:r>
-        <w:t>8</w:t>
-      </w:r>
-      <w:r>
-        <w:t>:</w:t>
+        <w:t>Obr. 8:</w:t>
       </w:r>
       <w:r>
         <w:t xml:space="preserve"> Světelný tok zářivek (</w:t>
@@ -11964,16 +11994,7 @@
       </w:r>
       <w:proofErr w:type="spellEnd"/>
       <w:r>
-        <w:t xml:space="preserve">) </w:t>
-      </w:r>
-      <w:r>
-        <w:t>všech výrobců</w:t>
-      </w:r>
-      <w:r>
-        <w:t xml:space="preserve"> v závislosti na teplotě</w:t>
-      </w:r>
-      <w:r>
-        <w:t xml:space="preserve"> </w:t>
+        <w:t xml:space="preserve">) všech výrobců v závislosti na teplotě </w:t>
       </w:r>
       <w:proofErr w:type="gramStart"/>
       <w:r>
@@ -12003,13 +12024,7 @@
         <w:jc w:val="center"/>
       </w:pPr>
       <w:r>
-        <w:t xml:space="preserve">Obr. </w:t>
-      </w:r>
-      <w:r>
-        <w:t>9</w:t>
-      </w:r>
-      <w:r>
-        <w:t xml:space="preserve">: </w:t>
+        <w:t xml:space="preserve">Obr. 9: </w:t>
       </w:r>
       <w:r>
         <w:t>Světelný tok zářivek (</w:t>
@@ -12164,10 +12179,7 @@
         <w:t xml:space="preserve"> (</w:t>
       </w:r>
       <w:r>
-        <w:t>histogra</w:t>
-      </w:r>
-      <w:r>
-        <w:t>m,</w:t>
+        <w:t>histogram,</w:t>
       </w:r>
       <w:r>
         <w:t xml:space="preserve"> data po odstranění odlehlých pozorování)</w:t>
@@ -13130,16 +13142,7 @@
       </w:r>
       <w:proofErr w:type="spellEnd"/>
       <w:r>
-        <w:t xml:space="preserve"> testu </w:t>
-      </w:r>
-      <w:r>
-        <w:t>lze</w:t>
-      </w:r>
-      <w:r>
-        <w:t xml:space="preserve"> na hladině významnosti 0,05 předpoklad normality pro</w:t>
-      </w:r>
-      <w:r>
-        <w:t xml:space="preserve"> výrobce Amber, </w:t>
+        <w:t xml:space="preserve"> testu lze na hladině významnosti 0,05 předpoklad normality pro výrobce Amber, </w:t>
       </w:r>
       <w:proofErr w:type="spellStart"/>
       <w:r>
@@ -13317,13 +13320,7 @@
         <w:jc w:val="center"/>
       </w:pPr>
       <w:r>
-        <w:t xml:space="preserve">Tab. </w:t>
-      </w:r>
-      <w:r>
-        <w:t>6</w:t>
-      </w:r>
-      <w:r>
-        <w:t xml:space="preserve">: </w:t>
+        <w:t xml:space="preserve">Tab. 6: </w:t>
       </w:r>
       <w:r>
         <w:t>Rozptyly</w:t>
@@ -13681,13 +13678,7 @@
         <w:jc w:val="center"/>
       </w:pPr>
       <w:r>
-        <w:t xml:space="preserve">Tab. </w:t>
-      </w:r>
-      <w:r>
-        <w:t>7</w:t>
-      </w:r>
-      <w:r>
-        <w:t xml:space="preserve">: Nástroje pro ověření předpokladů </w:t>
+        <w:t xml:space="preserve">Tab. 7: Nástroje pro ověření předpokladů </w:t>
       </w:r>
       <w:r>
         <w:t>shody rozptylů</w:t>
@@ -13731,27 +13722,7 @@
                 <w:i/>
                 <w:iCs/>
               </w:rPr>
-              <w:t>Empiricky</w:t>
-            </w:r>
-            <w:r>
-              <w:rPr>
-                <w:rFonts w:asciiTheme="minorHAnsi" w:hAnsiTheme="minorHAnsi" w:cstheme="minorHAnsi"/>
-                <w:b/>
-                <w:bCs/>
-                <w:i/>
-                <w:iCs/>
-              </w:rPr>
-              <w:t xml:space="preserve"> </w:t>
-            </w:r>
-            <w:r>
-              <w:rPr>
-                <w:rFonts w:asciiTheme="minorHAnsi" w:hAnsiTheme="minorHAnsi" w:cstheme="minorHAnsi"/>
-                <w:b/>
-                <w:bCs/>
-                <w:i/>
-                <w:iCs/>
-              </w:rPr>
-              <w:t xml:space="preserve">(největší ku nejmenšímu) </w:t>
+              <w:t xml:space="preserve">Empiricky (největší ku nejmenšímu) </w:t>
             </w:r>
             <w:proofErr w:type="gramStart"/>
             <w:r>
@@ -13789,19 +13760,19 @@
               <w:rPr>
                 <w:rFonts w:asciiTheme="minorHAnsi" w:hAnsiTheme="minorHAnsi" w:cstheme="minorHAnsi"/>
               </w:rPr>
-              <w:t>(</w:t>
-            </w:r>
-            <w:r>
-              <w:rPr>
-                <w:rFonts w:asciiTheme="minorHAnsi" w:hAnsiTheme="minorHAnsi" w:cstheme="minorHAnsi"/>
-              </w:rPr>
-              <w:t>717.1908</w:t>
-            </w:r>
-            <w:r>
-              <w:rPr>
-                <w:rFonts w:asciiTheme="minorHAnsi" w:hAnsiTheme="minorHAnsi" w:cstheme="minorHAnsi"/>
-              </w:rPr>
-              <w:t xml:space="preserve"> </w:t>
+              <w:t>(717</w:t>
+            </w:r>
+            <w:r>
+              <w:rPr>
+                <w:rFonts w:asciiTheme="minorHAnsi" w:hAnsiTheme="minorHAnsi" w:cstheme="minorHAnsi"/>
+              </w:rPr>
+              <w:t>,</w:t>
+            </w:r>
+            <w:r>
+              <w:rPr>
+                <w:rFonts w:asciiTheme="minorHAnsi" w:hAnsiTheme="minorHAnsi" w:cstheme="minorHAnsi"/>
+              </w:rPr>
+              <w:t xml:space="preserve">1908 </w:t>
             </w:r>
             <w:r>
               <w:rPr>
@@ -13814,13 +13785,19 @@
               <w:rPr>
                 <w:rFonts w:asciiTheme="minorHAnsi" w:hAnsiTheme="minorHAnsi" w:cstheme="minorHAnsi"/>
               </w:rPr>
-              <w:t>303.6150</w:t>
-            </w:r>
-            <w:r>
-              <w:rPr>
-                <w:rFonts w:asciiTheme="minorHAnsi" w:hAnsiTheme="minorHAnsi" w:cstheme="minorHAnsi"/>
-              </w:rPr>
-              <w:t xml:space="preserve">) </w:t>
+              <w:t>303</w:t>
+            </w:r>
+            <w:r>
+              <w:rPr>
+                <w:rFonts w:asciiTheme="minorHAnsi" w:hAnsiTheme="minorHAnsi" w:cstheme="minorHAnsi"/>
+              </w:rPr>
+              <w:t>,</w:t>
+            </w:r>
+            <w:r>
+              <w:rPr>
+                <w:rFonts w:asciiTheme="minorHAnsi" w:hAnsiTheme="minorHAnsi" w:cstheme="minorHAnsi"/>
+              </w:rPr>
+              <w:t xml:space="preserve">6150) </w:t>
             </w:r>
             <w:r>
               <w:rPr>
@@ -13832,13 +13809,7 @@
               <w:rPr>
                 <w:rFonts w:asciiTheme="minorHAnsi" w:hAnsiTheme="minorHAnsi" w:cstheme="minorHAnsi"/>
               </w:rPr>
-              <w:t xml:space="preserve"> </w:t>
-            </w:r>
-            <w:r>
-              <w:rPr>
-                <w:rFonts w:asciiTheme="minorHAnsi" w:hAnsiTheme="minorHAnsi" w:cstheme="minorHAnsi"/>
-              </w:rPr>
-              <w:t>2</w:t>
+              <w:t xml:space="preserve"> 2</w:t>
             </w:r>
             <w:r>
               <w:rPr>
@@ -13883,17 +13854,7 @@
                 <w:i/>
                 <w:iCs/>
               </w:rPr>
-              <w:t>Exaktně</w:t>
-            </w:r>
-            <w:r>
-              <w:rPr>
-                <w:rFonts w:asciiTheme="minorHAnsi" w:hAnsiTheme="minorHAnsi" w:cstheme="minorHAnsi"/>
-                <w:b/>
-                <w:bCs/>
-                <w:i/>
-                <w:iCs/>
-              </w:rPr>
-              <w:t xml:space="preserve"> (</w:t>
+              <w:t>Exaktně (</w:t>
             </w:r>
             <w:proofErr w:type="spellStart"/>
             <w:r>
@@ -14024,10 +13985,7 @@
         <w:t xml:space="preserve"> </w:t>
       </w:r>
       <w:r>
-        <w:t>°C</w:t>
-      </w:r>
-      <w:r>
-        <w:t xml:space="preserve"> nejsou srovnatelné. Tento úsudek </w:t>
+        <w:t xml:space="preserve">°C nejsou srovnatelné. Tento úsudek </w:t>
       </w:r>
       <w:r>
         <w:t>můžeme prezentovat v závislosti na empirickém ověření největšího rozptylu ku nejmenšímu. Tento poměr vyšel 2,4 což přesahuje hodnotu 2.</w:t>
@@ -14156,16 +14114,545 @@
     </w:p>
     <w:p>
       <w:pPr>
-        <w:suppressAutoHyphens w:val="0"/>
-        <w:spacing w:after="0" w:line="240" w:lineRule="auto"/>
-        <w:textAlignment w:val="auto"/>
-        <w:rPr>
-          <w:i/>
-          <w:iCs/>
+        <w:ind w:left="-3"/>
+        <w:jc w:val="both"/>
+      </w:pPr>
+      <w:r>
+        <w:t>Předpoklady symetrie a normality (viz bod b) byly zamítnuty. Tudíž u intervalového odhadu byl využit znaménkový test, výsledky v Tab. 8. Zároveň byl využit bodový odhad mediánu, který je znázorněn také v Tab. 8.</w:t>
+      </w:r>
+    </w:p>
+    <w:p>
+      <w:pPr>
+        <w:pStyle w:val="Titulek"/>
+        <w:keepNext/>
+        <w:jc w:val="center"/>
+        <w:rPr>
           <w:lang w:val="en-US"/>
         </w:rPr>
       </w:pPr>
-    </w:p>
+      <w:r>
+        <w:t xml:space="preserve">Tab. 8: </w:t>
+      </w:r>
+      <w:r>
+        <w:t>Odhad mediánů světelného toku (</w:t>
+      </w:r>
+      <w:proofErr w:type="spellStart"/>
+      <w:r>
+        <w:t>lm</w:t>
+      </w:r>
+      <w:proofErr w:type="spellEnd"/>
+      <w:r>
+        <w:t xml:space="preserve">) v závislosti na teplotě </w:t>
+      </w:r>
+      <w:r>
+        <w:t>5</w:t>
+      </w:r>
+      <w:r>
+        <w:t xml:space="preserve"> </w:t>
+      </w:r>
+      <w:r>
+        <w:t>°C</w:t>
+      </w:r>
+    </w:p>
+    <w:tbl>
+      <w:tblPr>
+        <w:tblStyle w:val="Mkatabulky"/>
+        <w:tblW w:w="8273" w:type="dxa"/>
+        <w:tblInd w:w="357" w:type="dxa"/>
+        <w:tblLook w:val="04A0" w:firstRow="1" w:lastRow="0" w:firstColumn="1" w:lastColumn="0" w:noHBand="0" w:noVBand="1"/>
+      </w:tblPr>
+      <w:tblGrid>
+        <w:gridCol w:w="2775"/>
+        <w:gridCol w:w="2771"/>
+        <w:gridCol w:w="2727"/>
+      </w:tblGrid>
+      <w:tr>
+        <w:trPr>
+          <w:trHeight w:val="426"/>
+        </w:trPr>
+        <w:tc>
+          <w:tcPr>
+            <w:tcW w:w="2775" w:type="dxa"/>
+          </w:tcPr>
+          <w:p>
+            <w:pPr>
+              <w:jc w:val="center"/>
+              <w:rPr>
+                <w:b/>
+                <w:bCs/>
+                <w:i/>
+                <w:iCs/>
+                <w:lang w:val="en-US"/>
+              </w:rPr>
+            </w:pPr>
+            <w:r>
+              <w:rPr>
+                <w:b/>
+                <w:bCs/>
+                <w:i/>
+                <w:iCs/>
+              </w:rPr>
+              <w:t>Výrobce</w:t>
+            </w:r>
+          </w:p>
+        </w:tc>
+        <w:tc>
+          <w:tcPr>
+            <w:tcW w:w="2771" w:type="dxa"/>
+          </w:tcPr>
+          <w:p>
+            <w:pPr>
+              <w:jc w:val="center"/>
+            </w:pPr>
+            <w:r>
+              <w:rPr>
+                <w:b/>
+                <w:bCs/>
+                <w:i/>
+                <w:iCs/>
+              </w:rPr>
+              <w:t xml:space="preserve">Bodový odhad </w:t>
+            </w:r>
+            <w:r>
+              <w:rPr>
+                <w:rFonts w:ascii="Cambria Math" w:hAnsi="Cambria Math" w:cs="Cambria Math"/>
+                <w:b/>
+                <w:bCs/>
+                <w:i/>
+                <w:iCs/>
+              </w:rPr>
+              <w:t>(</w:t>
+            </w:r>
+            <w:proofErr w:type="spellStart"/>
+            <w:r>
+              <w:rPr>
+                <w:rFonts w:ascii="Cambria Math" w:hAnsi="Cambria Math" w:cs="Cambria Math"/>
+                <w:b/>
+                <w:bCs/>
+                <w:i/>
+                <w:iCs/>
+              </w:rPr>
+              <w:t>lm</w:t>
+            </w:r>
+            <w:proofErr w:type="spellEnd"/>
+            <w:r>
+              <w:rPr>
+                <w:rFonts w:ascii="Cambria Math" w:hAnsi="Cambria Math" w:cs="Cambria Math"/>
+                <w:b/>
+                <w:bCs/>
+                <w:i/>
+                <w:iCs/>
+              </w:rPr>
+              <w:t>)</w:t>
+            </w:r>
+          </w:p>
+        </w:tc>
+        <w:tc>
+          <w:tcPr>
+            <w:tcW w:w="2727" w:type="dxa"/>
+          </w:tcPr>
+          <w:p>
+            <w:pPr>
+              <w:jc w:val="center"/>
+              <w:rPr>
+                <w:b/>
+                <w:bCs/>
+                <w:i/>
+                <w:iCs/>
+              </w:rPr>
+            </w:pPr>
+            <w:r>
+              <w:rPr>
+                <w:b/>
+                <w:bCs/>
+                <w:i/>
+                <w:iCs/>
+              </w:rPr>
+              <w:t>95% intervalový odhad (</w:t>
+            </w:r>
+            <w:proofErr w:type="spellStart"/>
+            <w:r>
+              <w:rPr>
+                <w:b/>
+                <w:bCs/>
+                <w:i/>
+                <w:iCs/>
+              </w:rPr>
+              <w:t>lm</w:t>
+            </w:r>
+            <w:proofErr w:type="spellEnd"/>
+            <w:r>
+              <w:rPr>
+                <w:b/>
+                <w:bCs/>
+                <w:i/>
+                <w:iCs/>
+              </w:rPr>
+              <w:t>)</w:t>
+            </w:r>
+          </w:p>
+        </w:tc>
+      </w:tr>
+      <w:tr>
+        <w:trPr>
+          <w:trHeight w:val="436"/>
+        </w:trPr>
+        <w:tc>
+          <w:tcPr>
+            <w:tcW w:w="2775" w:type="dxa"/>
+          </w:tcPr>
+          <w:p>
+            <w:pPr>
+              <w:jc w:val="center"/>
+            </w:pPr>
+            <w:r>
+              <w:t>Amber</w:t>
+            </w:r>
+          </w:p>
+        </w:tc>
+        <w:tc>
+          <w:tcPr>
+            <w:tcW w:w="2771" w:type="dxa"/>
+          </w:tcPr>
+          <w:p>
+            <w:pPr>
+              <w:jc w:val="center"/>
+            </w:pPr>
+            <w:r>
+              <w:t>782</w:t>
+            </w:r>
+            <w:r>
+              <w:t>,</w:t>
+            </w:r>
+            <w:r>
+              <w:t>8</w:t>
+            </w:r>
+          </w:p>
+        </w:tc>
+        <w:tc>
+          <w:tcPr>
+            <w:tcW w:w="2727" w:type="dxa"/>
+          </w:tcPr>
+          <w:p>
+            <w:pPr>
+              <w:jc w:val="center"/>
+            </w:pPr>
+            <w:r>
+              <w:rPr>
+                <w:lang w:val="en-US"/>
+              </w:rPr>
+              <w:t>(</w:t>
+            </w:r>
+            <w:r>
+              <w:rPr>
+                <w:lang w:val="en-US"/>
+              </w:rPr>
+              <w:t>777</w:t>
+            </w:r>
+            <w:r>
+              <w:rPr>
+                <w:lang w:val="en-US"/>
+              </w:rPr>
+              <w:t>,</w:t>
+            </w:r>
+            <w:r>
+              <w:rPr>
+                <w:lang w:val="en-US"/>
+              </w:rPr>
+              <w:t>5</w:t>
+            </w:r>
+            <w:r>
+              <w:t>;</w:t>
+            </w:r>
+            <w:r>
+              <w:t xml:space="preserve"> </w:t>
+            </w:r>
+            <w:r>
+              <w:t>788</w:t>
+            </w:r>
+            <w:r>
+              <w:t>,</w:t>
+            </w:r>
+            <w:r>
+              <w:t>3</w:t>
+            </w:r>
+            <w:r>
+              <w:t>)</w:t>
+            </w:r>
+          </w:p>
+        </w:tc>
+      </w:tr>
+      <w:tr>
+        <w:trPr>
+          <w:trHeight w:val="426"/>
+        </w:trPr>
+        <w:tc>
+          <w:tcPr>
+            <w:tcW w:w="2775" w:type="dxa"/>
+          </w:tcPr>
+          <w:p>
+            <w:pPr>
+              <w:jc w:val="center"/>
+            </w:pPr>
+            <w:proofErr w:type="spellStart"/>
+            <w:r>
+              <w:t>Bright</w:t>
+            </w:r>
+            <w:proofErr w:type="spellEnd"/>
+          </w:p>
+        </w:tc>
+        <w:tc>
+          <w:tcPr>
+            <w:tcW w:w="2771" w:type="dxa"/>
+          </w:tcPr>
+          <w:p>
+            <w:pPr>
+              <w:jc w:val="center"/>
+            </w:pPr>
+            <w:r>
+              <w:t>808</w:t>
+            </w:r>
+            <w:r>
+              <w:t>,</w:t>
+            </w:r>
+            <w:r>
+              <w:t>8</w:t>
+            </w:r>
+          </w:p>
+        </w:tc>
+        <w:tc>
+          <w:tcPr>
+            <w:tcW w:w="2727" w:type="dxa"/>
+          </w:tcPr>
+          <w:p>
+            <w:pPr>
+              <w:jc w:val="center"/>
+            </w:pPr>
+            <w:r>
+              <w:rPr>
+                <w:lang w:val="en-US"/>
+              </w:rPr>
+              <w:t>(</w:t>
+            </w:r>
+            <w:r>
+              <w:rPr>
+                <w:lang w:val="en-US"/>
+              </w:rPr>
+              <w:t>800</w:t>
+            </w:r>
+            <w:r>
+              <w:rPr>
+                <w:lang w:val="en-US"/>
+              </w:rPr>
+              <w:t>,</w:t>
+            </w:r>
+            <w:r>
+              <w:rPr>
+                <w:lang w:val="en-US"/>
+              </w:rPr>
+              <w:t>5</w:t>
+            </w:r>
+            <w:r>
+              <w:t xml:space="preserve">; </w:t>
+            </w:r>
+            <w:r>
+              <w:t>81</w:t>
+            </w:r>
+            <w:r>
+              <w:t>6</w:t>
+            </w:r>
+            <w:r>
+              <w:t>,</w:t>
+            </w:r>
+            <w:r>
+              <w:t>0</w:t>
+            </w:r>
+            <w:r>
+              <w:t>)</w:t>
+            </w:r>
+          </w:p>
+        </w:tc>
+      </w:tr>
+      <w:tr>
+        <w:trPr>
+          <w:trHeight w:val="426"/>
+        </w:trPr>
+        <w:tc>
+          <w:tcPr>
+            <w:tcW w:w="2775" w:type="dxa"/>
+          </w:tcPr>
+          <w:p>
+            <w:pPr>
+              <w:jc w:val="center"/>
+            </w:pPr>
+            <w:proofErr w:type="spellStart"/>
+            <w:r>
+              <w:t>Clear</w:t>
+            </w:r>
+            <w:proofErr w:type="spellEnd"/>
+          </w:p>
+        </w:tc>
+        <w:tc>
+          <w:tcPr>
+            <w:tcW w:w="2771" w:type="dxa"/>
+          </w:tcPr>
+          <w:p>
+            <w:pPr>
+              <w:jc w:val="center"/>
+            </w:pPr>
+            <w:r>
+              <w:t>808</w:t>
+            </w:r>
+            <w:r>
+              <w:t>,</w:t>
+            </w:r>
+            <w:r>
+              <w:t>3</w:t>
+            </w:r>
+          </w:p>
+        </w:tc>
+        <w:tc>
+          <w:tcPr>
+            <w:tcW w:w="2727" w:type="dxa"/>
+          </w:tcPr>
+          <w:p>
+            <w:pPr>
+              <w:jc w:val="center"/>
+            </w:pPr>
+            <w:r>
+              <w:rPr>
+                <w:lang w:val="en-US"/>
+              </w:rPr>
+              <w:t>(</w:t>
+            </w:r>
+            <w:r>
+              <w:rPr>
+                <w:lang w:val="en-US"/>
+              </w:rPr>
+              <w:t>800</w:t>
+            </w:r>
+            <w:r>
+              <w:rPr>
+                <w:lang w:val="en-US"/>
+              </w:rPr>
+              <w:t>,</w:t>
+            </w:r>
+            <w:r>
+              <w:rPr>
+                <w:lang w:val="en-US"/>
+              </w:rPr>
+              <w:t>3</w:t>
+            </w:r>
+            <w:r>
+              <w:t xml:space="preserve">; </w:t>
+            </w:r>
+            <w:r>
+              <w:t>817</w:t>
+            </w:r>
+            <w:r>
+              <w:t>,</w:t>
+            </w:r>
+            <w:r>
+              <w:t>4</w:t>
+            </w:r>
+            <w:r>
+              <w:t>)</w:t>
+            </w:r>
+          </w:p>
+        </w:tc>
+      </w:tr>
+      <w:tr>
+        <w:trPr>
+          <w:trHeight w:val="426"/>
+        </w:trPr>
+        <w:tc>
+          <w:tcPr>
+            <w:tcW w:w="2775" w:type="dxa"/>
+          </w:tcPr>
+          <w:p>
+            <w:pPr>
+              <w:jc w:val="center"/>
+            </w:pPr>
+            <w:proofErr w:type="spellStart"/>
+            <w:r>
+              <w:t>Dim</w:t>
+            </w:r>
+            <w:proofErr w:type="spellEnd"/>
+          </w:p>
+        </w:tc>
+        <w:tc>
+          <w:tcPr>
+            <w:tcW w:w="2771" w:type="dxa"/>
+          </w:tcPr>
+          <w:p>
+            <w:pPr>
+              <w:jc w:val="center"/>
+            </w:pPr>
+            <w:r>
+              <w:t>815</w:t>
+            </w:r>
+            <w:r>
+              <w:t>,</w:t>
+            </w:r>
+            <w:r>
+              <w:t>1</w:t>
+            </w:r>
+          </w:p>
+        </w:tc>
+        <w:tc>
+          <w:tcPr>
+            <w:tcW w:w="2727" w:type="dxa"/>
+          </w:tcPr>
+          <w:p>
+            <w:pPr>
+              <w:jc w:val="center"/>
+            </w:pPr>
+            <w:r>
+              <w:rPr>
+                <w:lang w:val="en-US"/>
+              </w:rPr>
+              <w:t>(</w:t>
+            </w:r>
+            <w:r>
+              <w:rPr>
+                <w:lang w:val="en-US"/>
+              </w:rPr>
+              <w:t>803</w:t>
+            </w:r>
+            <w:r>
+              <w:rPr>
+                <w:lang w:val="en-US"/>
+              </w:rPr>
+              <w:t>,</w:t>
+            </w:r>
+            <w:r>
+              <w:rPr>
+                <w:lang w:val="en-US"/>
+              </w:rPr>
+              <w:t>0</w:t>
+            </w:r>
+            <w:r>
+              <w:t>;</w:t>
+            </w:r>
+            <w:r>
+              <w:t xml:space="preserve"> </w:t>
+            </w:r>
+            <w:r>
+              <w:t>820</w:t>
+            </w:r>
+            <w:r>
+              <w:t>,</w:t>
+            </w:r>
+            <w:r>
+              <w:t>5</w:t>
+            </w:r>
+            <w:r>
+              <w:t>)</w:t>
+            </w:r>
+          </w:p>
+        </w:tc>
+      </w:tr>
+    </w:tbl>
     <w:p>
       <w:pPr>
         <w:ind w:left="357"/>
@@ -14174,68 +14661,119 @@
     </w:p>
     <w:p>
       <w:pPr>
-        <w:ind w:left="357"/>
         <w:jc w:val="both"/>
       </w:pPr>
-    </w:p>
-    <w:p>
-      <w:pPr>
-        <w:ind w:left="357"/>
-        <w:jc w:val="both"/>
-      </w:pPr>
-    </w:p>
-    <w:p>
-      <w:pPr>
-        <w:ind w:left="357"/>
-        <w:jc w:val="both"/>
-      </w:pPr>
-    </w:p>
-    <w:p>
-      <w:pPr>
-        <w:ind w:left="357"/>
-        <w:jc w:val="both"/>
-      </w:pPr>
-    </w:p>
-    <w:p>
-      <w:pPr>
-        <w:ind w:left="357"/>
-        <w:jc w:val="both"/>
-      </w:pPr>
-    </w:p>
-    <w:p>
-      <w:pPr>
-        <w:ind w:left="357"/>
-        <w:jc w:val="both"/>
-      </w:pPr>
-    </w:p>
-    <w:p>
-      <w:pPr>
-        <w:ind w:left="357"/>
-        <w:jc w:val="both"/>
-      </w:pPr>
-    </w:p>
-    <w:p>
-      <w:pPr>
-        <w:ind w:left="357"/>
-        <w:jc w:val="both"/>
-      </w:pPr>
-    </w:p>
-    <w:p>
-      <w:pPr>
-        <w:suppressAutoHyphens w:val="0"/>
-        <w:spacing w:after="0" w:line="240" w:lineRule="auto"/>
-        <w:textAlignment w:val="auto"/>
-        <w:rPr>
-          <w:i/>
-          <w:iCs/>
-        </w:rPr>
-      </w:pPr>
-      <w:r>
-        <w:rPr>
-          <w:i/>
-          <w:iCs/>
-        </w:rPr>
-        <w:br w:type="page"/>
+      <w:r>
+        <w:t xml:space="preserve">U poloviny zářivek od výrobce </w:t>
+      </w:r>
+      <w:proofErr w:type="spellStart"/>
+      <w:r>
+        <w:t>Dim</w:t>
+      </w:r>
+      <w:proofErr w:type="spellEnd"/>
+      <w:r>
+        <w:t xml:space="preserve">, lze očekávat světelný nok menší než 815,1 </w:t>
+      </w:r>
+      <w:proofErr w:type="spellStart"/>
+      <w:r>
+        <w:t>lm</w:t>
+      </w:r>
+      <w:proofErr w:type="spellEnd"/>
+      <w:r>
+        <w:t>.</w:t>
+      </w:r>
+      <w:r>
+        <w:t xml:space="preserve"> 95% intervalový odhad mediánu je </w:t>
+      </w:r>
+      <w:r>
+        <w:rPr>
+          <w:lang w:val="en-US"/>
+        </w:rPr>
+        <w:t>(</w:t>
+      </w:r>
+      <w:r>
+        <w:rPr>
+          <w:lang w:val="en-US"/>
+        </w:rPr>
+        <w:t>803</w:t>
+      </w:r>
+      <w:r>
+        <w:rPr>
+          <w:lang w:val="en-US"/>
+        </w:rPr>
+        <w:t>,</w:t>
+      </w:r>
+      <w:r>
+        <w:rPr>
+          <w:lang w:val="en-US"/>
+        </w:rPr>
+        <w:t>0</w:t>
+      </w:r>
+      <w:r>
+        <w:t>;</w:t>
+      </w:r>
+      <w:r>
+        <w:t xml:space="preserve"> </w:t>
+      </w:r>
+      <w:r>
+        <w:t>820</w:t>
+      </w:r>
+      <w:r>
+        <w:t xml:space="preserve">,5) </w:t>
+      </w:r>
+      <w:proofErr w:type="spellStart"/>
+      <w:r>
+        <w:t>lm</w:t>
+      </w:r>
+      <w:proofErr w:type="spellEnd"/>
+      <w:r>
+        <w:t>. Pro ostatní výrobce, lze využít stejnou interpretaci výsledků, tudíž slovní interpretace není explicitně zopakována.</w:t>
+      </w:r>
+      <w:r>
+        <w:t xml:space="preserve"> Při bližším náhledu na </w:t>
+      </w:r>
+      <w:r>
+        <w:t xml:space="preserve">bodový odhad mediánu, lze pozorovat až na pár desetin stejné mediány u výrobce </w:t>
+      </w:r>
+      <w:proofErr w:type="spellStart"/>
+      <w:r>
+        <w:t>Bright</w:t>
+      </w:r>
+      <w:proofErr w:type="spellEnd"/>
+      <w:r>
+        <w:t xml:space="preserve"> a </w:t>
+      </w:r>
+      <w:proofErr w:type="spellStart"/>
+      <w:r>
+        <w:t>Clear</w:t>
+      </w:r>
+      <w:proofErr w:type="spellEnd"/>
+      <w:r>
+        <w:t xml:space="preserve">. Oproti ostatním výrobcům (Amber, </w:t>
+      </w:r>
+      <w:proofErr w:type="spellStart"/>
+      <w:r>
+        <w:t>Dim</w:t>
+      </w:r>
+      <w:proofErr w:type="spellEnd"/>
+      <w:r>
+        <w:t xml:space="preserve">) se </w:t>
+      </w:r>
+      <w:proofErr w:type="spellStart"/>
+      <w:r>
+        <w:t>Bright</w:t>
+      </w:r>
+      <w:proofErr w:type="spellEnd"/>
+      <w:r>
+        <w:t xml:space="preserve"> a </w:t>
+      </w:r>
+      <w:proofErr w:type="spellStart"/>
+      <w:r>
+        <w:t>Clear</w:t>
+      </w:r>
+      <w:proofErr w:type="spellEnd"/>
+      <w:r>
+        <w:t xml:space="preserve"> výrazněji liší.</w:t>
       </w:r>
     </w:p>
     <w:p>
@@ -14453,8 +14991,1165 @@
     </w:p>
     <w:p>
       <w:pPr>
-        <w:ind w:left="357"/>
+        <w:suppressAutoHyphens w:val="0"/>
+        <w:spacing w:line="259" w:lineRule="auto"/>
+        <w:ind w:left="-3"/>
+        <w:contextualSpacing/>
         <w:jc w:val="both"/>
+        <w:textAlignment w:val="auto"/>
+      </w:pPr>
+      <w:r>
+        <w:t xml:space="preserve">Vzhledem k provedeným předpokladům (viz bod b), jsem se rozhodl provést </w:t>
+      </w:r>
+      <w:proofErr w:type="spellStart"/>
+      <w:r>
+        <w:t>Kruskalův-Wallisův</w:t>
+      </w:r>
+      <w:proofErr w:type="spellEnd"/>
+      <w:r>
+        <w:t xml:space="preserve"> test. Musíme brát zřetel, že ne všechny předpoklady byly splněny, ačkoliv k tomuto testu se můžeme uchýlit, protože test je brán jako jeden z robustnějších.</w:t>
+      </w:r>
+    </w:p>
+    <w:p>
+      <w:pPr>
+        <w:suppressAutoHyphens w:val="0"/>
+        <w:spacing w:line="259" w:lineRule="auto"/>
+        <w:ind w:left="-3"/>
+        <w:contextualSpacing/>
+        <w:jc w:val="both"/>
+        <w:textAlignment w:val="auto"/>
+      </w:pPr>
+    </w:p>
+    <w:p>
+      <w:pPr>
+        <w:jc w:val="both"/>
+        <w:rPr>
+          <w:rFonts w:asciiTheme="minorHAnsi" w:eastAsia="Times New Roman" w:hAnsiTheme="minorHAnsi" w:cstheme="minorHAnsi"/>
+          <w:sz w:val="21"/>
+          <w:szCs w:val="21"/>
+          <w:lang w:eastAsia="cs-CZ"/>
+        </w:rPr>
+      </w:pPr>
+      <w:r>
+        <w:rPr>
+          <w:rFonts w:asciiTheme="minorHAnsi" w:eastAsia="Times New Roman" w:hAnsiTheme="minorHAnsi" w:cstheme="minorHAnsi"/>
+          <w:sz w:val="21"/>
+          <w:szCs w:val="21"/>
+          <w:lang w:eastAsia="cs-CZ"/>
+        </w:rPr>
+        <w:t>Na hladině významnosti 0,05 zamítáme nulovou hypotézu, a tak předpokládáme, že mediány světelných toků dle výrobce se</w:t>
+      </w:r>
+      <w:r>
+        <w:rPr>
+          <w:rFonts w:asciiTheme="minorHAnsi" w:eastAsia="Times New Roman" w:hAnsiTheme="minorHAnsi" w:cstheme="minorHAnsi"/>
+          <w:sz w:val="21"/>
+          <w:szCs w:val="21"/>
+          <w:lang w:eastAsia="cs-CZ"/>
+        </w:rPr>
+        <w:t xml:space="preserve"> někde </w:t>
+      </w:r>
+      <w:r>
+        <w:rPr>
+          <w:rFonts w:asciiTheme="minorHAnsi" w:eastAsia="Times New Roman" w:hAnsiTheme="minorHAnsi" w:cstheme="minorHAnsi"/>
+          <w:sz w:val="21"/>
+          <w:szCs w:val="21"/>
+          <w:lang w:eastAsia="cs-CZ"/>
+        </w:rPr>
+        <w:t xml:space="preserve">statisticky </w:t>
+      </w:r>
+      <w:r>
+        <w:rPr>
+          <w:rFonts w:asciiTheme="minorHAnsi" w:eastAsia="Times New Roman" w:hAnsiTheme="minorHAnsi" w:cstheme="minorHAnsi"/>
+          <w:sz w:val="21"/>
+          <w:szCs w:val="21"/>
+          <w:lang w:eastAsia="cs-CZ"/>
+        </w:rPr>
+        <w:t>signifikantně</w:t>
+      </w:r>
+      <w:r>
+        <w:rPr>
+          <w:rFonts w:asciiTheme="minorHAnsi" w:eastAsia="Times New Roman" w:hAnsiTheme="minorHAnsi" w:cstheme="minorHAnsi"/>
+          <w:sz w:val="21"/>
+          <w:szCs w:val="21"/>
+          <w:lang w:eastAsia="cs-CZ"/>
+        </w:rPr>
+        <w:t xml:space="preserve"> liší</w:t>
+      </w:r>
+      <w:r>
+        <w:rPr>
+          <w:rFonts w:asciiTheme="minorHAnsi" w:eastAsia="Times New Roman" w:hAnsiTheme="minorHAnsi" w:cstheme="minorHAnsi"/>
+          <w:sz w:val="21"/>
+          <w:szCs w:val="21"/>
+          <w:lang w:eastAsia="cs-CZ"/>
+        </w:rPr>
+        <w:t xml:space="preserve">. Rozhodneme se provést </w:t>
+      </w:r>
+      <w:r>
+        <w:rPr>
+          <w:rFonts w:asciiTheme="minorHAnsi" w:eastAsia="Times New Roman" w:hAnsiTheme="minorHAnsi" w:cstheme="minorHAnsi"/>
+          <w:sz w:val="21"/>
+          <w:szCs w:val="21"/>
+          <w:lang w:eastAsia="cs-CZ"/>
+        </w:rPr>
+        <w:t xml:space="preserve">Dunnové post hoc analýzu, abychom mohli provést </w:t>
+      </w:r>
+      <w:r>
+        <w:rPr>
+          <w:rFonts w:asciiTheme="minorHAnsi" w:eastAsia="Times New Roman" w:hAnsiTheme="minorHAnsi" w:cstheme="minorHAnsi"/>
+          <w:sz w:val="21"/>
+          <w:szCs w:val="21"/>
+          <w:lang w:eastAsia="cs-CZ"/>
+        </w:rPr>
+        <w:t xml:space="preserve">exaktní </w:t>
+      </w:r>
+      <w:r>
+        <w:rPr>
+          <w:rFonts w:asciiTheme="minorHAnsi" w:eastAsia="Times New Roman" w:hAnsiTheme="minorHAnsi" w:cstheme="minorHAnsi"/>
+          <w:sz w:val="21"/>
+          <w:szCs w:val="21"/>
+          <w:lang w:eastAsia="cs-CZ"/>
+        </w:rPr>
+        <w:t>závěry</w:t>
+      </w:r>
+      <w:r>
+        <w:rPr>
+          <w:rFonts w:asciiTheme="minorHAnsi" w:eastAsia="Times New Roman" w:hAnsiTheme="minorHAnsi" w:cstheme="minorHAnsi"/>
+          <w:sz w:val="21"/>
+          <w:szCs w:val="21"/>
+          <w:lang w:eastAsia="cs-CZ"/>
+        </w:rPr>
+        <w:t>.</w:t>
+      </w:r>
+    </w:p>
+    <w:p>
+      <w:pPr>
+        <w:pStyle w:val="Titulek"/>
+        <w:keepNext/>
+        <w:jc w:val="center"/>
+      </w:pPr>
+      <w:r>
+        <w:t xml:space="preserve">Tab. </w:t>
+      </w:r>
+      <w:r>
+        <w:rPr>
+          <w:lang w:val="en-US"/>
+        </w:rPr>
+        <w:t>9</w:t>
+      </w:r>
+      <w:r>
+        <w:t>: Výsledky Dunnové post hoc analýzy</w:t>
+      </w:r>
+    </w:p>
+    <w:tbl>
+      <w:tblPr>
+        <w:tblStyle w:val="Mkatabulky"/>
+        <w:tblW w:w="0" w:type="auto"/>
+        <w:tblLook w:val="04A0" w:firstRow="1" w:lastRow="0" w:firstColumn="1" w:lastColumn="0" w:noHBand="0" w:noVBand="1"/>
+      </w:tblPr>
+      <w:tblGrid>
+        <w:gridCol w:w="4531"/>
+        <w:gridCol w:w="4531"/>
+      </w:tblGrid>
+      <w:tr>
+        <w:tc>
+          <w:tcPr>
+            <w:tcW w:w="4531" w:type="dxa"/>
+          </w:tcPr>
+          <w:p>
+            <w:pPr>
+              <w:pStyle w:val="Titulek"/>
+              <w:keepNext/>
+              <w:jc w:val="center"/>
+              <w:rPr>
+                <w:b/>
+                <w:bCs/>
+                <w:sz w:val="22"/>
+                <w:szCs w:val="22"/>
+              </w:rPr>
+            </w:pPr>
+            <w:r>
+              <w:rPr>
+                <w:b/>
+                <w:bCs/>
+                <w:color w:val="auto"/>
+                <w:sz w:val="22"/>
+                <w:szCs w:val="22"/>
+              </w:rPr>
+              <w:t>Srovnání</w:t>
+            </w:r>
+          </w:p>
+        </w:tc>
+        <w:tc>
+          <w:tcPr>
+            <w:tcW w:w="4531" w:type="dxa"/>
+          </w:tcPr>
+          <w:p>
+            <w:pPr>
+              <w:pStyle w:val="Titulek"/>
+              <w:keepNext/>
+              <w:jc w:val="center"/>
+              <w:rPr>
+                <w:b/>
+                <w:bCs/>
+                <w:sz w:val="22"/>
+                <w:szCs w:val="22"/>
+                <w:lang w:val="en-US"/>
+              </w:rPr>
+            </w:pPr>
+            <w:r>
+              <w:rPr>
+                <w:b/>
+                <w:bCs/>
+                <w:color w:val="auto"/>
+                <w:sz w:val="22"/>
+                <w:szCs w:val="22"/>
+              </w:rPr>
+              <w:t>p-hodnota</w:t>
+            </w:r>
+          </w:p>
+        </w:tc>
+      </w:tr>
+      <w:tr>
+        <w:tc>
+          <w:tcPr>
+            <w:tcW w:w="4531" w:type="dxa"/>
+          </w:tcPr>
+          <w:p>
+            <w:pPr>
+              <w:pStyle w:val="Titulek"/>
+              <w:keepNext/>
+              <w:jc w:val="center"/>
+              <w:rPr>
+                <w:i w:val="0"/>
+                <w:iCs w:val="0"/>
+                <w:sz w:val="22"/>
+                <w:szCs w:val="22"/>
+                <w:lang w:val="en-US"/>
+              </w:rPr>
+            </w:pPr>
+            <w:r>
+              <w:rPr>
+                <w:i w:val="0"/>
+                <w:iCs w:val="0"/>
+                <w:color w:val="auto"/>
+                <w:sz w:val="22"/>
+                <w:szCs w:val="22"/>
+                <w:lang w:val="en-US"/>
+              </w:rPr>
+              <w:t>Amber</w:t>
+            </w:r>
+            <w:r>
+              <w:rPr>
+                <w:i w:val="0"/>
+                <w:iCs w:val="0"/>
+                <w:color w:val="auto"/>
+                <w:sz w:val="22"/>
+                <w:szCs w:val="22"/>
+                <w:lang w:val="en-US"/>
+              </w:rPr>
+              <w:t xml:space="preserve"> </w:t>
+            </w:r>
+            <w:r>
+              <w:rPr>
+                <w:i w:val="0"/>
+                <w:iCs w:val="0"/>
+                <w:color w:val="auto"/>
+                <w:sz w:val="22"/>
+                <w:szCs w:val="22"/>
+                <w:lang w:val="en-US"/>
+              </w:rPr>
+              <w:t>-</w:t>
+            </w:r>
+            <w:r>
+              <w:rPr>
+                <w:i w:val="0"/>
+                <w:iCs w:val="0"/>
+                <w:color w:val="auto"/>
+                <w:sz w:val="22"/>
+                <w:szCs w:val="22"/>
+                <w:lang w:val="en-US"/>
+              </w:rPr>
+              <w:t xml:space="preserve"> </w:t>
+            </w:r>
+            <w:r>
+              <w:rPr>
+                <w:i w:val="0"/>
+                <w:iCs w:val="0"/>
+                <w:color w:val="auto"/>
+                <w:sz w:val="22"/>
+                <w:szCs w:val="22"/>
+                <w:lang w:val="en-US"/>
+              </w:rPr>
+              <w:t>Bright</w:t>
+            </w:r>
+          </w:p>
+        </w:tc>
+        <w:tc>
+          <w:tcPr>
+            <w:tcW w:w="4531" w:type="dxa"/>
+          </w:tcPr>
+          <w:p>
+            <w:pPr>
+              <w:pStyle w:val="Titulek"/>
+              <w:keepNext/>
+              <w:jc w:val="center"/>
+              <w:rPr>
+                <w:i w:val="0"/>
+                <w:iCs w:val="0"/>
+                <w:color w:val="auto"/>
+                <w:sz w:val="22"/>
+                <w:szCs w:val="22"/>
+              </w:rPr>
+            </w:pPr>
+            <w:r>
+              <w:rPr>
+                <w:i w:val="0"/>
+                <w:iCs w:val="0"/>
+                <w:color w:val="auto"/>
+                <w:sz w:val="22"/>
+                <w:szCs w:val="22"/>
+                <w:lang w:val="en-US"/>
+              </w:rPr>
+              <w:t>&lt; 0</w:t>
+            </w:r>
+            <w:r>
+              <w:rPr>
+                <w:i w:val="0"/>
+                <w:iCs w:val="0"/>
+                <w:color w:val="auto"/>
+                <w:sz w:val="22"/>
+                <w:szCs w:val="22"/>
+                <w:lang w:val="en-US"/>
+              </w:rPr>
+              <w:t>,</w:t>
+            </w:r>
+            <w:r>
+              <w:rPr>
+                <w:i w:val="0"/>
+                <w:iCs w:val="0"/>
+                <w:color w:val="auto"/>
+                <w:sz w:val="22"/>
+                <w:szCs w:val="22"/>
+                <w:lang w:val="en-US"/>
+              </w:rPr>
+              <w:t>001</w:t>
+            </w:r>
+          </w:p>
+        </w:tc>
+      </w:tr>
+      <w:tr>
+        <w:tc>
+          <w:tcPr>
+            <w:tcW w:w="4531" w:type="dxa"/>
+          </w:tcPr>
+          <w:p>
+            <w:pPr>
+              <w:pStyle w:val="Titulek"/>
+              <w:keepNext/>
+              <w:jc w:val="center"/>
+              <w:rPr>
+                <w:lang w:val="en-US"/>
+              </w:rPr>
+            </w:pPr>
+            <w:r>
+              <w:rPr>
+                <w:i w:val="0"/>
+                <w:iCs w:val="0"/>
+                <w:color w:val="auto"/>
+                <w:sz w:val="22"/>
+                <w:szCs w:val="22"/>
+                <w:lang w:val="en-US"/>
+              </w:rPr>
+              <w:t>Amber - Clear</w:t>
+            </w:r>
+          </w:p>
+        </w:tc>
+        <w:tc>
+          <w:tcPr>
+            <w:tcW w:w="4531" w:type="dxa"/>
+          </w:tcPr>
+          <w:p>
+            <w:pPr>
+              <w:pStyle w:val="Titulek"/>
+              <w:keepNext/>
+              <w:jc w:val="center"/>
+              <w:rPr>
+                <w:i w:val="0"/>
+                <w:iCs w:val="0"/>
+                <w:color w:val="auto"/>
+                <w:sz w:val="22"/>
+                <w:szCs w:val="22"/>
+                <w:lang w:val="en-US"/>
+              </w:rPr>
+            </w:pPr>
+            <w:r>
+              <w:rPr>
+                <w:i w:val="0"/>
+                <w:iCs w:val="0"/>
+                <w:color w:val="auto"/>
+                <w:sz w:val="22"/>
+                <w:szCs w:val="22"/>
+                <w:lang w:val="en-US"/>
+              </w:rPr>
+              <w:t>&lt; 0</w:t>
+            </w:r>
+            <w:r>
+              <w:rPr>
+                <w:i w:val="0"/>
+                <w:iCs w:val="0"/>
+                <w:color w:val="auto"/>
+                <w:sz w:val="22"/>
+                <w:szCs w:val="22"/>
+                <w:lang w:val="en-US"/>
+              </w:rPr>
+              <w:t>,</w:t>
+            </w:r>
+            <w:r>
+              <w:rPr>
+                <w:i w:val="0"/>
+                <w:iCs w:val="0"/>
+                <w:color w:val="auto"/>
+                <w:sz w:val="22"/>
+                <w:szCs w:val="22"/>
+                <w:lang w:val="en-US"/>
+              </w:rPr>
+              <w:t>001</w:t>
+            </w:r>
+          </w:p>
+        </w:tc>
+      </w:tr>
+      <w:tr>
+        <w:tc>
+          <w:tcPr>
+            <w:tcW w:w="4531" w:type="dxa"/>
+          </w:tcPr>
+          <w:p>
+            <w:pPr>
+              <w:pStyle w:val="Titulek"/>
+              <w:keepNext/>
+              <w:jc w:val="center"/>
+              <w:rPr>
+                <w:lang w:val="en-US"/>
+              </w:rPr>
+            </w:pPr>
+            <w:r>
+              <w:rPr>
+                <w:i w:val="0"/>
+                <w:iCs w:val="0"/>
+                <w:color w:val="auto"/>
+                <w:sz w:val="22"/>
+                <w:szCs w:val="22"/>
+                <w:lang w:val="en-US"/>
+              </w:rPr>
+              <w:t xml:space="preserve">Bright </w:t>
+            </w:r>
+            <w:r>
+              <w:rPr>
+                <w:i w:val="0"/>
+                <w:iCs w:val="0"/>
+                <w:color w:val="auto"/>
+                <w:sz w:val="22"/>
+                <w:szCs w:val="22"/>
+                <w:lang w:val="en-US"/>
+              </w:rPr>
+              <w:t>-</w:t>
+            </w:r>
+            <w:r>
+              <w:rPr>
+                <w:i w:val="0"/>
+                <w:iCs w:val="0"/>
+                <w:color w:val="auto"/>
+                <w:sz w:val="22"/>
+                <w:szCs w:val="22"/>
+                <w:lang w:val="en-US"/>
+              </w:rPr>
+              <w:t xml:space="preserve"> Clear</w:t>
+            </w:r>
+          </w:p>
+        </w:tc>
+        <w:tc>
+          <w:tcPr>
+            <w:tcW w:w="4531" w:type="dxa"/>
+          </w:tcPr>
+          <w:p>
+            <w:pPr>
+              <w:pStyle w:val="Titulek"/>
+              <w:keepNext/>
+              <w:jc w:val="center"/>
+              <w:rPr>
+                <w:i w:val="0"/>
+                <w:iCs w:val="0"/>
+                <w:color w:val="auto"/>
+                <w:sz w:val="22"/>
+                <w:szCs w:val="22"/>
+                <w:lang w:val="en-US"/>
+              </w:rPr>
+            </w:pPr>
+            <w:r>
+              <w:rPr>
+                <w:i w:val="0"/>
+                <w:iCs w:val="0"/>
+                <w:color w:val="auto"/>
+                <w:sz w:val="22"/>
+                <w:szCs w:val="22"/>
+                <w:lang w:val="en-US"/>
+              </w:rPr>
+              <w:t>&gt;</w:t>
+            </w:r>
+            <w:r>
+              <w:rPr>
+                <w:i w:val="0"/>
+                <w:iCs w:val="0"/>
+                <w:color w:val="auto"/>
+                <w:sz w:val="22"/>
+                <w:szCs w:val="22"/>
+                <w:lang w:val="en-US"/>
+              </w:rPr>
+              <w:t xml:space="preserve"> 0</w:t>
+            </w:r>
+            <w:r>
+              <w:rPr>
+                <w:i w:val="0"/>
+                <w:iCs w:val="0"/>
+                <w:color w:val="auto"/>
+                <w:sz w:val="22"/>
+                <w:szCs w:val="22"/>
+                <w:lang w:val="en-US"/>
+              </w:rPr>
+              <w:t>,</w:t>
+            </w:r>
+            <w:r>
+              <w:rPr>
+                <w:i w:val="0"/>
+                <w:iCs w:val="0"/>
+                <w:color w:val="auto"/>
+                <w:sz w:val="22"/>
+                <w:szCs w:val="22"/>
+                <w:lang w:val="en-US"/>
+              </w:rPr>
+              <w:t>999</w:t>
+            </w:r>
+          </w:p>
+        </w:tc>
+      </w:tr>
+      <w:tr>
+        <w:tc>
+          <w:tcPr>
+            <w:tcW w:w="4531" w:type="dxa"/>
+          </w:tcPr>
+          <w:p>
+            <w:pPr>
+              <w:pStyle w:val="Titulek"/>
+              <w:keepNext/>
+              <w:jc w:val="center"/>
+              <w:rPr>
+                <w:lang w:val="en-US"/>
+              </w:rPr>
+            </w:pPr>
+            <w:r>
+              <w:rPr>
+                <w:i w:val="0"/>
+                <w:iCs w:val="0"/>
+                <w:color w:val="auto"/>
+                <w:sz w:val="22"/>
+                <w:szCs w:val="22"/>
+                <w:lang w:val="en-US"/>
+              </w:rPr>
+              <w:t>Amber - Dim</w:t>
+            </w:r>
+          </w:p>
+        </w:tc>
+        <w:tc>
+          <w:tcPr>
+            <w:tcW w:w="4531" w:type="dxa"/>
+          </w:tcPr>
+          <w:p>
+            <w:pPr>
+              <w:pStyle w:val="Titulek"/>
+              <w:keepNext/>
+              <w:jc w:val="center"/>
+              <w:rPr>
+                <w:i w:val="0"/>
+                <w:iCs w:val="0"/>
+                <w:color w:val="auto"/>
+                <w:sz w:val="22"/>
+                <w:szCs w:val="22"/>
+                <w:lang w:val="en-US"/>
+              </w:rPr>
+            </w:pPr>
+            <w:r>
+              <w:rPr>
+                <w:i w:val="0"/>
+                <w:iCs w:val="0"/>
+                <w:color w:val="auto"/>
+                <w:sz w:val="22"/>
+                <w:szCs w:val="22"/>
+                <w:lang w:val="en-US"/>
+              </w:rPr>
+              <w:t>&lt; 0</w:t>
+            </w:r>
+            <w:r>
+              <w:rPr>
+                <w:i w:val="0"/>
+                <w:iCs w:val="0"/>
+                <w:color w:val="auto"/>
+                <w:sz w:val="22"/>
+                <w:szCs w:val="22"/>
+                <w:lang w:val="en-US"/>
+              </w:rPr>
+              <w:t>,</w:t>
+            </w:r>
+            <w:r>
+              <w:rPr>
+                <w:i w:val="0"/>
+                <w:iCs w:val="0"/>
+                <w:color w:val="auto"/>
+                <w:sz w:val="22"/>
+                <w:szCs w:val="22"/>
+                <w:lang w:val="en-US"/>
+              </w:rPr>
+              <w:t>001</w:t>
+            </w:r>
+          </w:p>
+        </w:tc>
+      </w:tr>
+      <w:tr>
+        <w:tc>
+          <w:tcPr>
+            <w:tcW w:w="4531" w:type="dxa"/>
+          </w:tcPr>
+          <w:p>
+            <w:pPr>
+              <w:pStyle w:val="Titulek"/>
+              <w:keepNext/>
+              <w:jc w:val="center"/>
+              <w:rPr>
+                <w:lang w:val="en-US"/>
+              </w:rPr>
+            </w:pPr>
+            <w:r>
+              <w:rPr>
+                <w:i w:val="0"/>
+                <w:iCs w:val="0"/>
+                <w:color w:val="auto"/>
+                <w:sz w:val="22"/>
+                <w:szCs w:val="22"/>
+                <w:lang w:val="en-US"/>
+              </w:rPr>
+              <w:t>Bright - Dim</w:t>
+            </w:r>
+          </w:p>
+        </w:tc>
+        <w:tc>
+          <w:tcPr>
+            <w:tcW w:w="4531" w:type="dxa"/>
+          </w:tcPr>
+          <w:p>
+            <w:pPr>
+              <w:pStyle w:val="Titulek"/>
+              <w:keepNext/>
+              <w:jc w:val="center"/>
+              <w:rPr>
+                <w:i w:val="0"/>
+                <w:iCs w:val="0"/>
+                <w:color w:val="auto"/>
+                <w:sz w:val="22"/>
+                <w:szCs w:val="22"/>
+                <w:lang w:val="en-US"/>
+              </w:rPr>
+            </w:pPr>
+            <w:r>
+              <w:rPr>
+                <w:i w:val="0"/>
+                <w:iCs w:val="0"/>
+                <w:color w:val="auto"/>
+                <w:sz w:val="22"/>
+                <w:szCs w:val="22"/>
+                <w:lang w:val="en-US"/>
+              </w:rPr>
+              <w:t>&gt; 0</w:t>
+            </w:r>
+            <w:r>
+              <w:rPr>
+                <w:i w:val="0"/>
+                <w:iCs w:val="0"/>
+                <w:color w:val="auto"/>
+                <w:sz w:val="22"/>
+                <w:szCs w:val="22"/>
+                <w:lang w:val="en-US"/>
+              </w:rPr>
+              <w:t>,</w:t>
+            </w:r>
+            <w:r>
+              <w:rPr>
+                <w:i w:val="0"/>
+                <w:iCs w:val="0"/>
+                <w:color w:val="auto"/>
+                <w:sz w:val="22"/>
+                <w:szCs w:val="22"/>
+                <w:lang w:val="en-US"/>
+              </w:rPr>
+              <w:t>999</w:t>
+            </w:r>
+          </w:p>
+        </w:tc>
+      </w:tr>
+      <w:tr>
+        <w:tc>
+          <w:tcPr>
+            <w:tcW w:w="4531" w:type="dxa"/>
+          </w:tcPr>
+          <w:p>
+            <w:pPr>
+              <w:pStyle w:val="Titulek"/>
+              <w:keepNext/>
+              <w:jc w:val="center"/>
+              <w:rPr>
+                <w:i w:val="0"/>
+                <w:iCs w:val="0"/>
+                <w:color w:val="auto"/>
+                <w:sz w:val="22"/>
+                <w:szCs w:val="22"/>
+                <w:lang w:val="en-US"/>
+              </w:rPr>
+            </w:pPr>
+            <w:r>
+              <w:rPr>
+                <w:i w:val="0"/>
+                <w:iCs w:val="0"/>
+                <w:color w:val="auto"/>
+                <w:sz w:val="22"/>
+                <w:szCs w:val="22"/>
+                <w:lang w:val="en-US"/>
+              </w:rPr>
+              <w:t>Clear - Dim</w:t>
+            </w:r>
+          </w:p>
+        </w:tc>
+        <w:tc>
+          <w:tcPr>
+            <w:tcW w:w="4531" w:type="dxa"/>
+          </w:tcPr>
+          <w:p>
+            <w:pPr>
+              <w:pStyle w:val="Titulek"/>
+              <w:keepNext/>
+              <w:jc w:val="center"/>
+              <w:rPr>
+                <w:i w:val="0"/>
+                <w:iCs w:val="0"/>
+                <w:color w:val="auto"/>
+                <w:sz w:val="22"/>
+                <w:szCs w:val="22"/>
+                <w:lang w:val="en-US"/>
+              </w:rPr>
+            </w:pPr>
+            <w:r>
+              <w:rPr>
+                <w:i w:val="0"/>
+                <w:iCs w:val="0"/>
+                <w:color w:val="auto"/>
+                <w:sz w:val="22"/>
+                <w:szCs w:val="22"/>
+                <w:lang w:val="en-US"/>
+              </w:rPr>
+              <w:t>&gt; 0</w:t>
+            </w:r>
+            <w:r>
+              <w:rPr>
+                <w:i w:val="0"/>
+                <w:iCs w:val="0"/>
+                <w:color w:val="auto"/>
+                <w:sz w:val="22"/>
+                <w:szCs w:val="22"/>
+                <w:lang w:val="en-US"/>
+              </w:rPr>
+              <w:t>,</w:t>
+            </w:r>
+            <w:r>
+              <w:rPr>
+                <w:i w:val="0"/>
+                <w:iCs w:val="0"/>
+                <w:color w:val="auto"/>
+                <w:sz w:val="22"/>
+                <w:szCs w:val="22"/>
+                <w:lang w:val="en-US"/>
+              </w:rPr>
+              <w:t>999</w:t>
+            </w:r>
+          </w:p>
+        </w:tc>
+      </w:tr>
+    </w:tbl>
+    <w:p>
+      <w:pPr>
+        <w:pStyle w:val="Titulek"/>
+        <w:keepNext/>
+        <w:jc w:val="center"/>
+        <w:rPr>
+          <w:lang w:val="en-US"/>
+        </w:rPr>
+      </w:pPr>
+    </w:p>
+    <w:p>
+      <w:pPr>
+        <w:jc w:val="both"/>
+        <w:rPr>
+          <w:rFonts w:asciiTheme="minorHAnsi" w:eastAsia="Times New Roman" w:hAnsiTheme="minorHAnsi" w:cstheme="minorHAnsi"/>
+          <w:sz w:val="21"/>
+          <w:szCs w:val="21"/>
+          <w:lang w:eastAsia="cs-CZ"/>
+        </w:rPr>
+      </w:pPr>
+      <w:r>
+        <w:rPr>
+          <w:rFonts w:asciiTheme="minorHAnsi" w:eastAsia="Times New Roman" w:hAnsiTheme="minorHAnsi" w:cstheme="minorHAnsi"/>
+          <w:sz w:val="21"/>
+          <w:szCs w:val="21"/>
+          <w:lang w:eastAsia="cs-CZ"/>
+        </w:rPr>
+        <w:t>V zavilosti na výsledcích z Dunnové post hoc analýze (viz Tab. 9), lze považovat za homogenní, co se týče světelného toku (</w:t>
+      </w:r>
+      <w:proofErr w:type="spellStart"/>
+      <w:r>
+        <w:rPr>
+          <w:rFonts w:asciiTheme="minorHAnsi" w:eastAsia="Times New Roman" w:hAnsiTheme="minorHAnsi" w:cstheme="minorHAnsi"/>
+          <w:sz w:val="21"/>
+          <w:szCs w:val="21"/>
+          <w:lang w:eastAsia="cs-CZ"/>
+        </w:rPr>
+        <w:t>lm</w:t>
+      </w:r>
+      <w:proofErr w:type="spellEnd"/>
+      <w:r>
+        <w:rPr>
+          <w:rFonts w:asciiTheme="minorHAnsi" w:eastAsia="Times New Roman" w:hAnsiTheme="minorHAnsi" w:cstheme="minorHAnsi"/>
+          <w:sz w:val="21"/>
+          <w:szCs w:val="21"/>
+          <w:lang w:eastAsia="cs-CZ"/>
+        </w:rPr>
+        <w:t xml:space="preserve">), výrobce </w:t>
+      </w:r>
+      <w:proofErr w:type="spellStart"/>
+      <w:r>
+        <w:rPr>
+          <w:rFonts w:asciiTheme="minorHAnsi" w:eastAsia="Times New Roman" w:hAnsiTheme="minorHAnsi" w:cstheme="minorHAnsi"/>
+          <w:sz w:val="21"/>
+          <w:szCs w:val="21"/>
+          <w:lang w:eastAsia="cs-CZ"/>
+        </w:rPr>
+        <w:t>Bright</w:t>
+      </w:r>
+      <w:proofErr w:type="spellEnd"/>
+      <w:r>
+        <w:rPr>
+          <w:rFonts w:asciiTheme="minorHAnsi" w:eastAsia="Times New Roman" w:hAnsiTheme="minorHAnsi" w:cstheme="minorHAnsi"/>
+          <w:sz w:val="21"/>
+          <w:szCs w:val="21"/>
+          <w:lang w:eastAsia="cs-CZ"/>
+        </w:rPr>
+        <w:t xml:space="preserve">, </w:t>
+      </w:r>
+      <w:proofErr w:type="spellStart"/>
+      <w:r>
+        <w:rPr>
+          <w:rFonts w:asciiTheme="minorHAnsi" w:eastAsia="Times New Roman" w:hAnsiTheme="minorHAnsi" w:cstheme="minorHAnsi"/>
+          <w:sz w:val="21"/>
+          <w:szCs w:val="21"/>
+          <w:lang w:eastAsia="cs-CZ"/>
+        </w:rPr>
+        <w:t>Clear</w:t>
+      </w:r>
+      <w:proofErr w:type="spellEnd"/>
+      <w:r>
+        <w:rPr>
+          <w:rFonts w:asciiTheme="minorHAnsi" w:eastAsia="Times New Roman" w:hAnsiTheme="minorHAnsi" w:cstheme="minorHAnsi"/>
+          <w:sz w:val="21"/>
+          <w:szCs w:val="21"/>
+          <w:lang w:eastAsia="cs-CZ"/>
+        </w:rPr>
+        <w:t xml:space="preserve">, </w:t>
+      </w:r>
+      <w:proofErr w:type="spellStart"/>
+      <w:r>
+        <w:rPr>
+          <w:rFonts w:asciiTheme="minorHAnsi" w:eastAsia="Times New Roman" w:hAnsiTheme="minorHAnsi" w:cstheme="minorHAnsi"/>
+          <w:sz w:val="21"/>
+          <w:szCs w:val="21"/>
+          <w:lang w:eastAsia="cs-CZ"/>
+        </w:rPr>
+        <w:t>Dim</w:t>
+      </w:r>
+      <w:proofErr w:type="spellEnd"/>
+      <w:r>
+        <w:rPr>
+          <w:rFonts w:asciiTheme="minorHAnsi" w:eastAsia="Times New Roman" w:hAnsiTheme="minorHAnsi" w:cstheme="minorHAnsi"/>
+          <w:sz w:val="21"/>
+          <w:szCs w:val="21"/>
+          <w:lang w:eastAsia="cs-CZ"/>
+        </w:rPr>
+        <w:t>. Medián výrobce Amber se jako jediný statisticky signifikantně liší oproti ostatním výrobcům.</w:t>
+      </w:r>
+      <w:r>
+        <w:rPr>
+          <w:rFonts w:asciiTheme="minorHAnsi" w:eastAsia="Times New Roman" w:hAnsiTheme="minorHAnsi" w:cstheme="minorHAnsi"/>
+          <w:sz w:val="21"/>
+          <w:szCs w:val="21"/>
+          <w:lang w:eastAsia="cs-CZ"/>
+        </w:rPr>
+        <w:t xml:space="preserve"> Vlastnost homogenity šel zároveň pozorovat na krabicovém grafu na Obr. 9.</w:t>
+      </w:r>
+    </w:p>
+    <w:p>
+      <w:pPr>
+        <w:jc w:val="both"/>
+        <w:rPr>
+          <w:rFonts w:asciiTheme="minorHAnsi" w:eastAsia="Times New Roman" w:hAnsiTheme="minorHAnsi" w:cstheme="minorHAnsi"/>
+          <w:sz w:val="21"/>
+          <w:szCs w:val="21"/>
+          <w:lang w:eastAsia="cs-CZ"/>
+        </w:rPr>
+      </w:pPr>
+      <w:r>
+        <w:rPr>
+          <w:rFonts w:asciiTheme="minorHAnsi" w:eastAsia="Times New Roman" w:hAnsiTheme="minorHAnsi" w:cstheme="minorHAnsi"/>
+          <w:sz w:val="21"/>
+          <w:szCs w:val="21"/>
+          <w:lang w:eastAsia="cs-CZ"/>
+        </w:rPr>
+        <w:t>Na základě těchto výsledků, lze výrobce seřadit tak, jak je ilustrováno v Tab. 10.</w:t>
+      </w:r>
+    </w:p>
+    <w:p>
+      <w:pPr>
+        <w:pStyle w:val="Titulek"/>
+        <w:keepNext/>
+        <w:jc w:val="center"/>
+      </w:pPr>
+      <w:r>
+        <w:t xml:space="preserve">Tab. </w:t>
+      </w:r>
+      <w:r>
+        <w:rPr>
+          <w:lang w:val="en-US"/>
+        </w:rPr>
+        <w:t>10</w:t>
+      </w:r>
+      <w:r>
+        <w:t xml:space="preserve">: </w:t>
+      </w:r>
+      <w:r>
+        <w:t>Seřazení podle světelného toku znázorňující srovnatelné výrobce</w:t>
+      </w:r>
+    </w:p>
+    <w:tbl>
+      <w:tblPr>
+        <w:tblStyle w:val="Mkatabulky"/>
+        <w:tblW w:w="0" w:type="auto"/>
+        <w:tblLook w:val="04A0" w:firstRow="1" w:lastRow="0" w:firstColumn="1" w:lastColumn="0" w:noHBand="0" w:noVBand="1"/>
+      </w:tblPr>
+      <w:tblGrid>
+        <w:gridCol w:w="9062"/>
+      </w:tblGrid>
+      <w:tr>
+        <w:tc>
+          <w:tcPr>
+            <w:tcW w:w="9062" w:type="dxa"/>
+          </w:tcPr>
+          <w:p>
+            <w:pPr>
+              <w:pStyle w:val="Titulek"/>
+              <w:keepNext/>
+              <w:jc w:val="center"/>
+              <w:rPr>
+                <w:i w:val="0"/>
+                <w:iCs w:val="0"/>
+                <w:color w:val="auto"/>
+                <w:sz w:val="22"/>
+                <w:szCs w:val="22"/>
+              </w:rPr>
+            </w:pPr>
+            <w:proofErr w:type="spellStart"/>
+            <w:r>
+              <w:rPr>
+                <w:i w:val="0"/>
+                <w:iCs w:val="0"/>
+                <w:color w:val="auto"/>
+                <w:sz w:val="22"/>
+                <w:szCs w:val="22"/>
+              </w:rPr>
+              <w:t>Bright</w:t>
+            </w:r>
+            <w:proofErr w:type="spellEnd"/>
+            <w:r>
+              <w:rPr>
+                <w:i w:val="0"/>
+                <w:iCs w:val="0"/>
+                <w:color w:val="auto"/>
+                <w:sz w:val="22"/>
+                <w:szCs w:val="22"/>
+              </w:rPr>
+              <w:t xml:space="preserve">, </w:t>
+            </w:r>
+            <w:proofErr w:type="spellStart"/>
+            <w:r>
+              <w:rPr>
+                <w:i w:val="0"/>
+                <w:iCs w:val="0"/>
+                <w:color w:val="auto"/>
+                <w:sz w:val="22"/>
+                <w:szCs w:val="22"/>
+              </w:rPr>
+              <w:t>Clear</w:t>
+            </w:r>
+            <w:proofErr w:type="spellEnd"/>
+            <w:r>
+              <w:rPr>
+                <w:i w:val="0"/>
+                <w:iCs w:val="0"/>
+                <w:color w:val="auto"/>
+                <w:sz w:val="22"/>
+                <w:szCs w:val="22"/>
+              </w:rPr>
+              <w:t xml:space="preserve">, </w:t>
+            </w:r>
+            <w:proofErr w:type="spellStart"/>
+            <w:r>
+              <w:rPr>
+                <w:i w:val="0"/>
+                <w:iCs w:val="0"/>
+                <w:color w:val="auto"/>
+                <w:sz w:val="22"/>
+                <w:szCs w:val="22"/>
+              </w:rPr>
+              <w:t>Dim</w:t>
+            </w:r>
+            <w:proofErr w:type="spellEnd"/>
+          </w:p>
+        </w:tc>
+      </w:tr>
+      <w:tr>
+        <w:tc>
+          <w:tcPr>
+            <w:tcW w:w="9062" w:type="dxa"/>
+          </w:tcPr>
+          <w:p>
+            <w:pPr>
+              <w:pStyle w:val="Titulek"/>
+              <w:keepNext/>
+              <w:jc w:val="center"/>
+              <w:rPr>
+                <w:i w:val="0"/>
+                <w:iCs w:val="0"/>
+                <w:color w:val="auto"/>
+                <w:sz w:val="22"/>
+                <w:szCs w:val="22"/>
+              </w:rPr>
+            </w:pPr>
+            <w:r>
+              <w:rPr>
+                <w:i w:val="0"/>
+                <w:iCs w:val="0"/>
+                <w:color w:val="auto"/>
+                <w:sz w:val="22"/>
+                <w:szCs w:val="22"/>
+              </w:rPr>
+              <w:t>Amber</w:t>
+            </w:r>
+          </w:p>
+        </w:tc>
+      </w:tr>
+    </w:tbl>
+    <w:p>
+      <w:pPr>
+        <w:pStyle w:val="Titulek"/>
+        <w:keepNext/>
+        <w:jc w:val="center"/>
+      </w:pPr>
+    </w:p>
+    <w:p>
+      <w:pPr>
+        <w:jc w:val="both"/>
+        <w:rPr>
+          <w:rFonts w:asciiTheme="minorHAnsi" w:eastAsia="Times New Roman" w:hAnsiTheme="minorHAnsi" w:cstheme="minorHAnsi"/>
+          <w:sz w:val="21"/>
+          <w:szCs w:val="21"/>
+          <w:lang w:eastAsia="cs-CZ"/>
+        </w:rPr>
+      </w:pPr>
+    </w:p>
+    <w:p>
+      <w:pPr>
+        <w:jc w:val="both"/>
+        <w:rPr>
+          <w:rFonts w:asciiTheme="minorHAnsi" w:eastAsia="Times New Roman" w:hAnsiTheme="minorHAnsi" w:cstheme="minorHAnsi"/>
+          <w:sz w:val="21"/>
+          <w:szCs w:val="21"/>
+          <w:lang w:eastAsia="cs-CZ"/>
+        </w:rPr>
+      </w:pPr>
+    </w:p>
+    <w:p>
+      <w:pPr>
+        <w:jc w:val="both"/>
+        <w:rPr>
+          <w:rFonts w:asciiTheme="minorHAnsi" w:eastAsia="Times New Roman" w:hAnsiTheme="minorHAnsi" w:cstheme="minorHAnsi"/>
+          <w:sz w:val="21"/>
+          <w:szCs w:val="21"/>
+          <w:lang w:eastAsia="cs-CZ"/>
+        </w:rPr>
+      </w:pPr>
+    </w:p>
+    <w:p>
+      <w:pPr>
+        <w:jc w:val="both"/>
+        <w:rPr>
+          <w:rFonts w:asciiTheme="minorHAnsi" w:eastAsia="Times New Roman" w:hAnsiTheme="minorHAnsi" w:cstheme="minorHAnsi"/>
+          <w:sz w:val="21"/>
+          <w:szCs w:val="21"/>
+          <w:lang w:eastAsia="cs-CZ"/>
+        </w:rPr>
+      </w:pPr>
+    </w:p>
+    <w:p>
+      <w:pPr>
+        <w:jc w:val="both"/>
+        <w:rPr>
+          <w:rFonts w:asciiTheme="minorHAnsi" w:eastAsia="Times New Roman" w:hAnsiTheme="minorHAnsi" w:cstheme="minorHAnsi"/>
+          <w:sz w:val="21"/>
+          <w:szCs w:val="21"/>
+          <w:lang w:eastAsia="cs-CZ"/>
+        </w:rPr>
+      </w:pPr>
+    </w:p>
+    <w:p>
+      <w:pPr>
+        <w:jc w:val="both"/>
+        <w:rPr>
+          <w:rFonts w:asciiTheme="minorHAnsi" w:eastAsia="Times New Roman" w:hAnsiTheme="minorHAnsi" w:cstheme="minorHAnsi"/>
+          <w:sz w:val="21"/>
+          <w:szCs w:val="21"/>
+          <w:lang w:eastAsia="cs-CZ"/>
+        </w:rPr>
+      </w:pPr>
+    </w:p>
+    <w:p>
+      <w:pPr>
+        <w:jc w:val="both"/>
+        <w:rPr>
+          <w:rFonts w:asciiTheme="minorHAnsi" w:eastAsia="Times New Roman" w:hAnsiTheme="minorHAnsi" w:cstheme="minorHAnsi"/>
+          <w:sz w:val="21"/>
+          <w:szCs w:val="21"/>
+          <w:lang w:eastAsia="cs-CZ"/>
+        </w:rPr>
+      </w:pPr>
+    </w:p>
+    <w:p>
+      <w:pPr>
+        <w:jc w:val="both"/>
+        <w:rPr>
+          <w:rFonts w:asciiTheme="minorHAnsi" w:hAnsiTheme="minorHAnsi" w:cstheme="minorHAnsi"/>
+        </w:rPr>
       </w:pPr>
     </w:p>
     <w:p>
@@ -16206,6 +17901,119 @@
 <file path=word/numbering.xml><?xml version="1.0" encoding="utf-8"?>
 <w:numbering xmlns:wpc="http://schemas.microsoft.com/office/word/2010/wordprocessingCanvas" xmlns:cx="http://schemas.microsoft.com/office/drawing/2014/chartex" xmlns:cx1="http://schemas.microsoft.com/office/drawing/2015/9/8/chartex" xmlns:cx2="http://schemas.microsoft.com/office/drawing/2015/10/21/chartex" xmlns:cx3="http://schemas.microsoft.com/office/drawing/2016/5/9/chartex" xmlns:cx4="http://schemas.microsoft.com/office/drawing/2016/5/10/chartex" xmlns:cx5="http://schemas.microsoft.com/office/drawing/2016/5/11/chartex" xmlns:cx6="http://schemas.microsoft.com/office/drawing/2016/5/12/chartex" xmlns:cx7="http://schemas.microsoft.com/office/drawing/2016/5/13/chartex" xmlns:cx8="http://schemas.microsoft.com/office/drawing/2016/5/14/chartex" xmlns:mc="http://schemas.openxmlformats.org/markup-compatibility/2006" xmlns:aink="http://schemas.microsoft.com/office/drawing/2016/ink" xmlns:am3d="http://schemas.microsoft.com/office/drawing/2017/model3d" xmlns:o="urn:schemas-microsoft-com:office:office" xmlns:r="http://schemas.openxmlformats.org/officeDocument/2006/relationships" xmlns:m="http://schemas.openxmlformats.org/officeDocument/2006/math" xmlns:v="urn:schemas-microsoft-com:vml" xmlns:wp14="http://schemas.microsoft.com/office/word/2010/wordprocessingDrawing" xmlns:wp="http://schemas.openxmlformats.org/drawingml/2006/wordprocessingDrawing" xmlns:w10="urn:schemas-microsoft-com:office:word" xmlns:w="http://schemas.openxmlformats.org/wordprocessingml/2006/main" xmlns:w14="http://schemas.microsoft.com/office/word/2010/wordml" xmlns:w15="http://schemas.microsoft.com/office/word/2012/wordml" xmlns:w16cex="http://schemas.microsoft.com/office/word/2018/wordml/cex" xmlns:w16cid="http://schemas.microsoft.com/office/word/2016/wordml/cid" xmlns:w16="http://schemas.microsoft.com/office/word/2018/wordml" xmlns:w16se="http://schemas.microsoft.com/office/word/2015/wordml/symex" xmlns:wpg="http://schemas.microsoft.com/office/word/2010/wordprocessingGroup" xmlns:wpi="http://schemas.microsoft.com/office/word/2010/wordprocessingInk" xmlns:wne="http://schemas.microsoft.com/office/word/2006/wordml" xmlns:wps="http://schemas.microsoft.com/office/word/2010/wordprocessingShape" mc:Ignorable="w14 w15 w16se w16cid w16 w16cex wp14">
   <w:abstractNum w:abstractNumId="0" w15:restartNumberingAfterBreak="0">
+    <w:nsid w:val="07700467"/>
+    <w:multiLevelType w:val="hybridMultilevel"/>
+    <w:tmpl w:val="F9EC7DE4"/>
+    <w:lvl w:ilvl="0" w:tplc="0A4C431C">
+      <w:start w:val="1"/>
+      <w:numFmt w:val="bullet"/>
+      <w:lvlText w:val=""/>
+      <w:lvlJc w:val="left"/>
+      <w:pPr>
+        <w:ind w:left="720" w:hanging="360"/>
+      </w:pPr>
+      <w:rPr>
+        <w:rFonts w:ascii="Wingdings" w:eastAsia="Calibri" w:hAnsi="Wingdings" w:cs="Times New Roman" w:hint="default"/>
+      </w:rPr>
+    </w:lvl>
+    <w:lvl w:ilvl="1" w:tplc="04050003" w:tentative="1">
+      <w:start w:val="1"/>
+      <w:numFmt w:val="bullet"/>
+      <w:lvlText w:val="o"/>
+      <w:lvlJc w:val="left"/>
+      <w:pPr>
+        <w:ind w:left="1440" w:hanging="360"/>
+      </w:pPr>
+      <w:rPr>
+        <w:rFonts w:ascii="Courier New" w:hAnsi="Courier New" w:cs="Courier New" w:hint="default"/>
+      </w:rPr>
+    </w:lvl>
+    <w:lvl w:ilvl="2" w:tplc="04050005" w:tentative="1">
+      <w:start w:val="1"/>
+      <w:numFmt w:val="bullet"/>
+      <w:lvlText w:val=""/>
+      <w:lvlJc w:val="left"/>
+      <w:pPr>
+        <w:ind w:left="2160" w:hanging="360"/>
+      </w:pPr>
+      <w:rPr>
+        <w:rFonts w:ascii="Wingdings" w:hAnsi="Wingdings" w:hint="default"/>
+      </w:rPr>
+    </w:lvl>
+    <w:lvl w:ilvl="3" w:tplc="04050001" w:tentative="1">
+      <w:start w:val="1"/>
+      <w:numFmt w:val="bullet"/>
+      <w:lvlText w:val=""/>
+      <w:lvlJc w:val="left"/>
+      <w:pPr>
+        <w:ind w:left="2880" w:hanging="360"/>
+      </w:pPr>
+      <w:rPr>
+        <w:rFonts w:ascii="Symbol" w:hAnsi="Symbol" w:hint="default"/>
+      </w:rPr>
+    </w:lvl>
+    <w:lvl w:ilvl="4" w:tplc="04050003" w:tentative="1">
+      <w:start w:val="1"/>
+      <w:numFmt w:val="bullet"/>
+      <w:lvlText w:val="o"/>
+      <w:lvlJc w:val="left"/>
+      <w:pPr>
+        <w:ind w:left="3600" w:hanging="360"/>
+      </w:pPr>
+      <w:rPr>
+        <w:rFonts w:ascii="Courier New" w:hAnsi="Courier New" w:cs="Courier New" w:hint="default"/>
+      </w:rPr>
+    </w:lvl>
+    <w:lvl w:ilvl="5" w:tplc="04050005" w:tentative="1">
+      <w:start w:val="1"/>
+      <w:numFmt w:val="bullet"/>
+      <w:lvlText w:val=""/>
+      <w:lvlJc w:val="left"/>
+      <w:pPr>
+        <w:ind w:left="4320" w:hanging="360"/>
+      </w:pPr>
+      <w:rPr>
+        <w:rFonts w:ascii="Wingdings" w:hAnsi="Wingdings" w:hint="default"/>
+      </w:rPr>
+    </w:lvl>
+    <w:lvl w:ilvl="6" w:tplc="04050001" w:tentative="1">
+      <w:start w:val="1"/>
+      <w:numFmt w:val="bullet"/>
+      <w:lvlText w:val=""/>
+      <w:lvlJc w:val="left"/>
+      <w:pPr>
+        <w:ind w:left="5040" w:hanging="360"/>
+      </w:pPr>
+      <w:rPr>
+        <w:rFonts w:ascii="Symbol" w:hAnsi="Symbol" w:hint="default"/>
+      </w:rPr>
+    </w:lvl>
+    <w:lvl w:ilvl="7" w:tplc="04050003" w:tentative="1">
+      <w:start w:val="1"/>
+      <w:numFmt w:val="bullet"/>
+      <w:lvlText w:val="o"/>
+      <w:lvlJc w:val="left"/>
+      <w:pPr>
+        <w:ind w:left="5760" w:hanging="360"/>
+      </w:pPr>
+      <w:rPr>
+        <w:rFonts w:ascii="Courier New" w:hAnsi="Courier New" w:cs="Courier New" w:hint="default"/>
+      </w:rPr>
+    </w:lvl>
+    <w:lvl w:ilvl="8" w:tplc="04050005" w:tentative="1">
+      <w:start w:val="1"/>
+      <w:numFmt w:val="bullet"/>
+      <w:lvlText w:val=""/>
+      <w:lvlJc w:val="left"/>
+      <w:pPr>
+        <w:ind w:left="6480" w:hanging="360"/>
+      </w:pPr>
+      <w:rPr>
+        <w:rFonts w:ascii="Wingdings" w:hAnsi="Wingdings" w:hint="default"/>
+      </w:rPr>
+    </w:lvl>
+  </w:abstractNum>
+  <w:abstractNum w:abstractNumId="1" w15:restartNumberingAfterBreak="0">
     <w:nsid w:val="08CF1B2A"/>
     <w:multiLevelType w:val="multilevel"/>
     <w:tmpl w:val="AF1EB582"/>
@@ -16291,7 +18099,120 @@
       </w:pPr>
     </w:lvl>
   </w:abstractNum>
-  <w:abstractNum w:abstractNumId="1" w15:restartNumberingAfterBreak="0">
+  <w:abstractNum w:abstractNumId="2" w15:restartNumberingAfterBreak="0">
+    <w:nsid w:val="207F4D29"/>
+    <w:multiLevelType w:val="hybridMultilevel"/>
+    <w:tmpl w:val="8CBC73B2"/>
+    <w:lvl w:ilvl="0" w:tplc="780E4020">
+      <w:start w:val="1"/>
+      <w:numFmt w:val="bullet"/>
+      <w:lvlText w:val=""/>
+      <w:lvlJc w:val="left"/>
+      <w:pPr>
+        <w:ind w:left="720" w:hanging="360"/>
+      </w:pPr>
+      <w:rPr>
+        <w:rFonts w:ascii="Wingdings" w:eastAsia="Calibri" w:hAnsi="Wingdings" w:cs="Times New Roman" w:hint="default"/>
+      </w:rPr>
+    </w:lvl>
+    <w:lvl w:ilvl="1" w:tplc="04050003" w:tentative="1">
+      <w:start w:val="1"/>
+      <w:numFmt w:val="bullet"/>
+      <w:lvlText w:val="o"/>
+      <w:lvlJc w:val="left"/>
+      <w:pPr>
+        <w:ind w:left="1440" w:hanging="360"/>
+      </w:pPr>
+      <w:rPr>
+        <w:rFonts w:ascii="Courier New" w:hAnsi="Courier New" w:cs="Courier New" w:hint="default"/>
+      </w:rPr>
+    </w:lvl>
+    <w:lvl w:ilvl="2" w:tplc="04050005" w:tentative="1">
+      <w:start w:val="1"/>
+      <w:numFmt w:val="bullet"/>
+      <w:lvlText w:val=""/>
+      <w:lvlJc w:val="left"/>
+      <w:pPr>
+        <w:ind w:left="2160" w:hanging="360"/>
+      </w:pPr>
+      <w:rPr>
+        <w:rFonts w:ascii="Wingdings" w:hAnsi="Wingdings" w:hint="default"/>
+      </w:rPr>
+    </w:lvl>
+    <w:lvl w:ilvl="3" w:tplc="04050001" w:tentative="1">
+      <w:start w:val="1"/>
+      <w:numFmt w:val="bullet"/>
+      <w:lvlText w:val=""/>
+      <w:lvlJc w:val="left"/>
+      <w:pPr>
+        <w:ind w:left="2880" w:hanging="360"/>
+      </w:pPr>
+      <w:rPr>
+        <w:rFonts w:ascii="Symbol" w:hAnsi="Symbol" w:hint="default"/>
+      </w:rPr>
+    </w:lvl>
+    <w:lvl w:ilvl="4" w:tplc="04050003" w:tentative="1">
+      <w:start w:val="1"/>
+      <w:numFmt w:val="bullet"/>
+      <w:lvlText w:val="o"/>
+      <w:lvlJc w:val="left"/>
+      <w:pPr>
+        <w:ind w:left="3600" w:hanging="360"/>
+      </w:pPr>
+      <w:rPr>
+        <w:rFonts w:ascii="Courier New" w:hAnsi="Courier New" w:cs="Courier New" w:hint="default"/>
+      </w:rPr>
+    </w:lvl>
+    <w:lvl w:ilvl="5" w:tplc="04050005" w:tentative="1">
+      <w:start w:val="1"/>
+      <w:numFmt w:val="bullet"/>
+      <w:lvlText w:val=""/>
+      <w:lvlJc w:val="left"/>
+      <w:pPr>
+        <w:ind w:left="4320" w:hanging="360"/>
+      </w:pPr>
+      <w:rPr>
+        <w:rFonts w:ascii="Wingdings" w:hAnsi="Wingdings" w:hint="default"/>
+      </w:rPr>
+    </w:lvl>
+    <w:lvl w:ilvl="6" w:tplc="04050001" w:tentative="1">
+      <w:start w:val="1"/>
+      <w:numFmt w:val="bullet"/>
+      <w:lvlText w:val=""/>
+      <w:lvlJc w:val="left"/>
+      <w:pPr>
+        <w:ind w:left="5040" w:hanging="360"/>
+      </w:pPr>
+      <w:rPr>
+        <w:rFonts w:ascii="Symbol" w:hAnsi="Symbol" w:hint="default"/>
+      </w:rPr>
+    </w:lvl>
+    <w:lvl w:ilvl="7" w:tplc="04050003" w:tentative="1">
+      <w:start w:val="1"/>
+      <w:numFmt w:val="bullet"/>
+      <w:lvlText w:val="o"/>
+      <w:lvlJc w:val="left"/>
+      <w:pPr>
+        <w:ind w:left="5760" w:hanging="360"/>
+      </w:pPr>
+      <w:rPr>
+        <w:rFonts w:ascii="Courier New" w:hAnsi="Courier New" w:cs="Courier New" w:hint="default"/>
+      </w:rPr>
+    </w:lvl>
+    <w:lvl w:ilvl="8" w:tplc="04050005" w:tentative="1">
+      <w:start w:val="1"/>
+      <w:numFmt w:val="bullet"/>
+      <w:lvlText w:val=""/>
+      <w:lvlJc w:val="left"/>
+      <w:pPr>
+        <w:ind w:left="6480" w:hanging="360"/>
+      </w:pPr>
+      <w:rPr>
+        <w:rFonts w:ascii="Wingdings" w:hAnsi="Wingdings" w:hint="default"/>
+      </w:rPr>
+    </w:lvl>
+  </w:abstractNum>
+  <w:abstractNum w:abstractNumId="3" w15:restartNumberingAfterBreak="0">
     <w:nsid w:val="2F1D29C2"/>
     <w:multiLevelType w:val="multilevel"/>
     <w:tmpl w:val="7C3A4C8C"/>
@@ -16404,7 +18325,119 @@
       </w:rPr>
     </w:lvl>
   </w:abstractNum>
-  <w:abstractNum w:abstractNumId="2" w15:restartNumberingAfterBreak="0">
+  <w:abstractNum w:abstractNumId="4" w15:restartNumberingAfterBreak="0">
+    <w:nsid w:val="3E52227A"/>
+    <w:multiLevelType w:val="hybridMultilevel"/>
+    <w:tmpl w:val="B8D66F32"/>
+    <w:lvl w:ilvl="0" w:tplc="0B8AE870">
+      <w:numFmt w:val="bullet"/>
+      <w:lvlText w:val=""/>
+      <w:lvlJc w:val="left"/>
+      <w:pPr>
+        <w:ind w:left="720" w:hanging="360"/>
+      </w:pPr>
+      <w:rPr>
+        <w:rFonts w:ascii="Wingdings" w:eastAsia="Times New Roman" w:hAnsi="Wingdings" w:cs="Segoe UI" w:hint="default"/>
+      </w:rPr>
+    </w:lvl>
+    <w:lvl w:ilvl="1" w:tplc="04050003" w:tentative="1">
+      <w:start w:val="1"/>
+      <w:numFmt w:val="bullet"/>
+      <w:lvlText w:val="o"/>
+      <w:lvlJc w:val="left"/>
+      <w:pPr>
+        <w:ind w:left="1440" w:hanging="360"/>
+      </w:pPr>
+      <w:rPr>
+        <w:rFonts w:ascii="Courier New" w:hAnsi="Courier New" w:cs="Courier New" w:hint="default"/>
+      </w:rPr>
+    </w:lvl>
+    <w:lvl w:ilvl="2" w:tplc="04050005" w:tentative="1">
+      <w:start w:val="1"/>
+      <w:numFmt w:val="bullet"/>
+      <w:lvlText w:val=""/>
+      <w:lvlJc w:val="left"/>
+      <w:pPr>
+        <w:ind w:left="2160" w:hanging="360"/>
+      </w:pPr>
+      <w:rPr>
+        <w:rFonts w:ascii="Wingdings" w:hAnsi="Wingdings" w:hint="default"/>
+      </w:rPr>
+    </w:lvl>
+    <w:lvl w:ilvl="3" w:tplc="04050001" w:tentative="1">
+      <w:start w:val="1"/>
+      <w:numFmt w:val="bullet"/>
+      <w:lvlText w:val=""/>
+      <w:lvlJc w:val="left"/>
+      <w:pPr>
+        <w:ind w:left="2880" w:hanging="360"/>
+      </w:pPr>
+      <w:rPr>
+        <w:rFonts w:ascii="Symbol" w:hAnsi="Symbol" w:hint="default"/>
+      </w:rPr>
+    </w:lvl>
+    <w:lvl w:ilvl="4" w:tplc="04050003" w:tentative="1">
+      <w:start w:val="1"/>
+      <w:numFmt w:val="bullet"/>
+      <w:lvlText w:val="o"/>
+      <w:lvlJc w:val="left"/>
+      <w:pPr>
+        <w:ind w:left="3600" w:hanging="360"/>
+      </w:pPr>
+      <w:rPr>
+        <w:rFonts w:ascii="Courier New" w:hAnsi="Courier New" w:cs="Courier New" w:hint="default"/>
+      </w:rPr>
+    </w:lvl>
+    <w:lvl w:ilvl="5" w:tplc="04050005" w:tentative="1">
+      <w:start w:val="1"/>
+      <w:numFmt w:val="bullet"/>
+      <w:lvlText w:val=""/>
+      <w:lvlJc w:val="left"/>
+      <w:pPr>
+        <w:ind w:left="4320" w:hanging="360"/>
+      </w:pPr>
+      <w:rPr>
+        <w:rFonts w:ascii="Wingdings" w:hAnsi="Wingdings" w:hint="default"/>
+      </w:rPr>
+    </w:lvl>
+    <w:lvl w:ilvl="6" w:tplc="04050001" w:tentative="1">
+      <w:start w:val="1"/>
+      <w:numFmt w:val="bullet"/>
+      <w:lvlText w:val=""/>
+      <w:lvlJc w:val="left"/>
+      <w:pPr>
+        <w:ind w:left="5040" w:hanging="360"/>
+      </w:pPr>
+      <w:rPr>
+        <w:rFonts w:ascii="Symbol" w:hAnsi="Symbol" w:hint="default"/>
+      </w:rPr>
+    </w:lvl>
+    <w:lvl w:ilvl="7" w:tplc="04050003" w:tentative="1">
+      <w:start w:val="1"/>
+      <w:numFmt w:val="bullet"/>
+      <w:lvlText w:val="o"/>
+      <w:lvlJc w:val="left"/>
+      <w:pPr>
+        <w:ind w:left="5760" w:hanging="360"/>
+      </w:pPr>
+      <w:rPr>
+        <w:rFonts w:ascii="Courier New" w:hAnsi="Courier New" w:cs="Courier New" w:hint="default"/>
+      </w:rPr>
+    </w:lvl>
+    <w:lvl w:ilvl="8" w:tplc="04050005" w:tentative="1">
+      <w:start w:val="1"/>
+      <w:numFmt w:val="bullet"/>
+      <w:lvlText w:val=""/>
+      <w:lvlJc w:val="left"/>
+      <w:pPr>
+        <w:ind w:left="6480" w:hanging="360"/>
+      </w:pPr>
+      <w:rPr>
+        <w:rFonts w:ascii="Wingdings" w:hAnsi="Wingdings" w:hint="default"/>
+      </w:rPr>
+    </w:lvl>
+  </w:abstractNum>
+  <w:abstractNum w:abstractNumId="5" w15:restartNumberingAfterBreak="0">
     <w:nsid w:val="4FCE4B47"/>
     <w:multiLevelType w:val="multilevel"/>
     <w:tmpl w:val="C9C63564"/>
@@ -16517,7 +18550,7 @@
       </w:rPr>
     </w:lvl>
   </w:abstractNum>
-  <w:abstractNum w:abstractNumId="3" w15:restartNumberingAfterBreak="0">
+  <w:abstractNum w:abstractNumId="6" w15:restartNumberingAfterBreak="0">
     <w:nsid w:val="59763CD8"/>
     <w:multiLevelType w:val="multilevel"/>
     <w:tmpl w:val="E5FCB7F0"/>
@@ -16630,7 +18663,7 @@
       </w:rPr>
     </w:lvl>
   </w:abstractNum>
-  <w:abstractNum w:abstractNumId="4" w15:restartNumberingAfterBreak="0">
+  <w:abstractNum w:abstractNumId="7" w15:restartNumberingAfterBreak="0">
     <w:nsid w:val="62371753"/>
     <w:multiLevelType w:val="multilevel"/>
     <w:tmpl w:val="A3F2EBC6"/>
@@ -16743,7 +18776,7 @@
       </w:rPr>
     </w:lvl>
   </w:abstractNum>
-  <w:abstractNum w:abstractNumId="5" w15:restartNumberingAfterBreak="0">
+  <w:abstractNum w:abstractNumId="8" w15:restartNumberingAfterBreak="0">
     <w:nsid w:val="6D4E0DFD"/>
     <w:multiLevelType w:val="multilevel"/>
     <w:tmpl w:val="BAE2F0C2"/>
@@ -16865,7 +18898,7 @@
       </w:pPr>
     </w:lvl>
   </w:abstractNum>
-  <w:abstractNum w:abstractNumId="6" w15:restartNumberingAfterBreak="0">
+  <w:abstractNum w:abstractNumId="9" w15:restartNumberingAfterBreak="0">
     <w:nsid w:val="6DCE4667"/>
     <w:multiLevelType w:val="multilevel"/>
     <w:tmpl w:val="534C1510"/>
@@ -16951,7 +18984,7 @@
       </w:pPr>
     </w:lvl>
   </w:abstractNum>
-  <w:abstractNum w:abstractNumId="7" w15:restartNumberingAfterBreak="0">
+  <w:abstractNum w:abstractNumId="10" w15:restartNumberingAfterBreak="0">
     <w:nsid w:val="706062A7"/>
     <w:multiLevelType w:val="multilevel"/>
     <w:tmpl w:val="C442A650"/>
@@ -17064,7 +19097,7 @@
       </w:rPr>
     </w:lvl>
   </w:abstractNum>
-  <w:abstractNum w:abstractNumId="8" w15:restartNumberingAfterBreak="0">
+  <w:abstractNum w:abstractNumId="11" w15:restartNumberingAfterBreak="0">
     <w:nsid w:val="779B4CFF"/>
     <w:multiLevelType w:val="multilevel"/>
     <w:tmpl w:val="4492F132"/>
@@ -17177,7 +19210,7 @@
       </w:rPr>
     </w:lvl>
   </w:abstractNum>
-  <w:abstractNum w:abstractNumId="9" w15:restartNumberingAfterBreak="0">
+  <w:abstractNum w:abstractNumId="12" w15:restartNumberingAfterBreak="0">
     <w:nsid w:val="77CA5AC5"/>
     <w:multiLevelType w:val="multilevel"/>
     <w:tmpl w:val="38A8E4C8"/>
@@ -17290,7 +19323,7 @@
       </w:rPr>
     </w:lvl>
   </w:abstractNum>
-  <w:abstractNum w:abstractNumId="10" w15:restartNumberingAfterBreak="0">
+  <w:abstractNum w:abstractNumId="13" w15:restartNumberingAfterBreak="0">
     <w:nsid w:val="7DE93128"/>
     <w:multiLevelType w:val="multilevel"/>
     <w:tmpl w:val="8FFE9830"/>
@@ -17404,37 +19437,46 @@
     </w:lvl>
   </w:abstractNum>
   <w:num w:numId="1">
+    <w:abstractNumId w:val="6"/>
+  </w:num>
+  <w:num w:numId="2">
+    <w:abstractNumId w:val="1"/>
+  </w:num>
+  <w:num w:numId="3">
+    <w:abstractNumId w:val="9"/>
+  </w:num>
+  <w:num w:numId="4">
     <w:abstractNumId w:val="3"/>
   </w:num>
-  <w:num w:numId="2">
-    <w:abstractNumId w:val="0"/>
+  <w:num w:numId="5">
+    <w:abstractNumId w:val="11"/>
   </w:num>
-  <w:num w:numId="3">
-    <w:abstractNumId w:val="6"/>
+  <w:num w:numId="6">
+    <w:abstractNumId w:val="5"/>
   </w:num>
-  <w:num w:numId="4">
-    <w:abstractNumId w:val="1"/>
+  <w:num w:numId="7">
+    <w:abstractNumId w:val="10"/>
   </w:num>
-  <w:num w:numId="5">
+  <w:num w:numId="8">
     <w:abstractNumId w:val="8"/>
   </w:num>
-  <w:num w:numId="6">
+  <w:num w:numId="9">
+    <w:abstractNumId w:val="12"/>
+  </w:num>
+  <w:num w:numId="10">
+    <w:abstractNumId w:val="13"/>
+  </w:num>
+  <w:num w:numId="11">
+    <w:abstractNumId w:val="7"/>
+  </w:num>
+  <w:num w:numId="12">
+    <w:abstractNumId w:val="4"/>
+  </w:num>
+  <w:num w:numId="13">
     <w:abstractNumId w:val="2"/>
   </w:num>
-  <w:num w:numId="7">
-    <w:abstractNumId w:val="7"/>
-  </w:num>
-  <w:num w:numId="8">
-    <w:abstractNumId w:val="5"/>
-  </w:num>
-  <w:num w:numId="9">
-    <w:abstractNumId w:val="9"/>
-  </w:num>
-  <w:num w:numId="10">
-    <w:abstractNumId w:val="10"/>
-  </w:num>
-  <w:num w:numId="11">
-    <w:abstractNumId w:val="4"/>
+  <w:num w:numId="14">
+    <w:abstractNumId w:val="0"/>
   </w:num>
 </w:numbering>
 </file>

</xml_diff>

<commit_message>
🚑 feat: finished s 3 du
</commit_message>
<xml_diff>
--- a/statistics/sablona.docx
+++ b/statistics/sablona.docx
@@ -11839,17 +11839,94 @@
         <w:textAlignment w:val="auto"/>
       </w:pPr>
       <w:r>
+        <w:t xml:space="preserve">Analyzovaná data obsahala odlehlá pozorování, která lze vidět na Obr. 8. Tyto statistické jednotky byly pro další analýzu odstraněny. Dle Obr. 9, se zda, že výrobci </w:t>
+      </w:r>
+      <w:proofErr w:type="spellStart"/>
+      <w:r>
+        <w:t>Bright</w:t>
+      </w:r>
+      <w:proofErr w:type="spellEnd"/>
+      <w:r>
+        <w:t xml:space="preserve"> a </w:t>
+      </w:r>
+      <w:proofErr w:type="spellStart"/>
+      <w:r>
+        <w:t>Clear</w:t>
+      </w:r>
+      <w:proofErr w:type="spellEnd"/>
+      <w:r>
+        <w:t xml:space="preserve"> jsou si podobní. Výrobce </w:t>
+      </w:r>
+      <w:proofErr w:type="spellStart"/>
+      <w:r>
+        <w:t>Dim</w:t>
+      </w:r>
+      <w:proofErr w:type="spellEnd"/>
+      <w:r>
+        <w:t xml:space="preserve"> by mohl dost pravděpodobně být zařazen k výrobci </w:t>
+      </w:r>
+      <w:proofErr w:type="spellStart"/>
+      <w:r>
+        <w:t>Bright</w:t>
+      </w:r>
+      <w:proofErr w:type="spellEnd"/>
+      <w:r>
+        <w:t xml:space="preserve"> a </w:t>
+      </w:r>
+      <w:proofErr w:type="spellStart"/>
+      <w:r>
+        <w:t>Clear</w:t>
+      </w:r>
+      <w:proofErr w:type="spellEnd"/>
+      <w:r>
+        <w:t xml:space="preserve">. Výrobce zářivek Amber vykazuje odlišný světelný </w:t>
+      </w:r>
+      <w:r>
+        <w:t>tok</w:t>
+      </w:r>
+      <w:r>
+        <w:t xml:space="preserve"> než ostatní výrobci</w:t>
+      </w:r>
+      <w:r>
+        <w:t>.</w:t>
+      </w:r>
+    </w:p>
+    <w:p>
+      <w:pPr>
+        <w:pStyle w:val="Odstavecseseznamem"/>
+        <w:suppressAutoHyphens w:val="0"/>
+        <w:spacing w:line="259" w:lineRule="auto"/>
+        <w:ind w:left="357"/>
+        <w:contextualSpacing/>
+        <w:jc w:val="both"/>
+        <w:textAlignment w:val="auto"/>
+        <w:rPr>
+          <w:lang w:val="en-US"/>
+        </w:rPr>
+      </w:pPr>
+    </w:p>
+    <w:p>
+      <w:pPr>
+        <w:pStyle w:val="Odstavecseseznamem"/>
+        <w:suppressAutoHyphens w:val="0"/>
+        <w:spacing w:line="259" w:lineRule="auto"/>
+        <w:ind w:left="357"/>
+        <w:contextualSpacing/>
+        <w:jc w:val="both"/>
+        <w:textAlignment w:val="auto"/>
+      </w:pPr>
+      <w:r>
         <w:rPr>
           <w:noProof/>
         </w:rPr>
         <w:drawing>
-          <wp:anchor distT="0" distB="0" distL="114300" distR="114300" simplePos="0" relativeHeight="251676672" behindDoc="0" locked="0" layoutInCell="1" allowOverlap="1" wp14:anchorId="5A6FD816" wp14:editId="1A3303D0">
+          <wp:anchor distT="0" distB="0" distL="114300" distR="114300" simplePos="0" relativeHeight="251676672" behindDoc="0" locked="0" layoutInCell="1" allowOverlap="1" wp14:anchorId="5A6FD816" wp14:editId="4C49A038">
             <wp:simplePos x="0" y="0"/>
             <wp:positionH relativeFrom="margin">
               <wp:align>center</wp:align>
             </wp:positionH>
             <wp:positionV relativeFrom="paragraph">
-              <wp:posOffset>174520</wp:posOffset>
+              <wp:posOffset>171341</wp:posOffset>
             </wp:positionV>
             <wp:extent cx="2406015" cy="2612390"/>
             <wp:effectExtent l="0" t="0" r="0" b="0"/>
@@ -11908,6 +11985,17 @@
     </w:p>
     <w:p>
       <w:pPr>
+        <w:pStyle w:val="Odstavecseseznamem"/>
+        <w:suppressAutoHyphens w:val="0"/>
+        <w:spacing w:line="259" w:lineRule="auto"/>
+        <w:ind w:left="357"/>
+        <w:contextualSpacing/>
+        <w:jc w:val="both"/>
+        <w:textAlignment w:val="auto"/>
+      </w:pPr>
+    </w:p>
+    <w:p>
+      <w:pPr>
         <w:pStyle w:val="Titulek"/>
         <w:keepNext/>
         <w:tabs>
@@ -11916,17 +12004,127 @@
         <w:jc w:val="center"/>
       </w:pPr>
       <w:r>
+        <w:t>Obr. 8:</w:t>
+      </w:r>
+      <w:r>
+        <w:t xml:space="preserve"> Světelný tok zářivek (</w:t>
+      </w:r>
+      <w:proofErr w:type="spellStart"/>
+      <w:r>
+        <w:t>lm</w:t>
+      </w:r>
+      <w:proofErr w:type="spellEnd"/>
+      <w:r>
+        <w:t xml:space="preserve">) všech výrobců v závislosti na teplotě </w:t>
+      </w:r>
+      <w:proofErr w:type="gramStart"/>
+      <w:r>
+        <w:t>5°C</w:t>
+      </w:r>
+      <w:proofErr w:type="gramEnd"/>
+      <w:r>
+        <w:t xml:space="preserve"> (krabicový graf, původní data)</w:t>
+      </w:r>
+    </w:p>
+    <w:p>
+      <w:pPr>
+        <w:suppressAutoHyphens w:val="0"/>
+        <w:spacing w:after="0" w:line="240" w:lineRule="auto"/>
+        <w:textAlignment w:val="auto"/>
+      </w:pPr>
+      <w:r>
+        <w:br w:type="page"/>
+      </w:r>
+    </w:p>
+    <w:p>
+      <w:pPr>
+        <w:pStyle w:val="Titulek"/>
+        <w:keepNext/>
+        <w:tabs>
+          <w:tab w:val="center" w:pos="4896"/>
+        </w:tabs>
+        <w:jc w:val="center"/>
+      </w:pPr>
+      <w:r>
         <w:rPr>
           <w:noProof/>
         </w:rPr>
+        <w:lastRenderedPageBreak/>
         <w:drawing>
-          <wp:anchor distT="0" distB="0" distL="114300" distR="114300" simplePos="0" relativeHeight="251677696" behindDoc="0" locked="0" layoutInCell="1" allowOverlap="1" wp14:anchorId="326ADCFF" wp14:editId="08EFD807">
+          <wp:anchor distT="0" distB="0" distL="114300" distR="114300" simplePos="0" relativeHeight="251680768" behindDoc="0" locked="0" layoutInCell="1" allowOverlap="1" wp14:anchorId="22313E84" wp14:editId="13175DC9">
             <wp:simplePos x="0" y="0"/>
             <wp:positionH relativeFrom="margin">
               <wp:align>center</wp:align>
             </wp:positionH>
             <wp:positionV relativeFrom="paragraph">
-              <wp:posOffset>2949733</wp:posOffset>
+              <wp:posOffset>3176270</wp:posOffset>
+            </wp:positionV>
+            <wp:extent cx="2941069" cy="3197451"/>
+            <wp:effectExtent l="0" t="0" r="0" b="3175"/>
+            <wp:wrapTopAndBottom/>
+            <wp:docPr id="13" name="Obrázek 13"/>
+            <wp:cNvGraphicFramePr>
+              <a:graphicFrameLocks xmlns:a="http://schemas.openxmlformats.org/drawingml/2006/main" noChangeAspect="1"/>
+            </wp:cNvGraphicFramePr>
+            <a:graphic xmlns:a="http://schemas.openxmlformats.org/drawingml/2006/main">
+              <a:graphicData uri="http://schemas.openxmlformats.org/drawingml/2006/picture">
+                <pic:pic xmlns:pic="http://schemas.openxmlformats.org/drawingml/2006/picture">
+                  <pic:nvPicPr>
+                    <pic:cNvPr id="0" name="Picture 1"/>
+                    <pic:cNvPicPr>
+                      <a:picLocks noChangeAspect="1" noChangeArrowheads="1"/>
+                    </pic:cNvPicPr>
+                  </pic:nvPicPr>
+                  <pic:blipFill>
+                    <a:blip r:embed="rId25">
+                      <a:extLst>
+                        <a:ext uri="{28A0092B-C50C-407E-A947-70E740481C1C}">
+                          <a14:useLocalDpi xmlns:a14="http://schemas.microsoft.com/office/drawing/2010/main" val="0"/>
+                        </a:ext>
+                      </a:extLst>
+                    </a:blip>
+                    <a:srcRect/>
+                    <a:stretch>
+                      <a:fillRect/>
+                    </a:stretch>
+                  </pic:blipFill>
+                  <pic:spPr bwMode="auto">
+                    <a:xfrm>
+                      <a:off x="0" y="0"/>
+                      <a:ext cx="2941069" cy="3197451"/>
+                    </a:xfrm>
+                    <a:prstGeom prst="rect">
+                      <a:avLst/>
+                    </a:prstGeom>
+                    <a:noFill/>
+                    <a:ln>
+                      <a:noFill/>
+                    </a:ln>
+                  </pic:spPr>
+                </pic:pic>
+              </a:graphicData>
+            </a:graphic>
+            <wp14:sizeRelH relativeFrom="page">
+              <wp14:pctWidth>0</wp14:pctWidth>
+            </wp14:sizeRelH>
+            <wp14:sizeRelV relativeFrom="page">
+              <wp14:pctHeight>0</wp14:pctHeight>
+            </wp14:sizeRelV>
+          </wp:anchor>
+        </w:drawing>
+      </w:r>
+      <w:r>
+        <w:rPr>
+          <w:noProof/>
+        </w:rPr>
+        <w:drawing>
+          <wp:anchor distT="0" distB="0" distL="114300" distR="114300" simplePos="0" relativeHeight="251677696" behindDoc="0" locked="0" layoutInCell="1" allowOverlap="1" wp14:anchorId="326ADCFF" wp14:editId="6C9B08E3">
+            <wp:simplePos x="0" y="0"/>
+            <wp:positionH relativeFrom="margin">
+              <wp:align>center</wp:align>
+            </wp:positionH>
+            <wp:positionV relativeFrom="paragraph">
+              <wp:posOffset>55989</wp:posOffset>
             </wp:positionV>
             <wp:extent cx="2404872" cy="2615184"/>
             <wp:effectExtent l="0" t="0" r="0" b="0"/>
@@ -11945,7 +12143,7 @@
                     </pic:cNvPicPr>
                   </pic:nvPicPr>
                   <pic:blipFill>
-                    <a:blip r:embed="rId25" cstate="print">
+                    <a:blip r:embed="rId26" cstate="print">
                       <a:extLst>
                         <a:ext uri="{28A0092B-C50C-407E-A947-70E740481C1C}">
                           <a14:useLocalDpi xmlns:a14="http://schemas.microsoft.com/office/drawing/2010/main" val="0"/>
@@ -11983,10 +12181,7 @@
         </w:drawing>
       </w:r>
       <w:r>
-        <w:t>Obr. 8:</w:t>
-      </w:r>
-      <w:r>
-        <w:t xml:space="preserve"> Světelný tok zářivek (</w:t>
+        <w:t>Obr. 9: Světelný tok zářivek (</w:t>
       </w:r>
       <w:proofErr w:type="spellStart"/>
       <w:r>
@@ -12002,16 +12197,16 @@
       </w:r>
       <w:proofErr w:type="gramEnd"/>
       <w:r>
-        <w:t xml:space="preserve"> (krabicový graf, původní data)</w:t>
-      </w:r>
-    </w:p>
-    <w:p>
-      <w:pPr>
-        <w:suppressAutoHyphens w:val="0"/>
-        <w:spacing w:line="259" w:lineRule="auto"/>
-        <w:contextualSpacing/>
-        <w:jc w:val="both"/>
-        <w:textAlignment w:val="auto"/>
+        <w:t xml:space="preserve"> (krabicový graf, data po odstranění odlehlých pozorování)</w:t>
+      </w:r>
+    </w:p>
+    <w:p>
+      <w:pPr>
+        <w:pStyle w:val="Titulek"/>
+        <w:keepNext/>
+        <w:tabs>
+          <w:tab w:val="center" w:pos="4896"/>
+        </w:tabs>
       </w:pPr>
     </w:p>
     <w:p>
@@ -12024,10 +12219,16 @@
         <w:jc w:val="center"/>
       </w:pPr>
       <w:r>
-        <w:t xml:space="preserve">Obr. 9: </w:t>
-      </w:r>
-      <w:r>
-        <w:t>Světelný tok zářivek (</w:t>
+        <w:t xml:space="preserve">Obr. </w:t>
+      </w:r>
+      <w:r>
+        <w:rPr>
+          <w:lang w:val="en-US"/>
+        </w:rPr>
+        <w:t>10</w:t>
+      </w:r>
+      <w:r>
+        <w:t>: Světelný tok zářivek (</w:t>
       </w:r>
       <w:proofErr w:type="spellStart"/>
       <w:r>
@@ -12043,7 +12244,23 @@
       </w:r>
       <w:proofErr w:type="gramEnd"/>
       <w:r>
-        <w:t xml:space="preserve"> (krabicový graf, data po odstranění odlehlých pozorování)</w:t>
+        <w:t xml:space="preserve"> (</w:t>
+      </w:r>
+      <w:r>
+        <w:t>histogram,</w:t>
+      </w:r>
+      <w:r>
+        <w:t xml:space="preserve"> data po odstranění odlehlých pozorování)</w:t>
+      </w:r>
+    </w:p>
+    <w:p>
+      <w:pPr>
+        <w:suppressAutoHyphens w:val="0"/>
+        <w:spacing w:after="0" w:line="240" w:lineRule="auto"/>
+        <w:textAlignment w:val="auto"/>
+      </w:pPr>
+      <w:r>
+        <w:br w:type="page"/>
       </w:r>
     </w:p>
     <w:p>
@@ -12054,157 +12271,19 @@
         <w:jc w:val="both"/>
         <w:textAlignment w:val="auto"/>
       </w:pPr>
-    </w:p>
-    <w:p>
-      <w:pPr>
-        <w:suppressAutoHyphens w:val="0"/>
-        <w:spacing w:line="259" w:lineRule="auto"/>
-        <w:contextualSpacing/>
-        <w:jc w:val="both"/>
-        <w:textAlignment w:val="auto"/>
-      </w:pPr>
-    </w:p>
-    <w:p>
-      <w:pPr>
-        <w:suppressAutoHyphens w:val="0"/>
-        <w:spacing w:line="259" w:lineRule="auto"/>
-        <w:contextualSpacing/>
-        <w:jc w:val="both"/>
-        <w:textAlignment w:val="auto"/>
-      </w:pPr>
       <w:r>
         <w:rPr>
           <w:noProof/>
         </w:rPr>
         <w:lastRenderedPageBreak/>
         <w:drawing>
-          <wp:anchor distT="0" distB="0" distL="114300" distR="114300" simplePos="0" relativeHeight="251678720" behindDoc="0" locked="0" layoutInCell="1" allowOverlap="1" wp14:anchorId="2C4078A6" wp14:editId="3F79696A">
+          <wp:anchor distT="0" distB="0" distL="114300" distR="114300" simplePos="0" relativeHeight="251679744" behindDoc="0" locked="0" layoutInCell="1" allowOverlap="1" wp14:anchorId="3467C516" wp14:editId="50D97407">
             <wp:simplePos x="0" y="0"/>
             <wp:positionH relativeFrom="margin">
               <wp:align>center</wp:align>
             </wp:positionH>
             <wp:positionV relativeFrom="paragraph">
-              <wp:posOffset>67</wp:posOffset>
-            </wp:positionV>
-            <wp:extent cx="3431540" cy="3725545"/>
-            <wp:effectExtent l="0" t="0" r="0" b="8255"/>
-            <wp:wrapTopAndBottom/>
-            <wp:docPr id="5" name="Obrázek 5"/>
-            <wp:cNvGraphicFramePr>
-              <a:graphicFrameLocks xmlns:a="http://schemas.openxmlformats.org/drawingml/2006/main" noChangeAspect="1"/>
-            </wp:cNvGraphicFramePr>
-            <a:graphic xmlns:a="http://schemas.openxmlformats.org/drawingml/2006/main">
-              <a:graphicData uri="http://schemas.openxmlformats.org/drawingml/2006/picture">
-                <pic:pic xmlns:pic="http://schemas.openxmlformats.org/drawingml/2006/picture">
-                  <pic:nvPicPr>
-                    <pic:cNvPr id="0" name="Picture 3"/>
-                    <pic:cNvPicPr>
-                      <a:picLocks noChangeAspect="1" noChangeArrowheads="1"/>
-                    </pic:cNvPicPr>
-                  </pic:nvPicPr>
-                  <pic:blipFill>
-                    <a:blip r:embed="rId26">
-                      <a:extLst>
-                        <a:ext uri="{28A0092B-C50C-407E-A947-70E740481C1C}">
-                          <a14:useLocalDpi xmlns:a14="http://schemas.microsoft.com/office/drawing/2010/main" val="0"/>
-                        </a:ext>
-                      </a:extLst>
-                    </a:blip>
-                    <a:srcRect/>
-                    <a:stretch>
-                      <a:fillRect/>
-                    </a:stretch>
-                  </pic:blipFill>
-                  <pic:spPr bwMode="auto">
-                    <a:xfrm>
-                      <a:off x="0" y="0"/>
-                      <a:ext cx="3431540" cy="3725545"/>
-                    </a:xfrm>
-                    <a:prstGeom prst="rect">
-                      <a:avLst/>
-                    </a:prstGeom>
-                    <a:noFill/>
-                    <a:ln>
-                      <a:noFill/>
-                    </a:ln>
-                  </pic:spPr>
-                </pic:pic>
-              </a:graphicData>
-            </a:graphic>
-            <wp14:sizeRelH relativeFrom="page">
-              <wp14:pctWidth>0</wp14:pctWidth>
-            </wp14:sizeRelH>
-            <wp14:sizeRelV relativeFrom="page">
-              <wp14:pctHeight>0</wp14:pctHeight>
-            </wp14:sizeRelV>
-          </wp:anchor>
-        </w:drawing>
-      </w:r>
-    </w:p>
-    <w:p>
-      <w:pPr>
-        <w:pStyle w:val="Titulek"/>
-        <w:keepNext/>
-        <w:tabs>
-          <w:tab w:val="center" w:pos="4896"/>
-        </w:tabs>
-        <w:jc w:val="center"/>
-      </w:pPr>
-      <w:r>
-        <w:t xml:space="preserve">Obr. </w:t>
-      </w:r>
-      <w:r>
-        <w:rPr>
-          <w:lang w:val="en-US"/>
-        </w:rPr>
-        <w:t>10</w:t>
-      </w:r>
-      <w:r>
-        <w:t>: Světelný tok zářivek (</w:t>
-      </w:r>
-      <w:proofErr w:type="spellStart"/>
-      <w:r>
-        <w:t>lm</w:t>
-      </w:r>
-      <w:proofErr w:type="spellEnd"/>
-      <w:r>
-        <w:t xml:space="preserve">) všech výrobců v závislosti na teplotě </w:t>
-      </w:r>
-      <w:proofErr w:type="gramStart"/>
-      <w:r>
-        <w:t>5°C</w:t>
-      </w:r>
-      <w:proofErr w:type="gramEnd"/>
-      <w:r>
-        <w:t xml:space="preserve"> (</w:t>
-      </w:r>
-      <w:r>
-        <w:t>histogram,</w:t>
-      </w:r>
-      <w:r>
-        <w:t xml:space="preserve"> data po odstranění odlehlých pozorování)</w:t>
-      </w:r>
-    </w:p>
-    <w:p>
-      <w:pPr>
-        <w:suppressAutoHyphens w:val="0"/>
-        <w:spacing w:line="259" w:lineRule="auto"/>
-        <w:contextualSpacing/>
-        <w:jc w:val="both"/>
-        <w:textAlignment w:val="auto"/>
-      </w:pPr>
-      <w:r>
-        <w:rPr>
-          <w:noProof/>
-        </w:rPr>
-        <w:drawing>
-          <wp:anchor distT="0" distB="0" distL="114300" distR="114300" simplePos="0" relativeHeight="251679744" behindDoc="0" locked="0" layoutInCell="1" allowOverlap="1" wp14:anchorId="3467C516" wp14:editId="5262C459">
-            <wp:simplePos x="0" y="0"/>
-            <wp:positionH relativeFrom="margin">
-              <wp:align>center</wp:align>
-            </wp:positionH>
-            <wp:positionV relativeFrom="paragraph">
-              <wp:posOffset>173107</wp:posOffset>
+              <wp:posOffset>254</wp:posOffset>
             </wp:positionV>
             <wp:extent cx="3134847" cy="3403467"/>
             <wp:effectExtent l="0" t="0" r="8890" b="6985"/>
@@ -12263,15 +12342,6 @@
     </w:p>
     <w:p>
       <w:pPr>
-        <w:suppressAutoHyphens w:val="0"/>
-        <w:spacing w:line="259" w:lineRule="auto"/>
-        <w:contextualSpacing/>
-        <w:jc w:val="both"/>
-        <w:textAlignment w:val="auto"/>
-      </w:pPr>
-    </w:p>
-    <w:p>
-      <w:pPr>
         <w:pStyle w:val="Titulek"/>
         <w:keepNext/>
         <w:tabs>
@@ -12309,6 +12379,16 @@
       </w:r>
       <w:r>
         <w:t>graf, data po odstranění odlehlých pozorování)</w:t>
+      </w:r>
+    </w:p>
+    <w:p>
+      <w:pPr>
+        <w:suppressAutoHyphens w:val="0"/>
+        <w:spacing w:after="0" w:line="240" w:lineRule="auto"/>
+        <w:textAlignment w:val="auto"/>
+      </w:pPr>
+      <w:r>
+        <w:br w:type="page"/>
       </w:r>
     </w:p>
     <w:p>
@@ -12343,7 +12423,6 @@
           <w:i/>
           <w:iCs/>
         </w:rPr>
-        <w:lastRenderedPageBreak/>
         <w:t>Ověřte normalitu</w:t>
       </w:r>
       <w:r>
@@ -15022,6 +15101,59 @@
     </w:p>
     <w:p>
       <w:pPr>
+        <w:suppressAutoHyphens w:val="0"/>
+        <w:spacing w:line="259" w:lineRule="auto"/>
+        <w:ind w:left="-3"/>
+        <w:contextualSpacing/>
+        <w:jc w:val="both"/>
+        <w:textAlignment w:val="auto"/>
+        <w:rPr>
+          <w:lang w:val="en-US"/>
+        </w:rPr>
+      </w:pPr>
+      <w:proofErr w:type="spellStart"/>
+      <w:r>
+        <w:t>Výsledek</w:t>
+      </w:r>
+      <w:r>
+        <w:t>em</w:t>
+      </w:r>
+      <w:proofErr w:type="spellEnd"/>
+      <w:r>
+        <w:t xml:space="preserve"> </w:t>
+      </w:r>
+      <w:proofErr w:type="spellStart"/>
+      <w:r>
+        <w:t>Kruskalův-Wallisův</w:t>
+      </w:r>
+      <w:proofErr w:type="spellEnd"/>
+      <w:r>
+        <w:t xml:space="preserve"> je p-hodnota </w:t>
+      </w:r>
+      <w:r>
+        <w:rPr>
+          <w:lang w:val="en-US"/>
+        </w:rPr>
+        <w:t>&lt;0,001</w:t>
+      </w:r>
+      <w:r>
+        <w:rPr>
+          <w:lang w:val="en-US"/>
+        </w:rPr>
+        <w:t>.</w:t>
+      </w:r>
+    </w:p>
+    <w:p>
+      <w:pPr>
+        <w:suppressAutoHyphens w:val="0"/>
+        <w:spacing w:line="259" w:lineRule="auto"/>
+        <w:contextualSpacing/>
+        <w:jc w:val="both"/>
+        <w:textAlignment w:val="auto"/>
+      </w:pPr>
+    </w:p>
+    <w:p>
+      <w:pPr>
         <w:jc w:val="both"/>
         <w:rPr>
           <w:rFonts w:asciiTheme="minorHAnsi" w:eastAsia="Times New Roman" w:hAnsiTheme="minorHAnsi" w:cstheme="minorHAnsi"/>
@@ -15939,7 +16071,24 @@
         <w:t xml:space="preserve">: </w:t>
       </w:r>
       <w:r>
-        <w:t>Seřazení podle světelného toku znázorňující srovnatelné výrobce</w:t>
+        <w:t>Sestupné s</w:t>
+      </w:r>
+      <w:r>
+        <w:t>eřazení podle světelného toku</w:t>
+      </w:r>
+      <w:r>
+        <w:t xml:space="preserve"> (</w:t>
+      </w:r>
+      <w:proofErr w:type="spellStart"/>
+      <w:r>
+        <w:t>lm</w:t>
+      </w:r>
+      <w:proofErr w:type="spellEnd"/>
+      <w:r>
+        <w:t>)</w:t>
+      </w:r>
+      <w:r>
+        <w:t xml:space="preserve"> znázorňující srovnatelné výrobce</w:t>
       </w:r>
     </w:p>
     <w:tbl>

</xml_diff>